<commit_message>
Stigao do nominalnih vrednosti parametara ukljucujuci i njih
</commit_message>
<xml_diff>
--- a/Projekat 3/Izvestaj_3.docx
+++ b/Projekat 3/Izvestaj_3.docx
@@ -2119,14 +2119,49 @@
           <w:rFonts w:ascii="Times New Roman" w:hAnsi="Times New Roman" w:cs="Times New Roman"/>
           <w:lang w:val="sr-Latn-RS"/>
         </w:rPr>
-        <w:t xml:space="preserve">pojačavaju ili slabe nivo ulaznog napona. </w:t>
-      </w:r>
-      <w:r>
-        <w:rPr>
-          <w:rFonts w:ascii="Times New Roman" w:hAnsi="Times New Roman" w:cs="Times New Roman"/>
-          <w:lang w:val="sr-Latn-RS"/>
-        </w:rPr>
-        <w:t>Buck-Boost DC/DC konvertor</w:t>
+        <w:t>pojačavaju ili slabe nivo ulaznog napona</w:t>
+      </w:r>
+      <w:r>
+        <w:rPr>
+          <w:rFonts w:ascii="Times New Roman" w:hAnsi="Times New Roman" w:cs="Times New Roman"/>
+          <w:lang w:val="sr-Latn-RS"/>
+        </w:rPr>
+        <w:t xml:space="preserve"> i njihova primena je izuzetno široka. Deo su gotovo svakog električnog napajanja u opsegu malih snaga reda veličine od mW i W u kućnim aparatima do MW kao stepen pretvaranja u solarnim elektranama i sličnim postrojenjima velike snage</w:t>
+      </w:r>
+      <w:r>
+        <w:rPr>
+          <w:rFonts w:ascii="Times New Roman" w:hAnsi="Times New Roman" w:cs="Times New Roman"/>
+          <w:lang w:val="sr-Latn-RS"/>
+        </w:rPr>
+        <w:t xml:space="preserve">. </w:t>
+      </w:r>
+      <w:r>
+        <w:rPr>
+          <w:rFonts w:ascii="Times New Roman" w:hAnsi="Times New Roman" w:cs="Times New Roman"/>
+          <w:lang w:val="sr-Latn-RS"/>
+        </w:rPr>
+        <w:t>Buck-Boost DC/DC konvertor je jed</w:t>
+      </w:r>
+      <w:r>
+        <w:rPr>
+          <w:rFonts w:ascii="Times New Roman" w:hAnsi="Times New Roman" w:cs="Times New Roman"/>
+          <w:lang w:val="sr-Latn-RS"/>
+        </w:rPr>
+        <w:t>an</w:t>
+      </w:r>
+      <w:r>
+        <w:rPr>
+          <w:rFonts w:ascii="Times New Roman" w:hAnsi="Times New Roman" w:cs="Times New Roman"/>
+          <w:lang w:val="sr-Latn-RS"/>
+        </w:rPr>
+        <w:t xml:space="preserve"> takav </w:t>
+      </w:r>
+      <w:r>
+        <w:rPr>
+          <w:rFonts w:ascii="Times New Roman" w:hAnsi="Times New Roman" w:cs="Times New Roman"/>
+          <w:lang w:val="sr-Latn-RS"/>
+        </w:rPr>
+        <w:t>pretvarač.</w:t>
       </w:r>
       <w:r>
         <w:rPr>
@@ -2140,42 +2175,14 @@
           <w:rFonts w:ascii="Times New Roman" w:hAnsi="Times New Roman" w:cs="Times New Roman"/>
           <w:lang w:val="sr-Latn-RS"/>
         </w:rPr>
-        <w:t xml:space="preserve">je </w:t>
-      </w:r>
-      <w:r>
-        <w:rPr>
-          <w:rFonts w:ascii="Times New Roman" w:hAnsi="Times New Roman" w:cs="Times New Roman"/>
-          <w:lang w:val="sr-Latn-RS"/>
-        </w:rPr>
-        <w:t>jed</w:t>
-      </w:r>
-      <w:r>
-        <w:rPr>
-          <w:rFonts w:ascii="Times New Roman" w:hAnsi="Times New Roman" w:cs="Times New Roman"/>
-          <w:lang w:val="sr-Latn-RS"/>
-        </w:rPr>
-        <w:t>an</w:t>
-      </w:r>
-      <w:r>
-        <w:rPr>
-          <w:rFonts w:ascii="Times New Roman" w:hAnsi="Times New Roman" w:cs="Times New Roman"/>
-          <w:lang w:val="sr-Latn-RS"/>
-        </w:rPr>
-        <w:t xml:space="preserve"> takav izvor napona</w:t>
-      </w:r>
-      <w:r>
-        <w:rPr>
-          <w:rFonts w:ascii="Times New Roman" w:hAnsi="Times New Roman" w:cs="Times New Roman"/>
-          <w:lang w:val="sr-Latn-RS"/>
-        </w:rPr>
-        <w:t xml:space="preserve">. </w:t>
+        <w:t xml:space="preserve">Objekat upravljanja kojim ćemo se nadalje baviti dat je na slici 1. i naziva se invertujući buck-boost konvertor odnosno čoper spuštač-dizač napona. </w:t>
       </w:r>
       <w:r>
         <w:rPr>
           <w:rFonts w:ascii="Times New Roman" w:hAnsi="Times New Roman" w:cs="Times New Roman"/>
           <w:lang w:val="de-DE"/>
         </w:rPr>
-        <w:t xml:space="preserve">Objekat upravljanja kojim ćemo se nadalje baviti dat je na slici 1. i naziva se invertujući buck-boost konvertor odnosno čoper spuštač-dizač napona. Svrha ovog kola, koja se može se naslutiti iz imena, je pojačanje napona ulaznog napajanja u opsegu </w:t>
+        <w:t xml:space="preserve">Svrha ovog kola, koja se može se naslutiti iz imena, je pojačanje napona ulaznog napajanja u opsegu </w:t>
       </w:r>
       <m:oMath>
         <m:d>
@@ -2508,14 +2515,7 @@
           <w:rFonts w:ascii="Times New Roman" w:hAnsi="Times New Roman" w:cs="Times New Roman"/>
           <w:lang w:val="sr-Latn-RS"/>
         </w:rPr>
-        <w:t>Zajedno sa tranzistorom stanje uključenosti menja i dioda D i to tako da je stanje uključenosti diode suprotno stanju uključenosti. Iz ovog razloga se dioda može zameniti drugim tranzistorom na čiji gejt je doveden signal suprotan onom na gejtu prvog tranzistora</w:t>
-      </w:r>
-      <w:r>
-        <w:rPr>
-          <w:rFonts w:ascii="Times New Roman" w:hAnsi="Times New Roman" w:cs="Times New Roman"/>
-          <w:lang w:val="sr-Latn-RS"/>
-        </w:rPr>
-        <w:t>.</w:t>
+        <w:t>Zajedno sa tranzistorom stanje uključenosti menja i dioda D i to tako da je stanje uključenosti diode suprotno stanju uključenosti. Iz ovog razloga se dioda može zameniti drugim tranzistorom na čiji gejt je doveden signal suprotan onom na gejtu prvog tranzistora.</w:t>
       </w:r>
     </w:p>
     <w:p>
@@ -2738,28 +2738,7 @@
           <w:rFonts w:ascii="Times New Roman" w:hAnsi="Times New Roman" w:cs="Times New Roman"/>
           <w:lang w:val="sr-Latn-RS"/>
         </w:rPr>
-        <w:t xml:space="preserve">Slika 4. </w:t>
-      </w:r>
-      <w:r>
-        <w:rPr>
-          <w:rFonts w:ascii="Times New Roman" w:hAnsi="Times New Roman" w:cs="Times New Roman"/>
-          <w:lang w:val="sr-Latn-RS"/>
-        </w:rPr>
-        <w:t xml:space="preserve">Ekvivalentna šema kola pri </w:t>
-      </w:r>
-      <w:r>
-        <w:rPr>
-          <w:rFonts w:ascii="Times New Roman" w:hAnsi="Times New Roman" w:cs="Times New Roman"/>
-          <w:lang w:val="sr-Latn-RS"/>
-        </w:rPr>
-        <w:t>isključenom</w:t>
-      </w:r>
-      <w:r>
-        <w:rPr>
-          <w:rFonts w:ascii="Times New Roman" w:hAnsi="Times New Roman" w:cs="Times New Roman"/>
-          <w:lang w:val="sr-Latn-RS"/>
-        </w:rPr>
-        <w:t xml:space="preserve"> tranzistoru Q</w:t>
+        <w:t>Slika 4. Ekvivalentna šema kola pri isključenom tranzistoru Q</w:t>
       </w:r>
     </w:p>
     <w:p>
@@ -2834,6 +2813,7 @@
     </w:p>
     <w:p>
       <w:pPr>
+        <w:jc w:val="both"/>
         <w:rPr>
           <w:lang w:val="sr-Latn-RS"/>
         </w:rPr>
@@ -2843,7 +2823,1454 @@
           <w:lang w:val="sr-Latn-RS"/>
         </w:rPr>
         <w:tab/>
-        <w:t>U literaturi postoji više metoda za analizu i modeliranje DC-DC pretvarača ali su najzastupljenije metoda analize malih signala i metoda usrednjavanja ekvivalentnih kola. U daljoj analizi ćemo koristiti metodu usrednjavanja ekvivalentnih kola jer smo osnovu već predstavili u prethodnom delu izveštaja.</w:t>
+        <w:t>U literaturi postoji više metoda za analizu i modeliranje DC-DC pretvarača ali su najzastupljenije metoda analize malih signala</w:t>
+      </w:r>
+      <w:r>
+        <w:rPr>
+          <w:lang w:val="sr-Latn-RS"/>
+        </w:rPr>
+        <w:t xml:space="preserve"> (Maksimovic, Ericksen)</w:t>
+      </w:r>
+      <w:r>
+        <w:rPr>
+          <w:lang w:val="sr-Latn-RS"/>
+        </w:rPr>
+        <w:t xml:space="preserve"> i metoda usrednjavanja ekvivalentnih kola. U daljoj analizi ćemo koristiti metodu usrednjavanja ekvivalentnih kola jer smo osnovu već predstavili u prethodnom delu izveštaja.</w:t>
+      </w:r>
+    </w:p>
+    <w:p>
+      <w:pPr>
+        <w:jc w:val="both"/>
+        <w:rPr>
+          <w:lang w:val="sr-Latn-RS"/>
+        </w:rPr>
+      </w:pPr>
+      <w:r>
+        <w:rPr>
+          <w:lang w:val="sr-Latn-RS"/>
+        </w:rPr>
+        <w:t>Naime, ideja je da se za dva stanja uključenosti tranzistora</w:t>
+      </w:r>
+      <w:r>
+        <w:rPr>
+          <w:lang w:val="sr-Latn-RS"/>
+        </w:rPr>
+        <w:t xml:space="preserve"> (Slika 3. i Slika 4.)</w:t>
+      </w:r>
+      <w:r>
+        <w:rPr>
+          <w:lang w:val="sr-Latn-RS"/>
+        </w:rPr>
+        <w:t xml:space="preserve"> odrede jednačine </w:t>
+      </w:r>
+      <w:r>
+        <w:rPr>
+          <w:lang w:val="sr-Latn-RS"/>
+        </w:rPr>
+        <w:t>prema</w:t>
+      </w:r>
+      <w:r>
+        <w:rPr>
+          <w:lang w:val="sr-Latn-RS"/>
+        </w:rPr>
+        <w:t xml:space="preserve"> </w:t>
+      </w:r>
+      <w:r>
+        <w:rPr>
+          <w:lang w:val="sr-Latn-RS"/>
+        </w:rPr>
+        <w:t>prvom i drugom Kirhofovom zakonu</w:t>
+      </w:r>
+      <w:r>
+        <w:rPr>
+          <w:lang w:val="sr-Latn-RS"/>
+        </w:rPr>
+        <w:t xml:space="preserve"> i da se pomnože sa relativnim trajanjem datog stanja uključenosti i takve saberu. Pomenuto relativno trajanje stanja uključenosti</w:t>
+      </w:r>
+      <w:r>
+        <w:rPr>
+          <w:lang w:val="sr-Latn-RS"/>
+        </w:rPr>
+        <w:t xml:space="preserve"> (Slika 2.)</w:t>
+      </w:r>
+      <w:r>
+        <w:rPr>
+          <w:lang w:val="sr-Latn-RS"/>
+        </w:rPr>
+        <w:t xml:space="preserve"> na engleskom se naziva </w:t>
+      </w:r>
+      <w:r>
+        <w:rPr>
+          <w:i/>
+          <w:iCs/>
+          <w:lang w:val="sr-Latn-RS"/>
+        </w:rPr>
+        <w:t>duty cycle</w:t>
+      </w:r>
+      <w:r>
+        <w:rPr>
+          <w:lang w:val="sr-Latn-RS"/>
+        </w:rPr>
+        <w:t xml:space="preserve"> i predstavlja upravljačku promenljivu ovakvog sistema.</w:t>
+      </w:r>
+      <w:r>
+        <w:rPr>
+          <w:lang w:val="sr-Latn-RS"/>
+        </w:rPr>
+        <w:t xml:space="preserve"> Ovakva analiza daje sledeće diferencijalne jednačine sistema upravljanja:</w:t>
+      </w:r>
+    </w:p>
+    <w:p>
+      <w:pPr>
+        <w:rPr>
+          <w:rFonts w:ascii="Times New Roman" w:eastAsiaTheme="minorEastAsia" w:hAnsi="Times New Roman" w:cs="Times New Roman"/>
+          <w:i/>
+        </w:rPr>
+      </w:pPr>
+      <m:oMathPara>
+        <m:oMath>
+          <m:r>
+            <w:rPr>
+              <w:rFonts w:ascii="Cambria Math" w:eastAsiaTheme="minorEastAsia" w:hAnsi="Cambria Math" w:cs="Times New Roman"/>
+            </w:rPr>
+            <m:t>L</m:t>
+          </m:r>
+          <m:f>
+            <m:fPr>
+              <m:ctrlPr>
+                <w:rPr>
+                  <w:rFonts w:ascii="Cambria Math" w:eastAsiaTheme="minorEastAsia" w:hAnsi="Cambria Math" w:cs="Times New Roman"/>
+                  <w:i/>
+                </w:rPr>
+              </m:ctrlPr>
+            </m:fPr>
+            <m:num>
+              <m:sSub>
+                <m:sSubPr>
+                  <m:ctrlPr>
+                    <w:rPr>
+                      <w:rFonts w:ascii="Cambria Math" w:eastAsiaTheme="minorEastAsia" w:hAnsi="Cambria Math" w:cs="Times New Roman"/>
+                      <w:i/>
+                    </w:rPr>
+                  </m:ctrlPr>
+                </m:sSubPr>
+                <m:e>
+                  <m:r>
+                    <w:rPr>
+                      <w:rFonts w:ascii="Cambria Math" w:eastAsiaTheme="minorEastAsia" w:hAnsi="Cambria Math" w:cs="Times New Roman"/>
+                    </w:rPr>
+                    <m:t>di</m:t>
+                  </m:r>
+                </m:e>
+                <m:sub>
+                  <m:r>
+                    <w:rPr>
+                      <w:rFonts w:ascii="Cambria Math" w:eastAsiaTheme="minorEastAsia" w:hAnsi="Cambria Math" w:cs="Times New Roman"/>
+                    </w:rPr>
+                    <m:t>L</m:t>
+                  </m:r>
+                </m:sub>
+              </m:sSub>
+            </m:num>
+            <m:den>
+              <m:r>
+                <w:rPr>
+                  <w:rFonts w:ascii="Cambria Math" w:eastAsiaTheme="minorEastAsia" w:hAnsi="Cambria Math" w:cs="Times New Roman"/>
+                </w:rPr>
+                <m:t>dt</m:t>
+              </m:r>
+            </m:den>
+          </m:f>
+          <m:r>
+            <w:rPr>
+              <w:rFonts w:ascii="Cambria Math" w:eastAsiaTheme="minorEastAsia" w:hAnsi="Cambria Math" w:cs="Times New Roman"/>
+            </w:rPr>
+            <m:t>=</m:t>
+          </m:r>
+          <m:d>
+            <m:dPr>
+              <m:ctrlPr>
+                <w:rPr>
+                  <w:rFonts w:ascii="Cambria Math" w:eastAsiaTheme="minorEastAsia" w:hAnsi="Cambria Math" w:cs="Times New Roman"/>
+                  <w:i/>
+                </w:rPr>
+              </m:ctrlPr>
+            </m:dPr>
+            <m:e>
+              <m:r>
+                <w:rPr>
+                  <w:rFonts w:ascii="Cambria Math" w:eastAsiaTheme="minorEastAsia" w:hAnsi="Cambria Math" w:cs="Times New Roman"/>
+                </w:rPr>
+                <m:t>1-D</m:t>
+              </m:r>
+            </m:e>
+          </m:d>
+          <m:sSub>
+            <m:sSubPr>
+              <m:ctrlPr>
+                <w:rPr>
+                  <w:rFonts w:ascii="Cambria Math" w:eastAsiaTheme="minorEastAsia" w:hAnsi="Cambria Math" w:cs="Times New Roman"/>
+                  <w:i/>
+                </w:rPr>
+              </m:ctrlPr>
+            </m:sSubPr>
+            <m:e>
+              <m:r>
+                <w:rPr>
+                  <w:rFonts w:ascii="Cambria Math" w:eastAsiaTheme="minorEastAsia" w:hAnsi="Cambria Math" w:cs="Times New Roman"/>
+                </w:rPr>
+                <m:t>v</m:t>
+              </m:r>
+            </m:e>
+            <m:sub>
+              <m:r>
+                <w:rPr>
+                  <w:rFonts w:ascii="Cambria Math" w:eastAsiaTheme="minorEastAsia" w:hAnsi="Cambria Math" w:cs="Times New Roman"/>
+                </w:rPr>
+                <m:t>c</m:t>
+              </m:r>
+            </m:sub>
+          </m:sSub>
+          <m:r>
+            <w:rPr>
+              <w:rFonts w:ascii="Cambria Math" w:eastAsiaTheme="minorEastAsia" w:hAnsi="Cambria Math" w:cs="Times New Roman"/>
+            </w:rPr>
+            <m:t>+uE</m:t>
+          </m:r>
+        </m:oMath>
+      </m:oMathPara>
+    </w:p>
+    <w:p>
+      <w:pPr>
+        <w:rPr>
+          <w:rFonts w:ascii="Times New Roman" w:eastAsiaTheme="minorEastAsia" w:hAnsi="Times New Roman" w:cs="Times New Roman"/>
+          <w:i/>
+        </w:rPr>
+      </w:pPr>
+      <m:oMathPara>
+        <m:oMath>
+          <m:r>
+            <w:rPr>
+              <w:rFonts w:ascii="Cambria Math" w:eastAsiaTheme="minorEastAsia" w:hAnsi="Cambria Math" w:cs="Times New Roman"/>
+            </w:rPr>
+            <m:t>C</m:t>
+          </m:r>
+          <m:f>
+            <m:fPr>
+              <m:ctrlPr>
+                <w:rPr>
+                  <w:rFonts w:ascii="Cambria Math" w:eastAsiaTheme="minorEastAsia" w:hAnsi="Cambria Math" w:cs="Times New Roman"/>
+                  <w:i/>
+                </w:rPr>
+              </m:ctrlPr>
+            </m:fPr>
+            <m:num>
+              <m:sSub>
+                <m:sSubPr>
+                  <m:ctrlPr>
+                    <w:rPr>
+                      <w:rFonts w:ascii="Cambria Math" w:eastAsiaTheme="minorEastAsia" w:hAnsi="Cambria Math" w:cs="Times New Roman"/>
+                      <w:i/>
+                    </w:rPr>
+                  </m:ctrlPr>
+                </m:sSubPr>
+                <m:e>
+                  <m:r>
+                    <w:rPr>
+                      <w:rFonts w:ascii="Cambria Math" w:eastAsiaTheme="minorEastAsia" w:hAnsi="Cambria Math" w:cs="Times New Roman"/>
+                    </w:rPr>
+                    <m:t>dv</m:t>
+                  </m:r>
+                </m:e>
+                <m:sub>
+                  <m:r>
+                    <w:rPr>
+                      <w:rFonts w:ascii="Cambria Math" w:eastAsiaTheme="minorEastAsia" w:hAnsi="Cambria Math" w:cs="Times New Roman"/>
+                    </w:rPr>
+                    <m:t>c</m:t>
+                  </m:r>
+                </m:sub>
+              </m:sSub>
+            </m:num>
+            <m:den>
+              <m:r>
+                <w:rPr>
+                  <w:rFonts w:ascii="Cambria Math" w:eastAsiaTheme="minorEastAsia" w:hAnsi="Cambria Math" w:cs="Times New Roman"/>
+                </w:rPr>
+                <m:t>dt</m:t>
+              </m:r>
+            </m:den>
+          </m:f>
+          <m:r>
+            <w:rPr>
+              <w:rFonts w:ascii="Cambria Math" w:eastAsiaTheme="minorEastAsia" w:hAnsi="Cambria Math" w:cs="Times New Roman"/>
+            </w:rPr>
+            <m:t>= -</m:t>
+          </m:r>
+          <m:d>
+            <m:dPr>
+              <m:ctrlPr>
+                <w:rPr>
+                  <w:rFonts w:ascii="Cambria Math" w:eastAsiaTheme="minorEastAsia" w:hAnsi="Cambria Math" w:cs="Times New Roman"/>
+                  <w:i/>
+                </w:rPr>
+              </m:ctrlPr>
+            </m:dPr>
+            <m:e>
+              <m:r>
+                <w:rPr>
+                  <w:rFonts w:ascii="Cambria Math" w:eastAsiaTheme="minorEastAsia" w:hAnsi="Cambria Math" w:cs="Times New Roman"/>
+                </w:rPr>
+                <m:t>1-D</m:t>
+              </m:r>
+            </m:e>
+          </m:d>
+          <m:sSub>
+            <m:sSubPr>
+              <m:ctrlPr>
+                <w:rPr>
+                  <w:rFonts w:ascii="Cambria Math" w:eastAsiaTheme="minorEastAsia" w:hAnsi="Cambria Math" w:cs="Times New Roman"/>
+                  <w:i/>
+                </w:rPr>
+              </m:ctrlPr>
+            </m:sSubPr>
+            <m:e>
+              <m:r>
+                <w:rPr>
+                  <w:rFonts w:ascii="Cambria Math" w:eastAsiaTheme="minorEastAsia" w:hAnsi="Cambria Math" w:cs="Times New Roman"/>
+                </w:rPr>
+                <m:t>i</m:t>
+              </m:r>
+            </m:e>
+            <m:sub>
+              <m:r>
+                <w:rPr>
+                  <w:rFonts w:ascii="Cambria Math" w:eastAsiaTheme="minorEastAsia" w:hAnsi="Cambria Math" w:cs="Times New Roman"/>
+                </w:rPr>
+                <m:t>L</m:t>
+              </m:r>
+            </m:sub>
+          </m:sSub>
+          <m:r>
+            <w:rPr>
+              <w:rFonts w:ascii="Cambria Math" w:eastAsiaTheme="minorEastAsia" w:hAnsi="Cambria Math" w:cs="Times New Roman"/>
+            </w:rPr>
+            <m:t>-</m:t>
+          </m:r>
+          <m:f>
+            <m:fPr>
+              <m:ctrlPr>
+                <w:rPr>
+                  <w:rFonts w:ascii="Cambria Math" w:eastAsiaTheme="minorEastAsia" w:hAnsi="Cambria Math" w:cs="Times New Roman"/>
+                  <w:i/>
+                </w:rPr>
+              </m:ctrlPr>
+            </m:fPr>
+            <m:num>
+              <m:sSub>
+                <m:sSubPr>
+                  <m:ctrlPr>
+                    <w:rPr>
+                      <w:rFonts w:ascii="Cambria Math" w:eastAsiaTheme="minorEastAsia" w:hAnsi="Cambria Math" w:cs="Times New Roman"/>
+                      <w:i/>
+                    </w:rPr>
+                  </m:ctrlPr>
+                </m:sSubPr>
+                <m:e>
+                  <m:r>
+                    <w:rPr>
+                      <w:rFonts w:ascii="Cambria Math" w:eastAsiaTheme="minorEastAsia" w:hAnsi="Cambria Math" w:cs="Times New Roman"/>
+                    </w:rPr>
+                    <m:t>v</m:t>
+                  </m:r>
+                </m:e>
+                <m:sub>
+                  <m:r>
+                    <w:rPr>
+                      <w:rFonts w:ascii="Cambria Math" w:eastAsiaTheme="minorEastAsia" w:hAnsi="Cambria Math" w:cs="Times New Roman"/>
+                    </w:rPr>
+                    <m:t>c</m:t>
+                  </m:r>
+                </m:sub>
+              </m:sSub>
+            </m:num>
+            <m:den>
+              <m:r>
+                <w:rPr>
+                  <w:rFonts w:ascii="Cambria Math" w:eastAsiaTheme="minorEastAsia" w:hAnsi="Cambria Math" w:cs="Times New Roman"/>
+                </w:rPr>
+                <m:t>R</m:t>
+              </m:r>
+            </m:den>
+          </m:f>
+        </m:oMath>
+      </m:oMathPara>
+    </w:p>
+    <w:p>
+      <w:pPr>
+        <w:jc w:val="both"/>
+        <w:rPr>
+          <w:rFonts w:eastAsiaTheme="minorEastAsia"/>
+          <w:lang w:val="sr-Latn-RS"/>
+        </w:rPr>
+      </w:pPr>
+      <w:r>
+        <w:rPr>
+          <w:lang w:val="sr-Latn-RS"/>
+        </w:rPr>
+        <w:t xml:space="preserve">Gde je </w:t>
+      </w:r>
+      <m:oMath>
+        <m:sSub>
+          <m:sSubPr>
+            <m:ctrlPr>
+              <w:rPr>
+                <w:rFonts w:ascii="Cambria Math" w:hAnsi="Cambria Math"/>
+                <w:i/>
+                <w:lang w:val="sr-Latn-RS"/>
+              </w:rPr>
+            </m:ctrlPr>
+          </m:sSubPr>
+          <m:e>
+            <m:r>
+              <w:rPr>
+                <w:rFonts w:ascii="Cambria Math" w:hAnsi="Cambria Math"/>
+                <w:lang w:val="sr-Latn-RS"/>
+              </w:rPr>
+              <m:t>v</m:t>
+            </m:r>
+          </m:e>
+          <m:sub>
+            <m:r>
+              <w:rPr>
+                <w:rFonts w:ascii="Cambria Math" w:hAnsi="Cambria Math"/>
+                <w:lang w:val="sr-Latn-RS"/>
+              </w:rPr>
+              <m:t>c</m:t>
+            </m:r>
+          </m:sub>
+        </m:sSub>
+        <m:r>
+          <w:rPr>
+            <w:rFonts w:ascii="Cambria Math" w:hAnsi="Cambria Math"/>
+            <w:lang w:val="sr-Latn-RS"/>
+          </w:rPr>
+          <w:softHyphen/>
+        </m:r>
+      </m:oMath>
+      <w:r>
+        <w:rPr>
+          <w:rFonts w:eastAsiaTheme="minorEastAsia"/>
+          <w:lang w:val="sr-Latn-RS"/>
+        </w:rPr>
+        <w:t xml:space="preserve"> napon kondenzatora, </w:t>
+      </w:r>
+      <m:oMath>
+        <m:sSub>
+          <m:sSubPr>
+            <m:ctrlPr>
+              <w:rPr>
+                <w:rFonts w:ascii="Cambria Math" w:eastAsiaTheme="minorEastAsia" w:hAnsi="Cambria Math"/>
+                <w:i/>
+                <w:lang w:val="sr-Latn-RS"/>
+              </w:rPr>
+            </m:ctrlPr>
+          </m:sSubPr>
+          <m:e>
+            <m:r>
+              <w:rPr>
+                <w:rFonts w:ascii="Cambria Math" w:eastAsiaTheme="minorEastAsia" w:hAnsi="Cambria Math"/>
+                <w:lang w:val="sr-Latn-RS"/>
+              </w:rPr>
+              <m:t>i</m:t>
+            </m:r>
+          </m:e>
+          <m:sub>
+            <m:r>
+              <w:rPr>
+                <w:rFonts w:ascii="Cambria Math" w:eastAsiaTheme="minorEastAsia" w:hAnsi="Cambria Math"/>
+                <w:lang w:val="sr-Latn-RS"/>
+              </w:rPr>
+              <m:t>l</m:t>
+            </m:r>
+          </m:sub>
+        </m:sSub>
+        <m:r>
+          <w:rPr>
+            <w:rFonts w:ascii="Cambria Math" w:eastAsiaTheme="minorEastAsia" w:hAnsi="Cambria Math"/>
+            <w:lang w:val="sr-Latn-RS"/>
+          </w:rPr>
+          <w:softHyphen/>
+        </m:r>
+      </m:oMath>
+      <w:r>
+        <w:rPr>
+          <w:rFonts w:eastAsiaTheme="minorEastAsia"/>
+          <w:lang w:val="sr-Latn-RS"/>
+        </w:rPr>
+        <w:t xml:space="preserve"> struja kalema, a </w:t>
+      </w:r>
+      <m:oMath>
+        <m:r>
+          <w:rPr>
+            <w:rFonts w:ascii="Cambria Math" w:eastAsiaTheme="minorEastAsia" w:hAnsi="Cambria Math"/>
+            <w:lang w:val="sr-Latn-RS"/>
+          </w:rPr>
+          <m:t>D</m:t>
+        </m:r>
+        <m:r>
+          <w:rPr>
+            <w:rFonts w:ascii="Cambria Math" w:eastAsiaTheme="minorEastAsia" w:hAnsi="Cambria Math"/>
+            <w:lang w:val="sr-Latn-RS"/>
+          </w:rPr>
+          <w:softHyphen/>
+        </m:r>
+      </m:oMath>
+      <w:r>
+        <w:rPr>
+          <w:rFonts w:eastAsiaTheme="minorEastAsia"/>
+          <w:lang w:val="sr-Latn-RS"/>
+        </w:rPr>
+        <w:t xml:space="preserve"> pomenuti </w:t>
+      </w:r>
+      <w:r>
+        <w:rPr>
+          <w:rFonts w:eastAsiaTheme="minorEastAsia"/>
+          <w:i/>
+          <w:iCs/>
+          <w:lang w:val="sr-Latn-RS"/>
+        </w:rPr>
+        <w:t>duty cycle</w:t>
+      </w:r>
+      <w:r>
+        <w:rPr>
+          <w:rFonts w:eastAsiaTheme="minorEastAsia"/>
+          <w:lang w:val="sr-Latn-RS"/>
+        </w:rPr>
+        <w:t>.</w:t>
+      </w:r>
+    </w:p>
+    <w:p>
+      <w:pPr>
+        <w:rPr>
+          <w:rFonts w:eastAsiaTheme="minorEastAsia"/>
+          <w:lang w:val="sr-Latn-RS"/>
+        </w:rPr>
+      </w:pPr>
+      <w:r>
+        <w:rPr>
+          <w:rFonts w:eastAsiaTheme="minorEastAsia"/>
+          <w:lang w:val="sr-Latn-RS"/>
+        </w:rPr>
+        <w:br w:type="page"/>
+      </w:r>
+    </w:p>
+    <w:p>
+      <w:pPr>
+        <w:jc w:val="both"/>
+        <w:rPr>
+          <w:rFonts w:eastAsiaTheme="minorEastAsia"/>
+          <w:lang w:val="sr-Latn-RS"/>
+        </w:rPr>
+      </w:pPr>
+      <w:r>
+        <w:rPr>
+          <w:rFonts w:eastAsiaTheme="minorEastAsia"/>
+          <w:lang w:val="sr-Latn-RS"/>
+        </w:rPr>
+        <w:lastRenderedPageBreak/>
+        <w:t xml:space="preserve"> Ako </w:t>
+      </w:r>
+      <m:oMath>
+        <m:sSub>
+          <m:sSubPr>
+            <m:ctrlPr>
+              <w:rPr>
+                <w:rFonts w:ascii="Cambria Math" w:eastAsiaTheme="minorEastAsia" w:hAnsi="Cambria Math"/>
+                <w:i/>
+                <w:lang w:val="sr-Latn-RS"/>
+              </w:rPr>
+            </m:ctrlPr>
+          </m:sSubPr>
+          <m:e>
+            <m:r>
+              <w:rPr>
+                <w:rFonts w:ascii="Cambria Math" w:eastAsiaTheme="minorEastAsia" w:hAnsi="Cambria Math"/>
+                <w:lang w:val="sr-Latn-RS"/>
+              </w:rPr>
+              <m:t>i</m:t>
+            </m:r>
+          </m:e>
+          <m:sub>
+            <m:r>
+              <w:rPr>
+                <w:rFonts w:ascii="Cambria Math" w:eastAsiaTheme="minorEastAsia" w:hAnsi="Cambria Math"/>
+                <w:lang w:val="sr-Latn-RS"/>
+              </w:rPr>
+              <m:t>l</m:t>
+            </m:r>
+          </m:sub>
+        </m:sSub>
+        <m:r>
+          <w:rPr>
+            <w:rFonts w:ascii="Cambria Math" w:eastAsiaTheme="minorEastAsia" w:hAnsi="Cambria Math"/>
+            <w:lang w:val="sr-Latn-RS"/>
+          </w:rPr>
+          <w:softHyphen/>
+        </m:r>
+        <m:r>
+          <w:rPr>
+            <w:rFonts w:ascii="Cambria Math" w:eastAsiaTheme="minorEastAsia" w:hAnsi="Cambria Math"/>
+            <w:lang w:val="sr-Latn-RS"/>
+          </w:rPr>
+          <w:softHyphen/>
+        </m:r>
+      </m:oMath>
+      <w:r>
+        <w:rPr>
+          <w:rFonts w:eastAsiaTheme="minorEastAsia"/>
+          <w:lang w:val="sr-Latn-RS"/>
+        </w:rPr>
+        <w:t xml:space="preserve"> zamenimo sa </w:t>
+      </w:r>
+      <m:oMath>
+        <m:sSub>
+          <m:sSubPr>
+            <m:ctrlPr>
+              <w:rPr>
+                <w:rFonts w:ascii="Cambria Math" w:eastAsiaTheme="minorEastAsia" w:hAnsi="Cambria Math"/>
+                <w:i/>
+                <w:lang w:val="sr-Latn-RS"/>
+              </w:rPr>
+            </m:ctrlPr>
+          </m:sSubPr>
+          <m:e>
+            <m:r>
+              <w:rPr>
+                <w:rFonts w:ascii="Cambria Math" w:eastAsiaTheme="minorEastAsia" w:hAnsi="Cambria Math"/>
+                <w:lang w:val="sr-Latn-RS"/>
+              </w:rPr>
+              <m:t>x</m:t>
+            </m:r>
+          </m:e>
+          <m:sub>
+            <m:r>
+              <w:rPr>
+                <w:rFonts w:ascii="Cambria Math" w:eastAsiaTheme="minorEastAsia" w:hAnsi="Cambria Math"/>
+                <w:lang w:val="sr-Latn-RS"/>
+              </w:rPr>
+              <m:t>1</m:t>
+            </m:r>
+          </m:sub>
+        </m:sSub>
+        <m:r>
+          <w:rPr>
+            <w:rFonts w:ascii="Cambria Math" w:eastAsiaTheme="minorEastAsia" w:hAnsi="Cambria Math"/>
+            <w:lang w:val="sr-Latn-RS"/>
+          </w:rPr>
+          <w:softHyphen/>
+        </m:r>
+      </m:oMath>
+      <w:r>
+        <w:rPr>
+          <w:rFonts w:eastAsiaTheme="minorEastAsia"/>
+          <w:lang w:val="sr-Latn-RS"/>
+        </w:rPr>
+        <w:t xml:space="preserve">, </w:t>
+      </w:r>
+      <m:oMath>
+        <m:sSub>
+          <m:sSubPr>
+            <m:ctrlPr>
+              <w:rPr>
+                <w:rFonts w:ascii="Cambria Math" w:eastAsiaTheme="minorEastAsia" w:hAnsi="Cambria Math"/>
+                <w:i/>
+                <w:lang w:val="sr-Latn-RS"/>
+              </w:rPr>
+            </m:ctrlPr>
+          </m:sSubPr>
+          <m:e>
+            <m:r>
+              <w:rPr>
+                <w:rFonts w:ascii="Cambria Math" w:eastAsiaTheme="minorEastAsia" w:hAnsi="Cambria Math"/>
+                <w:lang w:val="sr-Latn-RS"/>
+              </w:rPr>
+              <m:t>v</m:t>
+            </m:r>
+          </m:e>
+          <m:sub>
+            <m:r>
+              <w:rPr>
+                <w:rFonts w:ascii="Cambria Math" w:eastAsiaTheme="minorEastAsia" w:hAnsi="Cambria Math"/>
+                <w:lang w:val="sr-Latn-RS"/>
+              </w:rPr>
+              <m:t>c</m:t>
+            </m:r>
+          </m:sub>
+        </m:sSub>
+        <m:r>
+          <w:rPr>
+            <w:rFonts w:ascii="Cambria Math" w:eastAsiaTheme="minorEastAsia" w:hAnsi="Cambria Math"/>
+            <w:lang w:val="sr-Latn-RS"/>
+          </w:rPr>
+          <w:softHyphen/>
+        </m:r>
+      </m:oMath>
+      <w:r>
+        <w:rPr>
+          <w:rFonts w:eastAsiaTheme="minorEastAsia"/>
+          <w:lang w:val="sr-Latn-RS"/>
+        </w:rPr>
+        <w:t xml:space="preserve"> sa </w:t>
+      </w:r>
+      <m:oMath>
+        <m:sSub>
+          <m:sSubPr>
+            <m:ctrlPr>
+              <w:rPr>
+                <w:rFonts w:ascii="Cambria Math" w:eastAsiaTheme="minorEastAsia" w:hAnsi="Cambria Math"/>
+                <w:i/>
+                <w:lang w:val="sr-Latn-RS"/>
+              </w:rPr>
+            </m:ctrlPr>
+          </m:sSubPr>
+          <m:e>
+            <m:r>
+              <w:rPr>
+                <w:rFonts w:ascii="Cambria Math" w:eastAsiaTheme="minorEastAsia" w:hAnsi="Cambria Math"/>
+                <w:lang w:val="sr-Latn-RS"/>
+              </w:rPr>
+              <m:t>x</m:t>
+            </m:r>
+          </m:e>
+          <m:sub>
+            <m:r>
+              <w:rPr>
+                <w:rFonts w:ascii="Cambria Math" w:eastAsiaTheme="minorEastAsia" w:hAnsi="Cambria Math"/>
+                <w:lang w:val="sr-Latn-RS"/>
+              </w:rPr>
+              <m:t>2</m:t>
+            </m:r>
+          </m:sub>
+        </m:sSub>
+        <m:r>
+          <w:rPr>
+            <w:rFonts w:ascii="Cambria Math" w:eastAsiaTheme="minorEastAsia" w:hAnsi="Cambria Math"/>
+            <w:lang w:val="sr-Latn-RS"/>
+          </w:rPr>
+          <w:softHyphen/>
+        </m:r>
+      </m:oMath>
+      <w:r>
+        <w:rPr>
+          <w:rFonts w:eastAsiaTheme="minorEastAsia"/>
+          <w:lang w:val="sr-Latn-RS"/>
+        </w:rPr>
+        <w:t xml:space="preserve"> i </w:t>
+      </w:r>
+      <m:oMath>
+        <m:r>
+          <w:rPr>
+            <w:rFonts w:ascii="Cambria Math" w:eastAsiaTheme="minorEastAsia" w:hAnsi="Cambria Math"/>
+            <w:lang w:val="sr-Latn-RS"/>
+          </w:rPr>
+          <m:t>D</m:t>
+        </m:r>
+      </m:oMath>
+      <w:r>
+        <w:rPr>
+          <w:rFonts w:eastAsiaTheme="minorEastAsia"/>
+          <w:lang w:val="sr-Latn-RS"/>
+        </w:rPr>
+        <w:t xml:space="preserve"> sa </w:t>
+      </w:r>
+      <m:oMath>
+        <m:r>
+          <w:rPr>
+            <w:rFonts w:ascii="Cambria Math" w:eastAsiaTheme="minorEastAsia" w:hAnsi="Cambria Math"/>
+            <w:lang w:val="sr-Latn-RS"/>
+          </w:rPr>
+          <m:t>u</m:t>
+        </m:r>
+      </m:oMath>
+      <w:r>
+        <w:rPr>
+          <w:rFonts w:eastAsiaTheme="minorEastAsia"/>
+          <w:lang w:val="sr-Latn-RS"/>
+        </w:rPr>
+        <w:t xml:space="preserve"> i još kažemo da nam je izlaz sistema </w:t>
+      </w:r>
+      <m:oMath>
+        <m:r>
+          <w:rPr>
+            <w:rFonts w:ascii="Cambria Math" w:eastAsiaTheme="minorEastAsia" w:hAnsi="Cambria Math"/>
+            <w:lang w:val="sr-Latn-RS"/>
+          </w:rPr>
+          <m:t>y</m:t>
+        </m:r>
+      </m:oMath>
+      <w:r>
+        <w:rPr>
+          <w:rFonts w:eastAsiaTheme="minorEastAsia"/>
+          <w:lang w:val="sr-Latn-RS"/>
+        </w:rPr>
+        <w:t xml:space="preserve"> jednak naponu kondenzatora tada dobijamo sledeći sistem nelinearnih jednačina u prostoru stanja:</w:t>
+      </w:r>
+    </w:p>
+    <w:p>
+      <w:pPr>
+        <w:jc w:val="both"/>
+        <w:rPr>
+          <w:rFonts w:eastAsiaTheme="minorEastAsia"/>
+          <w:lang w:val="sr-Latn-RS"/>
+        </w:rPr>
+      </w:pPr>
+    </w:p>
+    <w:p>
+      <w:pPr>
+        <w:jc w:val="both"/>
+        <w:rPr>
+          <w:rFonts w:eastAsiaTheme="minorEastAsia"/>
+        </w:rPr>
+      </w:pPr>
+      <m:oMathPara>
+        <m:oMath>
+          <m:sSub>
+            <m:sSubPr>
+              <m:ctrlPr>
+                <w:rPr>
+                  <w:rFonts w:ascii="Cambria Math" w:eastAsiaTheme="minorEastAsia" w:hAnsi="Cambria Math" w:cs="Times New Roman"/>
+                </w:rPr>
+              </m:ctrlPr>
+            </m:sSubPr>
+            <m:e>
+              <m:acc>
+                <m:accPr>
+                  <m:chr m:val="̇"/>
+                  <m:ctrlPr>
+                    <w:rPr>
+                      <w:rFonts w:ascii="Cambria Math" w:eastAsiaTheme="minorEastAsia" w:hAnsi="Cambria Math" w:cs="Times New Roman"/>
+                    </w:rPr>
+                  </m:ctrlPr>
+                </m:accPr>
+                <m:e>
+                  <m:r>
+                    <m:rPr>
+                      <m:sty m:val="p"/>
+                    </m:rPr>
+                    <w:rPr>
+                      <w:rFonts w:ascii="Cambria Math" w:eastAsiaTheme="minorEastAsia" w:hAnsi="Cambria Math" w:cs="Times New Roman"/>
+                    </w:rPr>
+                    <m:t>x</m:t>
+                  </m:r>
+                </m:e>
+              </m:acc>
+            </m:e>
+            <m:sub>
+              <m:r>
+                <m:rPr>
+                  <m:sty m:val="p"/>
+                </m:rPr>
+                <w:rPr>
+                  <w:rFonts w:ascii="Cambria Math" w:eastAsiaTheme="minorEastAsia" w:hAnsi="Cambria Math" w:cs="Times New Roman"/>
+                </w:rPr>
+                <m:t>1</m:t>
+              </m:r>
+            </m:sub>
+          </m:sSub>
+          <m:r>
+            <w:rPr>
+              <w:rFonts w:ascii="Cambria Math" w:eastAsiaTheme="minorEastAsia" w:hAnsi="Cambria Math" w:cs="Times New Roman"/>
+            </w:rPr>
+            <m:t>=</m:t>
+          </m:r>
+          <m:f>
+            <m:fPr>
+              <m:ctrlPr>
+                <w:rPr>
+                  <w:rFonts w:ascii="Cambria Math" w:eastAsiaTheme="minorEastAsia" w:hAnsi="Cambria Math" w:cs="Times New Roman"/>
+                </w:rPr>
+              </m:ctrlPr>
+            </m:fPr>
+            <m:num>
+              <m:d>
+                <m:dPr>
+                  <m:ctrlPr>
+                    <w:rPr>
+                      <w:rFonts w:ascii="Cambria Math" w:eastAsiaTheme="minorEastAsia" w:hAnsi="Cambria Math" w:cs="Times New Roman"/>
+                    </w:rPr>
+                  </m:ctrlPr>
+                </m:dPr>
+                <m:e>
+                  <m:r>
+                    <w:rPr>
+                      <w:rFonts w:ascii="Cambria Math" w:eastAsiaTheme="minorEastAsia" w:hAnsi="Cambria Math" w:cs="Times New Roman"/>
+                    </w:rPr>
+                    <m:t>1-u</m:t>
+                  </m:r>
+                  <m:ctrlPr>
+                    <w:rPr>
+                      <w:rFonts w:ascii="Cambria Math" w:eastAsiaTheme="minorEastAsia" w:hAnsi="Cambria Math" w:cs="Times New Roman"/>
+                      <w:i/>
+                    </w:rPr>
+                  </m:ctrlPr>
+                </m:e>
+              </m:d>
+              <m:sSub>
+                <m:sSubPr>
+                  <m:ctrlPr>
+                    <w:rPr>
+                      <w:rFonts w:ascii="Cambria Math" w:eastAsiaTheme="minorEastAsia" w:hAnsi="Cambria Math" w:cs="Times New Roman"/>
+                      <w:i/>
+                    </w:rPr>
+                  </m:ctrlPr>
+                </m:sSubPr>
+                <m:e>
+                  <m:r>
+                    <w:rPr>
+                      <w:rFonts w:ascii="Cambria Math" w:eastAsiaTheme="minorEastAsia" w:hAnsi="Cambria Math" w:cs="Times New Roman"/>
+                    </w:rPr>
+                    <m:t>x</m:t>
+                  </m:r>
+                </m:e>
+                <m:sub>
+                  <m:r>
+                    <w:rPr>
+                      <w:rFonts w:ascii="Cambria Math" w:eastAsiaTheme="minorEastAsia" w:hAnsi="Cambria Math" w:cs="Times New Roman"/>
+                    </w:rPr>
+                    <m:t>2</m:t>
+                  </m:r>
+                </m:sub>
+              </m:sSub>
+              <m:r>
+                <w:rPr>
+                  <w:rFonts w:ascii="Cambria Math" w:eastAsiaTheme="minorEastAsia" w:hAnsi="Cambria Math" w:cs="Times New Roman"/>
+                </w:rPr>
+                <m:t>+</m:t>
+              </m:r>
+              <m:r>
+                <m:rPr>
+                  <m:sty m:val="p"/>
+                </m:rPr>
+                <w:rPr>
+                  <w:rFonts w:ascii="Cambria Math" w:eastAsiaTheme="minorEastAsia" w:hAnsi="Cambria Math" w:cs="Times New Roman"/>
+                </w:rPr>
+                <m:t>uE</m:t>
+              </m:r>
+              <m:ctrlPr>
+                <w:rPr>
+                  <w:rFonts w:ascii="Cambria Math" w:eastAsiaTheme="minorEastAsia" w:hAnsi="Cambria Math" w:cs="Times New Roman"/>
+                  <w:i/>
+                </w:rPr>
+              </m:ctrlPr>
+            </m:num>
+            <m:den>
+              <m:r>
+                <w:rPr>
+                  <w:rFonts w:ascii="Cambria Math" w:eastAsiaTheme="minorEastAsia" w:hAnsi="Cambria Math" w:cs="Times New Roman"/>
+                </w:rPr>
+                <m:t>L</m:t>
+              </m:r>
+              <m:ctrlPr>
+                <w:rPr>
+                  <w:rFonts w:ascii="Cambria Math" w:eastAsiaTheme="minorEastAsia" w:hAnsi="Cambria Math" w:cs="Times New Roman"/>
+                  <w:i/>
+                </w:rPr>
+              </m:ctrlPr>
+            </m:den>
+          </m:f>
+        </m:oMath>
+      </m:oMathPara>
+    </w:p>
+    <w:p>
+      <w:pPr>
+        <w:jc w:val="both"/>
+        <w:rPr>
+          <w:rFonts w:eastAsiaTheme="minorEastAsia"/>
+          <w:lang w:val="sr-Latn-RS"/>
+        </w:rPr>
+      </w:pPr>
+      <m:oMathPara>
+        <m:oMath>
+          <m:sSub>
+            <m:sSubPr>
+              <m:ctrlPr>
+                <w:rPr>
+                  <w:rFonts w:ascii="Cambria Math" w:eastAsiaTheme="minorEastAsia" w:hAnsi="Cambria Math" w:cs="Times New Roman"/>
+                  <w:i/>
+                </w:rPr>
+              </m:ctrlPr>
+            </m:sSubPr>
+            <m:e>
+              <m:acc>
+                <m:accPr>
+                  <m:chr m:val="̇"/>
+                  <m:ctrlPr>
+                    <w:rPr>
+                      <w:rFonts w:ascii="Cambria Math" w:eastAsiaTheme="minorEastAsia" w:hAnsi="Cambria Math" w:cs="Times New Roman"/>
+                    </w:rPr>
+                  </m:ctrlPr>
+                </m:accPr>
+                <m:e>
+                  <m:r>
+                    <w:rPr>
+                      <w:rFonts w:ascii="Cambria Math" w:eastAsiaTheme="minorEastAsia" w:hAnsi="Cambria Math" w:cs="Times New Roman"/>
+                    </w:rPr>
+                    <m:t>x</m:t>
+                  </m:r>
+                </m:e>
+              </m:acc>
+            </m:e>
+            <m:sub>
+              <m:r>
+                <w:rPr>
+                  <w:rFonts w:ascii="Cambria Math" w:eastAsiaTheme="minorEastAsia" w:hAnsi="Cambria Math" w:cs="Times New Roman"/>
+                </w:rPr>
+                <m:t>2</m:t>
+              </m:r>
+            </m:sub>
+          </m:sSub>
+          <m:r>
+            <w:rPr>
+              <w:rFonts w:ascii="Cambria Math" w:eastAsiaTheme="minorEastAsia" w:hAnsi="Cambria Math" w:cs="Times New Roman"/>
+              <w:lang w:val="de-DE"/>
+            </w:rPr>
+            <m:t>=</m:t>
+          </m:r>
+          <m:f>
+            <m:fPr>
+              <m:ctrlPr>
+                <w:rPr>
+                  <w:rFonts w:ascii="Cambria Math" w:eastAsiaTheme="minorEastAsia" w:hAnsi="Cambria Math" w:cs="Times New Roman"/>
+                  <w:lang w:val="de-DE"/>
+                </w:rPr>
+              </m:ctrlPr>
+            </m:fPr>
+            <m:num>
+              <m:r>
+                <w:rPr>
+                  <w:rFonts w:ascii="Cambria Math" w:eastAsiaTheme="minorEastAsia" w:hAnsi="Cambria Math" w:cs="Times New Roman"/>
+                  <w:lang w:val="de-DE"/>
+                </w:rPr>
+                <m:t>-</m:t>
+              </m:r>
+              <m:d>
+                <m:dPr>
+                  <m:ctrlPr>
+                    <w:rPr>
+                      <w:rFonts w:ascii="Cambria Math" w:eastAsiaTheme="minorEastAsia" w:hAnsi="Cambria Math" w:cs="Times New Roman"/>
+                      <w:i/>
+                    </w:rPr>
+                  </m:ctrlPr>
+                </m:dPr>
+                <m:e>
+                  <m:r>
+                    <w:rPr>
+                      <w:rFonts w:ascii="Cambria Math" w:eastAsiaTheme="minorEastAsia" w:hAnsi="Cambria Math" w:cs="Times New Roman"/>
+                      <w:lang w:val="de-DE"/>
+                    </w:rPr>
+                    <m:t>1-</m:t>
+                  </m:r>
+                  <m:r>
+                    <w:rPr>
+                      <w:rFonts w:ascii="Cambria Math" w:eastAsiaTheme="minorEastAsia" w:hAnsi="Cambria Math" w:cs="Times New Roman"/>
+                    </w:rPr>
+                    <m:t>u</m:t>
+                  </m:r>
+                </m:e>
+              </m:d>
+              <m:sSub>
+                <m:sSubPr>
+                  <m:ctrlPr>
+                    <w:rPr>
+                      <w:rFonts w:ascii="Cambria Math" w:eastAsiaTheme="minorEastAsia" w:hAnsi="Cambria Math" w:cs="Times New Roman"/>
+                      <w:i/>
+                    </w:rPr>
+                  </m:ctrlPr>
+                </m:sSubPr>
+                <m:e>
+                  <m:r>
+                    <w:rPr>
+                      <w:rFonts w:ascii="Cambria Math" w:eastAsiaTheme="minorEastAsia" w:hAnsi="Cambria Math" w:cs="Times New Roman"/>
+                    </w:rPr>
+                    <m:t>x</m:t>
+                  </m:r>
+                </m:e>
+                <m:sub>
+                  <m:r>
+                    <w:rPr>
+                      <w:rFonts w:ascii="Cambria Math" w:eastAsiaTheme="minorEastAsia" w:hAnsi="Cambria Math" w:cs="Times New Roman"/>
+                    </w:rPr>
+                    <m:t>1</m:t>
+                  </m:r>
+                </m:sub>
+              </m:sSub>
+              <m:r>
+                <w:rPr>
+                  <w:rFonts w:ascii="Cambria Math" w:eastAsiaTheme="minorEastAsia" w:hAnsi="Cambria Math" w:cs="Times New Roman"/>
+                  <w:lang w:val="de-DE"/>
+                </w:rPr>
+                <m:t>-</m:t>
+              </m:r>
+              <m:f>
+                <m:fPr>
+                  <m:ctrlPr>
+                    <w:rPr>
+                      <w:rFonts w:ascii="Cambria Math" w:eastAsiaTheme="minorEastAsia" w:hAnsi="Cambria Math" w:cs="Times New Roman"/>
+                      <w:i/>
+                    </w:rPr>
+                  </m:ctrlPr>
+                </m:fPr>
+                <m:num>
+                  <m:sSub>
+                    <m:sSubPr>
+                      <m:ctrlPr>
+                        <w:rPr>
+                          <w:rFonts w:ascii="Cambria Math" w:eastAsiaTheme="minorEastAsia" w:hAnsi="Cambria Math" w:cs="Times New Roman"/>
+                          <w:i/>
+                        </w:rPr>
+                      </m:ctrlPr>
+                    </m:sSubPr>
+                    <m:e>
+                      <m:r>
+                        <w:rPr>
+                          <w:rFonts w:ascii="Cambria Math" w:eastAsiaTheme="minorEastAsia" w:hAnsi="Cambria Math" w:cs="Times New Roman"/>
+                        </w:rPr>
+                        <m:t>x</m:t>
+                      </m:r>
+                    </m:e>
+                    <m:sub>
+                      <m:r>
+                        <w:rPr>
+                          <w:rFonts w:ascii="Cambria Math" w:eastAsiaTheme="minorEastAsia" w:hAnsi="Cambria Math" w:cs="Times New Roman"/>
+                        </w:rPr>
+                        <m:t>2</m:t>
+                      </m:r>
+                    </m:sub>
+                  </m:sSub>
+                </m:num>
+                <m:den>
+                  <m:r>
+                    <w:rPr>
+                      <w:rFonts w:ascii="Cambria Math" w:eastAsiaTheme="minorEastAsia" w:hAnsi="Cambria Math" w:cs="Times New Roman"/>
+                    </w:rPr>
+                    <m:t>R</m:t>
+                  </m:r>
+                </m:den>
+              </m:f>
+              <m:ctrlPr>
+                <w:rPr>
+                  <w:rFonts w:ascii="Cambria Math" w:eastAsiaTheme="minorEastAsia" w:hAnsi="Cambria Math" w:cs="Times New Roman"/>
+                  <w:i/>
+                  <w:lang w:val="de-DE"/>
+                </w:rPr>
+              </m:ctrlPr>
+            </m:num>
+            <m:den>
+              <m:r>
+                <w:rPr>
+                  <w:rFonts w:ascii="Cambria Math" w:eastAsiaTheme="minorEastAsia" w:hAnsi="Cambria Math" w:cs="Times New Roman"/>
+                </w:rPr>
+                <m:t>C</m:t>
+              </m:r>
+              <m:ctrlPr>
+                <w:rPr>
+                  <w:rFonts w:ascii="Cambria Math" w:eastAsiaTheme="minorEastAsia" w:hAnsi="Cambria Math" w:cs="Times New Roman"/>
+                  <w:i/>
+                </w:rPr>
+              </m:ctrlPr>
+            </m:den>
+          </m:f>
+        </m:oMath>
+      </m:oMathPara>
+    </w:p>
+    <w:p>
+      <w:pPr>
+        <w:jc w:val="both"/>
+        <w:rPr>
+          <w:rFonts w:eastAsiaTheme="minorEastAsia"/>
+        </w:rPr>
+      </w:pPr>
+      <m:oMathPara>
+        <m:oMath>
+          <m:r>
+            <w:rPr>
+              <w:rFonts w:ascii="Cambria Math" w:eastAsiaTheme="minorEastAsia" w:hAnsi="Cambria Math" w:cs="Times New Roman"/>
+            </w:rPr>
+            <m:t>y=h</m:t>
+          </m:r>
+          <m:d>
+            <m:dPr>
+              <m:ctrlPr>
+                <w:rPr>
+                  <w:rFonts w:ascii="Cambria Math" w:eastAsiaTheme="minorEastAsia" w:hAnsi="Cambria Math" w:cs="Times New Roman"/>
+                  <w:i/>
+                </w:rPr>
+              </m:ctrlPr>
+            </m:dPr>
+            <m:e>
+              <m:r>
+                <w:rPr>
+                  <w:rFonts w:ascii="Cambria Math" w:eastAsiaTheme="minorEastAsia" w:hAnsi="Cambria Math" w:cs="Times New Roman"/>
+                </w:rPr>
+                <m:t>x</m:t>
+              </m:r>
+            </m:e>
+          </m:d>
+          <m:r>
+            <w:rPr>
+              <w:rFonts w:ascii="Cambria Math" w:eastAsiaTheme="minorEastAsia" w:hAnsi="Cambria Math" w:cs="Times New Roman"/>
+            </w:rPr>
+            <m:t>=</m:t>
+          </m:r>
+          <m:sSub>
+            <m:sSubPr>
+              <m:ctrlPr>
+                <w:rPr>
+                  <w:rFonts w:ascii="Cambria Math" w:eastAsiaTheme="minorEastAsia" w:hAnsi="Cambria Math" w:cs="Times New Roman"/>
+                  <w:i/>
+                </w:rPr>
+              </m:ctrlPr>
+            </m:sSubPr>
+            <m:e>
+              <m:r>
+                <w:rPr>
+                  <w:rFonts w:ascii="Cambria Math" w:eastAsiaTheme="minorEastAsia" w:hAnsi="Cambria Math" w:cs="Times New Roman"/>
+                </w:rPr>
+                <m:t>x</m:t>
+              </m:r>
+            </m:e>
+            <m:sub>
+              <m:r>
+                <w:rPr>
+                  <w:rFonts w:ascii="Cambria Math" w:eastAsiaTheme="minorEastAsia" w:hAnsi="Cambria Math" w:cs="Times New Roman"/>
+                </w:rPr>
+                <m:t>2</m:t>
+              </m:r>
+            </m:sub>
+          </m:sSub>
+        </m:oMath>
+      </m:oMathPara>
+    </w:p>
+    <w:p>
+      <w:pPr>
+        <w:jc w:val="both"/>
+        <w:rPr>
+          <w:lang w:val="sr-Latn-RS"/>
+        </w:rPr>
+      </w:pPr>
+    </w:p>
+    <w:p>
+      <w:pPr>
+        <w:pStyle w:val="Heading2"/>
+        <w:rPr>
+          <w:lang w:val="sr-Latn-RS"/>
+        </w:rPr>
+      </w:pPr>
+      <w:bookmarkStart w:id="4" w:name="_Toc62128997"/>
+    </w:p>
+    <w:p>
+      <w:pPr>
+        <w:pStyle w:val="Heading2"/>
+        <w:rPr>
+          <w:lang w:val="sr-Latn-RS"/>
+        </w:rPr>
+      </w:pPr>
+      <w:r>
+        <w:rPr>
+          <w:lang w:val="sr-Latn-RS"/>
+        </w:rPr>
+        <w:t>Izbor nominalnog režima rada</w:t>
+      </w:r>
+      <w:bookmarkEnd w:id="4"/>
+    </w:p>
+    <w:p>
+      <w:pPr>
+        <w:rPr>
+          <w:lang w:val="sr-Latn-RS"/>
+        </w:rPr>
+      </w:pPr>
+    </w:p>
+    <w:p>
+      <w:pPr>
+        <w:rPr>
+          <w:rFonts w:eastAsiaTheme="minorEastAsia"/>
+          <w:lang w:val="sr-Latn-RS"/>
+        </w:rPr>
+      </w:pPr>
+      <w:r>
+        <w:rPr>
+          <w:lang w:val="sr-Latn-RS"/>
+        </w:rPr>
+        <w:t xml:space="preserve">Vrednosti komponenti buck-boost DC-DC pretvarača zavise od više parametara kao što su učestanost prekidanja kola, nominalna snaga procesa, maksimalnih dozvoljenih amplituda oscilacija struje i napona sistema i drugih. Za konkretan sistem na kome će se vršiti analiza vrednosti parametara su sledeće: </w:t>
+      </w:r>
+      <m:oMath>
+        <m:r>
+          <w:rPr>
+            <w:rFonts w:ascii="Cambria Math" w:hAnsi="Cambria Math"/>
+            <w:lang w:val="sr-Latn-RS"/>
+          </w:rPr>
+          <m:t>L=15.91</m:t>
+        </m:r>
+        <m:r>
+          <w:rPr>
+            <w:rFonts w:ascii="Cambria Math" w:hAnsi="Cambria Math"/>
+            <w:lang w:val="sr-Latn-RS"/>
+          </w:rPr>
+          <m:t xml:space="preserve"> ∙</m:t>
+        </m:r>
+        <m:sSup>
+          <m:sSupPr>
+            <m:ctrlPr>
+              <w:rPr>
+                <w:rFonts w:ascii="Cambria Math" w:hAnsi="Cambria Math"/>
+                <w:i/>
+                <w:lang w:val="sr-Latn-RS"/>
+              </w:rPr>
+            </m:ctrlPr>
+          </m:sSupPr>
+          <m:e>
+            <m:r>
+              <w:rPr>
+                <w:rFonts w:ascii="Cambria Math" w:hAnsi="Cambria Math"/>
+                <w:lang w:val="sr-Latn-RS"/>
+              </w:rPr>
+              <m:t>10</m:t>
+            </m:r>
+          </m:e>
+          <m:sup>
+            <m:r>
+              <w:rPr>
+                <w:rFonts w:ascii="Cambria Math" w:hAnsi="Cambria Math"/>
+                <w:lang w:val="sr-Latn-RS"/>
+              </w:rPr>
+              <m:t>-3</m:t>
+            </m:r>
+          </m:sup>
+        </m:sSup>
+        <m:r>
+          <w:rPr>
+            <w:rFonts w:ascii="Cambria Math" w:hAnsi="Cambria Math"/>
+            <w:lang w:val="sr-Latn-RS"/>
+          </w:rPr>
+          <m:t xml:space="preserve"> H,  </m:t>
+        </m:r>
+        <m:r>
+          <w:rPr>
+            <w:rFonts w:ascii="Cambria Math" w:eastAsiaTheme="minorEastAsia" w:hAnsi="Cambria Math"/>
+            <w:lang w:val="sr-Latn-RS"/>
+          </w:rPr>
+          <m:t>C=470∙</m:t>
+        </m:r>
+        <m:sSup>
+          <m:sSupPr>
+            <m:ctrlPr>
+              <w:rPr>
+                <w:rFonts w:ascii="Cambria Math" w:eastAsiaTheme="minorEastAsia" w:hAnsi="Cambria Math"/>
+                <w:i/>
+                <w:lang w:val="sr-Latn-RS"/>
+              </w:rPr>
+            </m:ctrlPr>
+          </m:sSupPr>
+          <m:e>
+            <m:r>
+              <w:rPr>
+                <w:rFonts w:ascii="Cambria Math" w:eastAsiaTheme="minorEastAsia" w:hAnsi="Cambria Math"/>
+                <w:lang w:val="sr-Latn-RS"/>
+              </w:rPr>
+              <m:t>10</m:t>
+            </m:r>
+          </m:e>
+          <m:sup>
+            <m:r>
+              <w:rPr>
+                <w:rFonts w:ascii="Cambria Math" w:eastAsiaTheme="minorEastAsia" w:hAnsi="Cambria Math"/>
+                <w:lang w:val="sr-Latn-RS"/>
+              </w:rPr>
+              <m:t>-6</m:t>
+            </m:r>
+          </m:sup>
+        </m:sSup>
+        <m:r>
+          <w:rPr>
+            <w:rFonts w:ascii="Cambria Math" w:eastAsiaTheme="minorEastAsia" w:hAnsi="Cambria Math"/>
+            <w:lang w:val="sr-Latn-RS"/>
+          </w:rPr>
+          <m:t xml:space="preserve"> F,  R=52 </m:t>
+        </m:r>
+        <m:r>
+          <m:rPr>
+            <m:sty m:val="p"/>
+          </m:rPr>
+          <w:rPr>
+            <w:rFonts w:ascii="Cambria Math" w:eastAsiaTheme="minorEastAsia" w:hAnsi="Cambria Math"/>
+            <w:lang w:val="sr-Latn-RS"/>
+          </w:rPr>
+          <m:t>Ω</m:t>
+        </m:r>
+        <m:r>
+          <w:rPr>
+            <w:rFonts w:ascii="Cambria Math" w:eastAsiaTheme="minorEastAsia" w:hAnsi="Cambria Math"/>
+            <w:lang w:val="sr-Latn-RS"/>
+          </w:rPr>
+          <m:t xml:space="preserve">,  E=12 V,  </m:t>
+        </m:r>
+        <m:sSub>
+          <m:sSubPr>
+            <m:ctrlPr>
+              <w:rPr>
+                <w:rFonts w:ascii="Cambria Math" w:eastAsiaTheme="minorEastAsia" w:hAnsi="Cambria Math"/>
+                <w:i/>
+                <w:lang w:val="sr-Latn-RS"/>
+              </w:rPr>
+            </m:ctrlPr>
+          </m:sSubPr>
+          <m:e>
+            <m:r>
+              <w:rPr>
+                <w:rFonts w:ascii="Cambria Math" w:eastAsiaTheme="minorEastAsia" w:hAnsi="Cambria Math"/>
+                <w:lang w:val="sr-Latn-RS"/>
+              </w:rPr>
+              <m:t>V</m:t>
+            </m:r>
+          </m:e>
+          <m:sub>
+            <m:r>
+              <w:rPr>
+                <w:rFonts w:ascii="Cambria Math" w:eastAsiaTheme="minorEastAsia" w:hAnsi="Cambria Math"/>
+                <w:lang w:val="sr-Latn-RS"/>
+              </w:rPr>
+              <m:t>c</m:t>
+            </m:r>
+          </m:sub>
+        </m:sSub>
+        <m:r>
+          <w:rPr>
+            <w:rFonts w:ascii="Cambria Math" w:eastAsiaTheme="minorEastAsia" w:hAnsi="Cambria Math"/>
+            <w:lang w:val="sr-Latn-RS"/>
+          </w:rPr>
+          <m:t>= -22.5 V</m:t>
+        </m:r>
+      </m:oMath>
+      <w:r>
+        <w:rPr>
+          <w:rFonts w:eastAsiaTheme="minorEastAsia"/>
+          <w:lang w:val="sr-Latn-RS"/>
+        </w:rPr>
+        <w:t>.</w:t>
+      </w:r>
+    </w:p>
+    <w:p>
+      <w:pPr>
+        <w:rPr>
+          <w:lang w:val="sr-Latn-RS"/>
+        </w:rPr>
+      </w:pPr>
+      <w:r>
+        <w:rPr>
+          <w:lang w:val="sr-Latn-RS"/>
+        </w:rPr>
+        <w:t xml:space="preserve">  </w:t>
       </w:r>
     </w:p>
     <w:p>
@@ -2853,15 +4280,15 @@
           <w:lang w:val="sr-Latn-RS"/>
         </w:rPr>
       </w:pPr>
-      <w:bookmarkStart w:id="4" w:name="_Toc62128994"/>
+      <w:bookmarkStart w:id="5" w:name="_Toc62128998"/>
       <w:r>
         <w:rPr>
           <w:lang w:val="sr-Latn-RS"/>
         </w:rPr>
         <w:lastRenderedPageBreak/>
-        <w:t>Postojeće klase modela</w:t>
-      </w:r>
-      <w:bookmarkEnd w:id="4"/>
+        <w:t>Nominalne vrednosti promenljivih</w:t>
+      </w:r>
+      <w:bookmarkEnd w:id="5"/>
     </w:p>
     <w:p>
       <w:pPr>
@@ -2870,14 +4297,14 @@
           <w:lang w:val="sr-Latn-RS"/>
         </w:rPr>
       </w:pPr>
-      <w:bookmarkStart w:id="5" w:name="_Toc62128995"/>
-      <w:r>
-        <w:rPr>
-          <w:lang w:val="sr-Latn-RS"/>
-        </w:rPr>
-        <w:t>Tipične vrednosti parametara modela</w:t>
-      </w:r>
-      <w:bookmarkEnd w:id="5"/>
+      <w:bookmarkStart w:id="6" w:name="_Toc62128999"/>
+      <w:r>
+        <w:rPr>
+          <w:lang w:val="sr-Latn-RS"/>
+        </w:rPr>
+        <w:t>Poremećaj</w:t>
+      </w:r>
+      <w:bookmarkEnd w:id="6"/>
     </w:p>
     <w:p>
       <w:pPr>
@@ -2886,14 +4313,62 @@
           <w:lang w:val="sr-Latn-RS"/>
         </w:rPr>
       </w:pPr>
-      <w:bookmarkStart w:id="6" w:name="_Toc62128996"/>
+      <w:bookmarkStart w:id="7" w:name="_Toc62129000"/>
+      <w:r>
+        <w:rPr>
+          <w:lang w:val="sr-Latn-RS"/>
+        </w:rPr>
+        <w:t>Opseg upravljačkog signala</w:t>
+      </w:r>
+      <w:bookmarkEnd w:id="7"/>
+    </w:p>
+    <w:p>
+      <w:pPr>
+        <w:pStyle w:val="Heading3"/>
+        <w:rPr>
+          <w:lang w:val="sr-Latn-RS"/>
+        </w:rPr>
+      </w:pPr>
+      <w:bookmarkStart w:id="8" w:name="_Toc62129001"/>
+      <w:r>
+        <w:rPr>
+          <w:lang w:val="sr-Latn-RS"/>
+        </w:rPr>
+        <w:t>Vremenske konstante prelaznih pojava</w:t>
+      </w:r>
+      <w:bookmarkEnd w:id="8"/>
+    </w:p>
+    <w:p>
+      <w:pPr>
+        <w:pStyle w:val="Heading3"/>
+        <w:rPr>
+          <w:lang w:val="sr-Latn-RS"/>
+        </w:rPr>
+      </w:pPr>
+      <w:bookmarkStart w:id="9" w:name="_Toc62129002"/>
       <w:r>
         <w:rPr>
           <w:lang w:val="sr-Latn-RS"/>
         </w:rPr>
         <w:t>Pregled dostupne literature</w:t>
       </w:r>
-      <w:bookmarkEnd w:id="6"/>
+      <w:bookmarkEnd w:id="9"/>
+    </w:p>
+    <w:p>
+      <w:pPr>
+        <w:pStyle w:val="Heading1"/>
+        <w:rPr>
+          <w:lang w:val="sr-Latn-RS"/>
+        </w:rPr>
+      </w:pPr>
+      <w:bookmarkStart w:id="10" w:name="_Toc62129003"/>
+      <w:r>
+        <w:rPr>
+          <w:lang w:val="sr-Latn-RS"/>
+        </w:rPr>
+        <w:t>Projektovanje nelinearnih sistema upravljanja</w:t>
+      </w:r>
+      <w:bookmarkEnd w:id="10"/>
     </w:p>
     <w:p>
       <w:pPr>
@@ -2902,222 +4377,110 @@
           <w:lang w:val="sr-Latn-RS"/>
         </w:rPr>
       </w:pPr>
-      <w:bookmarkStart w:id="7" w:name="_Toc62128997"/>
-      <w:r>
-        <w:rPr>
-          <w:lang w:val="sr-Latn-RS"/>
-        </w:rPr>
-        <w:t>Izbor nominalnog režima rada</w:t>
-      </w:r>
-      <w:bookmarkEnd w:id="7"/>
-    </w:p>
-    <w:p>
-      <w:pPr>
-        <w:pStyle w:val="Heading3"/>
-        <w:rPr>
-          <w:lang w:val="sr-Latn-RS"/>
-        </w:rPr>
-      </w:pPr>
-      <w:bookmarkStart w:id="8" w:name="_Toc62128998"/>
-      <w:r>
-        <w:rPr>
-          <w:lang w:val="sr-Latn-RS"/>
-        </w:rPr>
-        <w:t>Nominalne vrednosti promenljivih</w:t>
-      </w:r>
-      <w:bookmarkEnd w:id="8"/>
-    </w:p>
-    <w:p>
-      <w:pPr>
-        <w:pStyle w:val="Heading3"/>
-        <w:rPr>
-          <w:lang w:val="sr-Latn-RS"/>
-        </w:rPr>
-      </w:pPr>
-      <w:bookmarkStart w:id="9" w:name="_Toc62128999"/>
-      <w:r>
-        <w:rPr>
-          <w:lang w:val="sr-Latn-RS"/>
-        </w:rPr>
-        <w:t>Poremećaj</w:t>
-      </w:r>
-      <w:bookmarkEnd w:id="9"/>
-    </w:p>
-    <w:p>
-      <w:pPr>
-        <w:pStyle w:val="Heading3"/>
-        <w:rPr>
-          <w:lang w:val="sr-Latn-RS"/>
-        </w:rPr>
-      </w:pPr>
-      <w:bookmarkStart w:id="10" w:name="_Toc62129000"/>
-      <w:r>
-        <w:rPr>
-          <w:lang w:val="sr-Latn-RS"/>
-        </w:rPr>
-        <w:t>Opseg upravljačkog signala</w:t>
-      </w:r>
-      <w:bookmarkEnd w:id="10"/>
-    </w:p>
-    <w:p>
-      <w:pPr>
-        <w:pStyle w:val="Heading3"/>
-        <w:rPr>
-          <w:lang w:val="sr-Latn-RS"/>
-        </w:rPr>
-      </w:pPr>
-      <w:bookmarkStart w:id="11" w:name="_Toc62129001"/>
-      <w:r>
-        <w:rPr>
-          <w:lang w:val="sr-Latn-RS"/>
-        </w:rPr>
-        <w:t>Vremenske konstante prelaznih pojava</w:t>
+      <w:bookmarkStart w:id="11" w:name="_Toc62129004"/>
+      <w:r>
+        <w:rPr>
+          <w:lang w:val="sr-Latn-RS"/>
+        </w:rPr>
+        <w:t>Linearna regulacija</w:t>
       </w:r>
       <w:bookmarkEnd w:id="11"/>
     </w:p>
     <w:p>
       <w:pPr>
-        <w:pStyle w:val="Heading3"/>
-        <w:rPr>
-          <w:lang w:val="sr-Latn-RS"/>
-        </w:rPr>
-      </w:pPr>
-      <w:bookmarkStart w:id="12" w:name="_Toc62129002"/>
-      <w:r>
-        <w:rPr>
-          <w:lang w:val="sr-Latn-RS"/>
-        </w:rPr>
-        <w:t>Pregled dostupne literature</w:t>
+        <w:pStyle w:val="Heading2"/>
+        <w:rPr>
+          <w:lang w:val="sr-Latn-RS"/>
+        </w:rPr>
+      </w:pPr>
+      <w:bookmarkStart w:id="12" w:name="_Toc62129005"/>
+      <w:r>
+        <w:rPr>
+          <w:lang w:val="sr-Latn-RS"/>
+        </w:rPr>
+        <w:t>Feedback linearizacija</w:t>
       </w:r>
       <w:bookmarkEnd w:id="12"/>
     </w:p>
     <w:p>
       <w:pPr>
+        <w:pStyle w:val="Heading2"/>
+        <w:rPr>
+          <w:lang w:val="sr-Latn-RS"/>
+        </w:rPr>
+      </w:pPr>
+      <w:bookmarkStart w:id="13" w:name="_Toc62129006"/>
+      <w:r>
+        <w:rPr>
+          <w:lang w:val="sr-Latn-RS"/>
+        </w:rPr>
+        <w:t>Klizno upravljanje</w:t>
+      </w:r>
+      <w:bookmarkEnd w:id="13"/>
+    </w:p>
+    <w:p>
+      <w:pPr>
+        <w:pStyle w:val="Heading2"/>
+        <w:rPr>
+          <w:lang w:val="sr-Latn-RS"/>
+        </w:rPr>
+      </w:pPr>
+      <w:bookmarkStart w:id="14" w:name="_Toc62129007"/>
+      <w:r>
+        <w:rPr>
+          <w:lang w:val="sr-Latn-RS"/>
+        </w:rPr>
+        <w:t>Fuzzy upravljanje</w:t>
+      </w:r>
+      <w:bookmarkEnd w:id="14"/>
+    </w:p>
+    <w:p>
+      <w:pPr>
         <w:pStyle w:val="Heading1"/>
         <w:rPr>
           <w:lang w:val="sr-Latn-RS"/>
         </w:rPr>
       </w:pPr>
-      <w:bookmarkStart w:id="13" w:name="_Toc62129003"/>
-      <w:r>
-        <w:rPr>
-          <w:lang w:val="sr-Latn-RS"/>
-        </w:rPr>
-        <w:t>Projektovanje nelinearnih sistema upravljanja</w:t>
-      </w:r>
-      <w:bookmarkEnd w:id="13"/>
-    </w:p>
-    <w:p>
-      <w:pPr>
-        <w:pStyle w:val="Heading2"/>
-        <w:rPr>
-          <w:lang w:val="sr-Latn-RS"/>
-        </w:rPr>
-      </w:pPr>
-      <w:bookmarkStart w:id="14" w:name="_Toc62129004"/>
-      <w:r>
-        <w:rPr>
-          <w:lang w:val="sr-Latn-RS"/>
-        </w:rPr>
-        <w:t>Linearna regulacija</w:t>
-      </w:r>
-      <w:bookmarkEnd w:id="14"/>
-    </w:p>
-    <w:p>
-      <w:pPr>
-        <w:pStyle w:val="Heading2"/>
-        <w:rPr>
-          <w:lang w:val="sr-Latn-RS"/>
-        </w:rPr>
-      </w:pPr>
-      <w:bookmarkStart w:id="15" w:name="_Toc62129005"/>
-      <w:r>
-        <w:rPr>
-          <w:lang w:val="sr-Latn-RS"/>
-        </w:rPr>
-        <w:t>Feedback linearizacija</w:t>
+      <w:bookmarkStart w:id="15" w:name="_Toc62129008"/>
+      <w:r>
+        <w:rPr>
+          <w:lang w:val="sr-Latn-RS"/>
+        </w:rPr>
+        <w:t>Komparativna analiza nelinearnih metoda upravljanja</w:t>
       </w:r>
       <w:bookmarkEnd w:id="15"/>
     </w:p>
     <w:p>
       <w:pPr>
-        <w:pStyle w:val="Heading2"/>
-        <w:rPr>
-          <w:lang w:val="sr-Latn-RS"/>
-        </w:rPr>
-      </w:pPr>
-      <w:bookmarkStart w:id="16" w:name="_Toc62129006"/>
-      <w:r>
-        <w:rPr>
-          <w:lang w:val="sr-Latn-RS"/>
-        </w:rPr>
-        <w:t>Klizno upravljanje</w:t>
+        <w:pStyle w:val="Heading1"/>
+        <w:rPr>
+          <w:lang w:val="sr-Latn-RS"/>
+        </w:rPr>
+      </w:pPr>
+      <w:bookmarkStart w:id="16" w:name="_Toc62129009"/>
+      <w:r>
+        <w:rPr>
+          <w:lang w:val="sr-Latn-RS"/>
+        </w:rPr>
+        <w:t>Zaključak</w:t>
       </w:r>
       <w:bookmarkEnd w:id="16"/>
     </w:p>
     <w:p>
       <w:pPr>
-        <w:pStyle w:val="Heading2"/>
-        <w:rPr>
-          <w:lang w:val="sr-Latn-RS"/>
-        </w:rPr>
-      </w:pPr>
-      <w:bookmarkStart w:id="17" w:name="_Toc62129007"/>
-      <w:r>
-        <w:rPr>
-          <w:lang w:val="sr-Latn-RS"/>
-        </w:rPr>
-        <w:t>Fuzzy upravljanje</w:t>
+        <w:pStyle w:val="Heading1"/>
+        <w:rPr>
+          <w:lang w:val="sr-Latn-RS"/>
+        </w:rPr>
+      </w:pPr>
+      <w:bookmarkStart w:id="17" w:name="_Toc62129010"/>
+      <w:r>
+        <w:rPr>
+          <w:lang w:val="sr-Latn-RS"/>
+        </w:rPr>
+        <w:t>Literatura</w:t>
       </w:r>
       <w:bookmarkEnd w:id="17"/>
-    </w:p>
-    <w:p>
-      <w:pPr>
-        <w:pStyle w:val="Heading1"/>
-        <w:rPr>
-          <w:lang w:val="sr-Latn-RS"/>
-        </w:rPr>
-      </w:pPr>
-      <w:bookmarkStart w:id="18" w:name="_Toc62129008"/>
-      <w:r>
-        <w:rPr>
-          <w:lang w:val="sr-Latn-RS"/>
-        </w:rPr>
-        <w:t>Komparativna analiza nelinearnih metoda upravljanja</w:t>
-      </w:r>
-      <w:bookmarkEnd w:id="18"/>
-    </w:p>
-    <w:p>
-      <w:pPr>
-        <w:pStyle w:val="Heading1"/>
-        <w:rPr>
-          <w:lang w:val="sr-Latn-RS"/>
-        </w:rPr>
-      </w:pPr>
-      <w:bookmarkStart w:id="19" w:name="_Toc62129009"/>
-      <w:r>
-        <w:rPr>
-          <w:lang w:val="sr-Latn-RS"/>
-        </w:rPr>
-        <w:t>Zaključak</w:t>
-      </w:r>
-      <w:bookmarkEnd w:id="19"/>
-    </w:p>
-    <w:p>
-      <w:pPr>
-        <w:pStyle w:val="Heading1"/>
-        <w:rPr>
-          <w:lang w:val="sr-Latn-RS"/>
-        </w:rPr>
-      </w:pPr>
-      <w:bookmarkStart w:id="20" w:name="_Toc62129010"/>
-      <w:r>
-        <w:rPr>
-          <w:lang w:val="sr-Latn-RS"/>
-        </w:rPr>
-        <w:t>Literatura</w:t>
-      </w:r>
-      <w:bookmarkEnd w:id="20"/>
     </w:p>
     <w:p>
       <w:pPr>

</xml_diff>

<commit_message>
Dodao pasus o poremećaju. Za taj deo o sistemu treba još pomenuti vremenske konstante prelaznih procesa.
</commit_message>
<xml_diff>
--- a/Projekat 3/Izvestaj_3.docx
+++ b/Projekat 3/Izvestaj_3.docx
@@ -2364,7 +2364,21 @@
           <w:rFonts w:ascii="Times New Roman" w:hAnsi="Times New Roman" w:cs="Times New Roman"/>
           <w:lang w:val="sr-Latn-RS"/>
         </w:rPr>
-        <w:t>, pasivnih elemenata L, R i C, i aktivnih poluprovodničkih elemenata MOSFET-a Q i diode D.</w:t>
+        <w:t>, pasivnih</w:t>
+      </w:r>
+      <w:r>
+        <w:rPr>
+          <w:rFonts w:ascii="Times New Roman" w:hAnsi="Times New Roman" w:cs="Times New Roman"/>
+          <w:lang w:val="sr-Latn-RS"/>
+        </w:rPr>
+        <w:t xml:space="preserve"> linearnih</w:t>
+      </w:r>
+      <w:r>
+        <w:rPr>
+          <w:rFonts w:ascii="Times New Roman" w:hAnsi="Times New Roman" w:cs="Times New Roman"/>
+          <w:lang w:val="sr-Latn-RS"/>
+        </w:rPr>
+        <w:t xml:space="preserve"> elemenata L, R i C, i poluprovodničkih elemenata MOSFET-a Q i diode D.</w:t>
       </w:r>
     </w:p>
     <w:p>
@@ -4093,6 +4107,8 @@
     </w:p>
     <w:p>
       <w:pPr>
+        <w:ind w:firstLine="720"/>
+        <w:jc w:val="both"/>
         <w:rPr>
           <w:rFonts w:eastAsiaTheme="minorEastAsia"/>
           <w:lang w:val="sr-Latn-RS"/>
@@ -4262,16 +4278,134 @@
     </w:p>
     <w:p>
       <w:pPr>
-        <w:rPr>
-          <w:lang w:val="sr-Latn-RS"/>
-        </w:rPr>
-      </w:pPr>
-      <w:r>
-        <w:rPr>
-          <w:lang w:val="sr-Latn-RS"/>
-        </w:rPr>
-        <w:t xml:space="preserve">  </w:t>
-      </w:r>
+        <w:ind w:firstLine="720"/>
+        <w:jc w:val="both"/>
+        <w:rPr>
+          <w:lang w:val="sr-Latn-RS"/>
+        </w:rPr>
+      </w:pPr>
+      <w:r>
+        <w:rPr>
+          <w:lang w:val="sr-Latn-RS"/>
+        </w:rPr>
+        <w:t xml:space="preserve">U sekciji iznad zaključili smo da se sistemom upravlja relativnim vremenom uključenosti tranzistora u periodi komutacije odnosno </w:t>
+      </w:r>
+      <w:r>
+        <w:rPr>
+          <w:i/>
+          <w:iCs/>
+          <w:lang w:val="sr-Latn-RS"/>
+        </w:rPr>
+        <w:t>duty cycle</w:t>
+      </w:r>
+      <w:r>
+        <w:rPr>
+          <w:lang w:val="sr-Latn-RS"/>
+        </w:rPr>
+        <w:t xml:space="preserve">-om. Samim tim što ta veličina definiše odnos izmedju dva vremena, od kojih jedno ne može biti veće od drugog govori da je </w:t>
+      </w:r>
+      <m:oMath>
+        <m:r>
+          <w:rPr>
+            <w:rFonts w:ascii="Cambria Math" w:hAnsi="Cambria Math"/>
+            <w:lang w:val="sr-Latn-RS"/>
+          </w:rPr>
+          <m:t>[0, 1]</m:t>
+        </m:r>
+      </m:oMath>
+      <w:r>
+        <w:rPr>
+          <w:lang w:val="sr-Latn-RS"/>
+        </w:rPr>
+        <w:t xml:space="preserve"> opseg vrednosti koje naše upravljanje zauzima, gde 1 predstavlja situaciju u kojoj je tranzistor uključen tokom čitave periode komutacije, a 0 suprotno. </w:t>
+      </w:r>
+    </w:p>
+    <w:p>
+      <w:pPr>
+        <w:ind w:firstLine="720"/>
+        <w:rPr>
+          <w:lang w:val="sr-Latn-RS"/>
+        </w:rPr>
+      </w:pPr>
+      <w:r>
+        <w:rPr>
+          <w:lang w:val="sr-Latn-RS"/>
+        </w:rPr>
+        <w:t xml:space="preserve">Još jedan aspekt sistema koji moramo da definišemo je identifikacija poremećaja. Kako je napajanje E jedini aktivni element u kolu nad kojim nemamo kontrolu, očigledno je </w:t>
+      </w:r>
+      <w:r>
+        <w:rPr>
+          <w:lang w:val="sr-Latn-RS"/>
+        </w:rPr>
+        <w:t xml:space="preserve">u njemu najveća mogućnost delovanja poremećaja. Lako je zamisliti situaciju u kojoj se napon napajanja skokovito menja, na primer u sistemu solarnog napajanja u trenutku naoblačenja. U daljoj analizi razmatraćemo step poremećaj napona amplitude </w:t>
+      </w:r>
+      <m:oMath>
+        <m:f>
+          <m:fPr>
+            <m:ctrlPr>
+              <w:rPr>
+                <w:rFonts w:ascii="Cambria Math" w:hAnsi="Cambria Math"/>
+                <w:i/>
+                <w:lang w:val="sr-Latn-RS"/>
+              </w:rPr>
+            </m:ctrlPr>
+          </m:fPr>
+          <m:num>
+            <m:r>
+              <w:rPr>
+                <w:rFonts w:ascii="Cambria Math" w:hAnsi="Cambria Math"/>
+                <w:lang w:val="sr-Latn-RS"/>
+              </w:rPr>
+              <m:t>1</m:t>
+            </m:r>
+          </m:num>
+          <m:den>
+            <m:r>
+              <w:rPr>
+                <w:rFonts w:ascii="Cambria Math" w:hAnsi="Cambria Math"/>
+                <w:lang w:val="sr-Latn-RS"/>
+              </w:rPr>
+              <m:t>3</m:t>
+            </m:r>
+          </m:den>
+        </m:f>
+        <m:r>
+          <w:rPr>
+            <w:rFonts w:ascii="Cambria Math" w:hAnsi="Cambria Math"/>
+            <w:lang w:val="sr-Latn-RS"/>
+          </w:rPr>
+          <m:t>E</m:t>
+        </m:r>
+        <m:r>
+          <w:rPr>
+            <w:rFonts w:ascii="Cambria Math" w:eastAsiaTheme="minorEastAsia" w:hAnsi="Cambria Math"/>
+            <w:lang w:val="sr-Latn-RS"/>
+          </w:rPr>
+          <m:t>=4 V</m:t>
+        </m:r>
+        <m:r>
+          <w:rPr>
+            <w:rFonts w:ascii="Cambria Math" w:eastAsiaTheme="minorEastAsia" w:hAnsi="Cambria Math"/>
+            <w:lang w:val="sr-Latn-RS"/>
+          </w:rPr>
+          <w:softHyphen/>
+        </m:r>
+      </m:oMath>
+      <w:r>
+        <w:rPr>
+          <w:rFonts w:eastAsiaTheme="minorEastAsia"/>
+          <w:lang w:val="sr-Latn-RS"/>
+        </w:rPr>
+        <w:t>, što smatramo velikim poremećajem.</w:t>
+      </w:r>
+    </w:p>
+    <w:p>
+      <w:pPr>
+        <w:ind w:firstLine="720"/>
+        <w:rPr>
+          <w:lang w:val="sr-Latn-RS"/>
+        </w:rPr>
+      </w:pPr>
     </w:p>
     <w:p>
       <w:pPr>
@@ -4280,13 +4414,13 @@
           <w:lang w:val="sr-Latn-RS"/>
         </w:rPr>
       </w:pPr>
-      <w:bookmarkStart w:id="5" w:name="_Toc62128998"/>
+      <w:bookmarkStart w:id="5" w:name="_Toc62129000"/>
       <w:r>
         <w:rPr>
           <w:lang w:val="sr-Latn-RS"/>
         </w:rPr>
         <w:lastRenderedPageBreak/>
-        <w:t>Nominalne vrednosti promenljivih</w:t>
+        <w:t>Opseg upravljačkog signala</w:t>
       </w:r>
       <w:bookmarkEnd w:id="5"/>
     </w:p>
@@ -4297,12 +4431,12 @@
           <w:lang w:val="sr-Latn-RS"/>
         </w:rPr>
       </w:pPr>
-      <w:bookmarkStart w:id="6" w:name="_Toc62128999"/>
-      <w:r>
-        <w:rPr>
-          <w:lang w:val="sr-Latn-RS"/>
-        </w:rPr>
-        <w:t>Poremećaj</w:t>
+      <w:bookmarkStart w:id="6" w:name="_Toc62129001"/>
+      <w:r>
+        <w:rPr>
+          <w:lang w:val="sr-Latn-RS"/>
+        </w:rPr>
+        <w:t>Vremenske konstante prelaznih pojava</w:t>
       </w:r>
       <w:bookmarkEnd w:id="6"/>
     </w:p>
@@ -4313,124 +4447,124 @@
           <w:lang w:val="sr-Latn-RS"/>
         </w:rPr>
       </w:pPr>
-      <w:bookmarkStart w:id="7" w:name="_Toc62129000"/>
-      <w:r>
-        <w:rPr>
-          <w:lang w:val="sr-Latn-RS"/>
-        </w:rPr>
-        <w:t>Opseg upravljačkog signala</w:t>
+      <w:bookmarkStart w:id="7" w:name="_Toc62129002"/>
+      <w:r>
+        <w:rPr>
+          <w:lang w:val="sr-Latn-RS"/>
+        </w:rPr>
+        <w:t>Pregled dostupne literature</w:t>
       </w:r>
       <w:bookmarkEnd w:id="7"/>
     </w:p>
     <w:p>
       <w:pPr>
-        <w:pStyle w:val="Heading3"/>
-        <w:rPr>
-          <w:lang w:val="sr-Latn-RS"/>
-        </w:rPr>
-      </w:pPr>
-      <w:bookmarkStart w:id="8" w:name="_Toc62129001"/>
-      <w:r>
-        <w:rPr>
-          <w:lang w:val="sr-Latn-RS"/>
-        </w:rPr>
-        <w:t>Vremenske konstante prelaznih pojava</w:t>
+        <w:pStyle w:val="Heading1"/>
+        <w:rPr>
+          <w:lang w:val="sr-Latn-RS"/>
+        </w:rPr>
+      </w:pPr>
+      <w:bookmarkStart w:id="8" w:name="_Toc62129003"/>
+      <w:r>
+        <w:rPr>
+          <w:lang w:val="sr-Latn-RS"/>
+        </w:rPr>
+        <w:t>Projektovanje nelinearnih sistema upravljanja</w:t>
       </w:r>
       <w:bookmarkEnd w:id="8"/>
     </w:p>
     <w:p>
       <w:pPr>
-        <w:pStyle w:val="Heading3"/>
-        <w:rPr>
-          <w:lang w:val="sr-Latn-RS"/>
-        </w:rPr>
-      </w:pPr>
-      <w:bookmarkStart w:id="9" w:name="_Toc62129002"/>
-      <w:r>
-        <w:rPr>
-          <w:lang w:val="sr-Latn-RS"/>
-        </w:rPr>
-        <w:t>Pregled dostupne literature</w:t>
+        <w:pStyle w:val="Heading2"/>
+        <w:rPr>
+          <w:lang w:val="sr-Latn-RS"/>
+        </w:rPr>
+      </w:pPr>
+      <w:bookmarkStart w:id="9" w:name="_Toc62129004"/>
+      <w:r>
+        <w:rPr>
+          <w:lang w:val="sr-Latn-RS"/>
+        </w:rPr>
+        <w:t>Linearna regulacija</w:t>
       </w:r>
       <w:bookmarkEnd w:id="9"/>
     </w:p>
     <w:p>
       <w:pPr>
+        <w:pStyle w:val="Heading2"/>
+        <w:rPr>
+          <w:lang w:val="sr-Latn-RS"/>
+        </w:rPr>
+      </w:pPr>
+      <w:bookmarkStart w:id="10" w:name="_Toc62129005"/>
+      <w:r>
+        <w:rPr>
+          <w:lang w:val="sr-Latn-RS"/>
+        </w:rPr>
+        <w:t>Feedback linearizacija</w:t>
+      </w:r>
+      <w:bookmarkEnd w:id="10"/>
+    </w:p>
+    <w:p>
+      <w:pPr>
+        <w:pStyle w:val="Heading2"/>
+        <w:rPr>
+          <w:lang w:val="sr-Latn-RS"/>
+        </w:rPr>
+      </w:pPr>
+      <w:bookmarkStart w:id="11" w:name="_Toc62129006"/>
+      <w:r>
+        <w:rPr>
+          <w:lang w:val="sr-Latn-RS"/>
+        </w:rPr>
+        <w:t>Klizno upravljanje</w:t>
+      </w:r>
+      <w:bookmarkEnd w:id="11"/>
+    </w:p>
+    <w:p>
+      <w:pPr>
+        <w:pStyle w:val="Heading2"/>
+        <w:rPr>
+          <w:lang w:val="sr-Latn-RS"/>
+        </w:rPr>
+      </w:pPr>
+      <w:bookmarkStart w:id="12" w:name="_Toc62129007"/>
+      <w:r>
+        <w:rPr>
+          <w:lang w:val="sr-Latn-RS"/>
+        </w:rPr>
+        <w:t>Fuzzy upravljanje</w:t>
+      </w:r>
+      <w:bookmarkEnd w:id="12"/>
+    </w:p>
+    <w:p>
+      <w:pPr>
         <w:pStyle w:val="Heading1"/>
         <w:rPr>
           <w:lang w:val="sr-Latn-RS"/>
         </w:rPr>
       </w:pPr>
-      <w:bookmarkStart w:id="10" w:name="_Toc62129003"/>
-      <w:r>
-        <w:rPr>
-          <w:lang w:val="sr-Latn-RS"/>
-        </w:rPr>
-        <w:t>Projektovanje nelinearnih sistema upravljanja</w:t>
-      </w:r>
-      <w:bookmarkEnd w:id="10"/>
-    </w:p>
-    <w:p>
-      <w:pPr>
-        <w:pStyle w:val="Heading2"/>
-        <w:rPr>
-          <w:lang w:val="sr-Latn-RS"/>
-        </w:rPr>
-      </w:pPr>
-      <w:bookmarkStart w:id="11" w:name="_Toc62129004"/>
-      <w:r>
-        <w:rPr>
-          <w:lang w:val="sr-Latn-RS"/>
-        </w:rPr>
-        <w:t>Linearna regulacija</w:t>
-      </w:r>
-      <w:bookmarkEnd w:id="11"/>
-    </w:p>
-    <w:p>
-      <w:pPr>
-        <w:pStyle w:val="Heading2"/>
-        <w:rPr>
-          <w:lang w:val="sr-Latn-RS"/>
-        </w:rPr>
-      </w:pPr>
-      <w:bookmarkStart w:id="12" w:name="_Toc62129005"/>
-      <w:r>
-        <w:rPr>
-          <w:lang w:val="sr-Latn-RS"/>
-        </w:rPr>
-        <w:t>Feedback linearizacija</w:t>
-      </w:r>
-      <w:bookmarkEnd w:id="12"/>
-    </w:p>
-    <w:p>
-      <w:pPr>
-        <w:pStyle w:val="Heading2"/>
-        <w:rPr>
-          <w:lang w:val="sr-Latn-RS"/>
-        </w:rPr>
-      </w:pPr>
-      <w:bookmarkStart w:id="13" w:name="_Toc62129006"/>
-      <w:r>
-        <w:rPr>
-          <w:lang w:val="sr-Latn-RS"/>
-        </w:rPr>
-        <w:t>Klizno upravljanje</w:t>
+      <w:bookmarkStart w:id="13" w:name="_Toc62129008"/>
+      <w:r>
+        <w:rPr>
+          <w:lang w:val="sr-Latn-RS"/>
+        </w:rPr>
+        <w:t>Komparativna analiza nelinearnih metoda upravljanja</w:t>
       </w:r>
       <w:bookmarkEnd w:id="13"/>
     </w:p>
     <w:p>
       <w:pPr>
-        <w:pStyle w:val="Heading2"/>
-        <w:rPr>
-          <w:lang w:val="sr-Latn-RS"/>
-        </w:rPr>
-      </w:pPr>
-      <w:bookmarkStart w:id="14" w:name="_Toc62129007"/>
-      <w:r>
-        <w:rPr>
-          <w:lang w:val="sr-Latn-RS"/>
-        </w:rPr>
-        <w:t>Fuzzy upravljanje</w:t>
+        <w:pStyle w:val="Heading1"/>
+        <w:rPr>
+          <w:lang w:val="sr-Latn-RS"/>
+        </w:rPr>
+      </w:pPr>
+      <w:bookmarkStart w:id="14" w:name="_Toc62129009"/>
+      <w:r>
+        <w:rPr>
+          <w:lang w:val="sr-Latn-RS"/>
+        </w:rPr>
+        <w:t>Zaključak</w:t>
       </w:r>
       <w:bookmarkEnd w:id="14"/>
     </w:p>
@@ -4441,46 +4575,14 @@
           <w:lang w:val="sr-Latn-RS"/>
         </w:rPr>
       </w:pPr>
-      <w:bookmarkStart w:id="15" w:name="_Toc62129008"/>
-      <w:r>
-        <w:rPr>
-          <w:lang w:val="sr-Latn-RS"/>
-        </w:rPr>
-        <w:t>Komparativna analiza nelinearnih metoda upravljanja</w:t>
+      <w:bookmarkStart w:id="15" w:name="_Toc62129010"/>
+      <w:r>
+        <w:rPr>
+          <w:lang w:val="sr-Latn-RS"/>
+        </w:rPr>
+        <w:t>Literatura</w:t>
       </w:r>
       <w:bookmarkEnd w:id="15"/>
-    </w:p>
-    <w:p>
-      <w:pPr>
-        <w:pStyle w:val="Heading1"/>
-        <w:rPr>
-          <w:lang w:val="sr-Latn-RS"/>
-        </w:rPr>
-      </w:pPr>
-      <w:bookmarkStart w:id="16" w:name="_Toc62129009"/>
-      <w:r>
-        <w:rPr>
-          <w:lang w:val="sr-Latn-RS"/>
-        </w:rPr>
-        <w:t>Zaključak</w:t>
-      </w:r>
-      <w:bookmarkEnd w:id="16"/>
-    </w:p>
-    <w:p>
-      <w:pPr>
-        <w:pStyle w:val="Heading1"/>
-        <w:rPr>
-          <w:lang w:val="sr-Latn-RS"/>
-        </w:rPr>
-      </w:pPr>
-      <w:bookmarkStart w:id="17" w:name="_Toc62129010"/>
-      <w:r>
-        <w:rPr>
-          <w:lang w:val="sr-Latn-RS"/>
-        </w:rPr>
-        <w:t>Literatura</w:t>
-      </w:r>
-      <w:bookmarkEnd w:id="17"/>
     </w:p>
     <w:p>
       <w:pPr>

</xml_diff>

<commit_message>
Promenio formulu u jednacinama stanja da bude afina po upravljanju
</commit_message>
<xml_diff>
--- a/Projekat 3/Izvestaj_3.docx
+++ b/Projekat 3/Izvestaj_3.docx
@@ -339,6 +339,7 @@
             <w:rPr>
               <w:rFonts w:eastAsiaTheme="minorEastAsia"/>
               <w:noProof/>
+              <w:lang w:val="sr-Latn-RS" w:eastAsia="sr-Latn-RS"/>
             </w:rPr>
           </w:pPr>
           <w:r>
@@ -359,7 +360,7 @@
             </w:rPr>
             <w:fldChar w:fldCharType="separate"/>
           </w:r>
-          <w:hyperlink w:anchor="_Toc62128988" w:history="1">
+          <w:hyperlink w:anchor="_Toc62238499" w:history="1">
             <w:r>
               <w:rPr>
                 <w:rStyle w:val="Hyperlink"/>
@@ -394,7 +395,7 @@
                 <w:noProof/>
                 <w:webHidden/>
               </w:rPr>
-              <w:instrText xml:space="preserve"> PAGEREF _Toc62128988 \h </w:instrText>
+              <w:instrText xml:space="preserve"> PAGEREF _Toc62238499 \h </w:instrText>
             </w:r>
             <w:r>
               <w:rPr>
@@ -434,9 +435,10 @@
             <w:rPr>
               <w:rFonts w:eastAsiaTheme="minorEastAsia"/>
               <w:noProof/>
+              <w:lang w:val="sr-Latn-RS" w:eastAsia="sr-Latn-RS"/>
             </w:rPr>
           </w:pPr>
-          <w:hyperlink w:anchor="_Toc62128989" w:history="1">
+          <w:hyperlink w:anchor="_Toc62238500" w:history="1">
             <w:r>
               <w:rPr>
                 <w:rStyle w:val="Hyperlink"/>
@@ -464,7 +466,7 @@
                 <w:noProof/>
                 <w:webHidden/>
               </w:rPr>
-              <w:instrText xml:space="preserve"> PAGEREF _Toc62128989 \h </w:instrText>
+              <w:instrText xml:space="preserve"> PAGEREF _Toc62238500 \h </w:instrText>
             </w:r>
             <w:r>
               <w:rPr>
@@ -485,6 +487,148 @@
                 <w:webHidden/>
               </w:rPr>
               <w:t>3</w:t>
+            </w:r>
+            <w:r>
+              <w:rPr>
+                <w:noProof/>
+                <w:webHidden/>
+              </w:rPr>
+              <w:fldChar w:fldCharType="end"/>
+            </w:r>
+          </w:hyperlink>
+        </w:p>
+        <w:p>
+          <w:pPr>
+            <w:pStyle w:val="TOC2"/>
+            <w:tabs>
+              <w:tab w:val="right" w:leader="dot" w:pos="9350"/>
+            </w:tabs>
+            <w:rPr>
+              <w:rFonts w:eastAsiaTheme="minorEastAsia"/>
+              <w:noProof/>
+              <w:lang w:val="sr-Latn-RS" w:eastAsia="sr-Latn-RS"/>
+            </w:rPr>
+          </w:pPr>
+          <w:hyperlink w:anchor="_Toc62238501" w:history="1">
+            <w:r>
+              <w:rPr>
+                <w:rStyle w:val="Hyperlink"/>
+                <w:noProof/>
+                <w:lang w:val="sr-Latn-RS"/>
+              </w:rPr>
+              <w:t>Modeliranje fizičkih pojava u sistemu</w:t>
+            </w:r>
+            <w:r>
+              <w:rPr>
+                <w:noProof/>
+                <w:webHidden/>
+              </w:rPr>
+              <w:tab/>
+            </w:r>
+            <w:r>
+              <w:rPr>
+                <w:noProof/>
+                <w:webHidden/>
+              </w:rPr>
+              <w:fldChar w:fldCharType="begin"/>
+            </w:r>
+            <w:r>
+              <w:rPr>
+                <w:noProof/>
+                <w:webHidden/>
+              </w:rPr>
+              <w:instrText xml:space="preserve"> PAGEREF _Toc62238501 \h </w:instrText>
+            </w:r>
+            <w:r>
+              <w:rPr>
+                <w:noProof/>
+                <w:webHidden/>
+              </w:rPr>
+            </w:r>
+            <w:r>
+              <w:rPr>
+                <w:noProof/>
+                <w:webHidden/>
+              </w:rPr>
+              <w:fldChar w:fldCharType="separate"/>
+            </w:r>
+            <w:r>
+              <w:rPr>
+                <w:noProof/>
+                <w:webHidden/>
+              </w:rPr>
+              <w:t>5</w:t>
+            </w:r>
+            <w:r>
+              <w:rPr>
+                <w:noProof/>
+                <w:webHidden/>
+              </w:rPr>
+              <w:fldChar w:fldCharType="end"/>
+            </w:r>
+          </w:hyperlink>
+        </w:p>
+        <w:p>
+          <w:pPr>
+            <w:pStyle w:val="TOC2"/>
+            <w:tabs>
+              <w:tab w:val="right" w:leader="dot" w:pos="9350"/>
+            </w:tabs>
+            <w:rPr>
+              <w:rFonts w:eastAsiaTheme="minorEastAsia"/>
+              <w:noProof/>
+              <w:lang w:val="sr-Latn-RS" w:eastAsia="sr-Latn-RS"/>
+            </w:rPr>
+          </w:pPr>
+          <w:hyperlink w:anchor="_Toc62238502" w:history="1">
+            <w:r>
+              <w:rPr>
+                <w:rStyle w:val="Hyperlink"/>
+                <w:noProof/>
+                <w:lang w:val="sr-Latn-RS"/>
+              </w:rPr>
+              <w:t>Izbor nominalnog režima rada</w:t>
+            </w:r>
+            <w:r>
+              <w:rPr>
+                <w:noProof/>
+                <w:webHidden/>
+              </w:rPr>
+              <w:tab/>
+            </w:r>
+            <w:r>
+              <w:rPr>
+                <w:noProof/>
+                <w:webHidden/>
+              </w:rPr>
+              <w:fldChar w:fldCharType="begin"/>
+            </w:r>
+            <w:r>
+              <w:rPr>
+                <w:noProof/>
+                <w:webHidden/>
+              </w:rPr>
+              <w:instrText xml:space="preserve"> PAGEREF _Toc62238502 \h </w:instrText>
+            </w:r>
+            <w:r>
+              <w:rPr>
+                <w:noProof/>
+                <w:webHidden/>
+              </w:rPr>
+            </w:r>
+            <w:r>
+              <w:rPr>
+                <w:noProof/>
+                <w:webHidden/>
+              </w:rPr>
+              <w:fldChar w:fldCharType="separate"/>
+            </w:r>
+            <w:r>
+              <w:rPr>
+                <w:noProof/>
+                <w:webHidden/>
+              </w:rPr>
+              <w:t>6</w:t>
             </w:r>
             <w:r>
               <w:rPr>
@@ -504,16 +648,17 @@
             <w:rPr>
               <w:rFonts w:eastAsiaTheme="minorEastAsia"/>
               <w:noProof/>
+              <w:lang w:val="sr-Latn-RS" w:eastAsia="sr-Latn-RS"/>
             </w:rPr>
           </w:pPr>
-          <w:hyperlink w:anchor="_Toc62128990" w:history="1">
+          <w:hyperlink w:anchor="_Toc62238503" w:history="1">
             <w:r>
               <w:rPr>
                 <w:rStyle w:val="Hyperlink"/>
                 <w:noProof/>
                 <w:lang w:val="sr-Latn-RS"/>
               </w:rPr>
-              <w:t>Opis namene</w:t>
+              <w:t>Opseg upravljačkog signala</w:t>
             </w:r>
             <w:r>
               <w:rPr>
@@ -534,7 +679,7 @@
                 <w:noProof/>
                 <w:webHidden/>
               </w:rPr>
-              <w:instrText xml:space="preserve"> PAGEREF _Toc62128990 \h </w:instrText>
+              <w:instrText xml:space="preserve"> PAGEREF _Toc62238503 \h </w:instrText>
             </w:r>
             <w:r>
               <w:rPr>
@@ -554,7 +699,7 @@
                 <w:noProof/>
                 <w:webHidden/>
               </w:rPr>
-              <w:t>3</w:t>
+              <w:t>7</w:t>
             </w:r>
             <w:r>
               <w:rPr>
@@ -574,16 +719,17 @@
             <w:rPr>
               <w:rFonts w:eastAsiaTheme="minorEastAsia"/>
               <w:noProof/>
+              <w:lang w:val="sr-Latn-RS" w:eastAsia="sr-Latn-RS"/>
             </w:rPr>
           </w:pPr>
-          <w:hyperlink w:anchor="_Toc62128991" w:history="1">
+          <w:hyperlink w:anchor="_Toc62238504" w:history="1">
             <w:r>
               <w:rPr>
                 <w:rStyle w:val="Hyperlink"/>
                 <w:noProof/>
                 <w:lang w:val="sr-Latn-RS"/>
               </w:rPr>
-              <w:t>Struktura</w:t>
+              <w:t>Vremenske konstante prelaznih pojava</w:t>
             </w:r>
             <w:r>
               <w:rPr>
@@ -604,7 +750,7 @@
                 <w:noProof/>
                 <w:webHidden/>
               </w:rPr>
-              <w:instrText xml:space="preserve"> PAGEREF _Toc62128991 \h </w:instrText>
+              <w:instrText xml:space="preserve"> PAGEREF _Toc62238504 \h </w:instrText>
             </w:r>
             <w:r>
               <w:rPr>
@@ -624,7 +770,7 @@
                 <w:noProof/>
                 <w:webHidden/>
               </w:rPr>
-              <w:t>3</w:t>
+              <w:t>7</w:t>
             </w:r>
             <w:r>
               <w:rPr>
@@ -644,16 +790,17 @@
             <w:rPr>
               <w:rFonts w:eastAsiaTheme="minorEastAsia"/>
               <w:noProof/>
+              <w:lang w:val="sr-Latn-RS" w:eastAsia="sr-Latn-RS"/>
             </w:rPr>
           </w:pPr>
-          <w:hyperlink w:anchor="_Toc62128992" w:history="1">
+          <w:hyperlink w:anchor="_Toc62238505" w:history="1">
             <w:r>
               <w:rPr>
                 <w:rStyle w:val="Hyperlink"/>
                 <w:noProof/>
                 <w:lang w:val="sr-Latn-RS"/>
               </w:rPr>
-              <w:t>Tipične realizacije objekta upravljanja</w:t>
+              <w:t>Pregled dostupne literature</w:t>
             </w:r>
             <w:r>
               <w:rPr>
@@ -674,7 +821,7 @@
                 <w:noProof/>
                 <w:webHidden/>
               </w:rPr>
-              <w:instrText xml:space="preserve"> PAGEREF _Toc62128992 \h </w:instrText>
+              <w:instrText xml:space="preserve"> PAGEREF _Toc62238505 \h </w:instrText>
             </w:r>
             <w:r>
               <w:rPr>
@@ -694,7 +841,78 @@
                 <w:noProof/>
                 <w:webHidden/>
               </w:rPr>
-              <w:t>3</w:t>
+              <w:t>7</w:t>
+            </w:r>
+            <w:r>
+              <w:rPr>
+                <w:noProof/>
+                <w:webHidden/>
+              </w:rPr>
+              <w:fldChar w:fldCharType="end"/>
+            </w:r>
+          </w:hyperlink>
+        </w:p>
+        <w:p>
+          <w:pPr>
+            <w:pStyle w:val="TOC1"/>
+            <w:tabs>
+              <w:tab w:val="right" w:leader="dot" w:pos="9350"/>
+            </w:tabs>
+            <w:rPr>
+              <w:rFonts w:eastAsiaTheme="minorEastAsia"/>
+              <w:noProof/>
+              <w:lang w:val="sr-Latn-RS" w:eastAsia="sr-Latn-RS"/>
+            </w:rPr>
+          </w:pPr>
+          <w:hyperlink w:anchor="_Toc62238506" w:history="1">
+            <w:r>
+              <w:rPr>
+                <w:rStyle w:val="Hyperlink"/>
+                <w:noProof/>
+                <w:lang w:val="sr-Latn-RS"/>
+              </w:rPr>
+              <w:t>Projektovanje nelinearnih sistema upravljanja</w:t>
+            </w:r>
+            <w:r>
+              <w:rPr>
+                <w:noProof/>
+                <w:webHidden/>
+              </w:rPr>
+              <w:tab/>
+            </w:r>
+            <w:r>
+              <w:rPr>
+                <w:noProof/>
+                <w:webHidden/>
+              </w:rPr>
+              <w:fldChar w:fldCharType="begin"/>
+            </w:r>
+            <w:r>
+              <w:rPr>
+                <w:noProof/>
+                <w:webHidden/>
+              </w:rPr>
+              <w:instrText xml:space="preserve"> PAGEREF _Toc62238506 \h </w:instrText>
+            </w:r>
+            <w:r>
+              <w:rPr>
+                <w:noProof/>
+                <w:webHidden/>
+              </w:rPr>
+            </w:r>
+            <w:r>
+              <w:rPr>
+                <w:noProof/>
+                <w:webHidden/>
+              </w:rPr>
+              <w:fldChar w:fldCharType="separate"/>
+            </w:r>
+            <w:r>
+              <w:rPr>
+                <w:noProof/>
+                <w:webHidden/>
+              </w:rPr>
+              <w:t>7</w:t>
             </w:r>
             <w:r>
               <w:rPr>
@@ -714,16 +932,17 @@
             <w:rPr>
               <w:rFonts w:eastAsiaTheme="minorEastAsia"/>
               <w:noProof/>
+              <w:lang w:val="sr-Latn-RS" w:eastAsia="sr-Latn-RS"/>
             </w:rPr>
           </w:pPr>
-          <w:hyperlink w:anchor="_Toc62128993" w:history="1">
+          <w:hyperlink w:anchor="_Toc62238507" w:history="1">
             <w:r>
               <w:rPr>
                 <w:rStyle w:val="Hyperlink"/>
                 <w:noProof/>
                 <w:lang w:val="sr-Latn-RS"/>
               </w:rPr>
-              <w:t>Modeliranje fizičkih pojava u sistemu</w:t>
+              <w:t>Linearna regulacija</w:t>
             </w:r>
             <w:r>
               <w:rPr>
@@ -744,7 +963,7 @@
                 <w:noProof/>
                 <w:webHidden/>
               </w:rPr>
-              <w:instrText xml:space="preserve"> PAGEREF _Toc62128993 \h </w:instrText>
+              <w:instrText xml:space="preserve"> PAGEREF _Toc62238507 \h </w:instrText>
             </w:r>
             <w:r>
               <w:rPr>
@@ -764,217 +983,7 @@
                 <w:noProof/>
                 <w:webHidden/>
               </w:rPr>
-              <w:t>3</w:t>
-            </w:r>
-            <w:r>
-              <w:rPr>
-                <w:noProof/>
-                <w:webHidden/>
-              </w:rPr>
-              <w:fldChar w:fldCharType="end"/>
-            </w:r>
-          </w:hyperlink>
-        </w:p>
-        <w:p>
-          <w:pPr>
-            <w:pStyle w:val="TOC3"/>
-            <w:tabs>
-              <w:tab w:val="right" w:leader="dot" w:pos="9350"/>
-            </w:tabs>
-            <w:rPr>
-              <w:rFonts w:eastAsiaTheme="minorEastAsia"/>
-              <w:noProof/>
-            </w:rPr>
-          </w:pPr>
-          <w:hyperlink w:anchor="_Toc62128994" w:history="1">
-            <w:r>
-              <w:rPr>
-                <w:rStyle w:val="Hyperlink"/>
-                <w:noProof/>
-                <w:lang w:val="sr-Latn-RS"/>
-              </w:rPr>
-              <w:t>Postojeće klase modela</w:t>
-            </w:r>
-            <w:r>
-              <w:rPr>
-                <w:noProof/>
-                <w:webHidden/>
-              </w:rPr>
-              <w:tab/>
-            </w:r>
-            <w:r>
-              <w:rPr>
-                <w:noProof/>
-                <w:webHidden/>
-              </w:rPr>
-              <w:fldChar w:fldCharType="begin"/>
-            </w:r>
-            <w:r>
-              <w:rPr>
-                <w:noProof/>
-                <w:webHidden/>
-              </w:rPr>
-              <w:instrText xml:space="preserve"> PAGEREF _Toc62128994 \h </w:instrText>
-            </w:r>
-            <w:r>
-              <w:rPr>
-                <w:noProof/>
-                <w:webHidden/>
-              </w:rPr>
-            </w:r>
-            <w:r>
-              <w:rPr>
-                <w:noProof/>
-                <w:webHidden/>
-              </w:rPr>
-              <w:fldChar w:fldCharType="separate"/>
-            </w:r>
-            <w:r>
-              <w:rPr>
-                <w:noProof/>
-                <w:webHidden/>
-              </w:rPr>
-              <w:t>3</w:t>
-            </w:r>
-            <w:r>
-              <w:rPr>
-                <w:noProof/>
-                <w:webHidden/>
-              </w:rPr>
-              <w:fldChar w:fldCharType="end"/>
-            </w:r>
-          </w:hyperlink>
-        </w:p>
-        <w:p>
-          <w:pPr>
-            <w:pStyle w:val="TOC3"/>
-            <w:tabs>
-              <w:tab w:val="right" w:leader="dot" w:pos="9350"/>
-            </w:tabs>
-            <w:rPr>
-              <w:rFonts w:eastAsiaTheme="minorEastAsia"/>
-              <w:noProof/>
-            </w:rPr>
-          </w:pPr>
-          <w:hyperlink w:anchor="_Toc62128995" w:history="1">
-            <w:r>
-              <w:rPr>
-                <w:rStyle w:val="Hyperlink"/>
-                <w:noProof/>
-                <w:lang w:val="sr-Latn-RS"/>
-              </w:rPr>
-              <w:t>Tipične vrednosti parametara modela</w:t>
-            </w:r>
-            <w:r>
-              <w:rPr>
-                <w:noProof/>
-                <w:webHidden/>
-              </w:rPr>
-              <w:tab/>
-            </w:r>
-            <w:r>
-              <w:rPr>
-                <w:noProof/>
-                <w:webHidden/>
-              </w:rPr>
-              <w:fldChar w:fldCharType="begin"/>
-            </w:r>
-            <w:r>
-              <w:rPr>
-                <w:noProof/>
-                <w:webHidden/>
-              </w:rPr>
-              <w:instrText xml:space="preserve"> PAGEREF _Toc62128995 \h </w:instrText>
-            </w:r>
-            <w:r>
-              <w:rPr>
-                <w:noProof/>
-                <w:webHidden/>
-              </w:rPr>
-            </w:r>
-            <w:r>
-              <w:rPr>
-                <w:noProof/>
-                <w:webHidden/>
-              </w:rPr>
-              <w:fldChar w:fldCharType="separate"/>
-            </w:r>
-            <w:r>
-              <w:rPr>
-                <w:noProof/>
-                <w:webHidden/>
-              </w:rPr>
-              <w:t>3</w:t>
-            </w:r>
-            <w:r>
-              <w:rPr>
-                <w:noProof/>
-                <w:webHidden/>
-              </w:rPr>
-              <w:fldChar w:fldCharType="end"/>
-            </w:r>
-          </w:hyperlink>
-        </w:p>
-        <w:p>
-          <w:pPr>
-            <w:pStyle w:val="TOC3"/>
-            <w:tabs>
-              <w:tab w:val="right" w:leader="dot" w:pos="9350"/>
-            </w:tabs>
-            <w:rPr>
-              <w:rFonts w:eastAsiaTheme="minorEastAsia"/>
-              <w:noProof/>
-            </w:rPr>
-          </w:pPr>
-          <w:hyperlink w:anchor="_Toc62128996" w:history="1">
-            <w:r>
-              <w:rPr>
-                <w:rStyle w:val="Hyperlink"/>
-                <w:noProof/>
-                <w:lang w:val="sr-Latn-RS"/>
-              </w:rPr>
-              <w:t>Pregled dostupne literature</w:t>
-            </w:r>
-            <w:r>
-              <w:rPr>
-                <w:noProof/>
-                <w:webHidden/>
-              </w:rPr>
-              <w:tab/>
-            </w:r>
-            <w:r>
-              <w:rPr>
-                <w:noProof/>
-                <w:webHidden/>
-              </w:rPr>
-              <w:fldChar w:fldCharType="begin"/>
-            </w:r>
-            <w:r>
-              <w:rPr>
-                <w:noProof/>
-                <w:webHidden/>
-              </w:rPr>
-              <w:instrText xml:space="preserve"> PAGEREF _Toc62128996 \h </w:instrText>
-            </w:r>
-            <w:r>
-              <w:rPr>
-                <w:noProof/>
-                <w:webHidden/>
-              </w:rPr>
-            </w:r>
-            <w:r>
-              <w:rPr>
-                <w:noProof/>
-                <w:webHidden/>
-              </w:rPr>
-              <w:fldChar w:fldCharType="separate"/>
-            </w:r>
-            <w:r>
-              <w:rPr>
-                <w:noProof/>
-                <w:webHidden/>
-              </w:rPr>
-              <w:t>3</w:t>
+              <w:t>7</w:t>
             </w:r>
             <w:r>
               <w:rPr>
@@ -994,16 +1003,17 @@
             <w:rPr>
               <w:rFonts w:eastAsiaTheme="minorEastAsia"/>
               <w:noProof/>
+              <w:lang w:val="sr-Latn-RS" w:eastAsia="sr-Latn-RS"/>
             </w:rPr>
           </w:pPr>
-          <w:hyperlink w:anchor="_Toc62128997" w:history="1">
+          <w:hyperlink w:anchor="_Toc62238508" w:history="1">
             <w:r>
               <w:rPr>
                 <w:rStyle w:val="Hyperlink"/>
                 <w:noProof/>
                 <w:lang w:val="sr-Latn-RS"/>
               </w:rPr>
-              <w:t>Izbor nominalnog režima rada</w:t>
+              <w:t>Feedback linearizacija</w:t>
             </w:r>
             <w:r>
               <w:rPr>
@@ -1024,7 +1034,7 @@
                 <w:noProof/>
                 <w:webHidden/>
               </w:rPr>
-              <w:instrText xml:space="preserve"> PAGEREF _Toc62128997 \h </w:instrText>
+              <w:instrText xml:space="preserve"> PAGEREF _Toc62238508 \h </w:instrText>
             </w:r>
             <w:r>
               <w:rPr>
@@ -1044,7 +1054,7 @@
                 <w:noProof/>
                 <w:webHidden/>
               </w:rPr>
-              <w:t>3</w:t>
+              <w:t>7</w:t>
             </w:r>
             <w:r>
               <w:rPr>
@@ -1057,23 +1067,24 @@
         </w:p>
         <w:p>
           <w:pPr>
-            <w:pStyle w:val="TOC3"/>
+            <w:pStyle w:val="TOC2"/>
             <w:tabs>
               <w:tab w:val="right" w:leader="dot" w:pos="9350"/>
             </w:tabs>
             <w:rPr>
               <w:rFonts w:eastAsiaTheme="minorEastAsia"/>
               <w:noProof/>
+              <w:lang w:val="sr-Latn-RS" w:eastAsia="sr-Latn-RS"/>
             </w:rPr>
           </w:pPr>
-          <w:hyperlink w:anchor="_Toc62128998" w:history="1">
+          <w:hyperlink w:anchor="_Toc62238509" w:history="1">
             <w:r>
               <w:rPr>
                 <w:rStyle w:val="Hyperlink"/>
                 <w:noProof/>
                 <w:lang w:val="sr-Latn-RS"/>
               </w:rPr>
-              <w:t>Nominalne vrednosti promenljivih</w:t>
+              <w:t>Klizno upravljanje</w:t>
             </w:r>
             <w:r>
               <w:rPr>
@@ -1094,7 +1105,7 @@
                 <w:noProof/>
                 <w:webHidden/>
               </w:rPr>
-              <w:instrText xml:space="preserve"> PAGEREF _Toc62128998 \h </w:instrText>
+              <w:instrText xml:space="preserve"> PAGEREF _Toc62238509 \h </w:instrText>
             </w:r>
             <w:r>
               <w:rPr>
@@ -1114,7 +1125,7 @@
                 <w:noProof/>
                 <w:webHidden/>
               </w:rPr>
-              <w:t>3</w:t>
+              <w:t>7</w:t>
             </w:r>
             <w:r>
               <w:rPr>
@@ -1127,23 +1138,24 @@
         </w:p>
         <w:p>
           <w:pPr>
-            <w:pStyle w:val="TOC3"/>
+            <w:pStyle w:val="TOC2"/>
             <w:tabs>
               <w:tab w:val="right" w:leader="dot" w:pos="9350"/>
             </w:tabs>
             <w:rPr>
               <w:rFonts w:eastAsiaTheme="minorEastAsia"/>
               <w:noProof/>
+              <w:lang w:val="sr-Latn-RS" w:eastAsia="sr-Latn-RS"/>
             </w:rPr>
           </w:pPr>
-          <w:hyperlink w:anchor="_Toc62128999" w:history="1">
+          <w:hyperlink w:anchor="_Toc62238510" w:history="1">
             <w:r>
               <w:rPr>
                 <w:rStyle w:val="Hyperlink"/>
                 <w:noProof/>
                 <w:lang w:val="sr-Latn-RS"/>
               </w:rPr>
-              <w:t>Poremećaj</w:t>
+              <w:t>Fuzzy upravljanje</w:t>
             </w:r>
             <w:r>
               <w:rPr>
@@ -1164,7 +1176,7 @@
                 <w:noProof/>
                 <w:webHidden/>
               </w:rPr>
-              <w:instrText xml:space="preserve"> PAGEREF _Toc62128999 \h </w:instrText>
+              <w:instrText xml:space="preserve"> PAGEREF _Toc62238510 \h </w:instrText>
             </w:r>
             <w:r>
               <w:rPr>
@@ -1184,217 +1196,7 @@
                 <w:noProof/>
                 <w:webHidden/>
               </w:rPr>
-              <w:t>3</w:t>
-            </w:r>
-            <w:r>
-              <w:rPr>
-                <w:noProof/>
-                <w:webHidden/>
-              </w:rPr>
-              <w:fldChar w:fldCharType="end"/>
-            </w:r>
-          </w:hyperlink>
-        </w:p>
-        <w:p>
-          <w:pPr>
-            <w:pStyle w:val="TOC3"/>
-            <w:tabs>
-              <w:tab w:val="right" w:leader="dot" w:pos="9350"/>
-            </w:tabs>
-            <w:rPr>
-              <w:rFonts w:eastAsiaTheme="minorEastAsia"/>
-              <w:noProof/>
-            </w:rPr>
-          </w:pPr>
-          <w:hyperlink w:anchor="_Toc62129000" w:history="1">
-            <w:r>
-              <w:rPr>
-                <w:rStyle w:val="Hyperlink"/>
-                <w:noProof/>
-                <w:lang w:val="sr-Latn-RS"/>
-              </w:rPr>
-              <w:t>Opseg upravljačkog signala</w:t>
-            </w:r>
-            <w:r>
-              <w:rPr>
-                <w:noProof/>
-                <w:webHidden/>
-              </w:rPr>
-              <w:tab/>
-            </w:r>
-            <w:r>
-              <w:rPr>
-                <w:noProof/>
-                <w:webHidden/>
-              </w:rPr>
-              <w:fldChar w:fldCharType="begin"/>
-            </w:r>
-            <w:r>
-              <w:rPr>
-                <w:noProof/>
-                <w:webHidden/>
-              </w:rPr>
-              <w:instrText xml:space="preserve"> PAGEREF _Toc62129000 \h </w:instrText>
-            </w:r>
-            <w:r>
-              <w:rPr>
-                <w:noProof/>
-                <w:webHidden/>
-              </w:rPr>
-            </w:r>
-            <w:r>
-              <w:rPr>
-                <w:noProof/>
-                <w:webHidden/>
-              </w:rPr>
-              <w:fldChar w:fldCharType="separate"/>
-            </w:r>
-            <w:r>
-              <w:rPr>
-                <w:noProof/>
-                <w:webHidden/>
-              </w:rPr>
-              <w:t>3</w:t>
-            </w:r>
-            <w:r>
-              <w:rPr>
-                <w:noProof/>
-                <w:webHidden/>
-              </w:rPr>
-              <w:fldChar w:fldCharType="end"/>
-            </w:r>
-          </w:hyperlink>
-        </w:p>
-        <w:p>
-          <w:pPr>
-            <w:pStyle w:val="TOC3"/>
-            <w:tabs>
-              <w:tab w:val="right" w:leader="dot" w:pos="9350"/>
-            </w:tabs>
-            <w:rPr>
-              <w:rFonts w:eastAsiaTheme="minorEastAsia"/>
-              <w:noProof/>
-            </w:rPr>
-          </w:pPr>
-          <w:hyperlink w:anchor="_Toc62129001" w:history="1">
-            <w:r>
-              <w:rPr>
-                <w:rStyle w:val="Hyperlink"/>
-                <w:noProof/>
-                <w:lang w:val="sr-Latn-RS"/>
-              </w:rPr>
-              <w:t>Vremenske konstante prelaznih pojava</w:t>
-            </w:r>
-            <w:r>
-              <w:rPr>
-                <w:noProof/>
-                <w:webHidden/>
-              </w:rPr>
-              <w:tab/>
-            </w:r>
-            <w:r>
-              <w:rPr>
-                <w:noProof/>
-                <w:webHidden/>
-              </w:rPr>
-              <w:fldChar w:fldCharType="begin"/>
-            </w:r>
-            <w:r>
-              <w:rPr>
-                <w:noProof/>
-                <w:webHidden/>
-              </w:rPr>
-              <w:instrText xml:space="preserve"> PAGEREF _Toc62129001 \h </w:instrText>
-            </w:r>
-            <w:r>
-              <w:rPr>
-                <w:noProof/>
-                <w:webHidden/>
-              </w:rPr>
-            </w:r>
-            <w:r>
-              <w:rPr>
-                <w:noProof/>
-                <w:webHidden/>
-              </w:rPr>
-              <w:fldChar w:fldCharType="separate"/>
-            </w:r>
-            <w:r>
-              <w:rPr>
-                <w:noProof/>
-                <w:webHidden/>
-              </w:rPr>
-              <w:t>3</w:t>
-            </w:r>
-            <w:r>
-              <w:rPr>
-                <w:noProof/>
-                <w:webHidden/>
-              </w:rPr>
-              <w:fldChar w:fldCharType="end"/>
-            </w:r>
-          </w:hyperlink>
-        </w:p>
-        <w:p>
-          <w:pPr>
-            <w:pStyle w:val="TOC3"/>
-            <w:tabs>
-              <w:tab w:val="right" w:leader="dot" w:pos="9350"/>
-            </w:tabs>
-            <w:rPr>
-              <w:rFonts w:eastAsiaTheme="minorEastAsia"/>
-              <w:noProof/>
-            </w:rPr>
-          </w:pPr>
-          <w:hyperlink w:anchor="_Toc62129002" w:history="1">
-            <w:r>
-              <w:rPr>
-                <w:rStyle w:val="Hyperlink"/>
-                <w:noProof/>
-                <w:lang w:val="sr-Latn-RS"/>
-              </w:rPr>
-              <w:t>Pregled dostupne literature</w:t>
-            </w:r>
-            <w:r>
-              <w:rPr>
-                <w:noProof/>
-                <w:webHidden/>
-              </w:rPr>
-              <w:tab/>
-            </w:r>
-            <w:r>
-              <w:rPr>
-                <w:noProof/>
-                <w:webHidden/>
-              </w:rPr>
-              <w:fldChar w:fldCharType="begin"/>
-            </w:r>
-            <w:r>
-              <w:rPr>
-                <w:noProof/>
-                <w:webHidden/>
-              </w:rPr>
-              <w:instrText xml:space="preserve"> PAGEREF _Toc62129002 \h </w:instrText>
-            </w:r>
-            <w:r>
-              <w:rPr>
-                <w:noProof/>
-                <w:webHidden/>
-              </w:rPr>
-            </w:r>
-            <w:r>
-              <w:rPr>
-                <w:noProof/>
-                <w:webHidden/>
-              </w:rPr>
-              <w:fldChar w:fldCharType="separate"/>
-            </w:r>
-            <w:r>
-              <w:rPr>
-                <w:noProof/>
-                <w:webHidden/>
-              </w:rPr>
-              <w:t>3</w:t>
+              <w:t>7</w:t>
             </w:r>
             <w:r>
               <w:rPr>
@@ -1414,16 +1216,17 @@
             <w:rPr>
               <w:rFonts w:eastAsiaTheme="minorEastAsia"/>
               <w:noProof/>
+              <w:lang w:val="sr-Latn-RS" w:eastAsia="sr-Latn-RS"/>
             </w:rPr>
           </w:pPr>
-          <w:hyperlink w:anchor="_Toc62129003" w:history="1">
+          <w:hyperlink w:anchor="_Toc62238511" w:history="1">
             <w:r>
               <w:rPr>
                 <w:rStyle w:val="Hyperlink"/>
                 <w:noProof/>
                 <w:lang w:val="sr-Latn-RS"/>
               </w:rPr>
-              <w:t>Projektovanje nelinearnih sistema upravljanja</w:t>
+              <w:t>Komparativna analiza nelinearnih metoda upravljanja</w:t>
             </w:r>
             <w:r>
               <w:rPr>
@@ -1444,7 +1247,7 @@
                 <w:noProof/>
                 <w:webHidden/>
               </w:rPr>
-              <w:instrText xml:space="preserve"> PAGEREF _Toc62129003 \h </w:instrText>
+              <w:instrText xml:space="preserve"> PAGEREF _Toc62238511 \h </w:instrText>
             </w:r>
             <w:r>
               <w:rPr>
@@ -1464,287 +1267,7 @@
                 <w:noProof/>
                 <w:webHidden/>
               </w:rPr>
-              <w:t>3</w:t>
-            </w:r>
-            <w:r>
-              <w:rPr>
-                <w:noProof/>
-                <w:webHidden/>
-              </w:rPr>
-              <w:fldChar w:fldCharType="end"/>
-            </w:r>
-          </w:hyperlink>
-        </w:p>
-        <w:p>
-          <w:pPr>
-            <w:pStyle w:val="TOC2"/>
-            <w:tabs>
-              <w:tab w:val="right" w:leader="dot" w:pos="9350"/>
-            </w:tabs>
-            <w:rPr>
-              <w:rFonts w:eastAsiaTheme="minorEastAsia"/>
-              <w:noProof/>
-            </w:rPr>
-          </w:pPr>
-          <w:hyperlink w:anchor="_Toc62129004" w:history="1">
-            <w:r>
-              <w:rPr>
-                <w:rStyle w:val="Hyperlink"/>
-                <w:noProof/>
-                <w:lang w:val="sr-Latn-RS"/>
-              </w:rPr>
-              <w:t>Linearna regulacija</w:t>
-            </w:r>
-            <w:r>
-              <w:rPr>
-                <w:noProof/>
-                <w:webHidden/>
-              </w:rPr>
-              <w:tab/>
-            </w:r>
-            <w:r>
-              <w:rPr>
-                <w:noProof/>
-                <w:webHidden/>
-              </w:rPr>
-              <w:fldChar w:fldCharType="begin"/>
-            </w:r>
-            <w:r>
-              <w:rPr>
-                <w:noProof/>
-                <w:webHidden/>
-              </w:rPr>
-              <w:instrText xml:space="preserve"> PAGEREF _Toc62129004 \h </w:instrText>
-            </w:r>
-            <w:r>
-              <w:rPr>
-                <w:noProof/>
-                <w:webHidden/>
-              </w:rPr>
-            </w:r>
-            <w:r>
-              <w:rPr>
-                <w:noProof/>
-                <w:webHidden/>
-              </w:rPr>
-              <w:fldChar w:fldCharType="separate"/>
-            </w:r>
-            <w:r>
-              <w:rPr>
-                <w:noProof/>
-                <w:webHidden/>
-              </w:rPr>
-              <w:t>3</w:t>
-            </w:r>
-            <w:r>
-              <w:rPr>
-                <w:noProof/>
-                <w:webHidden/>
-              </w:rPr>
-              <w:fldChar w:fldCharType="end"/>
-            </w:r>
-          </w:hyperlink>
-        </w:p>
-        <w:p>
-          <w:pPr>
-            <w:pStyle w:val="TOC2"/>
-            <w:tabs>
-              <w:tab w:val="right" w:leader="dot" w:pos="9350"/>
-            </w:tabs>
-            <w:rPr>
-              <w:rFonts w:eastAsiaTheme="minorEastAsia"/>
-              <w:noProof/>
-            </w:rPr>
-          </w:pPr>
-          <w:hyperlink w:anchor="_Toc62129005" w:history="1">
-            <w:r>
-              <w:rPr>
-                <w:rStyle w:val="Hyperlink"/>
-                <w:noProof/>
-                <w:lang w:val="sr-Latn-RS"/>
-              </w:rPr>
-              <w:t>Feedback linearizacija</w:t>
-            </w:r>
-            <w:r>
-              <w:rPr>
-                <w:noProof/>
-                <w:webHidden/>
-              </w:rPr>
-              <w:tab/>
-            </w:r>
-            <w:r>
-              <w:rPr>
-                <w:noProof/>
-                <w:webHidden/>
-              </w:rPr>
-              <w:fldChar w:fldCharType="begin"/>
-            </w:r>
-            <w:r>
-              <w:rPr>
-                <w:noProof/>
-                <w:webHidden/>
-              </w:rPr>
-              <w:instrText xml:space="preserve"> PAGEREF _Toc62129005 \h </w:instrText>
-            </w:r>
-            <w:r>
-              <w:rPr>
-                <w:noProof/>
-                <w:webHidden/>
-              </w:rPr>
-            </w:r>
-            <w:r>
-              <w:rPr>
-                <w:noProof/>
-                <w:webHidden/>
-              </w:rPr>
-              <w:fldChar w:fldCharType="separate"/>
-            </w:r>
-            <w:r>
-              <w:rPr>
-                <w:noProof/>
-                <w:webHidden/>
-              </w:rPr>
-              <w:t>3</w:t>
-            </w:r>
-            <w:r>
-              <w:rPr>
-                <w:noProof/>
-                <w:webHidden/>
-              </w:rPr>
-              <w:fldChar w:fldCharType="end"/>
-            </w:r>
-          </w:hyperlink>
-        </w:p>
-        <w:p>
-          <w:pPr>
-            <w:pStyle w:val="TOC2"/>
-            <w:tabs>
-              <w:tab w:val="right" w:leader="dot" w:pos="9350"/>
-            </w:tabs>
-            <w:rPr>
-              <w:rFonts w:eastAsiaTheme="minorEastAsia"/>
-              <w:noProof/>
-            </w:rPr>
-          </w:pPr>
-          <w:hyperlink w:anchor="_Toc62129006" w:history="1">
-            <w:r>
-              <w:rPr>
-                <w:rStyle w:val="Hyperlink"/>
-                <w:noProof/>
-                <w:lang w:val="sr-Latn-RS"/>
-              </w:rPr>
-              <w:t>Klizno upravljanje</w:t>
-            </w:r>
-            <w:r>
-              <w:rPr>
-                <w:noProof/>
-                <w:webHidden/>
-              </w:rPr>
-              <w:tab/>
-            </w:r>
-            <w:r>
-              <w:rPr>
-                <w:noProof/>
-                <w:webHidden/>
-              </w:rPr>
-              <w:fldChar w:fldCharType="begin"/>
-            </w:r>
-            <w:r>
-              <w:rPr>
-                <w:noProof/>
-                <w:webHidden/>
-              </w:rPr>
-              <w:instrText xml:space="preserve"> PAGEREF _Toc62129006 \h </w:instrText>
-            </w:r>
-            <w:r>
-              <w:rPr>
-                <w:noProof/>
-                <w:webHidden/>
-              </w:rPr>
-            </w:r>
-            <w:r>
-              <w:rPr>
-                <w:noProof/>
-                <w:webHidden/>
-              </w:rPr>
-              <w:fldChar w:fldCharType="separate"/>
-            </w:r>
-            <w:r>
-              <w:rPr>
-                <w:noProof/>
-                <w:webHidden/>
-              </w:rPr>
-              <w:t>3</w:t>
-            </w:r>
-            <w:r>
-              <w:rPr>
-                <w:noProof/>
-                <w:webHidden/>
-              </w:rPr>
-              <w:fldChar w:fldCharType="end"/>
-            </w:r>
-          </w:hyperlink>
-        </w:p>
-        <w:p>
-          <w:pPr>
-            <w:pStyle w:val="TOC2"/>
-            <w:tabs>
-              <w:tab w:val="right" w:leader="dot" w:pos="9350"/>
-            </w:tabs>
-            <w:rPr>
-              <w:rFonts w:eastAsiaTheme="minorEastAsia"/>
-              <w:noProof/>
-            </w:rPr>
-          </w:pPr>
-          <w:hyperlink w:anchor="_Toc62129007" w:history="1">
-            <w:r>
-              <w:rPr>
-                <w:rStyle w:val="Hyperlink"/>
-                <w:noProof/>
-                <w:lang w:val="sr-Latn-RS"/>
-              </w:rPr>
-              <w:t>Fuzzy upravljanje</w:t>
-            </w:r>
-            <w:r>
-              <w:rPr>
-                <w:noProof/>
-                <w:webHidden/>
-              </w:rPr>
-              <w:tab/>
-            </w:r>
-            <w:r>
-              <w:rPr>
-                <w:noProof/>
-                <w:webHidden/>
-              </w:rPr>
-              <w:fldChar w:fldCharType="begin"/>
-            </w:r>
-            <w:r>
-              <w:rPr>
-                <w:noProof/>
-                <w:webHidden/>
-              </w:rPr>
-              <w:instrText xml:space="preserve"> PAGEREF _Toc62129007 \h </w:instrText>
-            </w:r>
-            <w:r>
-              <w:rPr>
-                <w:noProof/>
-                <w:webHidden/>
-              </w:rPr>
-            </w:r>
-            <w:r>
-              <w:rPr>
-                <w:noProof/>
-                <w:webHidden/>
-              </w:rPr>
-              <w:fldChar w:fldCharType="separate"/>
-            </w:r>
-            <w:r>
-              <w:rPr>
-                <w:noProof/>
-                <w:webHidden/>
-              </w:rPr>
-              <w:t>3</w:t>
+              <w:t>7</w:t>
             </w:r>
             <w:r>
               <w:rPr>
@@ -1764,16 +1287,17 @@
             <w:rPr>
               <w:rFonts w:eastAsiaTheme="minorEastAsia"/>
               <w:noProof/>
+              <w:lang w:val="sr-Latn-RS" w:eastAsia="sr-Latn-RS"/>
             </w:rPr>
           </w:pPr>
-          <w:hyperlink w:anchor="_Toc62129008" w:history="1">
+          <w:hyperlink w:anchor="_Toc62238512" w:history="1">
             <w:r>
               <w:rPr>
                 <w:rStyle w:val="Hyperlink"/>
                 <w:noProof/>
                 <w:lang w:val="sr-Latn-RS"/>
               </w:rPr>
-              <w:t>Komparativna analiza nelinearnih metoda upravljanja</w:t>
+              <w:t>Zaključak</w:t>
             </w:r>
             <w:r>
               <w:rPr>
@@ -1794,7 +1318,7 @@
                 <w:noProof/>
                 <w:webHidden/>
               </w:rPr>
-              <w:instrText xml:space="preserve"> PAGEREF _Toc62129008 \h </w:instrText>
+              <w:instrText xml:space="preserve"> PAGEREF _Toc62238512 \h </w:instrText>
             </w:r>
             <w:r>
               <w:rPr>
@@ -1814,7 +1338,7 @@
                 <w:noProof/>
                 <w:webHidden/>
               </w:rPr>
-              <w:t>3</w:t>
+              <w:t>7</w:t>
             </w:r>
             <w:r>
               <w:rPr>
@@ -1834,16 +1358,17 @@
             <w:rPr>
               <w:rFonts w:eastAsiaTheme="minorEastAsia"/>
               <w:noProof/>
+              <w:lang w:val="sr-Latn-RS" w:eastAsia="sr-Latn-RS"/>
             </w:rPr>
           </w:pPr>
-          <w:hyperlink w:anchor="_Toc62129009" w:history="1">
+          <w:hyperlink w:anchor="_Toc62238513" w:history="1">
             <w:r>
               <w:rPr>
                 <w:rStyle w:val="Hyperlink"/>
                 <w:noProof/>
                 <w:lang w:val="sr-Latn-RS"/>
               </w:rPr>
-              <w:t>Zaključak</w:t>
+              <w:t>Literatura</w:t>
             </w:r>
             <w:r>
               <w:rPr>
@@ -1864,7 +1389,7 @@
                 <w:noProof/>
                 <w:webHidden/>
               </w:rPr>
-              <w:instrText xml:space="preserve"> PAGEREF _Toc62129009 \h </w:instrText>
+              <w:instrText xml:space="preserve"> PAGEREF _Toc62238513 \h </w:instrText>
             </w:r>
             <w:r>
               <w:rPr>
@@ -1884,77 +1409,7 @@
                 <w:noProof/>
                 <w:webHidden/>
               </w:rPr>
-              <w:t>3</w:t>
-            </w:r>
-            <w:r>
-              <w:rPr>
-                <w:noProof/>
-                <w:webHidden/>
-              </w:rPr>
-              <w:fldChar w:fldCharType="end"/>
-            </w:r>
-          </w:hyperlink>
-        </w:p>
-        <w:p>
-          <w:pPr>
-            <w:pStyle w:val="TOC1"/>
-            <w:tabs>
-              <w:tab w:val="right" w:leader="dot" w:pos="9350"/>
-            </w:tabs>
-            <w:rPr>
-              <w:rFonts w:eastAsiaTheme="minorEastAsia"/>
-              <w:noProof/>
-            </w:rPr>
-          </w:pPr>
-          <w:hyperlink w:anchor="_Toc62129010" w:history="1">
-            <w:r>
-              <w:rPr>
-                <w:rStyle w:val="Hyperlink"/>
-                <w:noProof/>
-                <w:lang w:val="sr-Latn-RS"/>
-              </w:rPr>
-              <w:t>Literatura</w:t>
-            </w:r>
-            <w:r>
-              <w:rPr>
-                <w:noProof/>
-                <w:webHidden/>
-              </w:rPr>
-              <w:tab/>
-            </w:r>
-            <w:r>
-              <w:rPr>
-                <w:noProof/>
-                <w:webHidden/>
-              </w:rPr>
-              <w:fldChar w:fldCharType="begin"/>
-            </w:r>
-            <w:r>
-              <w:rPr>
-                <w:noProof/>
-                <w:webHidden/>
-              </w:rPr>
-              <w:instrText xml:space="preserve"> PAGEREF _Toc62129010 \h </w:instrText>
-            </w:r>
-            <w:r>
-              <w:rPr>
-                <w:noProof/>
-                <w:webHidden/>
-              </w:rPr>
-            </w:r>
-            <w:r>
-              <w:rPr>
-                <w:noProof/>
-                <w:webHidden/>
-              </w:rPr>
-              <w:fldChar w:fldCharType="separate"/>
-            </w:r>
-            <w:r>
-              <w:rPr>
-                <w:noProof/>
-                <w:webHidden/>
-              </w:rPr>
-              <w:t>3</w:t>
+              <w:t>7</w:t>
             </w:r>
             <w:r>
               <w:rPr>
@@ -2017,7 +1472,7 @@
           <w:lang w:val="sr-Latn-RS"/>
         </w:rPr>
       </w:pPr>
-      <w:bookmarkStart w:id="0" w:name="_Toc62128988"/>
+      <w:bookmarkStart w:id="0" w:name="_Toc62238499"/>
       <w:r>
         <w:lastRenderedPageBreak/>
         <w:t>Modeliranje</w:t>
@@ -2037,7 +1492,7 @@
           <w:lang w:val="sr-Latn-RS"/>
         </w:rPr>
       </w:pPr>
-      <w:bookmarkStart w:id="1" w:name="_Toc62128989"/>
+      <w:bookmarkStart w:id="1" w:name="_Toc62238500"/>
       <w:r>
         <w:rPr>
           <w:lang w:val="sr-Latn-RS"/>
@@ -2052,7 +1507,6 @@
           <w:lang w:val="sr-Latn-RS"/>
         </w:rPr>
       </w:pPr>
-      <w:bookmarkStart w:id="2" w:name="_Toc62128991"/>
     </w:p>
     <w:p>
       <w:pPr>
@@ -2060,7 +1514,7 @@
         <w:jc w:val="both"/>
         <w:rPr>
           <w:rFonts w:ascii="Times New Roman" w:eastAsiaTheme="minorEastAsia" w:hAnsi="Times New Roman" w:cs="Times New Roman"/>
-          <w:lang w:val="de-DE"/>
+          <w:lang w:val="sr-Latn-RS"/>
         </w:rPr>
       </w:pPr>
       <w:r>
@@ -2180,7 +1634,7 @@
       <w:r>
         <w:rPr>
           <w:rFonts w:ascii="Times New Roman" w:hAnsi="Times New Roman" w:cs="Times New Roman"/>
-          <w:lang w:val="de-DE"/>
+          <w:lang w:val="sr-Latn-RS"/>
         </w:rPr>
         <w:t xml:space="preserve">Svrha ovog kola, koja se može se naslutiti iz imena, je pojačanje napona ulaznog napajanja u opsegu </w:t>
       </w:r>
@@ -2199,23 +1653,32 @@
             <m:r>
               <w:rPr>
                 <w:rFonts w:ascii="Cambria Math" w:eastAsiaTheme="minorEastAsia" w:hAnsi="Cambria Math" w:cs="Times New Roman"/>
-                <w:lang w:val="de-DE"/>
+                <w:lang w:val="sr-Latn-RS"/>
               </w:rPr>
               <m:t>-</m:t>
             </m:r>
             <m:r>
               <w:rPr>
                 <w:rFonts w:ascii="Cambria Math" w:hAnsi="Cambria Math" w:cs="Times New Roman"/>
-                <w:lang w:val="de-DE"/>
+                <w:lang w:val="sr-Latn-RS"/>
               </w:rPr>
               <m:t>∞</m:t>
             </m:r>
             <m:r>
+              <m:rPr>
+                <m:sty m:val="p"/>
+              </m:rPr>
               <w:rPr>
                 <w:rFonts w:ascii="Cambria Math" w:hAnsi="Cambria Math" w:cs="Times New Roman"/>
-                <w:lang w:val="de-DE"/>
+                <w:lang w:val="sr-Latn-RS"/>
               </w:rPr>
               <w:softHyphen/>
+            </m:r>
+            <m:r>
+              <w:rPr>
+                <w:rFonts w:ascii="Cambria Math" w:hAnsi="Cambria Math" w:cs="Times New Roman"/>
+                <w:lang w:val="sr-Latn-RS"/>
+              </w:rPr>
               <m:t>, 0</m:t>
             </m:r>
             <m:ctrlPr>
@@ -2228,9 +1691,12 @@
           </m:e>
         </m:d>
         <m:r>
+          <m:rPr>
+            <m:sty m:val="p"/>
+          </m:rPr>
           <w:rPr>
             <w:rFonts w:ascii="Cambria Math" w:hAnsi="Cambria Math" w:cs="Times New Roman"/>
-            <w:lang w:val="de-DE"/>
+            <w:lang w:val="sr-Latn-RS"/>
           </w:rPr>
           <w:softHyphen/>
         </m:r>
@@ -2238,30 +1704,16 @@
       <w:r>
         <w:rPr>
           <w:rFonts w:ascii="Times New Roman" w:eastAsiaTheme="minorEastAsia" w:hAnsi="Times New Roman" w:cs="Times New Roman"/>
-          <w:lang w:val="de-DE"/>
+          <w:lang w:val="sr-Latn-RS"/>
         </w:rPr>
         <w:t>.</w:t>
       </w:r>
       <w:r>
         <w:rPr>
           <w:rFonts w:ascii="Times New Roman" w:eastAsiaTheme="minorEastAsia" w:hAnsi="Times New Roman" w:cs="Times New Roman"/>
-          <w:lang w:val="de-DE"/>
-        </w:rPr>
-        <w:t xml:space="preserve"> </w:t>
-      </w:r>
-      <w:r>
-        <w:rPr>
-          <w:rFonts w:ascii="Times New Roman" w:eastAsiaTheme="minorEastAsia" w:hAnsi="Times New Roman" w:cs="Times New Roman"/>
-          <w:lang w:val="de-DE"/>
-        </w:rPr>
-        <w:t>Treba reći da postoji i neinvertujući buck-boost DC-DC konvertor koji sadrži četiri p</w:t>
-      </w:r>
-      <w:r>
-        <w:rPr>
-          <w:rFonts w:ascii="Times New Roman" w:eastAsiaTheme="minorEastAsia" w:hAnsi="Times New Roman" w:cs="Times New Roman"/>
-          <w:lang w:val="de-DE"/>
-        </w:rPr>
-        <w:t>oluprovodnička elementa ali on nije predmet razmatranja ovog projekta.</w:t>
+          <w:lang w:val="sr-Latn-RS"/>
+        </w:rPr>
+        <w:t xml:space="preserve"> Treba reći da postoji i neinvertujući buck-boost DC-DC konvertor koji sadrži četiri poluprovodnička elementa ali on nije predmet razmatranja ovog projekta.</w:t>
       </w:r>
     </w:p>
     <w:p>
@@ -2808,15 +2260,14 @@
           <w:lang w:val="sr-Latn-RS"/>
         </w:rPr>
       </w:pPr>
-      <w:bookmarkStart w:id="3" w:name="_Toc62128993"/>
+      <w:bookmarkStart w:id="2" w:name="_Toc62238501"/>
+      <w:r>
+        <w:rPr>
+          <w:lang w:val="sr-Latn-RS"/>
+        </w:rPr>
+        <w:t>Modeliranje fizičkih pojava u sistemu</w:t>
+      </w:r>
       <w:bookmarkEnd w:id="2"/>
-      <w:r>
-        <w:rPr>
-          <w:lang w:val="sr-Latn-RS"/>
-        </w:rPr>
-        <w:t>Modeliranje fizičkih pojava u sistemu</w:t>
-      </w:r>
-      <w:bookmarkEnd w:id="3"/>
     </w:p>
     <w:p>
       <w:pPr>
@@ -2843,13 +2294,13 @@
         <w:rPr>
           <w:lang w:val="sr-Latn-RS"/>
         </w:rPr>
-        <w:t xml:space="preserve"> (Maksimovic, Ericksen)</w:t>
-      </w:r>
-      <w:r>
-        <w:rPr>
-          <w:lang w:val="sr-Latn-RS"/>
-        </w:rPr>
-        <w:t xml:space="preserve"> i metoda usrednjavanja ekvivalentnih kola. U daljoj analizi ćemo koristiti metodu usrednjavanja ekvivalentnih kola jer smo osnovu već predstavili u prethodnom delu izveštaja.</w:t>
+        <w:t xml:space="preserve"> </w:t>
+      </w:r>
+      <w:r>
+        <w:rPr>
+          <w:lang w:val="sr-Latn-RS"/>
+        </w:rPr>
+        <w:t>i metoda usrednjavanja ekvivalentnih kola. U daljoj analizi ćemo koristiti metodu usrednjavanja ekvivalentnih kola jer smo osnovu već predstavili u prethodnom delu izveštaja.</w:t>
       </w:r>
     </w:p>
     <w:p>
@@ -3265,6 +2716,9 @@
           </m:sub>
         </m:sSub>
         <m:r>
+          <m:rPr>
+            <m:sty m:val="p"/>
+          </m:rPr>
           <w:rPr>
             <w:rFonts w:ascii="Cambria Math" w:hAnsi="Cambria Math"/>
             <w:lang w:val="sr-Latn-RS"/>
@@ -3310,6 +2764,9 @@
           </m:sub>
         </m:sSub>
         <m:r>
+          <m:rPr>
+            <m:sty m:val="p"/>
+          </m:rPr>
           <w:rPr>
             <w:rFonts w:ascii="Cambria Math" w:eastAsiaTheme="minorEastAsia" w:hAnsi="Cambria Math"/>
             <w:lang w:val="sr-Latn-RS"/>
@@ -3333,6 +2790,9 @@
           <m:t>D</m:t>
         </m:r>
         <m:r>
+          <m:rPr>
+            <m:sty m:val="p"/>
+          </m:rPr>
           <w:rPr>
             <w:rFonts w:ascii="Cambria Math" w:eastAsiaTheme="minorEastAsia" w:hAnsi="Cambria Math"/>
             <w:lang w:val="sr-Latn-RS"/>
@@ -3426,6 +2886,9 @@
           </m:sub>
         </m:sSub>
         <m:r>
+          <m:rPr>
+            <m:sty m:val="p"/>
+          </m:rPr>
           <w:rPr>
             <w:rFonts w:ascii="Cambria Math" w:eastAsiaTheme="minorEastAsia" w:hAnsi="Cambria Math"/>
             <w:lang w:val="sr-Latn-RS"/>
@@ -3433,6 +2896,9 @@
           <w:softHyphen/>
         </m:r>
         <m:r>
+          <m:rPr>
+            <m:sty m:val="p"/>
+          </m:rPr>
           <w:rPr>
             <w:rFonts w:ascii="Cambria Math" w:eastAsiaTheme="minorEastAsia" w:hAnsi="Cambria Math"/>
             <w:lang w:val="sr-Latn-RS"/>
@@ -3478,6 +2944,9 @@
           </m:sub>
         </m:sSub>
         <m:r>
+          <m:rPr>
+            <m:sty m:val="p"/>
+          </m:rPr>
           <w:rPr>
             <w:rFonts w:ascii="Cambria Math" w:eastAsiaTheme="minorEastAsia" w:hAnsi="Cambria Math"/>
             <w:lang w:val="sr-Latn-RS"/>
@@ -3523,6 +2992,9 @@
           </m:sub>
         </m:sSub>
         <m:r>
+          <m:rPr>
+            <m:sty m:val="p"/>
+          </m:rPr>
           <w:rPr>
             <w:rFonts w:ascii="Cambria Math" w:eastAsiaTheme="minorEastAsia" w:hAnsi="Cambria Math"/>
             <w:lang w:val="sr-Latn-RS"/>
@@ -3568,6 +3040,9 @@
           </m:sub>
         </m:sSub>
         <m:r>
+          <m:rPr>
+            <m:sty m:val="p"/>
+          </m:rPr>
           <w:rPr>
             <w:rFonts w:ascii="Cambria Math" w:eastAsiaTheme="minorEastAsia" w:hAnsi="Cambria Math"/>
             <w:lang w:val="sr-Latn-RS"/>
@@ -3628,7 +3103,21 @@
           <w:rFonts w:eastAsiaTheme="minorEastAsia"/>
           <w:lang w:val="sr-Latn-RS"/>
         </w:rPr>
-        <w:t xml:space="preserve"> jednak naponu kondenzatora tada dobijamo sledeći sistem nelinearnih jednačina u prostoru stanja:</w:t>
+        <w:t xml:space="preserve"> jednak naponu kondenzatora tada dobijamo sledeći sistem nelinearnih jednačina u prostoru stanja</w:t>
+      </w:r>
+      <w:r>
+        <w:rPr>
+          <w:rFonts w:eastAsiaTheme="minorEastAsia"/>
+          <w:lang w:val="sr-Latn-RS"/>
+        </w:rPr>
+        <w:t xml:space="preserve"> u formi afinoj po upravljanju</w:t>
+      </w:r>
+      <w:r>
+        <w:rPr>
+          <w:rFonts w:eastAsiaTheme="minorEastAsia"/>
+          <w:lang w:val="sr-Latn-RS"/>
+        </w:rPr>
+        <w:t>:</w:t>
       </w:r>
     </w:p>
     <w:p>
@@ -3703,33 +3192,11 @@
               <m:ctrlPr>
                 <w:rPr>
                   <w:rFonts w:ascii="Cambria Math" w:eastAsiaTheme="minorEastAsia" w:hAnsi="Cambria Math" w:cs="Times New Roman"/>
+                  <w:i/>
                 </w:rPr>
               </m:ctrlPr>
             </m:fPr>
             <m:num>
-              <m:d>
-                <m:dPr>
-                  <m:ctrlPr>
-                    <w:rPr>
-                      <w:rFonts w:ascii="Cambria Math" w:eastAsiaTheme="minorEastAsia" w:hAnsi="Cambria Math" w:cs="Times New Roman"/>
-                    </w:rPr>
-                  </m:ctrlPr>
-                </m:dPr>
-                <m:e>
-                  <m:r>
-                    <w:rPr>
-                      <w:rFonts w:ascii="Cambria Math" w:eastAsiaTheme="minorEastAsia" w:hAnsi="Cambria Math" w:cs="Times New Roman"/>
-                    </w:rPr>
-                    <m:t>1-u</m:t>
-                  </m:r>
-                  <m:ctrlPr>
-                    <w:rPr>
-                      <w:rFonts w:ascii="Cambria Math" w:eastAsiaTheme="minorEastAsia" w:hAnsi="Cambria Math" w:cs="Times New Roman"/>
-                      <w:i/>
-                    </w:rPr>
-                  </m:ctrlPr>
-                </m:e>
-              </m:d>
               <m:sSub>
                 <m:sSubPr>
                   <m:ctrlPr>
@@ -3756,27 +3223,6 @@
                   </m:r>
                 </m:sub>
               </m:sSub>
-              <m:r>
-                <w:rPr>
-                  <w:rFonts w:ascii="Cambria Math" w:eastAsiaTheme="minorEastAsia" w:hAnsi="Cambria Math" w:cs="Times New Roman"/>
-                </w:rPr>
-                <m:t>+</m:t>
-              </m:r>
-              <m:r>
-                <m:rPr>
-                  <m:sty m:val="p"/>
-                </m:rPr>
-                <w:rPr>
-                  <w:rFonts w:ascii="Cambria Math" w:eastAsiaTheme="minorEastAsia" w:hAnsi="Cambria Math" w:cs="Times New Roman"/>
-                </w:rPr>
-                <m:t>uE</m:t>
-              </m:r>
-              <m:ctrlPr>
-                <w:rPr>
-                  <w:rFonts w:ascii="Cambria Math" w:eastAsiaTheme="minorEastAsia" w:hAnsi="Cambria Math" w:cs="Times New Roman"/>
-                  <w:i/>
-                </w:rPr>
-              </m:ctrlPr>
             </m:num>
             <m:den>
               <m:r>
@@ -3785,14 +3231,72 @@
                 </w:rPr>
                 <m:t>L</m:t>
               </m:r>
+            </m:den>
+          </m:f>
+          <m:r>
+            <w:rPr>
+              <w:rFonts w:ascii="Cambria Math" w:eastAsiaTheme="minorEastAsia" w:hAnsi="Cambria Math" w:cs="Times New Roman"/>
+            </w:rPr>
+            <m:t>+</m:t>
+          </m:r>
+          <m:f>
+            <m:fPr>
               <m:ctrlPr>
                 <w:rPr>
                   <w:rFonts w:ascii="Cambria Math" w:eastAsiaTheme="minorEastAsia" w:hAnsi="Cambria Math" w:cs="Times New Roman"/>
                   <w:i/>
                 </w:rPr>
               </m:ctrlPr>
+            </m:fPr>
+            <m:num>
+              <m:r>
+                <w:rPr>
+                  <w:rFonts w:ascii="Cambria Math" w:eastAsiaTheme="minorEastAsia" w:hAnsi="Cambria Math" w:cs="Times New Roman"/>
+                </w:rPr>
+                <m:t>E-</m:t>
+              </m:r>
+              <m:sSub>
+                <m:sSubPr>
+                  <m:ctrlPr>
+                    <w:rPr>
+                      <w:rFonts w:ascii="Cambria Math" w:eastAsiaTheme="minorEastAsia" w:hAnsi="Cambria Math" w:cs="Times New Roman"/>
+                      <w:i/>
+                    </w:rPr>
+                  </m:ctrlPr>
+                </m:sSubPr>
+                <m:e>
+                  <m:r>
+                    <w:rPr>
+                      <w:rFonts w:ascii="Cambria Math" w:eastAsiaTheme="minorEastAsia" w:hAnsi="Cambria Math" w:cs="Times New Roman"/>
+                    </w:rPr>
+                    <m:t>x</m:t>
+                  </m:r>
+                </m:e>
+                <m:sub>
+                  <m:r>
+                    <w:rPr>
+                      <w:rFonts w:ascii="Cambria Math" w:eastAsiaTheme="minorEastAsia" w:hAnsi="Cambria Math" w:cs="Times New Roman"/>
+                    </w:rPr>
+                    <m:t>2</m:t>
+                  </m:r>
+                </m:sub>
+              </m:sSub>
+            </m:num>
+            <m:den>
+              <m:r>
+                <w:rPr>
+                  <w:rFonts w:ascii="Cambria Math" w:eastAsiaTheme="minorEastAsia" w:hAnsi="Cambria Math" w:cs="Times New Roman"/>
+                </w:rPr>
+                <m:t>L</m:t>
+              </m:r>
             </m:den>
           </m:f>
+          <m:r>
+            <w:rPr>
+              <w:rFonts w:ascii="Cambria Math" w:eastAsiaTheme="minorEastAsia" w:hAnsi="Cambria Math" w:cs="Times New Roman"/>
+            </w:rPr>
+            <m:t>u</m:t>
+          </m:r>
         </m:oMath>
       </m:oMathPara>
     </w:p>
@@ -3851,54 +3355,31 @@
             </w:rPr>
             <m:t>=</m:t>
           </m:r>
+          <m:r>
+            <w:rPr>
+              <w:rFonts w:ascii="Cambria Math" w:eastAsiaTheme="minorEastAsia" w:hAnsi="Cambria Math" w:cs="Times New Roman"/>
+              <w:lang w:val="de-DE"/>
+            </w:rPr>
+            <m:t>-</m:t>
+          </m:r>
           <m:f>
             <m:fPr>
               <m:ctrlPr>
                 <w:rPr>
                   <w:rFonts w:ascii="Cambria Math" w:eastAsiaTheme="minorEastAsia" w:hAnsi="Cambria Math" w:cs="Times New Roman"/>
+                  <w:i/>
                   <w:lang w:val="de-DE"/>
                 </w:rPr>
               </m:ctrlPr>
             </m:fPr>
             <m:num>
-              <m:r>
-                <w:rPr>
-                  <w:rFonts w:ascii="Cambria Math" w:eastAsiaTheme="minorEastAsia" w:hAnsi="Cambria Math" w:cs="Times New Roman"/>
-                  <w:lang w:val="de-DE"/>
-                </w:rPr>
-                <m:t>-</m:t>
-              </m:r>
-              <m:d>
-                <m:dPr>
-                  <m:ctrlPr>
-                    <w:rPr>
-                      <w:rFonts w:ascii="Cambria Math" w:eastAsiaTheme="minorEastAsia" w:hAnsi="Cambria Math" w:cs="Times New Roman"/>
-                      <w:i/>
-                    </w:rPr>
-                  </m:ctrlPr>
-                </m:dPr>
-                <m:e>
-                  <m:r>
-                    <w:rPr>
-                      <w:rFonts w:ascii="Cambria Math" w:eastAsiaTheme="minorEastAsia" w:hAnsi="Cambria Math" w:cs="Times New Roman"/>
-                      <w:lang w:val="de-DE"/>
-                    </w:rPr>
-                    <m:t>1-</m:t>
-                  </m:r>
-                  <m:r>
-                    <w:rPr>
-                      <w:rFonts w:ascii="Cambria Math" w:eastAsiaTheme="minorEastAsia" w:hAnsi="Cambria Math" w:cs="Times New Roman"/>
-                    </w:rPr>
-                    <m:t>u</m:t>
-                  </m:r>
-                </m:e>
-              </m:d>
               <m:sSub>
                 <m:sSubPr>
                   <m:ctrlPr>
                     <w:rPr>
                       <w:rFonts w:ascii="Cambria Math" w:eastAsiaTheme="minorEastAsia" w:hAnsi="Cambria Math" w:cs="Times New Roman"/>
                       <w:i/>
+                      <w:lang w:val="de-DE"/>
                     </w:rPr>
                   </m:ctrlPr>
                 </m:sSubPr>
@@ -3906,6 +3387,7 @@
                   <m:r>
                     <w:rPr>
                       <w:rFonts w:ascii="Cambria Math" w:eastAsiaTheme="minorEastAsia" w:hAnsi="Cambria Math" w:cs="Times New Roman"/>
+                      <w:lang w:val="de-DE"/>
                     </w:rPr>
                     <m:t>x</m:t>
                   </m:r>
@@ -3914,64 +3396,32 @@
                   <m:r>
                     <w:rPr>
                       <w:rFonts w:ascii="Cambria Math" w:eastAsiaTheme="minorEastAsia" w:hAnsi="Cambria Math" w:cs="Times New Roman"/>
+                      <w:lang w:val="de-DE"/>
                     </w:rPr>
                     <m:t>1</m:t>
                   </m:r>
                 </m:sub>
               </m:sSub>
+            </m:num>
+            <m:den>
               <m:r>
                 <w:rPr>
                   <w:rFonts w:ascii="Cambria Math" w:eastAsiaTheme="minorEastAsia" w:hAnsi="Cambria Math" w:cs="Times New Roman"/>
                   <w:lang w:val="de-DE"/>
                 </w:rPr>
-                <m:t>-</m:t>
+                <m:t>C</m:t>
               </m:r>
-              <m:f>
-                <m:fPr>
-                  <m:ctrlPr>
-                    <w:rPr>
-                      <w:rFonts w:ascii="Cambria Math" w:eastAsiaTheme="minorEastAsia" w:hAnsi="Cambria Math" w:cs="Times New Roman"/>
-                      <w:i/>
-                    </w:rPr>
-                  </m:ctrlPr>
-                </m:fPr>
-                <m:num>
-                  <m:sSub>
-                    <m:sSubPr>
-                      <m:ctrlPr>
-                        <w:rPr>
-                          <w:rFonts w:ascii="Cambria Math" w:eastAsiaTheme="minorEastAsia" w:hAnsi="Cambria Math" w:cs="Times New Roman"/>
-                          <w:i/>
-                        </w:rPr>
-                      </m:ctrlPr>
-                    </m:sSubPr>
-                    <m:e>
-                      <m:r>
-                        <w:rPr>
-                          <w:rFonts w:ascii="Cambria Math" w:eastAsiaTheme="minorEastAsia" w:hAnsi="Cambria Math" w:cs="Times New Roman"/>
-                        </w:rPr>
-                        <m:t>x</m:t>
-                      </m:r>
-                    </m:e>
-                    <m:sub>
-                      <m:r>
-                        <w:rPr>
-                          <w:rFonts w:ascii="Cambria Math" w:eastAsiaTheme="minorEastAsia" w:hAnsi="Cambria Math" w:cs="Times New Roman"/>
-                        </w:rPr>
-                        <m:t>2</m:t>
-                      </m:r>
-                    </m:sub>
-                  </m:sSub>
-                </m:num>
-                <m:den>
-                  <m:r>
-                    <w:rPr>
-                      <w:rFonts w:ascii="Cambria Math" w:eastAsiaTheme="minorEastAsia" w:hAnsi="Cambria Math" w:cs="Times New Roman"/>
-                    </w:rPr>
-                    <m:t>R</m:t>
-                  </m:r>
-                </m:den>
-              </m:f>
+            </m:den>
+          </m:f>
+          <m:r>
+            <w:rPr>
+              <w:rFonts w:ascii="Cambria Math" w:eastAsiaTheme="minorEastAsia" w:hAnsi="Cambria Math" w:cs="Times New Roman"/>
+              <w:lang w:val="de-DE"/>
+            </w:rPr>
+            <m:t>-</m:t>
+          </m:r>
+          <m:f>
+            <m:fPr>
               <m:ctrlPr>
                 <w:rPr>
                   <w:rFonts w:ascii="Cambria Math" w:eastAsiaTheme="minorEastAsia" w:hAnsi="Cambria Math" w:cs="Times New Roman"/>
@@ -3979,22 +3429,113 @@
                   <w:lang w:val="de-DE"/>
                 </w:rPr>
               </m:ctrlPr>
+            </m:fPr>
+            <m:num>
+              <m:sSub>
+                <m:sSubPr>
+                  <m:ctrlPr>
+                    <w:rPr>
+                      <w:rFonts w:ascii="Cambria Math" w:eastAsiaTheme="minorEastAsia" w:hAnsi="Cambria Math" w:cs="Times New Roman"/>
+                      <w:i/>
+                      <w:lang w:val="de-DE"/>
+                    </w:rPr>
+                  </m:ctrlPr>
+                </m:sSubPr>
+                <m:e>
+                  <m:r>
+                    <w:rPr>
+                      <w:rFonts w:ascii="Cambria Math" w:eastAsiaTheme="minorEastAsia" w:hAnsi="Cambria Math" w:cs="Times New Roman"/>
+                      <w:lang w:val="de-DE"/>
+                    </w:rPr>
+                    <m:t>x</m:t>
+                  </m:r>
+                </m:e>
+                <m:sub>
+                  <m:r>
+                    <w:rPr>
+                      <w:rFonts w:ascii="Cambria Math" w:eastAsiaTheme="minorEastAsia" w:hAnsi="Cambria Math" w:cs="Times New Roman"/>
+                      <w:lang w:val="de-DE"/>
+                    </w:rPr>
+                    <m:t>2</m:t>
+                  </m:r>
+                </m:sub>
+              </m:sSub>
             </m:num>
             <m:den>
               <m:r>
                 <w:rPr>
                   <w:rFonts w:ascii="Cambria Math" w:eastAsiaTheme="minorEastAsia" w:hAnsi="Cambria Math" w:cs="Times New Roman"/>
+                  <w:lang w:val="de-DE"/>
                 </w:rPr>
-                <m:t>C</m:t>
+                <m:t>RC</m:t>
               </m:r>
+            </m:den>
+          </m:f>
+          <m:r>
+            <w:rPr>
+              <w:rFonts w:ascii="Cambria Math" w:eastAsiaTheme="minorEastAsia" w:hAnsi="Cambria Math" w:cs="Times New Roman"/>
+              <w:lang w:val="de-DE"/>
+            </w:rPr>
+            <m:t>+</m:t>
+          </m:r>
+          <m:f>
+            <m:fPr>
               <m:ctrlPr>
                 <w:rPr>
                   <w:rFonts w:ascii="Cambria Math" w:eastAsiaTheme="minorEastAsia" w:hAnsi="Cambria Math" w:cs="Times New Roman"/>
                   <w:i/>
+                  <w:lang w:val="de-DE"/>
                 </w:rPr>
               </m:ctrlPr>
+            </m:fPr>
+            <m:num>
+              <m:sSub>
+                <m:sSubPr>
+                  <m:ctrlPr>
+                    <w:rPr>
+                      <w:rFonts w:ascii="Cambria Math" w:eastAsiaTheme="minorEastAsia" w:hAnsi="Cambria Math" w:cs="Times New Roman"/>
+                      <w:i/>
+                      <w:lang w:val="de-DE"/>
+                    </w:rPr>
+                  </m:ctrlPr>
+                </m:sSubPr>
+                <m:e>
+                  <m:r>
+                    <w:rPr>
+                      <w:rFonts w:ascii="Cambria Math" w:eastAsiaTheme="minorEastAsia" w:hAnsi="Cambria Math" w:cs="Times New Roman"/>
+                      <w:lang w:val="de-DE"/>
+                    </w:rPr>
+                    <m:t>x</m:t>
+                  </m:r>
+                </m:e>
+                <m:sub>
+                  <m:r>
+                    <w:rPr>
+                      <w:rFonts w:ascii="Cambria Math" w:eastAsiaTheme="minorEastAsia" w:hAnsi="Cambria Math" w:cs="Times New Roman"/>
+                      <w:lang w:val="de-DE"/>
+                    </w:rPr>
+                    <m:t>1</m:t>
+                  </m:r>
+                </m:sub>
+              </m:sSub>
+            </m:num>
+            <m:den>
+              <m:r>
+                <w:rPr>
+                  <w:rFonts w:ascii="Cambria Math" w:eastAsiaTheme="minorEastAsia" w:hAnsi="Cambria Math" w:cs="Times New Roman"/>
+                  <w:lang w:val="de-DE"/>
+                </w:rPr>
+                <m:t>C</m:t>
+              </m:r>
             </m:den>
           </m:f>
+          <m:r>
+            <w:rPr>
+              <w:rFonts w:ascii="Cambria Math" w:eastAsiaTheme="minorEastAsia" w:hAnsi="Cambria Math" w:cs="Times New Roman"/>
+              <w:lang w:val="de-DE"/>
+            </w:rPr>
+            <m:t>u</m:t>
+          </m:r>
         </m:oMath>
       </m:oMathPara>
     </w:p>
@@ -4081,7 +3622,6 @@
           <w:lang w:val="sr-Latn-RS"/>
         </w:rPr>
       </w:pPr>
-      <w:bookmarkStart w:id="4" w:name="_Toc62128997"/>
     </w:p>
     <w:p>
       <w:pPr>
@@ -4090,13 +3630,14 @@
           <w:lang w:val="sr-Latn-RS"/>
         </w:rPr>
       </w:pPr>
+      <w:bookmarkStart w:id="3" w:name="_Toc62238502"/>
       <w:r>
         <w:rPr>
           <w:lang w:val="sr-Latn-RS"/>
         </w:rPr>
         <w:t>Izbor nominalnog režima rada</w:t>
       </w:r>
-      <w:bookmarkEnd w:id="4"/>
+      <w:bookmarkEnd w:id="3"/>
     </w:p>
     <w:p>
       <w:pPr>
@@ -4126,14 +3667,7 @@
             <w:rFonts w:ascii="Cambria Math" w:hAnsi="Cambria Math"/>
             <w:lang w:val="sr-Latn-RS"/>
           </w:rPr>
-          <m:t>L=15.91</m:t>
-        </m:r>
-        <m:r>
-          <w:rPr>
-            <w:rFonts w:ascii="Cambria Math" w:hAnsi="Cambria Math"/>
-            <w:lang w:val="sr-Latn-RS"/>
-          </w:rPr>
-          <m:t xml:space="preserve"> ∙</m:t>
+          <m:t>L=15.91 ∙</m:t>
         </m:r>
         <m:sSup>
           <m:sSupPr>
@@ -4384,6 +3918,9 @@
           <m:t>=4 V</m:t>
         </m:r>
         <m:r>
+          <m:rPr>
+            <m:sty m:val="p"/>
+          </m:rPr>
           <w:rPr>
             <w:rFonts w:ascii="Cambria Math" w:eastAsiaTheme="minorEastAsia" w:hAnsi="Cambria Math"/>
             <w:lang w:val="sr-Latn-RS"/>
@@ -4414,7 +3951,7 @@
           <w:lang w:val="sr-Latn-RS"/>
         </w:rPr>
       </w:pPr>
-      <w:bookmarkStart w:id="5" w:name="_Toc62129000"/>
+      <w:bookmarkStart w:id="4" w:name="_Toc62238503"/>
       <w:r>
         <w:rPr>
           <w:lang w:val="sr-Latn-RS"/>
@@ -4422,6 +3959,22 @@
         <w:lastRenderedPageBreak/>
         <w:t>Opseg upravljačkog signala</w:t>
       </w:r>
+      <w:bookmarkEnd w:id="4"/>
+    </w:p>
+    <w:p>
+      <w:pPr>
+        <w:pStyle w:val="Heading3"/>
+        <w:rPr>
+          <w:lang w:val="sr-Latn-RS"/>
+        </w:rPr>
+      </w:pPr>
+      <w:bookmarkStart w:id="5" w:name="_Toc62238504"/>
+      <w:r>
+        <w:rPr>
+          <w:lang w:val="sr-Latn-RS"/>
+        </w:rPr>
+        <w:t>Vremenske konstante prelaznih pojava</w:t>
+      </w:r>
       <w:bookmarkEnd w:id="5"/>
     </w:p>
     <w:p>
@@ -4431,108 +3984,108 @@
           <w:lang w:val="sr-Latn-RS"/>
         </w:rPr>
       </w:pPr>
-      <w:bookmarkStart w:id="6" w:name="_Toc62129001"/>
-      <w:r>
-        <w:rPr>
-          <w:lang w:val="sr-Latn-RS"/>
-        </w:rPr>
-        <w:t>Vremenske konstante prelaznih pojava</w:t>
+      <w:bookmarkStart w:id="6" w:name="_Toc62238505"/>
+      <w:r>
+        <w:rPr>
+          <w:lang w:val="sr-Latn-RS"/>
+        </w:rPr>
+        <w:t>Pregled dostupne literature</w:t>
       </w:r>
       <w:bookmarkEnd w:id="6"/>
     </w:p>
     <w:p>
       <w:pPr>
-        <w:pStyle w:val="Heading3"/>
-        <w:rPr>
-          <w:lang w:val="sr-Latn-RS"/>
-        </w:rPr>
-      </w:pPr>
-      <w:bookmarkStart w:id="7" w:name="_Toc62129002"/>
-      <w:r>
-        <w:rPr>
-          <w:lang w:val="sr-Latn-RS"/>
-        </w:rPr>
-        <w:t>Pregled dostupne literature</w:t>
+        <w:pStyle w:val="Heading1"/>
+        <w:rPr>
+          <w:lang w:val="sr-Latn-RS"/>
+        </w:rPr>
+      </w:pPr>
+      <w:bookmarkStart w:id="7" w:name="_Toc62238506"/>
+      <w:r>
+        <w:rPr>
+          <w:lang w:val="sr-Latn-RS"/>
+        </w:rPr>
+        <w:t>Projektovanje nelinearnih sistema upravljanja</w:t>
       </w:r>
       <w:bookmarkEnd w:id="7"/>
     </w:p>
     <w:p>
       <w:pPr>
+        <w:pStyle w:val="Heading2"/>
+        <w:rPr>
+          <w:lang w:val="sr-Latn-RS"/>
+        </w:rPr>
+      </w:pPr>
+      <w:bookmarkStart w:id="8" w:name="_Toc62238507"/>
+      <w:r>
+        <w:rPr>
+          <w:lang w:val="sr-Latn-RS"/>
+        </w:rPr>
+        <w:t>Linearna regulacija</w:t>
+      </w:r>
+      <w:bookmarkEnd w:id="8"/>
+    </w:p>
+    <w:p>
+      <w:pPr>
+        <w:pStyle w:val="Heading2"/>
+        <w:rPr>
+          <w:lang w:val="sr-Latn-RS"/>
+        </w:rPr>
+      </w:pPr>
+      <w:bookmarkStart w:id="9" w:name="_Toc62238508"/>
+      <w:r>
+        <w:rPr>
+          <w:lang w:val="sr-Latn-RS"/>
+        </w:rPr>
+        <w:t>Feedback linearizacija</w:t>
+      </w:r>
+      <w:bookmarkEnd w:id="9"/>
+    </w:p>
+    <w:p>
+      <w:pPr>
+        <w:pStyle w:val="Heading2"/>
+        <w:rPr>
+          <w:lang w:val="sr-Latn-RS"/>
+        </w:rPr>
+      </w:pPr>
+      <w:bookmarkStart w:id="10" w:name="_Toc62238509"/>
+      <w:r>
+        <w:rPr>
+          <w:lang w:val="sr-Latn-RS"/>
+        </w:rPr>
+        <w:t>Klizno upravljanje</w:t>
+      </w:r>
+      <w:bookmarkEnd w:id="10"/>
+    </w:p>
+    <w:p>
+      <w:pPr>
+        <w:pStyle w:val="Heading2"/>
+        <w:rPr>
+          <w:lang w:val="sr-Latn-RS"/>
+        </w:rPr>
+      </w:pPr>
+      <w:bookmarkStart w:id="11" w:name="_Toc62238510"/>
+      <w:r>
+        <w:rPr>
+          <w:lang w:val="sr-Latn-RS"/>
+        </w:rPr>
+        <w:t>Fuzzy upravljanje</w:t>
+      </w:r>
+      <w:bookmarkEnd w:id="11"/>
+    </w:p>
+    <w:p>
+      <w:pPr>
         <w:pStyle w:val="Heading1"/>
         <w:rPr>
           <w:lang w:val="sr-Latn-RS"/>
         </w:rPr>
       </w:pPr>
-      <w:bookmarkStart w:id="8" w:name="_Toc62129003"/>
-      <w:r>
-        <w:rPr>
-          <w:lang w:val="sr-Latn-RS"/>
-        </w:rPr>
-        <w:t>Projektovanje nelinearnih sistema upravljanja</w:t>
-      </w:r>
-      <w:bookmarkEnd w:id="8"/>
-    </w:p>
-    <w:p>
-      <w:pPr>
-        <w:pStyle w:val="Heading2"/>
-        <w:rPr>
-          <w:lang w:val="sr-Latn-RS"/>
-        </w:rPr>
-      </w:pPr>
-      <w:bookmarkStart w:id="9" w:name="_Toc62129004"/>
-      <w:r>
-        <w:rPr>
-          <w:lang w:val="sr-Latn-RS"/>
-        </w:rPr>
-        <w:t>Linearna regulacija</w:t>
-      </w:r>
-      <w:bookmarkEnd w:id="9"/>
-    </w:p>
-    <w:p>
-      <w:pPr>
-        <w:pStyle w:val="Heading2"/>
-        <w:rPr>
-          <w:lang w:val="sr-Latn-RS"/>
-        </w:rPr>
-      </w:pPr>
-      <w:bookmarkStart w:id="10" w:name="_Toc62129005"/>
-      <w:r>
-        <w:rPr>
-          <w:lang w:val="sr-Latn-RS"/>
-        </w:rPr>
-        <w:t>Feedback linearizacija</w:t>
-      </w:r>
-      <w:bookmarkEnd w:id="10"/>
-    </w:p>
-    <w:p>
-      <w:pPr>
-        <w:pStyle w:val="Heading2"/>
-        <w:rPr>
-          <w:lang w:val="sr-Latn-RS"/>
-        </w:rPr>
-      </w:pPr>
-      <w:bookmarkStart w:id="11" w:name="_Toc62129006"/>
-      <w:r>
-        <w:rPr>
-          <w:lang w:val="sr-Latn-RS"/>
-        </w:rPr>
-        <w:t>Klizno upravljanje</w:t>
-      </w:r>
-      <w:bookmarkEnd w:id="11"/>
-    </w:p>
-    <w:p>
-      <w:pPr>
-        <w:pStyle w:val="Heading2"/>
-        <w:rPr>
-          <w:lang w:val="sr-Latn-RS"/>
-        </w:rPr>
-      </w:pPr>
-      <w:bookmarkStart w:id="12" w:name="_Toc62129007"/>
-      <w:r>
-        <w:rPr>
-          <w:lang w:val="sr-Latn-RS"/>
-        </w:rPr>
-        <w:t>Fuzzy upravljanje</w:t>
+      <w:bookmarkStart w:id="12" w:name="_Toc62238511"/>
+      <w:r>
+        <w:rPr>
+          <w:lang w:val="sr-Latn-RS"/>
+        </w:rPr>
+        <w:t>Komparativna analiza nelinearnih metoda upravljanja</w:t>
       </w:r>
       <w:bookmarkEnd w:id="12"/>
     </w:p>
@@ -4543,12 +4096,12 @@
           <w:lang w:val="sr-Latn-RS"/>
         </w:rPr>
       </w:pPr>
-      <w:bookmarkStart w:id="13" w:name="_Toc62129008"/>
-      <w:r>
-        <w:rPr>
-          <w:lang w:val="sr-Latn-RS"/>
-        </w:rPr>
-        <w:t>Komparativna analiza nelinearnih metoda upravljanja</w:t>
+      <w:bookmarkStart w:id="13" w:name="_Toc62238512"/>
+      <w:r>
+        <w:rPr>
+          <w:lang w:val="sr-Latn-RS"/>
+        </w:rPr>
+        <w:t>Zaključak</w:t>
       </w:r>
       <w:bookmarkEnd w:id="13"/>
     </w:p>
@@ -4559,30 +4112,14 @@
           <w:lang w:val="sr-Latn-RS"/>
         </w:rPr>
       </w:pPr>
-      <w:bookmarkStart w:id="14" w:name="_Toc62129009"/>
-      <w:r>
-        <w:rPr>
-          <w:lang w:val="sr-Latn-RS"/>
-        </w:rPr>
-        <w:t>Zaključak</w:t>
+      <w:bookmarkStart w:id="14" w:name="_Toc62238513"/>
+      <w:r>
+        <w:rPr>
+          <w:lang w:val="sr-Latn-RS"/>
+        </w:rPr>
+        <w:t>Literatura</w:t>
       </w:r>
       <w:bookmarkEnd w:id="14"/>
-    </w:p>
-    <w:p>
-      <w:pPr>
-        <w:pStyle w:val="Heading1"/>
-        <w:rPr>
-          <w:lang w:val="sr-Latn-RS"/>
-        </w:rPr>
-      </w:pPr>
-      <w:bookmarkStart w:id="15" w:name="_Toc62129010"/>
-      <w:r>
-        <w:rPr>
-          <w:lang w:val="sr-Latn-RS"/>
-        </w:rPr>
-        <w:t>Literatura</w:t>
-      </w:r>
-      <w:bookmarkEnd w:id="15"/>
     </w:p>
     <w:p>
       <w:pPr>

</xml_diff>

<commit_message>
Procenio vremenske konstante sistema
</commit_message>
<xml_diff>
--- a/Projekat 3/Izvestaj_3.docx
+++ b/Projekat 3/Izvestaj_3.docx
@@ -3648,6 +3648,27 @@
     </w:p>
     <w:p>
       <w:pPr>
+        <w:pStyle w:val="Heading3"/>
+        <w:rPr>
+          <w:lang w:val="sr-Latn-RS"/>
+        </w:rPr>
+      </w:pPr>
+      <w:r>
+        <w:rPr>
+          <w:lang w:val="sr-Latn-RS"/>
+        </w:rPr>
+        <w:t>Vrednosti parametara, opseg vrednosti upravljanja i izvor poremećaja</w:t>
+      </w:r>
+    </w:p>
+    <w:p>
+      <w:pPr>
+        <w:rPr>
+          <w:lang w:val="sr-Latn-RS"/>
+        </w:rPr>
+      </w:pPr>
+    </w:p>
+    <w:p>
+      <w:pPr>
         <w:ind w:firstLine="720"/>
         <w:jc w:val="both"/>
         <w:rPr>
@@ -3853,6 +3874,57 @@
         </w:rPr>
         <w:t xml:space="preserve"> opseg vrednosti koje naše upravljanje zauzima, gde 1 predstavlja situaciju u kojoj je tranzistor uključen tokom čitave periode komutacije, a 0 suprotno. </w:t>
       </w:r>
+      <w:r>
+        <w:rPr>
+          <w:lang w:val="sr-Latn-RS"/>
+        </w:rPr>
+        <w:t xml:space="preserve">Kasnije će biti pokazano da je upravljanje koje daje nominalnu vrednost izlaza </w:t>
+      </w:r>
+      <m:oMath>
+        <m:sSub>
+          <m:sSubPr>
+            <m:ctrlPr>
+              <w:rPr>
+                <w:rFonts w:ascii="Cambria Math" w:hAnsi="Cambria Math"/>
+                <w:i/>
+                <w:lang w:val="sr-Latn-RS"/>
+              </w:rPr>
+            </m:ctrlPr>
+          </m:sSubPr>
+          <m:e>
+            <m:r>
+              <w:rPr>
+                <w:rFonts w:ascii="Cambria Math" w:hAnsi="Cambria Math"/>
+                <w:lang w:val="sr-Latn-RS"/>
+              </w:rPr>
+              <m:t>u</m:t>
+            </m:r>
+          </m:e>
+          <m:sub>
+            <m:r>
+              <w:rPr>
+                <w:rFonts w:ascii="Cambria Math" w:hAnsi="Cambria Math"/>
+                <w:lang w:val="sr-Latn-RS"/>
+              </w:rPr>
+              <m:t>nom</m:t>
+            </m:r>
+          </m:sub>
+        </m:sSub>
+        <m:r>
+          <w:rPr>
+            <w:rFonts w:ascii="Cambria Math" w:hAnsi="Cambria Math"/>
+            <w:lang w:val="sr-Latn-RS"/>
+          </w:rPr>
+          <m:t>=0.652</m:t>
+        </m:r>
+      </m:oMath>
+      <w:r>
+        <w:rPr>
+          <w:rFonts w:eastAsiaTheme="minorEastAsia"/>
+          <w:lang w:val="sr-Latn-RS"/>
+        </w:rPr>
+        <w:t>.</w:t>
+      </w:r>
     </w:p>
     <w:p>
       <w:pPr>
@@ -3938,28 +4010,234 @@
     </w:p>
     <w:p>
       <w:pPr>
-        <w:ind w:firstLine="720"/>
-        <w:rPr>
-          <w:lang w:val="sr-Latn-RS"/>
-        </w:rPr>
-      </w:pPr>
-    </w:p>
-    <w:p>
-      <w:pPr>
         <w:pStyle w:val="Heading3"/>
         <w:rPr>
           <w:lang w:val="sr-Latn-RS"/>
         </w:rPr>
       </w:pPr>
-      <w:bookmarkStart w:id="4" w:name="_Toc62238503"/>
-      <w:r>
-        <w:rPr>
-          <w:lang w:val="sr-Latn-RS"/>
+      <w:bookmarkStart w:id="4" w:name="_Toc62238504"/>
+      <w:r>
+        <w:rPr>
+          <w:lang w:val="sr-Latn-RS"/>
+        </w:rPr>
+        <w:t>Vremenske konstante prelaznih pojava</w:t>
+      </w:r>
+      <w:bookmarkEnd w:id="4"/>
+    </w:p>
+    <w:p>
+      <w:pPr>
+        <w:jc w:val="both"/>
+      </w:pPr>
+    </w:p>
+    <w:p>
+      <w:pPr>
+        <w:jc w:val="both"/>
+        <w:rPr>
+          <w:rFonts w:eastAsiaTheme="minorEastAsia"/>
+        </w:rPr>
+      </w:pPr>
+      <w:r>
+        <w:tab/>
+        <w:t>Na slici</w:t>
+      </w:r>
+      <w:r>
+        <w:t xml:space="preserve"> 5. </w:t>
+      </w:r>
+      <w:r>
+        <w:t xml:space="preserve">se </w:t>
+      </w:r>
+      <w:r>
+        <w:t>može</w:t>
+      </w:r>
+      <w:r>
+        <w:t xml:space="preserve"> </w:t>
+      </w:r>
+      <w:r>
+        <w:t xml:space="preserve">videti odziv sistema u otvorenoj sprezi na step pobudu </w:t>
+      </w:r>
+      <w:r>
+        <w:t xml:space="preserve">jednaku nominalnom upravljanju. </w:t>
+      </w:r>
+      <w:r>
+        <w:t xml:space="preserve">Sa odziva se može pročitati vreme uspona </w:t>
+      </w:r>
+      <m:oMath>
+        <m:sSub>
+          <m:sSubPr>
+            <m:ctrlPr>
+              <w:rPr>
+                <w:rFonts w:ascii="Cambria Math" w:hAnsi="Cambria Math"/>
+                <w:i/>
+              </w:rPr>
+            </m:ctrlPr>
+          </m:sSubPr>
+          <m:e>
+            <m:r>
+              <w:rPr>
+                <w:rFonts w:ascii="Cambria Math" w:hAnsi="Cambria Math"/>
+              </w:rPr>
+              <m:t>T</m:t>
+            </m:r>
+          </m:e>
+          <m:sub>
+            <m:r>
+              <w:rPr>
+                <w:rFonts w:ascii="Cambria Math" w:hAnsi="Cambria Math"/>
+              </w:rPr>
+              <m:t>r</m:t>
+            </m:r>
+          </m:sub>
+        </m:sSub>
+        <m:r>
+          <w:rPr>
+            <w:rFonts w:ascii="Cambria Math" w:hAnsi="Cambria Math"/>
+          </w:rPr>
+          <m:t>=0.0092 s</m:t>
+        </m:r>
+      </m:oMath>
+      <w:r>
+        <w:rPr>
+          <w:rFonts w:eastAsiaTheme="minorEastAsia"/>
+        </w:rPr>
+        <w:t xml:space="preserve">, vreme smirenja </w:t>
+      </w:r>
+      <m:oMath>
+        <m:sSub>
+          <m:sSubPr>
+            <m:ctrlPr>
+              <w:rPr>
+                <w:rFonts w:ascii="Cambria Math" w:eastAsiaTheme="minorEastAsia" w:hAnsi="Cambria Math"/>
+                <w:i/>
+              </w:rPr>
+            </m:ctrlPr>
+          </m:sSubPr>
+          <m:e>
+            <m:r>
+              <w:rPr>
+                <w:rFonts w:ascii="Cambria Math" w:eastAsiaTheme="minorEastAsia" w:hAnsi="Cambria Math"/>
+              </w:rPr>
+              <m:t>T</m:t>
+            </m:r>
+          </m:e>
+          <m:sub>
+            <m:r>
+              <w:rPr>
+                <w:rFonts w:ascii="Cambria Math" w:eastAsiaTheme="minorEastAsia" w:hAnsi="Cambria Math"/>
+              </w:rPr>
+              <m:t>s</m:t>
+            </m:r>
+          </m:sub>
+        </m:sSub>
+        <m:r>
+          <w:rPr>
+            <w:rFonts w:ascii="Cambria Math" w:eastAsiaTheme="minorEastAsia" w:hAnsi="Cambria Math"/>
+          </w:rPr>
+          <m:t>=0.1814 s</m:t>
+        </m:r>
+      </m:oMath>
+      <w:r>
+        <w:rPr>
+          <w:rFonts w:eastAsiaTheme="minorEastAsia"/>
+        </w:rPr>
+        <w:t xml:space="preserve">. </w:t>
+      </w:r>
+      <w:r>
+        <w:rPr>
+          <w:rFonts w:eastAsiaTheme="minorEastAsia"/>
+        </w:rPr>
+        <w:t>Kako u sistemu rukujemo sa električnim veličinama brzi p</w:t>
+      </w:r>
+      <w:r>
+        <w:rPr>
+          <w:rFonts w:eastAsiaTheme="minorEastAsia"/>
+        </w:rPr>
+        <w:t>relazni procesi su očekivani.</w:t>
+      </w:r>
+    </w:p>
+    <w:p>
+      <w:pPr>
+        <w:jc w:val="center"/>
+      </w:pPr>
+      <w:r>
+        <w:rPr>
+          <w:noProof/>
         </w:rPr>
         <w:lastRenderedPageBreak/>
-        <w:t>Opseg upravljačkog signala</w:t>
-      </w:r>
-      <w:bookmarkEnd w:id="4"/>
+        <w:drawing>
+          <wp:inline distT="0" distB="0" distL="0" distR="0" wp14:anchorId="5F91A68D" wp14:editId="7AD56605">
+            <wp:extent cx="5326380" cy="3992880"/>
+            <wp:effectExtent l="0" t="0" r="0" b="0"/>
+            <wp:docPr id="1" name="Picture 1"/>
+            <wp:cNvGraphicFramePr>
+              <a:graphicFrameLocks xmlns:a="http://schemas.openxmlformats.org/drawingml/2006/main" noChangeAspect="1"/>
+            </wp:cNvGraphicFramePr>
+            <a:graphic xmlns:a="http://schemas.openxmlformats.org/drawingml/2006/main">
+              <a:graphicData uri="http://schemas.openxmlformats.org/drawingml/2006/picture">
+                <pic:pic xmlns:pic="http://schemas.openxmlformats.org/drawingml/2006/picture">
+                  <pic:nvPicPr>
+                    <pic:cNvPr id="0" name="Picture 1"/>
+                    <pic:cNvPicPr>
+                      <a:picLocks noChangeAspect="1" noChangeArrowheads="1"/>
+                    </pic:cNvPicPr>
+                  </pic:nvPicPr>
+                  <pic:blipFill>
+                    <a:blip r:embed="rId12">
+                      <a:extLst>
+                        <a:ext uri="{28A0092B-C50C-407E-A947-70E740481C1C}">
+                          <a14:useLocalDpi xmlns:a14="http://schemas.microsoft.com/office/drawing/2010/main" val="0"/>
+                        </a:ext>
+                      </a:extLst>
+                    </a:blip>
+                    <a:srcRect/>
+                    <a:stretch>
+                      <a:fillRect/>
+                    </a:stretch>
+                  </pic:blipFill>
+                  <pic:spPr bwMode="auto">
+                    <a:xfrm>
+                      <a:off x="0" y="0"/>
+                      <a:ext cx="5326380" cy="3992880"/>
+                    </a:xfrm>
+                    <a:prstGeom prst="rect">
+                      <a:avLst/>
+                    </a:prstGeom>
+                    <a:noFill/>
+                    <a:ln>
+                      <a:noFill/>
+                    </a:ln>
+                  </pic:spPr>
+                </pic:pic>
+              </a:graphicData>
+            </a:graphic>
+          </wp:inline>
+        </w:drawing>
+      </w:r>
+    </w:p>
+    <w:p>
+      <w:pPr>
+        <w:jc w:val="center"/>
+        <w:rPr>
+          <w:lang w:val="sr-Latn-RS"/>
+        </w:rPr>
+      </w:pPr>
+      <w:r>
+        <w:rPr>
+          <w:lang w:val="de-DE"/>
+        </w:rPr>
+        <w:t>Slika 5. Odziv</w:t>
+      </w:r>
+      <w:r>
+        <w:rPr>
+          <w:lang w:val="de-DE"/>
+        </w:rPr>
+        <w:t xml:space="preserve"> </w:t>
+      </w:r>
+      <w:r>
+        <w:rPr>
+          <w:lang w:val="sr-Latn-RS"/>
+        </w:rPr>
+        <w:t>sistema u otvorenoj sprezi.</w:t>
+      </w:r>
     </w:p>
     <w:p>
       <w:pPr>
@@ -3968,108 +4246,109 @@
           <w:lang w:val="sr-Latn-RS"/>
         </w:rPr>
       </w:pPr>
-      <w:bookmarkStart w:id="5" w:name="_Toc62238504"/>
-      <w:r>
-        <w:rPr>
-          <w:lang w:val="sr-Latn-RS"/>
-        </w:rPr>
-        <w:t>Vremenske konstante prelaznih pojava</w:t>
+      <w:bookmarkStart w:id="5" w:name="_Toc62238505"/>
+      <w:r>
+        <w:rPr>
+          <w:lang w:val="sr-Latn-RS"/>
+        </w:rPr>
+        <w:lastRenderedPageBreak/>
+        <w:t>Pregled dostupne literature</w:t>
       </w:r>
       <w:bookmarkEnd w:id="5"/>
     </w:p>
     <w:p>
       <w:pPr>
-        <w:pStyle w:val="Heading3"/>
-        <w:rPr>
-          <w:lang w:val="sr-Latn-RS"/>
-        </w:rPr>
-      </w:pPr>
-      <w:bookmarkStart w:id="6" w:name="_Toc62238505"/>
-      <w:r>
-        <w:rPr>
-          <w:lang w:val="sr-Latn-RS"/>
-        </w:rPr>
-        <w:t>Pregled dostupne literature</w:t>
+        <w:pStyle w:val="Heading1"/>
+        <w:rPr>
+          <w:lang w:val="sr-Latn-RS"/>
+        </w:rPr>
+      </w:pPr>
+      <w:bookmarkStart w:id="6" w:name="_Toc62238506"/>
+      <w:r>
+        <w:rPr>
+          <w:lang w:val="sr-Latn-RS"/>
+        </w:rPr>
+        <w:t>Projektovanje nelinearnih sistema upravljanja</w:t>
       </w:r>
       <w:bookmarkEnd w:id="6"/>
     </w:p>
     <w:p>
       <w:pPr>
+        <w:pStyle w:val="Heading2"/>
+        <w:rPr>
+          <w:lang w:val="sr-Latn-RS"/>
+        </w:rPr>
+      </w:pPr>
+      <w:bookmarkStart w:id="7" w:name="_Toc62238507"/>
+      <w:r>
+        <w:rPr>
+          <w:lang w:val="sr-Latn-RS"/>
+        </w:rPr>
+        <w:t>Linearna regulacija</w:t>
+      </w:r>
+      <w:bookmarkEnd w:id="7"/>
+    </w:p>
+    <w:p>
+      <w:pPr>
+        <w:pStyle w:val="Heading2"/>
+        <w:rPr>
+          <w:lang w:val="sr-Latn-RS"/>
+        </w:rPr>
+      </w:pPr>
+      <w:bookmarkStart w:id="8" w:name="_Toc62238508"/>
+      <w:r>
+        <w:rPr>
+          <w:lang w:val="sr-Latn-RS"/>
+        </w:rPr>
+        <w:t>Feedback linearizacija</w:t>
+      </w:r>
+      <w:bookmarkEnd w:id="8"/>
+    </w:p>
+    <w:p>
+      <w:pPr>
+        <w:pStyle w:val="Heading2"/>
+        <w:rPr>
+          <w:lang w:val="sr-Latn-RS"/>
+        </w:rPr>
+      </w:pPr>
+      <w:bookmarkStart w:id="9" w:name="_Toc62238509"/>
+      <w:r>
+        <w:rPr>
+          <w:lang w:val="sr-Latn-RS"/>
+        </w:rPr>
+        <w:t>Klizno upravljanje</w:t>
+      </w:r>
+      <w:bookmarkEnd w:id="9"/>
+    </w:p>
+    <w:p>
+      <w:pPr>
+        <w:pStyle w:val="Heading2"/>
+        <w:rPr>
+          <w:lang w:val="sr-Latn-RS"/>
+        </w:rPr>
+      </w:pPr>
+      <w:bookmarkStart w:id="10" w:name="_Toc62238510"/>
+      <w:r>
+        <w:rPr>
+          <w:lang w:val="sr-Latn-RS"/>
+        </w:rPr>
+        <w:t>Fuzzy upravljanje</w:t>
+      </w:r>
+      <w:bookmarkEnd w:id="10"/>
+    </w:p>
+    <w:p>
+      <w:pPr>
         <w:pStyle w:val="Heading1"/>
         <w:rPr>
           <w:lang w:val="sr-Latn-RS"/>
         </w:rPr>
       </w:pPr>
-      <w:bookmarkStart w:id="7" w:name="_Toc62238506"/>
-      <w:r>
-        <w:rPr>
-          <w:lang w:val="sr-Latn-RS"/>
-        </w:rPr>
-        <w:t>Projektovanje nelinearnih sistema upravljanja</w:t>
-      </w:r>
-      <w:bookmarkEnd w:id="7"/>
-    </w:p>
-    <w:p>
-      <w:pPr>
-        <w:pStyle w:val="Heading2"/>
-        <w:rPr>
-          <w:lang w:val="sr-Latn-RS"/>
-        </w:rPr>
-      </w:pPr>
-      <w:bookmarkStart w:id="8" w:name="_Toc62238507"/>
-      <w:r>
-        <w:rPr>
-          <w:lang w:val="sr-Latn-RS"/>
-        </w:rPr>
-        <w:t>Linearna regulacija</w:t>
-      </w:r>
-      <w:bookmarkEnd w:id="8"/>
-    </w:p>
-    <w:p>
-      <w:pPr>
-        <w:pStyle w:val="Heading2"/>
-        <w:rPr>
-          <w:lang w:val="sr-Latn-RS"/>
-        </w:rPr>
-      </w:pPr>
-      <w:bookmarkStart w:id="9" w:name="_Toc62238508"/>
-      <w:r>
-        <w:rPr>
-          <w:lang w:val="sr-Latn-RS"/>
-        </w:rPr>
-        <w:t>Feedback linearizacija</w:t>
-      </w:r>
-      <w:bookmarkEnd w:id="9"/>
-    </w:p>
-    <w:p>
-      <w:pPr>
-        <w:pStyle w:val="Heading2"/>
-        <w:rPr>
-          <w:lang w:val="sr-Latn-RS"/>
-        </w:rPr>
-      </w:pPr>
-      <w:bookmarkStart w:id="10" w:name="_Toc62238509"/>
-      <w:r>
-        <w:rPr>
-          <w:lang w:val="sr-Latn-RS"/>
-        </w:rPr>
-        <w:t>Klizno upravljanje</w:t>
-      </w:r>
-      <w:bookmarkEnd w:id="10"/>
-    </w:p>
-    <w:p>
-      <w:pPr>
-        <w:pStyle w:val="Heading2"/>
-        <w:rPr>
-          <w:lang w:val="sr-Latn-RS"/>
-        </w:rPr>
-      </w:pPr>
-      <w:bookmarkStart w:id="11" w:name="_Toc62238510"/>
-      <w:r>
-        <w:rPr>
-          <w:lang w:val="sr-Latn-RS"/>
-        </w:rPr>
-        <w:t>Fuzzy upravljanje</w:t>
+      <w:bookmarkStart w:id="11" w:name="_Toc62238511"/>
+      <w:r>
+        <w:rPr>
+          <w:lang w:val="sr-Latn-RS"/>
+        </w:rPr>
+        <w:t>Komparativna analiza nelinearnih metoda upravljanja</w:t>
       </w:r>
       <w:bookmarkEnd w:id="11"/>
     </w:p>
@@ -4080,12 +4359,12 @@
           <w:lang w:val="sr-Latn-RS"/>
         </w:rPr>
       </w:pPr>
-      <w:bookmarkStart w:id="12" w:name="_Toc62238511"/>
-      <w:r>
-        <w:rPr>
-          <w:lang w:val="sr-Latn-RS"/>
-        </w:rPr>
-        <w:t>Komparativna analiza nelinearnih metoda upravljanja</w:t>
+      <w:bookmarkStart w:id="12" w:name="_Toc62238512"/>
+      <w:r>
+        <w:rPr>
+          <w:lang w:val="sr-Latn-RS"/>
+        </w:rPr>
+        <w:t>Zaključak</w:t>
       </w:r>
       <w:bookmarkEnd w:id="12"/>
     </w:p>
@@ -4096,33 +4375,17 @@
           <w:lang w:val="sr-Latn-RS"/>
         </w:rPr>
       </w:pPr>
-      <w:bookmarkStart w:id="13" w:name="_Toc62238512"/>
-      <w:r>
-        <w:rPr>
-          <w:lang w:val="sr-Latn-RS"/>
-        </w:rPr>
-        <w:t>Zaključak</w:t>
+      <w:bookmarkStart w:id="13" w:name="_Toc62238513"/>
+      <w:r>
+        <w:rPr>
+          <w:lang w:val="sr-Latn-RS"/>
+        </w:rPr>
+        <w:t>Literatura</w:t>
       </w:r>
       <w:bookmarkEnd w:id="13"/>
     </w:p>
     <w:p>
       <w:pPr>
-        <w:pStyle w:val="Heading1"/>
-        <w:rPr>
-          <w:lang w:val="sr-Latn-RS"/>
-        </w:rPr>
-      </w:pPr>
-      <w:bookmarkStart w:id="14" w:name="_Toc62238513"/>
-      <w:r>
-        <w:rPr>
-          <w:lang w:val="sr-Latn-RS"/>
-        </w:rPr>
-        <w:t>Literatura</w:t>
-      </w:r>
-      <w:bookmarkEnd w:id="14"/>
-    </w:p>
-    <w:p>
-      <w:pPr>
         <w:rPr>
           <w:lang w:val="sr-Latn-RS"/>
         </w:rPr>
@@ -4136,9 +4399,9 @@
       </w:pPr>
     </w:p>
     <w:sectPr>
-      <w:headerReference w:type="default" r:id="rId12"/>
-      <w:headerReference w:type="first" r:id="rId13"/>
-      <w:footerReference w:type="first" r:id="rId14"/>
+      <w:headerReference w:type="default" r:id="rId13"/>
+      <w:headerReference w:type="first" r:id="rId14"/>
+      <w:footerReference w:type="first" r:id="rId15"/>
       <w:pgSz w:w="12240" w:h="15840"/>
       <w:pgMar w:top="1440" w:right="1440" w:bottom="1440" w:left="1440" w:header="708" w:footer="708" w:gutter="0"/>
       <w:cols w:space="708"/>

</xml_diff>

<commit_message>
Dodao brojeve stranama. Podvukao deo prvog pasusa jer mi je palo napamet da treba moyda uvod da imamo
</commit_message>
<xml_diff>
--- a/Projekat 3/Izvestaj_3.docx
+++ b/Projekat 3/Izvestaj_3.docx
@@ -327,7 +327,7 @@
             <w:rPr>
               <w:rFonts w:ascii="Times New Roman" w:hAnsi="Times New Roman" w:cs="Times New Roman"/>
             </w:rPr>
-            <w:t>Table of Contents</w:t>
+            <w:t>Sadržaj</w:t>
           </w:r>
         </w:p>
         <w:p>
@@ -360,7 +360,7 @@
             </w:rPr>
             <w:fldChar w:fldCharType="separate"/>
           </w:r>
-          <w:hyperlink w:anchor="_Toc62238499" w:history="1">
+          <w:hyperlink w:anchor="_Toc62241627" w:history="1">
             <w:r>
               <w:rPr>
                 <w:rStyle w:val="Hyperlink"/>
@@ -395,7 +395,7 @@
                 <w:noProof/>
                 <w:webHidden/>
               </w:rPr>
-              <w:instrText xml:space="preserve"> PAGEREF _Toc62238499 \h </w:instrText>
+              <w:instrText xml:space="preserve"> PAGEREF _Toc62241627 \h </w:instrText>
             </w:r>
             <w:r>
               <w:rPr>
@@ -415,7 +415,7 @@
                 <w:noProof/>
                 <w:webHidden/>
               </w:rPr>
-              <w:t>3</w:t>
+              <w:t>1</w:t>
             </w:r>
             <w:r>
               <w:rPr>
@@ -438,7 +438,7 @@
               <w:lang w:val="sr-Latn-RS" w:eastAsia="sr-Latn-RS"/>
             </w:rPr>
           </w:pPr>
-          <w:hyperlink w:anchor="_Toc62238500" w:history="1">
+          <w:hyperlink w:anchor="_Toc62241628" w:history="1">
             <w:r>
               <w:rPr>
                 <w:rStyle w:val="Hyperlink"/>
@@ -466,7 +466,7 @@
                 <w:noProof/>
                 <w:webHidden/>
               </w:rPr>
-              <w:instrText xml:space="preserve"> PAGEREF _Toc62238500 \h </w:instrText>
+              <w:instrText xml:space="preserve"> PAGEREF _Toc62241628 \h </w:instrText>
             </w:r>
             <w:r>
               <w:rPr>
@@ -486,7 +486,7 @@
                 <w:noProof/>
                 <w:webHidden/>
               </w:rPr>
-              <w:t>3</w:t>
+              <w:t>1</w:t>
             </w:r>
             <w:r>
               <w:rPr>
@@ -509,7 +509,7 @@
               <w:lang w:val="sr-Latn-RS" w:eastAsia="sr-Latn-RS"/>
             </w:rPr>
           </w:pPr>
-          <w:hyperlink w:anchor="_Toc62238501" w:history="1">
+          <w:hyperlink w:anchor="_Toc62241629" w:history="1">
             <w:r>
               <w:rPr>
                 <w:rStyle w:val="Hyperlink"/>
@@ -537,7 +537,7 @@
                 <w:noProof/>
                 <w:webHidden/>
               </w:rPr>
-              <w:instrText xml:space="preserve"> PAGEREF _Toc62238501 \h </w:instrText>
+              <w:instrText xml:space="preserve"> PAGEREF _Toc62241629 \h </w:instrText>
             </w:r>
             <w:r>
               <w:rPr>
@@ -557,7 +557,7 @@
                 <w:noProof/>
                 <w:webHidden/>
               </w:rPr>
-              <w:t>5</w:t>
+              <w:t>3</w:t>
             </w:r>
             <w:r>
               <w:rPr>
@@ -580,7 +580,7 @@
               <w:lang w:val="sr-Latn-RS" w:eastAsia="sr-Latn-RS"/>
             </w:rPr>
           </w:pPr>
-          <w:hyperlink w:anchor="_Toc62238502" w:history="1">
+          <w:hyperlink w:anchor="_Toc62241630" w:history="1">
             <w:r>
               <w:rPr>
                 <w:rStyle w:val="Hyperlink"/>
@@ -608,7 +608,7 @@
                 <w:noProof/>
                 <w:webHidden/>
               </w:rPr>
-              <w:instrText xml:space="preserve"> PAGEREF _Toc62238502 \h </w:instrText>
+              <w:instrText xml:space="preserve"> PAGEREF _Toc62241630 \h </w:instrText>
             </w:r>
             <w:r>
               <w:rPr>
@@ -628,7 +628,7 @@
                 <w:noProof/>
                 <w:webHidden/>
               </w:rPr>
-              <w:t>6</w:t>
+              <w:t>4</w:t>
             </w:r>
             <w:r>
               <w:rPr>
@@ -651,14 +651,14 @@
               <w:lang w:val="sr-Latn-RS" w:eastAsia="sr-Latn-RS"/>
             </w:rPr>
           </w:pPr>
-          <w:hyperlink w:anchor="_Toc62238503" w:history="1">
+          <w:hyperlink w:anchor="_Toc62241631" w:history="1">
             <w:r>
               <w:rPr>
                 <w:rStyle w:val="Hyperlink"/>
                 <w:noProof/>
                 <w:lang w:val="sr-Latn-RS"/>
               </w:rPr>
-              <w:t>Opseg upravljačkog signala</w:t>
+              <w:t>Vrednosti parametara, opseg vrednosti upravljanja i izvor poremećaja</w:t>
             </w:r>
             <w:r>
               <w:rPr>
@@ -679,7 +679,7 @@
                 <w:noProof/>
                 <w:webHidden/>
               </w:rPr>
-              <w:instrText xml:space="preserve"> PAGEREF _Toc62238503 \h </w:instrText>
+              <w:instrText xml:space="preserve"> PAGEREF _Toc62241631 \h </w:instrText>
             </w:r>
             <w:r>
               <w:rPr>
@@ -699,7 +699,7 @@
                 <w:noProof/>
                 <w:webHidden/>
               </w:rPr>
-              <w:t>7</w:t>
+              <w:t>4</w:t>
             </w:r>
             <w:r>
               <w:rPr>
@@ -722,7 +722,7 @@
               <w:lang w:val="sr-Latn-RS" w:eastAsia="sr-Latn-RS"/>
             </w:rPr>
           </w:pPr>
-          <w:hyperlink w:anchor="_Toc62238504" w:history="1">
+          <w:hyperlink w:anchor="_Toc62241632" w:history="1">
             <w:r>
               <w:rPr>
                 <w:rStyle w:val="Hyperlink"/>
@@ -750,7 +750,7 @@
                 <w:noProof/>
                 <w:webHidden/>
               </w:rPr>
-              <w:instrText xml:space="preserve"> PAGEREF _Toc62238504 \h </w:instrText>
+              <w:instrText xml:space="preserve"> PAGEREF _Toc62241632 \h </w:instrText>
             </w:r>
             <w:r>
               <w:rPr>
@@ -770,7 +770,7 @@
                 <w:noProof/>
                 <w:webHidden/>
               </w:rPr>
-              <w:t>7</w:t>
+              <w:t>4</w:t>
             </w:r>
             <w:r>
               <w:rPr>
@@ -793,7 +793,7 @@
               <w:lang w:val="sr-Latn-RS" w:eastAsia="sr-Latn-RS"/>
             </w:rPr>
           </w:pPr>
-          <w:hyperlink w:anchor="_Toc62238505" w:history="1">
+          <w:hyperlink w:anchor="_Toc62241633" w:history="1">
             <w:r>
               <w:rPr>
                 <w:rStyle w:val="Hyperlink"/>
@@ -821,7 +821,7 @@
                 <w:noProof/>
                 <w:webHidden/>
               </w:rPr>
-              <w:instrText xml:space="preserve"> PAGEREF _Toc62238505 \h </w:instrText>
+              <w:instrText xml:space="preserve"> PAGEREF _Toc62241633 \h </w:instrText>
             </w:r>
             <w:r>
               <w:rPr>
@@ -841,7 +841,7 @@
                 <w:noProof/>
                 <w:webHidden/>
               </w:rPr>
-              <w:t>7</w:t>
+              <w:t>5</w:t>
             </w:r>
             <w:r>
               <w:rPr>
@@ -864,7 +864,7 @@
               <w:lang w:val="sr-Latn-RS" w:eastAsia="sr-Latn-RS"/>
             </w:rPr>
           </w:pPr>
-          <w:hyperlink w:anchor="_Toc62238506" w:history="1">
+          <w:hyperlink w:anchor="_Toc62241634" w:history="1">
             <w:r>
               <w:rPr>
                 <w:rStyle w:val="Hyperlink"/>
@@ -892,7 +892,7 @@
                 <w:noProof/>
                 <w:webHidden/>
               </w:rPr>
-              <w:instrText xml:space="preserve"> PAGEREF _Toc62238506 \h </w:instrText>
+              <w:instrText xml:space="preserve"> PAGEREF _Toc62241634 \h </w:instrText>
             </w:r>
             <w:r>
               <w:rPr>
@@ -912,7 +912,7 @@
                 <w:noProof/>
                 <w:webHidden/>
               </w:rPr>
-              <w:t>7</w:t>
+              <w:t>6</w:t>
             </w:r>
             <w:r>
               <w:rPr>
@@ -935,7 +935,7 @@
               <w:lang w:val="sr-Latn-RS" w:eastAsia="sr-Latn-RS"/>
             </w:rPr>
           </w:pPr>
-          <w:hyperlink w:anchor="_Toc62238507" w:history="1">
+          <w:hyperlink w:anchor="_Toc62241635" w:history="1">
             <w:r>
               <w:rPr>
                 <w:rStyle w:val="Hyperlink"/>
@@ -963,7 +963,7 @@
                 <w:noProof/>
                 <w:webHidden/>
               </w:rPr>
-              <w:instrText xml:space="preserve"> PAGEREF _Toc62238507 \h </w:instrText>
+              <w:instrText xml:space="preserve"> PAGEREF _Toc62241635 \h </w:instrText>
             </w:r>
             <w:r>
               <w:rPr>
@@ -983,7 +983,7 @@
                 <w:noProof/>
                 <w:webHidden/>
               </w:rPr>
-              <w:t>7</w:t>
+              <w:t>6</w:t>
             </w:r>
             <w:r>
               <w:rPr>
@@ -1006,7 +1006,7 @@
               <w:lang w:val="sr-Latn-RS" w:eastAsia="sr-Latn-RS"/>
             </w:rPr>
           </w:pPr>
-          <w:hyperlink w:anchor="_Toc62238508" w:history="1">
+          <w:hyperlink w:anchor="_Toc62241636" w:history="1">
             <w:r>
               <w:rPr>
                 <w:rStyle w:val="Hyperlink"/>
@@ -1034,7 +1034,7 @@
                 <w:noProof/>
                 <w:webHidden/>
               </w:rPr>
-              <w:instrText xml:space="preserve"> PAGEREF _Toc62238508 \h </w:instrText>
+              <w:instrText xml:space="preserve"> PAGEREF _Toc62241636 \h </w:instrText>
             </w:r>
             <w:r>
               <w:rPr>
@@ -1054,7 +1054,7 @@
                 <w:noProof/>
                 <w:webHidden/>
               </w:rPr>
-              <w:t>7</w:t>
+              <w:t>6</w:t>
             </w:r>
             <w:r>
               <w:rPr>
@@ -1077,7 +1077,7 @@
               <w:lang w:val="sr-Latn-RS" w:eastAsia="sr-Latn-RS"/>
             </w:rPr>
           </w:pPr>
-          <w:hyperlink w:anchor="_Toc62238509" w:history="1">
+          <w:hyperlink w:anchor="_Toc62241637" w:history="1">
             <w:r>
               <w:rPr>
                 <w:rStyle w:val="Hyperlink"/>
@@ -1105,7 +1105,7 @@
                 <w:noProof/>
                 <w:webHidden/>
               </w:rPr>
-              <w:instrText xml:space="preserve"> PAGEREF _Toc62238509 \h </w:instrText>
+              <w:instrText xml:space="preserve"> PAGEREF _Toc62241637 \h </w:instrText>
             </w:r>
             <w:r>
               <w:rPr>
@@ -1125,7 +1125,7 @@
                 <w:noProof/>
                 <w:webHidden/>
               </w:rPr>
-              <w:t>7</w:t>
+              <w:t>6</w:t>
             </w:r>
             <w:r>
               <w:rPr>
@@ -1148,7 +1148,7 @@
               <w:lang w:val="sr-Latn-RS" w:eastAsia="sr-Latn-RS"/>
             </w:rPr>
           </w:pPr>
-          <w:hyperlink w:anchor="_Toc62238510" w:history="1">
+          <w:hyperlink w:anchor="_Toc62241638" w:history="1">
             <w:r>
               <w:rPr>
                 <w:rStyle w:val="Hyperlink"/>
@@ -1176,7 +1176,7 @@
                 <w:noProof/>
                 <w:webHidden/>
               </w:rPr>
-              <w:instrText xml:space="preserve"> PAGEREF _Toc62238510 \h </w:instrText>
+              <w:instrText xml:space="preserve"> PAGEREF _Toc62241638 \h </w:instrText>
             </w:r>
             <w:r>
               <w:rPr>
@@ -1196,7 +1196,7 @@
                 <w:noProof/>
                 <w:webHidden/>
               </w:rPr>
-              <w:t>7</w:t>
+              <w:t>6</w:t>
             </w:r>
             <w:r>
               <w:rPr>
@@ -1219,7 +1219,7 @@
               <w:lang w:val="sr-Latn-RS" w:eastAsia="sr-Latn-RS"/>
             </w:rPr>
           </w:pPr>
-          <w:hyperlink w:anchor="_Toc62238511" w:history="1">
+          <w:hyperlink w:anchor="_Toc62241639" w:history="1">
             <w:r>
               <w:rPr>
                 <w:rStyle w:val="Hyperlink"/>
@@ -1247,7 +1247,7 @@
                 <w:noProof/>
                 <w:webHidden/>
               </w:rPr>
-              <w:instrText xml:space="preserve"> PAGEREF _Toc62238511 \h </w:instrText>
+              <w:instrText xml:space="preserve"> PAGEREF _Toc62241639 \h </w:instrText>
             </w:r>
             <w:r>
               <w:rPr>
@@ -1267,7 +1267,7 @@
                 <w:noProof/>
                 <w:webHidden/>
               </w:rPr>
-              <w:t>7</w:t>
+              <w:t>6</w:t>
             </w:r>
             <w:r>
               <w:rPr>
@@ -1290,7 +1290,7 @@
               <w:lang w:val="sr-Latn-RS" w:eastAsia="sr-Latn-RS"/>
             </w:rPr>
           </w:pPr>
-          <w:hyperlink w:anchor="_Toc62238512" w:history="1">
+          <w:hyperlink w:anchor="_Toc62241640" w:history="1">
             <w:r>
               <w:rPr>
                 <w:rStyle w:val="Hyperlink"/>
@@ -1318,7 +1318,7 @@
                 <w:noProof/>
                 <w:webHidden/>
               </w:rPr>
-              <w:instrText xml:space="preserve"> PAGEREF _Toc62238512 \h </w:instrText>
+              <w:instrText xml:space="preserve"> PAGEREF _Toc62241640 \h </w:instrText>
             </w:r>
             <w:r>
               <w:rPr>
@@ -1338,7 +1338,7 @@
                 <w:noProof/>
                 <w:webHidden/>
               </w:rPr>
-              <w:t>7</w:t>
+              <w:t>6</w:t>
             </w:r>
             <w:r>
               <w:rPr>
@@ -1361,7 +1361,7 @@
               <w:lang w:val="sr-Latn-RS" w:eastAsia="sr-Latn-RS"/>
             </w:rPr>
           </w:pPr>
-          <w:hyperlink w:anchor="_Toc62238513" w:history="1">
+          <w:hyperlink w:anchor="_Toc62241641" w:history="1">
             <w:r>
               <w:rPr>
                 <w:rStyle w:val="Hyperlink"/>
@@ -1389,7 +1389,7 @@
                 <w:noProof/>
                 <w:webHidden/>
               </w:rPr>
-              <w:instrText xml:space="preserve"> PAGEREF _Toc62238513 \h </w:instrText>
+              <w:instrText xml:space="preserve"> PAGEREF _Toc62241641 \h </w:instrText>
             </w:r>
             <w:r>
               <w:rPr>
@@ -1409,7 +1409,7 @@
                 <w:noProof/>
                 <w:webHidden/>
               </w:rPr>
-              <w:t>7</w:t>
+              <w:t>6</w:t>
             </w:r>
             <w:r>
               <w:rPr>
@@ -1468,11 +1468,26 @@
     <w:p>
       <w:pPr>
         <w:pStyle w:val="Heading1"/>
-        <w:rPr>
-          <w:lang w:val="sr-Latn-RS"/>
-        </w:rPr>
-      </w:pPr>
-      <w:bookmarkStart w:id="0" w:name="_Toc62238499"/>
+        <w:sectPr>
+          <w:headerReference w:type="default" r:id="rId8"/>
+          <w:headerReference w:type="first" r:id="rId9"/>
+          <w:footerReference w:type="first" r:id="rId10"/>
+          <w:pgSz w:w="12240" w:h="15840"/>
+          <w:pgMar w:top="1440" w:right="1440" w:bottom="1440" w:left="1440" w:header="708" w:footer="708" w:gutter="0"/>
+          <w:cols w:space="708"/>
+          <w:titlePg/>
+          <w:docGrid w:linePitch="360"/>
+        </w:sectPr>
+      </w:pPr>
+    </w:p>
+    <w:p>
+      <w:pPr>
+        <w:pStyle w:val="Heading1"/>
+        <w:rPr>
+          <w:lang w:val="sr-Latn-RS"/>
+        </w:rPr>
+      </w:pPr>
+      <w:bookmarkStart w:id="0" w:name="_Toc62241627"/>
       <w:r>
         <w:lastRenderedPageBreak/>
         <w:t>Modeliranje</w:t>
@@ -1492,7 +1507,7 @@
           <w:lang w:val="sr-Latn-RS"/>
         </w:rPr>
       </w:pPr>
-      <w:bookmarkStart w:id="1" w:name="_Toc62238500"/>
+      <w:bookmarkStart w:id="1" w:name="_Toc62241628"/>
       <w:r>
         <w:rPr>
           <w:lang w:val="sr-Latn-RS"/>
@@ -1520,22 +1535,17 @@
       <w:r>
         <w:rPr>
           <w:rFonts w:ascii="Times New Roman" w:hAnsi="Times New Roman" w:cs="Times New Roman"/>
-          <w:lang w:val="sr-Latn-RS"/>
-        </w:rPr>
-        <w:t>Prekidački izvori napona</w:t>
-      </w:r>
-      <w:r>
-        <w:rPr>
-          <w:rFonts w:ascii="Times New Roman" w:hAnsi="Times New Roman" w:cs="Times New Roman"/>
-          <w:lang w:val="sr-Latn-RS"/>
-        </w:rPr>
-        <w:t xml:space="preserve"> ili </w:t>
+          <w:highlight w:val="green"/>
+          <w:lang w:val="sr-Latn-RS"/>
+        </w:rPr>
+        <w:t xml:space="preserve">Prekidački izvori napona ili </w:t>
       </w:r>
       <w:r>
         <w:rPr>
           <w:rFonts w:ascii="Times New Roman" w:hAnsi="Times New Roman" w:cs="Times New Roman"/>
           <w:i/>
           <w:iCs/>
+          <w:highlight w:val="green"/>
           <w:lang w:val="sr-Latn-RS"/>
         </w:rPr>
         <w:t>čoperi</w:t>
@@ -1543,20 +1553,15 @@
       <w:r>
         <w:rPr>
           <w:rFonts w:ascii="Times New Roman" w:hAnsi="Times New Roman" w:cs="Times New Roman"/>
-          <w:lang w:val="sr-Latn-RS"/>
-        </w:rPr>
-        <w:t xml:space="preserve"> su e</w:t>
-      </w:r>
-      <w:r>
-        <w:rPr>
-          <w:rFonts w:ascii="Times New Roman" w:hAnsi="Times New Roman" w:cs="Times New Roman"/>
-          <w:lang w:val="sr-Latn-RS"/>
-        </w:rPr>
-        <w:t>lektrična kola koja služe da sa vis</w:t>
-      </w:r>
-      <w:r>
-        <w:rPr>
-          <w:rFonts w:ascii="Times New Roman" w:hAnsi="Times New Roman" w:cs="Times New Roman"/>
+          <w:highlight w:val="green"/>
+          <w:lang w:val="sr-Latn-RS"/>
+        </w:rPr>
+        <w:t xml:space="preserve"> su električna kola koja služe da sa vis</w:t>
+      </w:r>
+      <w:r>
+        <w:rPr>
+          <w:rFonts w:ascii="Times New Roman" w:hAnsi="Times New Roman" w:cs="Times New Roman"/>
+          <w:highlight w:val="green"/>
           <w:lang w:val="sr-Latn-RS"/>
         </w:rPr>
         <w:t>o</w:t>
@@ -1564,6 +1569,7 @@
       <w:r>
         <w:rPr>
           <w:rFonts w:ascii="Times New Roman" w:hAnsi="Times New Roman" w:cs="Times New Roman"/>
+          <w:highlight w:val="green"/>
           <w:lang w:val="sr-Latn-RS"/>
         </w:rPr>
         <w:t xml:space="preserve">kom efikasnošću </w:t>
@@ -1571,6 +1577,7 @@
       <w:r>
         <w:rPr>
           <w:rFonts w:ascii="Times New Roman" w:hAnsi="Times New Roman" w:cs="Times New Roman"/>
+          <w:highlight w:val="green"/>
           <w:lang w:val="sr-Latn-RS"/>
         </w:rPr>
         <w:t>pojačavaju ili slabe nivo ulaznog napona</w:t>
@@ -1578,6 +1585,7 @@
       <w:r>
         <w:rPr>
           <w:rFonts w:ascii="Times New Roman" w:hAnsi="Times New Roman" w:cs="Times New Roman"/>
+          <w:highlight w:val="green"/>
           <w:lang w:val="sr-Latn-RS"/>
         </w:rPr>
         <w:t xml:space="preserve"> i njihova primena je izuzetno široka. Deo su gotovo svakog električnog napajanja u opsegu malih snaga reda veličine od mW i W u kućnim aparatima do MW kao stepen pretvaranja u solarnim elektranama i sličnim postrojenjima velike snage</w:t>
@@ -1585,6 +1593,7 @@
       <w:r>
         <w:rPr>
           <w:rFonts w:ascii="Times New Roman" w:hAnsi="Times New Roman" w:cs="Times New Roman"/>
+          <w:highlight w:val="green"/>
           <w:lang w:val="sr-Latn-RS"/>
         </w:rPr>
         <w:t xml:space="preserve">. </w:t>
@@ -1592,6 +1601,7 @@
       <w:r>
         <w:rPr>
           <w:rFonts w:ascii="Times New Roman" w:hAnsi="Times New Roman" w:cs="Times New Roman"/>
+          <w:highlight w:val="green"/>
           <w:lang w:val="sr-Latn-RS"/>
         </w:rPr>
         <w:t>Buck-Boost DC/DC konvertor je jed</w:t>
@@ -1599,6 +1609,7 @@
       <w:r>
         <w:rPr>
           <w:rFonts w:ascii="Times New Roman" w:hAnsi="Times New Roman" w:cs="Times New Roman"/>
+          <w:highlight w:val="green"/>
           <w:lang w:val="sr-Latn-RS"/>
         </w:rPr>
         <w:t>an</w:t>
@@ -1606,6 +1617,7 @@
       <w:r>
         <w:rPr>
           <w:rFonts w:ascii="Times New Roman" w:hAnsi="Times New Roman" w:cs="Times New Roman"/>
+          <w:highlight w:val="green"/>
           <w:lang w:val="sr-Latn-RS"/>
         </w:rPr>
         <w:t xml:space="preserve"> takav </w:t>
@@ -1613,9 +1625,25 @@
       <w:r>
         <w:rPr>
           <w:rFonts w:ascii="Times New Roman" w:hAnsi="Times New Roman" w:cs="Times New Roman"/>
+          <w:highlight w:val="green"/>
           <w:lang w:val="sr-Latn-RS"/>
         </w:rPr>
         <w:t>pretvarač.</w:t>
+      </w:r>
+      <w:r>
+        <w:rPr>
+          <w:rFonts w:ascii="Times New Roman" w:hAnsi="Times New Roman" w:cs="Times New Roman"/>
+          <w:lang w:val="sr-Latn-RS"/>
+        </w:rPr>
+        <w:t xml:space="preserve"> </w:t>
+      </w:r>
+      <w:r>
+        <w:rPr>
+          <w:rFonts w:ascii="Times New Roman" w:hAnsi="Times New Roman" w:cs="Times New Roman"/>
+          <w:highlight w:val="yellow"/>
+          <w:lang w:val="sr-Latn-RS"/>
+        </w:rPr>
+        <w:t>Ovo može biti deo uvoda.</w:t>
       </w:r>
       <w:r>
         <w:rPr>
@@ -1746,7 +1774,7 @@
                     <pic:cNvPicPr/>
                   </pic:nvPicPr>
                   <pic:blipFill>
-                    <a:blip r:embed="rId8" cstate="print">
+                    <a:blip r:embed="rId11" cstate="print">
                       <a:extLst>
                         <a:ext uri="{28A0092B-C50C-407E-A947-70E740481C1C}">
                           <a14:useLocalDpi xmlns:a14="http://schemas.microsoft.com/office/drawing/2010/main" val="0"/>
@@ -1925,7 +1953,7 @@
                     <pic:cNvPicPr/>
                   </pic:nvPicPr>
                   <pic:blipFill>
-                    <a:blip r:embed="rId9">
+                    <a:blip r:embed="rId12">
                       <a:extLst>
                         <a:ext uri="{28A0092B-C50C-407E-A947-70E740481C1C}">
                           <a14:useLocalDpi xmlns:a14="http://schemas.microsoft.com/office/drawing/2010/main" val="0"/>
@@ -2058,7 +2086,7 @@
                     <pic:cNvPicPr/>
                   </pic:nvPicPr>
                   <pic:blipFill>
-                    <a:blip r:embed="rId10">
+                    <a:blip r:embed="rId13">
                       <a:extLst>
                         <a:ext uri="{28A0092B-C50C-407E-A947-70E740481C1C}">
                           <a14:useLocalDpi xmlns:a14="http://schemas.microsoft.com/office/drawing/2010/main" val="0"/>
@@ -2164,7 +2192,7 @@
                     <pic:cNvPicPr/>
                   </pic:nvPicPr>
                   <pic:blipFill>
-                    <a:blip r:embed="rId11">
+                    <a:blip r:embed="rId14">
                       <a:extLst>
                         <a:ext uri="{28A0092B-C50C-407E-A947-70E740481C1C}">
                           <a14:useLocalDpi xmlns:a14="http://schemas.microsoft.com/office/drawing/2010/main" val="0"/>
@@ -2260,7 +2288,7 @@
           <w:lang w:val="sr-Latn-RS"/>
         </w:rPr>
       </w:pPr>
-      <w:bookmarkStart w:id="2" w:name="_Toc62238501"/>
+      <w:bookmarkStart w:id="2" w:name="_Toc62241629"/>
       <w:r>
         <w:rPr>
           <w:lang w:val="sr-Latn-RS"/>
@@ -3630,7 +3658,7 @@
           <w:lang w:val="sr-Latn-RS"/>
         </w:rPr>
       </w:pPr>
-      <w:bookmarkStart w:id="3" w:name="_Toc62238502"/>
+      <w:bookmarkStart w:id="3" w:name="_Toc62241630"/>
       <w:r>
         <w:rPr>
           <w:lang w:val="sr-Latn-RS"/>
@@ -3653,12 +3681,14 @@
           <w:lang w:val="sr-Latn-RS"/>
         </w:rPr>
       </w:pPr>
+      <w:bookmarkStart w:id="4" w:name="_Toc62241631"/>
       <w:r>
         <w:rPr>
           <w:lang w:val="sr-Latn-RS"/>
         </w:rPr>
         <w:t>Vrednosti parametara, opseg vrednosti upravljanja i izvor poremećaja</w:t>
       </w:r>
+      <w:bookmarkEnd w:id="4"/>
     </w:p>
     <w:p>
       <w:pPr>
@@ -4015,14 +4045,14 @@
           <w:lang w:val="sr-Latn-RS"/>
         </w:rPr>
       </w:pPr>
-      <w:bookmarkStart w:id="4" w:name="_Toc62238504"/>
+      <w:bookmarkStart w:id="5" w:name="_Toc62241632"/>
       <w:r>
         <w:rPr>
           <w:lang w:val="sr-Latn-RS"/>
         </w:rPr>
         <w:t>Vremenske konstante prelaznih pojava</w:t>
       </w:r>
-      <w:bookmarkEnd w:id="4"/>
+      <w:bookmarkEnd w:id="5"/>
     </w:p>
     <w:p>
       <w:pPr>
@@ -4181,7 +4211,7 @@
                     </pic:cNvPicPr>
                   </pic:nvPicPr>
                   <pic:blipFill>
-                    <a:blip r:embed="rId12">
+                    <a:blip r:embed="rId15">
                       <a:extLst>
                         <a:ext uri="{28A0092B-C50C-407E-A947-70E740481C1C}">
                           <a14:useLocalDpi xmlns:a14="http://schemas.microsoft.com/office/drawing/2010/main" val="0"/>
@@ -4246,15 +4276,143 @@
           <w:lang w:val="sr-Latn-RS"/>
         </w:rPr>
       </w:pPr>
-      <w:bookmarkStart w:id="5" w:name="_Toc62238505"/>
+      <w:bookmarkStart w:id="6" w:name="_Toc62241633"/>
+      <w:r>
+        <w:rPr>
+          <w:lang w:val="sr-Latn-RS"/>
+        </w:rPr>
+        <w:t>Pregled dostupne literature</w:t>
+      </w:r>
+      <w:bookmarkEnd w:id="6"/>
+    </w:p>
+    <w:p>
+      <w:pPr>
+        <w:rPr>
+          <w:lang w:val="sr-Latn-RS"/>
+        </w:rPr>
+      </w:pPr>
+      <w:r>
+        <w:rPr>
+          <w:lang w:val="sr-Latn-RS"/>
+        </w:rPr>
+        <w:br w:type="page"/>
+      </w:r>
+    </w:p>
+    <w:p>
+      <w:pPr>
+        <w:pStyle w:val="Heading1"/>
+        <w:rPr>
+          <w:lang w:val="sr-Latn-RS"/>
+        </w:rPr>
+      </w:pPr>
+      <w:bookmarkStart w:id="7" w:name="_Toc62241634"/>
       <w:r>
         <w:rPr>
           <w:lang w:val="sr-Latn-RS"/>
         </w:rPr>
         <w:lastRenderedPageBreak/>
-        <w:t>Pregled dostupne literature</w:t>
-      </w:r>
-      <w:bookmarkEnd w:id="5"/>
+        <w:t>Projektovanje nelinearnih sistema upravljanja</w:t>
+      </w:r>
+      <w:bookmarkEnd w:id="7"/>
+    </w:p>
+    <w:p>
+      <w:pPr>
+        <w:rPr>
+          <w:lang w:val="sr-Latn-RS"/>
+        </w:rPr>
+      </w:pPr>
+    </w:p>
+    <w:p>
+      <w:pPr>
+        <w:jc w:val="both"/>
+        <w:rPr>
+          <w:lang w:val="sr-Latn-RS"/>
+        </w:rPr>
+      </w:pPr>
+      <w:r>
+        <w:rPr>
+          <w:lang w:val="sr-Latn-RS"/>
+        </w:rPr>
+        <w:tab/>
+        <w:t xml:space="preserve">U nastavku ovog poglavlja </w:t>
+      </w:r>
+      <w:r>
+        <w:rPr>
+          <w:lang w:val="sr-Latn-RS"/>
+        </w:rPr>
+        <w:t>razmatraćemo različite metode projektovanja kontrolera za dati objekat upavljanja.</w:t>
+      </w:r>
+    </w:p>
+    <w:p>
+      <w:pPr>
+        <w:rPr>
+          <w:lang w:val="sr-Latn-RS"/>
+        </w:rPr>
+      </w:pPr>
+    </w:p>
+    <w:p>
+      <w:pPr>
+        <w:pStyle w:val="Heading2"/>
+        <w:rPr>
+          <w:lang w:val="sr-Latn-RS"/>
+        </w:rPr>
+      </w:pPr>
+      <w:bookmarkStart w:id="8" w:name="_Toc62241635"/>
+      <w:r>
+        <w:rPr>
+          <w:lang w:val="sr-Latn-RS"/>
+        </w:rPr>
+        <w:t>Linearna regulacija</w:t>
+      </w:r>
+      <w:bookmarkEnd w:id="8"/>
+    </w:p>
+    <w:p>
+      <w:pPr>
+        <w:pStyle w:val="Heading2"/>
+        <w:rPr>
+          <w:lang w:val="sr-Latn-RS"/>
+        </w:rPr>
+      </w:pPr>
+      <w:bookmarkStart w:id="9" w:name="_Toc62241636"/>
+      <w:r>
+        <w:rPr>
+          <w:lang w:val="sr-Latn-RS"/>
+        </w:rPr>
+        <w:t>Feedback linearizacija</w:t>
+      </w:r>
+      <w:bookmarkEnd w:id="9"/>
+    </w:p>
+    <w:p>
+      <w:pPr>
+        <w:pStyle w:val="Heading2"/>
+        <w:rPr>
+          <w:lang w:val="sr-Latn-RS"/>
+        </w:rPr>
+      </w:pPr>
+      <w:bookmarkStart w:id="10" w:name="_Toc62241637"/>
+      <w:r>
+        <w:rPr>
+          <w:lang w:val="sr-Latn-RS"/>
+        </w:rPr>
+        <w:t>Klizno upravljanje</w:t>
+      </w:r>
+      <w:bookmarkEnd w:id="10"/>
+    </w:p>
+    <w:p>
+      <w:pPr>
+        <w:pStyle w:val="Heading2"/>
+        <w:rPr>
+          <w:lang w:val="sr-Latn-RS"/>
+        </w:rPr>
+      </w:pPr>
+      <w:bookmarkStart w:id="11" w:name="_Toc62241638"/>
+      <w:r>
+        <w:rPr>
+          <w:lang w:val="sr-Latn-RS"/>
+        </w:rPr>
+        <w:t>Fuzzy upravljanje</w:t>
+      </w:r>
+      <w:bookmarkEnd w:id="11"/>
     </w:p>
     <w:p>
       <w:pPr>
@@ -4263,78 +4421,14 @@
           <w:lang w:val="sr-Latn-RS"/>
         </w:rPr>
       </w:pPr>
-      <w:bookmarkStart w:id="6" w:name="_Toc62238506"/>
-      <w:r>
-        <w:rPr>
-          <w:lang w:val="sr-Latn-RS"/>
-        </w:rPr>
-        <w:t>Projektovanje nelinearnih sistema upravljanja</w:t>
-      </w:r>
-      <w:bookmarkEnd w:id="6"/>
-    </w:p>
-    <w:p>
-      <w:pPr>
-        <w:pStyle w:val="Heading2"/>
-        <w:rPr>
-          <w:lang w:val="sr-Latn-RS"/>
-        </w:rPr>
-      </w:pPr>
-      <w:bookmarkStart w:id="7" w:name="_Toc62238507"/>
-      <w:r>
-        <w:rPr>
-          <w:lang w:val="sr-Latn-RS"/>
-        </w:rPr>
-        <w:t>Linearna regulacija</w:t>
-      </w:r>
-      <w:bookmarkEnd w:id="7"/>
-    </w:p>
-    <w:p>
-      <w:pPr>
-        <w:pStyle w:val="Heading2"/>
-        <w:rPr>
-          <w:lang w:val="sr-Latn-RS"/>
-        </w:rPr>
-      </w:pPr>
-      <w:bookmarkStart w:id="8" w:name="_Toc62238508"/>
-      <w:r>
-        <w:rPr>
-          <w:lang w:val="sr-Latn-RS"/>
-        </w:rPr>
-        <w:t>Feedback linearizacija</w:t>
-      </w:r>
-      <w:bookmarkEnd w:id="8"/>
-    </w:p>
-    <w:p>
-      <w:pPr>
-        <w:pStyle w:val="Heading2"/>
-        <w:rPr>
-          <w:lang w:val="sr-Latn-RS"/>
-        </w:rPr>
-      </w:pPr>
-      <w:bookmarkStart w:id="9" w:name="_Toc62238509"/>
-      <w:r>
-        <w:rPr>
-          <w:lang w:val="sr-Latn-RS"/>
-        </w:rPr>
-        <w:t>Klizno upravljanje</w:t>
-      </w:r>
-      <w:bookmarkEnd w:id="9"/>
-    </w:p>
-    <w:p>
-      <w:pPr>
-        <w:pStyle w:val="Heading2"/>
-        <w:rPr>
-          <w:lang w:val="sr-Latn-RS"/>
-        </w:rPr>
-      </w:pPr>
-      <w:bookmarkStart w:id="10" w:name="_Toc62238510"/>
-      <w:r>
-        <w:rPr>
-          <w:lang w:val="sr-Latn-RS"/>
-        </w:rPr>
-        <w:t>Fuzzy upravljanje</w:t>
-      </w:r>
-      <w:bookmarkEnd w:id="10"/>
+      <w:bookmarkStart w:id="12" w:name="_Toc62241639"/>
+      <w:r>
+        <w:rPr>
+          <w:lang w:val="sr-Latn-RS"/>
+        </w:rPr>
+        <w:t>Komparativna analiza nelinearnih metoda upravljanja</w:t>
+      </w:r>
+      <w:bookmarkEnd w:id="12"/>
     </w:p>
     <w:p>
       <w:pPr>
@@ -4343,14 +4437,14 @@
           <w:lang w:val="sr-Latn-RS"/>
         </w:rPr>
       </w:pPr>
-      <w:bookmarkStart w:id="11" w:name="_Toc62238511"/>
-      <w:r>
-        <w:rPr>
-          <w:lang w:val="sr-Latn-RS"/>
-        </w:rPr>
-        <w:t>Komparativna analiza nelinearnih metoda upravljanja</w:t>
-      </w:r>
-      <w:bookmarkEnd w:id="11"/>
+      <w:bookmarkStart w:id="13" w:name="_Toc62241640"/>
+      <w:r>
+        <w:rPr>
+          <w:lang w:val="sr-Latn-RS"/>
+        </w:rPr>
+        <w:t>Zaključak</w:t>
+      </w:r>
+      <w:bookmarkEnd w:id="13"/>
     </w:p>
     <w:p>
       <w:pPr>
@@ -4359,30 +4453,14 @@
           <w:lang w:val="sr-Latn-RS"/>
         </w:rPr>
       </w:pPr>
-      <w:bookmarkStart w:id="12" w:name="_Toc62238512"/>
-      <w:r>
-        <w:rPr>
-          <w:lang w:val="sr-Latn-RS"/>
-        </w:rPr>
-        <w:t>Zaključak</w:t>
-      </w:r>
-      <w:bookmarkEnd w:id="12"/>
-    </w:p>
-    <w:p>
-      <w:pPr>
-        <w:pStyle w:val="Heading1"/>
-        <w:rPr>
-          <w:lang w:val="sr-Latn-RS"/>
-        </w:rPr>
-      </w:pPr>
-      <w:bookmarkStart w:id="13" w:name="_Toc62238513"/>
+      <w:bookmarkStart w:id="14" w:name="_Toc62241641"/>
       <w:r>
         <w:rPr>
           <w:lang w:val="sr-Latn-RS"/>
         </w:rPr>
         <w:t>Literatura</w:t>
       </w:r>
-      <w:bookmarkEnd w:id="13"/>
+      <w:bookmarkEnd w:id="14"/>
     </w:p>
     <w:p>
       <w:pPr>
@@ -4399,13 +4477,11 @@
       </w:pPr>
     </w:p>
     <w:sectPr>
-      <w:headerReference w:type="default" r:id="rId13"/>
-      <w:headerReference w:type="first" r:id="rId14"/>
-      <w:footerReference w:type="first" r:id="rId15"/>
+      <w:footerReference w:type="default" r:id="rId16"/>
       <w:pgSz w:w="12240" w:h="15840"/>
       <w:pgMar w:top="1440" w:right="1440" w:bottom="1440" w:left="1440" w:header="708" w:footer="708" w:gutter="0"/>
+      <w:pgNumType w:start="1"/>
       <w:cols w:space="708"/>
-      <w:titlePg/>
       <w:docGrid w:linePitch="360"/>
     </w:sectPr>
   </w:body>
@@ -4457,6 +4533,51 @@
       </w:rPr>
       <w:t>Beograd 2020.</w:t>
     </w:r>
+  </w:p>
+</w:ftr>
+</file>
+
+<file path=word/footer2.xml><?xml version="1.0" encoding="utf-8"?>
+<w:ftr xmlns:wpc="http://schemas.microsoft.com/office/word/2010/wordprocessingCanvas" xmlns:cx="http://schemas.microsoft.com/office/drawing/2014/chartex" xmlns:cx1="http://schemas.microsoft.com/office/drawing/2015/9/8/chartex" xmlns:cx2="http://schemas.microsoft.com/office/drawing/2015/10/21/chartex" xmlns:cx3="http://schemas.microsoft.com/office/drawing/2016/5/9/chartex" xmlns:cx4="http://schemas.microsoft.com/office/drawing/2016/5/10/chartex" xmlns:cx5="http://schemas.microsoft.com/office/drawing/2016/5/11/chartex" xmlns:cx6="http://schemas.microsoft.com/office/drawing/2016/5/12/chartex" xmlns:cx7="http://schemas.microsoft.com/office/drawing/2016/5/13/chartex" xmlns:cx8="http://schemas.microsoft.com/office/drawing/2016/5/14/chartex" xmlns:mc="http://schemas.openxmlformats.org/markup-compatibility/2006" xmlns:aink="http://schemas.microsoft.com/office/drawing/2016/ink" xmlns:am3d="http://schemas.microsoft.com/office/drawing/2017/model3d" xmlns:o="urn:schemas-microsoft-com:office:office" xmlns:r="http://schemas.openxmlformats.org/officeDocument/2006/relationships" xmlns:m="http://schemas.openxmlformats.org/officeDocument/2006/math" xmlns:v="urn:schemas-microsoft-com:vml" xmlns:wp14="http://schemas.microsoft.com/office/word/2010/wordprocessingDrawing" xmlns:wp="http://schemas.openxmlformats.org/drawingml/2006/wordprocessingDrawing" xmlns:w10="urn:schemas-microsoft-com:office:word" xmlns:w="http://schemas.openxmlformats.org/wordprocessingml/2006/main" xmlns:w14="http://schemas.microsoft.com/office/word/2010/wordml" xmlns:w15="http://schemas.microsoft.com/office/word/2012/wordml" xmlns:w16cex="http://schemas.microsoft.com/office/word/2018/wordml/cex" xmlns:w16cid="http://schemas.microsoft.com/office/word/2016/wordml/cid" xmlns:w16="http://schemas.microsoft.com/office/word/2018/wordml" xmlns:w16se="http://schemas.microsoft.com/office/word/2015/wordml/symex" xmlns:wpg="http://schemas.microsoft.com/office/word/2010/wordprocessingGroup" xmlns:wpi="http://schemas.microsoft.com/office/word/2010/wordprocessingInk" xmlns:wne="http://schemas.microsoft.com/office/word/2006/wordml" xmlns:wps="http://schemas.microsoft.com/office/word/2010/wordprocessingShape" mc:Ignorable="w14 w15 w16se w16cid w16 w16cex wp14">
+  <w:sdt>
+    <w:sdtPr>
+      <w:id w:val="587352608"/>
+      <w:docPartObj>
+        <w:docPartGallery w:val="Page Numbers (Bottom of Page)"/>
+        <w:docPartUnique/>
+      </w:docPartObj>
+    </w:sdtPr>
+    <w:sdtContent>
+      <w:p>
+        <w:pPr>
+          <w:pStyle w:val="Footer"/>
+          <w:jc w:val="center"/>
+        </w:pPr>
+        <w:r>
+          <w:fldChar w:fldCharType="begin"/>
+        </w:r>
+        <w:r>
+          <w:instrText>PAGE   \* MERGEFORMAT</w:instrText>
+        </w:r>
+        <w:r>
+          <w:fldChar w:fldCharType="separate"/>
+        </w:r>
+        <w:r>
+          <w:rPr>
+            <w:lang w:val="sr-Latn-RS"/>
+          </w:rPr>
+          <w:t>2</w:t>
+        </w:r>
+        <w:r>
+          <w:fldChar w:fldCharType="end"/>
+        </w:r>
+      </w:p>
+    </w:sdtContent>
+  </w:sdt>
+  <w:p>
+    <w:pPr>
+      <w:pStyle w:val="Footer"/>
+    </w:pPr>
   </w:p>
 </w:ftr>
 </file>
@@ -4527,6 +4648,7 @@
         <w:rFonts w:ascii="Times New Roman" w:hAnsi="Times New Roman" w:cs="Times New Roman"/>
         <w:sz w:val="28"/>
         <w:szCs w:val="28"/>
+        <w:lang w:val="de-DE"/>
       </w:rPr>
     </w:pPr>
     <w:r>
@@ -4534,6 +4656,7 @@
         <w:rFonts w:ascii="Times New Roman" w:hAnsi="Times New Roman" w:cs="Times New Roman"/>
         <w:sz w:val="28"/>
         <w:szCs w:val="28"/>
+        <w:lang w:val="de-DE"/>
       </w:rPr>
       <w:t>Elektrotehnički fakultet Univerziteta u Beogradu</w:t>
     </w:r>
@@ -4541,6 +4664,9 @@
   <w:p>
     <w:pPr>
       <w:pStyle w:val="Header"/>
+      <w:rPr>
+        <w:lang w:val="de-DE"/>
+      </w:rPr>
     </w:pPr>
   </w:p>
 </w:hdr>

</xml_diff>

<commit_message>
Iskucao linearnu do funkcije prenosa. Osaje kontroler da predstavim.
</commit_message>
<xml_diff>
--- a/Projekat 3/Izvestaj_3.docx
+++ b/Projekat 3/Izvestaj_3.docx
@@ -4368,6 +4368,1323 @@
     </w:p>
     <w:p>
       <w:pPr>
+        <w:jc w:val="both"/>
+        <w:rPr>
+          <w:lang w:val="sr-Latn-RS"/>
+        </w:rPr>
+      </w:pPr>
+    </w:p>
+    <w:p>
+      <w:pPr>
+        <w:jc w:val="both"/>
+        <w:rPr>
+          <w:lang w:val="sr-Latn-RS"/>
+        </w:rPr>
+      </w:pPr>
+      <w:r>
+        <w:rPr>
+          <w:lang w:val="sr-Latn-RS"/>
+        </w:rPr>
+        <w:tab/>
+        <w:t xml:space="preserve">Ideja ove metode upravljanja jeste da se sistem aproksimira linearnim sistemom u blizini radne tačke (nominalni režim). Postavljanjem vrednosti izvoda promenljivih stanja iz sistema jednačina </w:t>
+      </w:r>
+      <w:r>
+        <w:rPr>
+          <w:lang w:val="sr-Latn-RS"/>
+        </w:rPr>
+        <w:t>(</w:t>
+      </w:r>
+      <w:r>
+        <w:rPr>
+          <w:highlight w:val="red"/>
+          <w:lang w:val="sr-Latn-RS"/>
+        </w:rPr>
+        <w:t>OVDE BROJ</w:t>
+      </w:r>
+      <w:r>
+        <w:rPr>
+          <w:lang w:val="sr-Latn-RS"/>
+        </w:rPr>
+        <w:t>)</w:t>
+      </w:r>
+      <w:r>
+        <w:rPr>
+          <w:lang w:val="sr-Latn-RS"/>
+        </w:rPr>
+        <w:t xml:space="preserve"> na nultu vrednost</w:t>
+      </w:r>
+      <w:r>
+        <w:rPr>
+          <w:lang w:val="sr-Latn-RS"/>
+        </w:rPr>
+        <w:t xml:space="preserve"> </w:t>
+      </w:r>
+      <w:r>
+        <w:rPr>
+          <w:lang w:val="sr-Latn-RS"/>
+        </w:rPr>
+        <w:t>dobijaju se sledeći izrazi za vrednosti promenljivih u stacionarnom stanju:</w:t>
+      </w:r>
+    </w:p>
+    <w:p>
+      <w:pPr>
+        <w:jc w:val="both"/>
+        <w:rPr>
+          <w:rFonts w:eastAsiaTheme="minorEastAsia"/>
+          <w:iCs/>
+        </w:rPr>
+      </w:pPr>
+      <m:oMathPara>
+        <m:oMath>
+          <m:sSub>
+            <m:sSubPr>
+              <m:ctrlPr>
+                <w:rPr>
+                  <w:rFonts w:ascii="Cambria Math" w:hAnsi="Cambria Math"/>
+                  <w:i/>
+                  <w:lang w:val="sr-Latn-RS"/>
+                </w:rPr>
+              </m:ctrlPr>
+            </m:sSubPr>
+            <m:e>
+              <m:sSub>
+                <m:sSubPr>
+                  <m:ctrlPr>
+                    <w:rPr>
+                      <w:rFonts w:ascii="Cambria Math" w:hAnsi="Cambria Math"/>
+                      <w:i/>
+                      <w:lang w:val="sr-Latn-RS"/>
+                    </w:rPr>
+                  </m:ctrlPr>
+                </m:sSubPr>
+                <m:e>
+                  <m:r>
+                    <w:rPr>
+                      <w:rFonts w:ascii="Cambria Math" w:hAnsi="Cambria Math"/>
+                      <w:lang w:val="sr-Latn-RS"/>
+                    </w:rPr>
+                    <m:t>x</m:t>
+                  </m:r>
+                </m:e>
+                <m:sub>
+                  <m:r>
+                    <w:rPr>
+                      <w:rFonts w:ascii="Cambria Math" w:hAnsi="Cambria Math"/>
+                      <w:lang w:val="sr-Latn-RS"/>
+                    </w:rPr>
+                    <m:t>1nom</m:t>
+                  </m:r>
+                </m:sub>
+              </m:sSub>
+              <m:r>
+                <w:rPr>
+                  <w:rFonts w:ascii="Cambria Math" w:hAnsi="Cambria Math"/>
+                  <w:lang w:val="sr-Latn-RS"/>
+                </w:rPr>
+                <m:t xml:space="preserve">= </m:t>
+              </m:r>
+              <m:r>
+                <w:rPr>
+                  <w:rFonts w:ascii="Cambria Math" w:hAnsi="Cambria Math"/>
+                  <w:lang w:val="sr-Latn-RS"/>
+                </w:rPr>
+                <m:t>x</m:t>
+              </m:r>
+            </m:e>
+            <m:sub>
+              <m:r>
+                <w:rPr>
+                  <w:rFonts w:ascii="Cambria Math" w:hAnsi="Cambria Math"/>
+                  <w:lang w:val="sr-Latn-RS"/>
+                </w:rPr>
+                <m:t>1e</m:t>
+              </m:r>
+            </m:sub>
+          </m:sSub>
+          <m:r>
+            <w:rPr>
+              <w:rFonts w:ascii="Cambria Math" w:hAnsi="Cambria Math"/>
+              <w:lang w:val="sr-Latn-RS"/>
+            </w:rPr>
+            <m:t>=</m:t>
+          </m:r>
+          <m:f>
+            <m:fPr>
+              <m:ctrlPr>
+                <w:rPr>
+                  <w:rFonts w:ascii="Cambria Math" w:hAnsi="Cambria Math"/>
+                  <w:i/>
+                </w:rPr>
+              </m:ctrlPr>
+            </m:fPr>
+            <m:num>
+              <m:r>
+                <w:rPr>
+                  <w:rFonts w:ascii="Cambria Math" w:hAnsi="Cambria Math"/>
+                </w:rPr>
+                <m:t>Eu</m:t>
+              </m:r>
+            </m:num>
+            <m:den>
+              <m:r>
+                <w:rPr>
+                  <w:rFonts w:ascii="Cambria Math" w:hAnsi="Cambria Math"/>
+                </w:rPr>
+                <m:t>R</m:t>
+              </m:r>
+              <m:sSup>
+                <m:sSupPr>
+                  <m:ctrlPr>
+                    <w:rPr>
+                      <w:rFonts w:ascii="Cambria Math" w:hAnsi="Cambria Math"/>
+                      <w:i/>
+                    </w:rPr>
+                  </m:ctrlPr>
+                </m:sSupPr>
+                <m:e>
+                  <m:d>
+                    <m:dPr>
+                      <m:ctrlPr>
+                        <w:rPr>
+                          <w:rFonts w:ascii="Cambria Math" w:hAnsi="Cambria Math"/>
+                          <w:i/>
+                        </w:rPr>
+                      </m:ctrlPr>
+                    </m:dPr>
+                    <m:e>
+                      <m:r>
+                        <w:rPr>
+                          <w:rFonts w:ascii="Cambria Math" w:hAnsi="Cambria Math"/>
+                        </w:rPr>
+                        <m:t>u-1</m:t>
+                      </m:r>
+                    </m:e>
+                  </m:d>
+                </m:e>
+                <m:sup>
+                  <m:r>
+                    <w:rPr>
+                      <w:rFonts w:ascii="Cambria Math" w:hAnsi="Cambria Math"/>
+                    </w:rPr>
+                    <m:t>2</m:t>
+                  </m:r>
+                </m:sup>
+              </m:sSup>
+            </m:den>
+          </m:f>
+          <m:r>
+            <w:rPr>
+              <w:rFonts w:ascii="Cambria Math" w:eastAsiaTheme="minorEastAsia" w:hAnsi="Cambria Math"/>
+            </w:rPr>
+            <m:t xml:space="preserve"> </m:t>
+          </m:r>
+        </m:oMath>
+      </m:oMathPara>
+    </w:p>
+    <w:p>
+      <w:pPr>
+        <w:jc w:val="both"/>
+        <w:rPr>
+          <w:rFonts w:eastAsiaTheme="minorEastAsia"/>
+          <w:iCs/>
+        </w:rPr>
+      </w:pPr>
+      <m:oMathPara>
+        <m:oMath>
+          <m:sSub>
+            <m:sSubPr>
+              <m:ctrlPr>
+                <w:rPr>
+                  <w:rFonts w:ascii="Cambria Math" w:hAnsi="Cambria Math"/>
+                  <w:i/>
+                  <w:iCs/>
+                </w:rPr>
+              </m:ctrlPr>
+            </m:sSubPr>
+            <m:e>
+              <m:sSub>
+                <m:sSubPr>
+                  <m:ctrlPr>
+                    <w:rPr>
+                      <w:rFonts w:ascii="Cambria Math" w:hAnsi="Cambria Math"/>
+                      <w:i/>
+                      <w:iCs/>
+                    </w:rPr>
+                  </m:ctrlPr>
+                </m:sSubPr>
+                <m:e>
+                  <m:r>
+                    <w:rPr>
+                      <w:rFonts w:ascii="Cambria Math" w:hAnsi="Cambria Math"/>
+                    </w:rPr>
+                    <m:t>x</m:t>
+                  </m:r>
+                </m:e>
+                <m:sub>
+                  <m:r>
+                    <w:rPr>
+                      <w:rFonts w:ascii="Cambria Math" w:hAnsi="Cambria Math"/>
+                    </w:rPr>
+                    <m:t>2nom</m:t>
+                  </m:r>
+                </m:sub>
+              </m:sSub>
+              <m:r>
+                <w:rPr>
+                  <w:rFonts w:ascii="Cambria Math" w:hAnsi="Cambria Math"/>
+                </w:rPr>
+                <m:t>=x</m:t>
+              </m:r>
+            </m:e>
+            <m:sub>
+              <m:r>
+                <w:rPr>
+                  <w:rFonts w:ascii="Cambria Math" w:hAnsi="Cambria Math"/>
+                </w:rPr>
+                <m:t>2e</m:t>
+              </m:r>
+            </m:sub>
+          </m:sSub>
+          <m:r>
+            <w:rPr>
+              <w:rFonts w:ascii="Cambria Math" w:hAnsi="Cambria Math"/>
+            </w:rPr>
+            <m:t>=</m:t>
+          </m:r>
+          <m:f>
+            <m:fPr>
+              <m:ctrlPr>
+                <w:rPr>
+                  <w:rFonts w:ascii="Cambria Math" w:hAnsi="Cambria Math"/>
+                  <w:i/>
+                  <w:iCs/>
+                </w:rPr>
+              </m:ctrlPr>
+            </m:fPr>
+            <m:num>
+              <m:r>
+                <w:rPr>
+                  <w:rFonts w:ascii="Cambria Math" w:hAnsi="Cambria Math"/>
+                </w:rPr>
+                <m:t>Eu</m:t>
+              </m:r>
+            </m:num>
+            <m:den>
+              <m:r>
+                <w:rPr>
+                  <w:rFonts w:ascii="Cambria Math" w:hAnsi="Cambria Math"/>
+                </w:rPr>
+                <m:t>u-1</m:t>
+              </m:r>
+            </m:den>
+          </m:f>
+        </m:oMath>
+      </m:oMathPara>
+    </w:p>
+    <w:p>
+      <w:pPr>
+        <w:jc w:val="both"/>
+        <w:rPr>
+          <w:rFonts w:eastAsiaTheme="minorEastAsia"/>
+          <w:iCs/>
+          <w:lang w:val="sr-Latn-RS"/>
+        </w:rPr>
+      </w:pPr>
+      <w:r>
+        <w:rPr>
+          <w:rFonts w:eastAsiaTheme="minorEastAsia"/>
+          <w:iCs/>
+        </w:rPr>
+        <w:t>Iz prethodne jedna</w:t>
+      </w:r>
+      <w:r>
+        <w:rPr>
+          <w:rFonts w:eastAsiaTheme="minorEastAsia"/>
+          <w:iCs/>
+          <w:lang w:val="sr-Latn-RS"/>
+        </w:rPr>
+        <w:t>čine dobija se i izraz za vrednost nominalnog upravljanja:</w:t>
+      </w:r>
+    </w:p>
+    <w:p>
+      <w:pPr>
+        <w:jc w:val="both"/>
+        <w:rPr>
+          <w:i/>
+          <w:iCs/>
+        </w:rPr>
+      </w:pPr>
+      <m:oMathPara>
+        <m:oMath>
+          <m:sSub>
+            <m:sSubPr>
+              <m:ctrlPr>
+                <w:rPr>
+                  <w:rFonts w:ascii="Cambria Math" w:hAnsi="Cambria Math"/>
+                  <w:i/>
+                  <w:iCs/>
+                </w:rPr>
+              </m:ctrlPr>
+            </m:sSubPr>
+            <m:e>
+              <m:r>
+                <w:rPr>
+                  <w:rFonts w:ascii="Cambria Math" w:hAnsi="Cambria Math"/>
+                  <w:lang w:val="sr-Latn-RS"/>
+                </w:rPr>
+                <m:t>u</m:t>
+              </m:r>
+              <m:ctrlPr>
+                <w:rPr>
+                  <w:rFonts w:ascii="Cambria Math" w:hAnsi="Cambria Math"/>
+                  <w:i/>
+                  <w:iCs/>
+                  <w:lang w:val="sr-Latn-RS"/>
+                </w:rPr>
+              </m:ctrlPr>
+            </m:e>
+            <m:sub>
+              <m:r>
+                <w:rPr>
+                  <w:rFonts w:ascii="Cambria Math" w:hAnsi="Cambria Math"/>
+                </w:rPr>
+                <m:t>nom</m:t>
+              </m:r>
+            </m:sub>
+          </m:sSub>
+          <m:r>
+            <w:rPr>
+              <w:rFonts w:ascii="Cambria Math" w:hAnsi="Cambria Math"/>
+            </w:rPr>
+            <m:t>=</m:t>
+          </m:r>
+          <m:sSub>
+            <m:sSubPr>
+              <m:ctrlPr>
+                <w:rPr>
+                  <w:rFonts w:ascii="Cambria Math" w:hAnsi="Cambria Math"/>
+                  <w:i/>
+                  <w:iCs/>
+                </w:rPr>
+              </m:ctrlPr>
+            </m:sSubPr>
+            <m:e>
+              <m:r>
+                <w:rPr>
+                  <w:rFonts w:ascii="Cambria Math" w:hAnsi="Cambria Math"/>
+                </w:rPr>
+                <m:t>u</m:t>
+              </m:r>
+            </m:e>
+            <m:sub>
+              <m:r>
+                <w:rPr>
+                  <w:rFonts w:ascii="Cambria Math" w:hAnsi="Cambria Math"/>
+                </w:rPr>
+                <m:t>e</m:t>
+              </m:r>
+            </m:sub>
+          </m:sSub>
+          <m:r>
+            <w:rPr>
+              <w:rFonts w:ascii="Cambria Math" w:hAnsi="Cambria Math"/>
+            </w:rPr>
+            <m:t xml:space="preserve">= </m:t>
+          </m:r>
+          <m:r>
+            <w:rPr>
+              <w:rFonts w:ascii="Cambria Math" w:eastAsiaTheme="minorEastAsia" w:hAnsi="Cambria Math"/>
+            </w:rPr>
+            <m:t>-</m:t>
+          </m:r>
+          <m:f>
+            <m:fPr>
+              <m:ctrlPr>
+                <w:rPr>
+                  <w:rFonts w:ascii="Cambria Math" w:eastAsiaTheme="minorEastAsia" w:hAnsi="Cambria Math"/>
+                  <w:i/>
+                  <w:iCs/>
+                </w:rPr>
+              </m:ctrlPr>
+            </m:fPr>
+            <m:num>
+              <m:sSub>
+                <m:sSubPr>
+                  <m:ctrlPr>
+                    <w:rPr>
+                      <w:rFonts w:ascii="Cambria Math" w:eastAsiaTheme="minorEastAsia" w:hAnsi="Cambria Math"/>
+                      <w:i/>
+                      <w:iCs/>
+                    </w:rPr>
+                  </m:ctrlPr>
+                </m:sSubPr>
+                <m:e>
+                  <m:r>
+                    <w:rPr>
+                      <w:rFonts w:ascii="Cambria Math" w:eastAsiaTheme="minorEastAsia" w:hAnsi="Cambria Math"/>
+                    </w:rPr>
+                    <m:t>x</m:t>
+                  </m:r>
+                </m:e>
+                <m:sub>
+                  <m:r>
+                    <w:rPr>
+                      <w:rFonts w:ascii="Cambria Math" w:eastAsiaTheme="minorEastAsia" w:hAnsi="Cambria Math"/>
+                    </w:rPr>
+                    <m:t>2e</m:t>
+                  </m:r>
+                </m:sub>
+              </m:sSub>
+            </m:num>
+            <m:den>
+              <m:r>
+                <w:rPr>
+                  <w:rFonts w:ascii="Cambria Math" w:eastAsiaTheme="minorEastAsia" w:hAnsi="Cambria Math"/>
+                </w:rPr>
+                <m:t>E-</m:t>
+              </m:r>
+              <m:sSub>
+                <m:sSubPr>
+                  <m:ctrlPr>
+                    <w:rPr>
+                      <w:rFonts w:ascii="Cambria Math" w:eastAsiaTheme="minorEastAsia" w:hAnsi="Cambria Math"/>
+                      <w:i/>
+                      <w:iCs/>
+                    </w:rPr>
+                  </m:ctrlPr>
+                </m:sSubPr>
+                <m:e>
+                  <m:r>
+                    <w:rPr>
+                      <w:rFonts w:ascii="Cambria Math" w:eastAsiaTheme="minorEastAsia" w:hAnsi="Cambria Math"/>
+                    </w:rPr>
+                    <m:t>x</m:t>
+                  </m:r>
+                </m:e>
+                <m:sub>
+                  <m:r>
+                    <w:rPr>
+                      <w:rFonts w:ascii="Cambria Math" w:eastAsiaTheme="minorEastAsia" w:hAnsi="Cambria Math"/>
+                    </w:rPr>
+                    <m:t>2e</m:t>
+                  </m:r>
+                </m:sub>
+              </m:sSub>
+            </m:den>
+          </m:f>
+        </m:oMath>
+      </m:oMathPara>
+    </w:p>
+    <w:p>
+      <w:pPr>
+        <w:jc w:val="both"/>
+        <w:rPr>
+          <w:lang w:val="sr-Latn-RS"/>
+        </w:rPr>
+      </w:pPr>
+      <w:r>
+        <w:rPr>
+          <w:lang w:val="sr-Latn-RS"/>
+        </w:rPr>
+        <w:tab/>
+        <w:t>Primenom Jakobijana na sistem nelinearnih jadnačina datih izrazom (</w:t>
+      </w:r>
+      <w:r>
+        <w:rPr>
+          <w:highlight w:val="red"/>
+          <w:lang w:val="sr-Latn-RS"/>
+        </w:rPr>
+        <w:t>OVDE BROJ</w:t>
+      </w:r>
+      <w:r>
+        <w:rPr>
+          <w:lang w:val="sr-Latn-RS"/>
+        </w:rPr>
+        <w:t>) dobijen je sledeći sistem linearnih jednačina:</w:t>
+      </w:r>
+    </w:p>
+    <w:p>
+      <w:pPr>
+        <w:jc w:val="both"/>
+        <w:rPr>
+          <w:rFonts w:eastAsiaTheme="minorEastAsia"/>
+        </w:rPr>
+      </w:pPr>
+      <m:oMathPara>
+        <m:oMath>
+          <m:acc>
+            <m:accPr>
+              <m:chr m:val="̇"/>
+              <m:ctrlPr>
+                <w:rPr>
+                  <w:rFonts w:ascii="Cambria Math" w:hAnsi="Cambria Math"/>
+                  <w:i/>
+                  <w:lang w:val="sr-Latn-RS"/>
+                </w:rPr>
+              </m:ctrlPr>
+            </m:accPr>
+            <m:e>
+              <m:r>
+                <w:rPr>
+                  <w:rFonts w:ascii="Cambria Math" w:hAnsi="Cambria Math"/>
+                  <w:lang w:val="sr-Latn-RS"/>
+                </w:rPr>
+                <m:t>x</m:t>
+              </m:r>
+              <m:ctrlPr>
+                <w:rPr>
+                  <w:rFonts w:ascii="Cambria Math" w:hAnsi="Cambria Math"/>
+                  <w:i/>
+                </w:rPr>
+              </m:ctrlPr>
+            </m:e>
+          </m:acc>
+          <m:r>
+            <w:rPr>
+              <w:rFonts w:ascii="Cambria Math" w:hAnsi="Cambria Math"/>
+            </w:rPr>
+            <m:t>=Ax+Bu</m:t>
+          </m:r>
+          <m:r>
+            <w:rPr>
+              <w:rFonts w:ascii="Cambria Math" w:hAnsi="Cambria Math"/>
+            </w:rPr>
+            <w:br/>
+          </m:r>
+        </m:oMath>
+        <m:oMath>
+          <m:r>
+            <w:rPr>
+              <w:rFonts w:ascii="Cambria Math" w:eastAsiaTheme="minorEastAsia" w:hAnsi="Cambria Math"/>
+            </w:rPr>
+            <m:t>y=h</m:t>
+          </m:r>
+          <m:d>
+            <m:dPr>
+              <m:ctrlPr>
+                <w:rPr>
+                  <w:rFonts w:ascii="Cambria Math" w:eastAsiaTheme="minorEastAsia" w:hAnsi="Cambria Math"/>
+                  <w:i/>
+                </w:rPr>
+              </m:ctrlPr>
+            </m:dPr>
+            <m:e>
+              <m:r>
+                <w:rPr>
+                  <w:rFonts w:ascii="Cambria Math" w:eastAsiaTheme="minorEastAsia" w:hAnsi="Cambria Math"/>
+                </w:rPr>
+                <m:t>x</m:t>
+              </m:r>
+            </m:e>
+          </m:d>
+          <m:r>
+            <w:rPr>
+              <w:rFonts w:ascii="Cambria Math" w:eastAsiaTheme="minorEastAsia" w:hAnsi="Cambria Math"/>
+            </w:rPr>
+            <m:t>=</m:t>
+          </m:r>
+          <m:r>
+            <w:rPr>
+              <w:rFonts w:ascii="Cambria Math" w:eastAsiaTheme="minorEastAsia" w:hAnsi="Cambria Math"/>
+            </w:rPr>
+            <m:t>H</m:t>
+          </m:r>
+          <m:r>
+            <w:rPr>
+              <w:rFonts w:ascii="Cambria Math" w:eastAsiaTheme="minorEastAsia" w:hAnsi="Cambria Math"/>
+            </w:rPr>
+            <m:t>x+Du</m:t>
+          </m:r>
+        </m:oMath>
+      </m:oMathPara>
+    </w:p>
+    <w:p>
+      <w:pPr>
+        <w:jc w:val="center"/>
+        <w:rPr>
+          <w:rFonts w:eastAsiaTheme="minorEastAsia"/>
+          <w:iCs/>
+        </w:rPr>
+      </w:pPr>
+      <m:oMathPara>
+        <m:oMath>
+          <m:r>
+            <w:rPr>
+              <w:rFonts w:ascii="Cambria Math" w:hAnsi="Cambria Math"/>
+            </w:rPr>
+            <w:br/>
+          </m:r>
+        </m:oMath>
+        <m:oMath>
+          <m:r>
+            <w:rPr>
+              <w:rFonts w:ascii="Cambria Math" w:eastAsiaTheme="minorEastAsia" w:hAnsi="Cambria Math"/>
+            </w:rPr>
+            <m:t>A=</m:t>
+          </m:r>
+          <m:r>
+            <w:rPr>
+              <w:rFonts w:ascii="Cambria Math" w:eastAsia="MS Mincho" w:hAnsi="Cambria Math" w:cs="MS Mincho"/>
+            </w:rPr>
+            <m:t xml:space="preserve"> </m:t>
+          </m:r>
+          <m:d>
+            <m:dPr>
+              <m:ctrlPr>
+                <w:rPr>
+                  <w:rFonts w:ascii="Cambria Math" w:eastAsia="MS Mincho" w:hAnsi="Cambria Math" w:cs="MS Mincho"/>
+                  <w:i/>
+                  <w:iCs/>
+                </w:rPr>
+              </m:ctrlPr>
+            </m:dPr>
+            <m:e>
+              <m:m>
+                <m:mPr>
+                  <m:mcs>
+                    <m:mc>
+                      <m:mcPr>
+                        <m:count m:val="1"/>
+                        <m:mcJc m:val="center"/>
+                      </m:mcPr>
+                    </m:mc>
+                  </m:mcs>
+                  <m:ctrlPr>
+                    <w:rPr>
+                      <w:rFonts w:ascii="Cambria Math" w:eastAsia="MS Mincho" w:hAnsi="Cambria Math" w:cs="MS Mincho"/>
+                      <w:i/>
+                      <w:iCs/>
+                    </w:rPr>
+                  </m:ctrlPr>
+                </m:mPr>
+                <m:mr>
+                  <m:e>
+                    <m:m>
+                      <m:mPr>
+                        <m:mcs>
+                          <m:mc>
+                            <m:mcPr>
+                              <m:count m:val="2"/>
+                              <m:mcJc m:val="center"/>
+                            </m:mcPr>
+                          </m:mc>
+                        </m:mcs>
+                        <m:ctrlPr>
+                          <w:rPr>
+                            <w:rFonts w:ascii="Cambria Math" w:eastAsia="MS Mincho" w:hAnsi="Cambria Math" w:cs="MS Mincho"/>
+                            <w:i/>
+                            <w:iCs/>
+                          </w:rPr>
+                        </m:ctrlPr>
+                      </m:mPr>
+                      <m:mr>
+                        <m:e>
+                          <m:r>
+                            <w:rPr>
+                              <w:rFonts w:ascii="Cambria Math" w:eastAsia="MS Mincho" w:hAnsi="Cambria Math" w:cs="MS Mincho"/>
+                            </w:rPr>
+                            <m:t>0</m:t>
+                          </m:r>
+                        </m:e>
+                        <m:e>
+                          <m:r>
+                            <w:rPr>
+                              <w:rFonts w:ascii="Cambria Math" w:eastAsia="MS Mincho" w:hAnsi="Cambria Math" w:cs="MS Mincho"/>
+                            </w:rPr>
+                            <m:t>-</m:t>
+                          </m:r>
+                          <m:f>
+                            <m:fPr>
+                              <m:ctrlPr>
+                                <w:rPr>
+                                  <w:rFonts w:ascii="Cambria Math" w:eastAsia="MS Mincho" w:hAnsi="Cambria Math" w:cs="MS Mincho"/>
+                                  <w:i/>
+                                  <w:iCs/>
+                                </w:rPr>
+                              </m:ctrlPr>
+                            </m:fPr>
+                            <m:num>
+                              <m:r>
+                                <w:rPr>
+                                  <w:rFonts w:ascii="Cambria Math" w:eastAsia="MS Mincho" w:hAnsi="Cambria Math" w:cs="MS Mincho"/>
+                                </w:rPr>
+                                <m:t>u-1</m:t>
+                              </m:r>
+                            </m:num>
+                            <m:den>
+                              <m:r>
+                                <w:rPr>
+                                  <w:rFonts w:ascii="Cambria Math" w:eastAsia="MS Mincho" w:hAnsi="Cambria Math" w:cs="MS Mincho"/>
+                                </w:rPr>
+                                <m:t>L</m:t>
+                              </m:r>
+                            </m:den>
+                          </m:f>
+                        </m:e>
+                      </m:mr>
+                      <m:mr>
+                        <m:e>
+                          <m:f>
+                            <m:fPr>
+                              <m:ctrlPr>
+                                <w:rPr>
+                                  <w:rFonts w:ascii="Cambria Math" w:eastAsia="MS Mincho" w:hAnsi="Cambria Math" w:cs="MS Mincho"/>
+                                  <w:i/>
+                                  <w:iCs/>
+                                </w:rPr>
+                              </m:ctrlPr>
+                            </m:fPr>
+                            <m:num>
+                              <m:r>
+                                <w:rPr>
+                                  <w:rFonts w:ascii="Cambria Math" w:eastAsia="MS Mincho" w:hAnsi="Cambria Math" w:cs="MS Mincho"/>
+                                </w:rPr>
+                                <m:t>u-1</m:t>
+                              </m:r>
+                            </m:num>
+                            <m:den>
+                              <m:r>
+                                <w:rPr>
+                                  <w:rFonts w:ascii="Cambria Math" w:eastAsia="MS Mincho" w:hAnsi="Cambria Math" w:cs="MS Mincho"/>
+                                </w:rPr>
+                                <m:t>C</m:t>
+                              </m:r>
+                            </m:den>
+                          </m:f>
+                        </m:e>
+                        <m:e>
+                          <m:r>
+                            <w:rPr>
+                              <w:rFonts w:ascii="Cambria Math" w:eastAsia="MS Mincho" w:hAnsi="Cambria Math" w:cs="MS Mincho"/>
+                            </w:rPr>
+                            <m:t>-</m:t>
+                          </m:r>
+                          <m:f>
+                            <m:fPr>
+                              <m:ctrlPr>
+                                <w:rPr>
+                                  <w:rFonts w:ascii="Cambria Math" w:eastAsia="MS Mincho" w:hAnsi="Cambria Math" w:cs="MS Mincho"/>
+                                  <w:i/>
+                                  <w:iCs/>
+                                </w:rPr>
+                              </m:ctrlPr>
+                            </m:fPr>
+                            <m:num>
+                              <m:r>
+                                <w:rPr>
+                                  <w:rFonts w:ascii="Cambria Math" w:eastAsia="MS Mincho" w:hAnsi="Cambria Math" w:cs="MS Mincho"/>
+                                </w:rPr>
+                                <m:t>1</m:t>
+                              </m:r>
+                            </m:num>
+                            <m:den>
+                              <m:r>
+                                <w:rPr>
+                                  <w:rFonts w:ascii="Cambria Math" w:eastAsia="MS Mincho" w:hAnsi="Cambria Math" w:cs="MS Mincho"/>
+                                </w:rPr>
+                                <m:t>CR</m:t>
+                              </m:r>
+                            </m:den>
+                          </m:f>
+                        </m:e>
+                      </m:mr>
+                    </m:m>
+                  </m:e>
+                </m:mr>
+              </m:m>
+            </m:e>
+          </m:d>
+          <m:r>
+            <w:rPr>
+              <w:rFonts w:ascii="Cambria Math" w:eastAsia="MS Mincho" w:hAnsi="Cambria Math" w:cs="MS Mincho"/>
+            </w:rPr>
+            <m:t xml:space="preserve">,  </m:t>
+          </m:r>
+          <m:r>
+            <w:rPr>
+              <w:rFonts w:ascii="Cambria Math" w:eastAsia="MS Mincho" w:hAnsi="Cambria Math" w:cs="MS Mincho"/>
+            </w:rPr>
+            <m:t xml:space="preserve">B= </m:t>
+          </m:r>
+          <m:d>
+            <m:dPr>
+              <m:ctrlPr>
+                <w:rPr>
+                  <w:rFonts w:ascii="Cambria Math" w:eastAsia="MS Mincho" w:hAnsi="Cambria Math" w:cs="MS Mincho"/>
+                  <w:i/>
+                  <w:iCs/>
+                </w:rPr>
+              </m:ctrlPr>
+            </m:dPr>
+            <m:e>
+              <m:m>
+                <m:mPr>
+                  <m:rSpRule m:val="2"/>
+                  <m:cSp m:val="120"/>
+                  <m:cGpRule m:val="2"/>
+                  <m:mcs>
+                    <m:mc>
+                      <m:mcPr>
+                        <m:count m:val="1"/>
+                        <m:mcJc m:val="center"/>
+                      </m:mcPr>
+                    </m:mc>
+                  </m:mcs>
+                  <m:ctrlPr>
+                    <w:rPr>
+                      <w:rFonts w:ascii="Cambria Math" w:eastAsia="MS Mincho" w:hAnsi="Cambria Math" w:cs="MS Mincho"/>
+                      <w:i/>
+                      <w:iCs/>
+                    </w:rPr>
+                  </m:ctrlPr>
+                </m:mPr>
+                <m:mr>
+                  <m:e>
+                    <m:f>
+                      <m:fPr>
+                        <m:ctrlPr>
+                          <w:rPr>
+                            <w:rFonts w:ascii="Cambria Math" w:eastAsia="MS Mincho" w:hAnsi="Cambria Math" w:cs="MS Mincho"/>
+                            <w:i/>
+                            <w:iCs/>
+                          </w:rPr>
+                        </m:ctrlPr>
+                      </m:fPr>
+                      <m:num>
+                        <m:r>
+                          <w:rPr>
+                            <w:rFonts w:ascii="Cambria Math" w:eastAsia="MS Mincho" w:hAnsi="Cambria Math" w:cs="MS Mincho"/>
+                          </w:rPr>
+                          <m:t>E-</m:t>
+                        </m:r>
+                        <m:sSub>
+                          <m:sSubPr>
+                            <m:ctrlPr>
+                              <w:rPr>
+                                <w:rFonts w:ascii="Cambria Math" w:eastAsia="MS Mincho" w:hAnsi="Cambria Math" w:cs="MS Mincho"/>
+                                <w:i/>
+                                <w:iCs/>
+                              </w:rPr>
+                            </m:ctrlPr>
+                          </m:sSubPr>
+                          <m:e>
+                            <m:r>
+                              <w:rPr>
+                                <w:rFonts w:ascii="Cambria Math" w:eastAsia="MS Mincho" w:hAnsi="Cambria Math" w:cs="MS Mincho"/>
+                              </w:rPr>
+                              <m:t>x</m:t>
+                            </m:r>
+                          </m:e>
+                          <m:sub>
+                            <m:r>
+                              <w:rPr>
+                                <w:rFonts w:ascii="Cambria Math" w:eastAsia="MS Mincho" w:hAnsi="Cambria Math" w:cs="MS Mincho"/>
+                              </w:rPr>
+                              <m:t>2</m:t>
+                            </m:r>
+                          </m:sub>
+                        </m:sSub>
+                      </m:num>
+                      <m:den>
+                        <m:r>
+                          <w:rPr>
+                            <w:rFonts w:ascii="Cambria Math" w:eastAsia="MS Mincho" w:hAnsi="Cambria Math" w:cs="MS Mincho"/>
+                          </w:rPr>
+                          <m:t>L</m:t>
+                        </m:r>
+                      </m:den>
+                    </m:f>
+                  </m:e>
+                </m:mr>
+                <m:mr>
+                  <m:e>
+                    <m:f>
+                      <m:fPr>
+                        <m:ctrlPr>
+                          <w:rPr>
+                            <w:rFonts w:ascii="Cambria Math" w:eastAsia="MS Mincho" w:hAnsi="Cambria Math" w:cs="MS Mincho"/>
+                            <w:i/>
+                            <w:iCs/>
+                          </w:rPr>
+                        </m:ctrlPr>
+                      </m:fPr>
+                      <m:num>
+                        <m:sSub>
+                          <m:sSubPr>
+                            <m:ctrlPr>
+                              <w:rPr>
+                                <w:rFonts w:ascii="Cambria Math" w:eastAsia="MS Mincho" w:hAnsi="Cambria Math" w:cs="MS Mincho"/>
+                                <w:i/>
+                                <w:iCs/>
+                              </w:rPr>
+                            </m:ctrlPr>
+                          </m:sSubPr>
+                          <m:e>
+                            <m:r>
+                              <w:rPr>
+                                <w:rFonts w:ascii="Cambria Math" w:eastAsia="MS Mincho" w:hAnsi="Cambria Math" w:cs="MS Mincho"/>
+                              </w:rPr>
+                              <m:t>x</m:t>
+                            </m:r>
+                          </m:e>
+                          <m:sub>
+                            <m:r>
+                              <w:rPr>
+                                <w:rFonts w:ascii="Cambria Math" w:eastAsia="MS Mincho" w:hAnsi="Cambria Math" w:cs="MS Mincho"/>
+                              </w:rPr>
+                              <m:t>1</m:t>
+                            </m:r>
+                          </m:sub>
+                        </m:sSub>
+                      </m:num>
+                      <m:den>
+                        <m:r>
+                          <w:rPr>
+                            <w:rFonts w:ascii="Cambria Math" w:eastAsia="MS Mincho" w:hAnsi="Cambria Math" w:cs="MS Mincho"/>
+                          </w:rPr>
+                          <m:t>C</m:t>
+                        </m:r>
+                      </m:den>
+                    </m:f>
+                  </m:e>
+                </m:mr>
+              </m:m>
+            </m:e>
+          </m:d>
+          <m:r>
+            <w:rPr>
+              <w:rFonts w:ascii="Cambria Math" w:eastAsia="MS Mincho" w:hAnsi="Cambria Math" w:cs="MS Mincho"/>
+            </w:rPr>
+            <m:t xml:space="preserve">, </m:t>
+          </m:r>
+          <m:r>
+            <w:rPr>
+              <w:rFonts w:ascii="Cambria Math" w:eastAsia="MS Mincho" w:hAnsi="Cambria Math" w:cs="MS Mincho"/>
+            </w:rPr>
+            <m:t xml:space="preserve"> </m:t>
+          </m:r>
+          <m:r>
+            <w:rPr>
+              <w:rFonts w:ascii="Cambria Math" w:eastAsiaTheme="minorEastAsia" w:hAnsi="Cambria Math"/>
+            </w:rPr>
+            <m:t>H</m:t>
+          </m:r>
+          <m:r>
+            <w:rPr>
+              <w:rFonts w:ascii="Cambria Math" w:eastAsiaTheme="minorEastAsia" w:hAnsi="Cambria Math"/>
+            </w:rPr>
+            <m:t xml:space="preserve">= </m:t>
+          </m:r>
+          <m:d>
+            <m:dPr>
+              <m:ctrlPr>
+                <w:rPr>
+                  <w:rFonts w:ascii="Cambria Math" w:eastAsiaTheme="minorEastAsia" w:hAnsi="Cambria Math"/>
+                  <w:i/>
+                  <w:iCs/>
+                </w:rPr>
+              </m:ctrlPr>
+            </m:dPr>
+            <m:e>
+              <m:m>
+                <m:mPr>
+                  <m:mcs>
+                    <m:mc>
+                      <m:mcPr>
+                        <m:count m:val="2"/>
+                        <m:mcJc m:val="center"/>
+                      </m:mcPr>
+                    </m:mc>
+                  </m:mcs>
+                  <m:ctrlPr>
+                    <w:rPr>
+                      <w:rFonts w:ascii="Cambria Math" w:eastAsiaTheme="minorEastAsia" w:hAnsi="Cambria Math"/>
+                      <w:i/>
+                      <w:iCs/>
+                    </w:rPr>
+                  </m:ctrlPr>
+                </m:mPr>
+                <m:mr>
+                  <m:e>
+                    <m:r>
+                      <w:rPr>
+                        <w:rFonts w:ascii="Cambria Math" w:eastAsiaTheme="minorEastAsia" w:hAnsi="Cambria Math"/>
+                      </w:rPr>
+                      <m:t>0</m:t>
+                    </m:r>
+                  </m:e>
+                  <m:e>
+                    <m:r>
+                      <w:rPr>
+                        <w:rFonts w:ascii="Cambria Math" w:eastAsiaTheme="minorEastAsia" w:hAnsi="Cambria Math"/>
+                      </w:rPr>
+                      <m:t>1</m:t>
+                    </m:r>
+                  </m:e>
+                </m:mr>
+              </m:m>
+            </m:e>
+          </m:d>
+          <m:r>
+            <w:rPr>
+              <w:rFonts w:ascii="Cambria Math" w:eastAsiaTheme="minorEastAsia" w:hAnsi="Cambria Math"/>
+            </w:rPr>
+            <m:t xml:space="preserve">,  </m:t>
+          </m:r>
+          <m:r>
+            <w:rPr>
+              <w:rFonts w:ascii="Cambria Math" w:eastAsiaTheme="minorEastAsia" w:hAnsi="Cambria Math"/>
+            </w:rPr>
+            <m:t>D=</m:t>
+          </m:r>
+          <m:r>
+            <w:rPr>
+              <w:rFonts w:ascii="Cambria Math" w:eastAsiaTheme="minorEastAsia" w:hAnsi="Cambria Math"/>
+            </w:rPr>
+            <m:t>0</m:t>
+          </m:r>
+        </m:oMath>
+      </m:oMathPara>
+    </w:p>
+    <w:p>
+      <w:pPr>
+        <w:jc w:val="both"/>
+        <w:rPr>
+          <w:rFonts w:ascii="Cambria Math" w:eastAsiaTheme="minorEastAsia" w:hAnsi="Cambria Math"/>
+          <w:lang w:val="sr-Latn-RS"/>
+        </w:rPr>
+      </w:pPr>
+      <w:r>
+        <w:rPr>
+          <w:rFonts w:ascii="Cambria Math" w:eastAsiaTheme="minorEastAsia" w:hAnsi="Cambria Math"/>
+        </w:rPr>
+        <w:t xml:space="preserve">Primenom izraza </w:t>
+      </w:r>
+      <m:oMath>
+        <m:r>
+          <w:rPr>
+            <w:rFonts w:ascii="Cambria Math" w:eastAsiaTheme="minorEastAsia" w:hAnsi="Cambria Math"/>
+          </w:rPr>
+          <m:t>G</m:t>
+        </m:r>
+        <m:d>
+          <m:dPr>
+            <m:ctrlPr>
+              <w:rPr>
+                <w:rFonts w:ascii="Cambria Math" w:eastAsiaTheme="minorEastAsia" w:hAnsi="Cambria Math"/>
+                <w:i/>
+              </w:rPr>
+            </m:ctrlPr>
+          </m:dPr>
+          <m:e>
+            <m:r>
+              <w:rPr>
+                <w:rFonts w:ascii="Cambria Math" w:eastAsiaTheme="minorEastAsia" w:hAnsi="Cambria Math"/>
+              </w:rPr>
+              <m:t>s</m:t>
+            </m:r>
+          </m:e>
+        </m:d>
+        <m:r>
+          <w:rPr>
+            <w:rFonts w:ascii="Cambria Math" w:eastAsiaTheme="minorEastAsia" w:hAnsi="Cambria Math"/>
+          </w:rPr>
+          <m:t>=C</m:t>
+        </m:r>
+        <m:sSup>
+          <m:sSupPr>
+            <m:ctrlPr>
+              <w:rPr>
+                <w:rFonts w:ascii="Cambria Math" w:eastAsiaTheme="minorEastAsia" w:hAnsi="Cambria Math"/>
+                <w:i/>
+              </w:rPr>
+            </m:ctrlPr>
+          </m:sSupPr>
+          <m:e>
+            <m:d>
+              <m:dPr>
+                <m:ctrlPr>
+                  <w:rPr>
+                    <w:rFonts w:ascii="Cambria Math" w:eastAsiaTheme="minorEastAsia" w:hAnsi="Cambria Math"/>
+                    <w:i/>
+                  </w:rPr>
+                </m:ctrlPr>
+              </m:dPr>
+              <m:e>
+                <m:r>
+                  <w:rPr>
+                    <w:rFonts w:ascii="Cambria Math" w:eastAsiaTheme="minorEastAsia" w:hAnsi="Cambria Math"/>
+                  </w:rPr>
+                  <m:t>sI-A</m:t>
+                </m:r>
+              </m:e>
+            </m:d>
+          </m:e>
+          <m:sup>
+            <m:r>
+              <w:rPr>
+                <w:rFonts w:ascii="Cambria Math" w:eastAsiaTheme="minorEastAsia" w:hAnsi="Cambria Math"/>
+              </w:rPr>
+              <m:t>-1</m:t>
+            </m:r>
+          </m:sup>
+        </m:sSup>
+        <m:r>
+          <w:rPr>
+            <w:rFonts w:ascii="Cambria Math" w:eastAsiaTheme="minorEastAsia" w:hAnsi="Cambria Math"/>
+          </w:rPr>
+          <m:t>B+D</m:t>
+        </m:r>
+      </m:oMath>
+      <w:r>
+        <w:rPr>
+          <w:rFonts w:ascii="Cambria Math" w:eastAsiaTheme="minorEastAsia" w:hAnsi="Cambria Math"/>
+        </w:rPr>
+        <w:t xml:space="preserve"> i zamenom </w:t>
+      </w:r>
+      <w:r>
+        <w:rPr>
+          <w:rFonts w:ascii="Cambria Math" w:eastAsiaTheme="minorEastAsia" w:hAnsi="Cambria Math"/>
+          <w:lang w:val="sr-Latn-RS"/>
+        </w:rPr>
+        <w:t>vrednosti parametara objekta upravljanja dobija se sledeća funkcija prenosa linearizovanog modela objekta upravljanja:</w:t>
+      </w:r>
+    </w:p>
+    <w:p>
+      <w:pPr>
+        <w:jc w:val="both"/>
+        <w:rPr>
+          <w:rFonts w:ascii="Cambria Math" w:eastAsiaTheme="minorEastAsia" w:hAnsi="Cambria Math"/>
+          <w:i/>
+        </w:rPr>
+      </w:pPr>
+      <m:oMathPara>
+        <m:oMath>
+          <m:r>
+            <w:rPr>
+              <w:rFonts w:ascii="Cambria Math" w:eastAsiaTheme="minorEastAsia" w:hAnsi="Cambria Math"/>
+              <w:lang w:val="sr-Latn-RS"/>
+            </w:rPr>
+            <m:t>G</m:t>
+          </m:r>
+          <m:d>
+            <m:dPr>
+              <m:ctrlPr>
+                <w:rPr>
+                  <w:rFonts w:ascii="Cambria Math" w:eastAsiaTheme="minorEastAsia" w:hAnsi="Cambria Math"/>
+                  <w:i/>
+                  <w:lang w:val="sr-Latn-RS"/>
+                </w:rPr>
+              </m:ctrlPr>
+            </m:dPr>
+            <m:e>
+              <m:r>
+                <w:rPr>
+                  <w:rFonts w:ascii="Cambria Math" w:eastAsiaTheme="minorEastAsia" w:hAnsi="Cambria Math"/>
+                  <w:lang w:val="sr-Latn-RS"/>
+                </w:rPr>
+                <m:t>s</m:t>
+              </m:r>
+            </m:e>
+          </m:d>
+          <m:r>
+            <w:rPr>
+              <w:rFonts w:ascii="Cambria Math" w:eastAsiaTheme="minorEastAsia" w:hAnsi="Cambria Math"/>
+            </w:rPr>
+            <m:t>=2646.8</m:t>
+          </m:r>
+          <m:f>
+            <m:fPr>
+              <m:ctrlPr>
+                <w:rPr>
+                  <w:rFonts w:ascii="Cambria Math" w:eastAsiaTheme="minorEastAsia" w:hAnsi="Cambria Math"/>
+                  <w:i/>
+                </w:rPr>
+              </m:ctrlPr>
+            </m:fPr>
+            <m:num>
+              <m:r>
+                <w:rPr>
+                  <w:rFonts w:ascii="Cambria Math" w:eastAsiaTheme="minorEastAsia" w:hAnsi="Cambria Math"/>
+                </w:rPr>
+                <m:t>s-606.3</m:t>
+              </m:r>
+            </m:num>
+            <m:den>
+              <m:sSup>
+                <m:sSupPr>
+                  <m:ctrlPr>
+                    <w:rPr>
+                      <w:rFonts w:ascii="Cambria Math" w:eastAsiaTheme="minorEastAsia" w:hAnsi="Cambria Math"/>
+                      <w:i/>
+                    </w:rPr>
+                  </m:ctrlPr>
+                </m:sSupPr>
+                <m:e>
+                  <m:r>
+                    <w:rPr>
+                      <w:rFonts w:ascii="Cambria Math" w:eastAsiaTheme="minorEastAsia" w:hAnsi="Cambria Math"/>
+                    </w:rPr>
+                    <m:t>s</m:t>
+                  </m:r>
+                </m:e>
+                <m:sup>
+                  <m:r>
+                    <w:rPr>
+                      <w:rFonts w:ascii="Cambria Math" w:eastAsiaTheme="minorEastAsia" w:hAnsi="Cambria Math"/>
+                    </w:rPr>
+                    <m:t>2</m:t>
+                  </m:r>
+                </m:sup>
+              </m:sSup>
+              <m:r>
+                <w:rPr>
+                  <w:rFonts w:ascii="Cambria Math" w:eastAsiaTheme="minorEastAsia" w:hAnsi="Cambria Math"/>
+                </w:rPr>
+                <m:t>+40.92 s+1.618 ∙</m:t>
+              </m:r>
+              <m:sSup>
+                <m:sSupPr>
+                  <m:ctrlPr>
+                    <w:rPr>
+                      <w:rFonts w:ascii="Cambria Math" w:eastAsiaTheme="minorEastAsia" w:hAnsi="Cambria Math"/>
+                      <w:i/>
+                    </w:rPr>
+                  </m:ctrlPr>
+                </m:sSupPr>
+                <m:e>
+                  <m:r>
+                    <w:rPr>
+                      <w:rFonts w:ascii="Cambria Math" w:eastAsiaTheme="minorEastAsia" w:hAnsi="Cambria Math"/>
+                    </w:rPr>
+                    <m:t>10</m:t>
+                  </m:r>
+                </m:e>
+                <m:sup>
+                  <m:r>
+                    <w:rPr>
+                      <w:rFonts w:ascii="Cambria Math" w:eastAsiaTheme="minorEastAsia" w:hAnsi="Cambria Math"/>
+                    </w:rPr>
+                    <m:t>4</m:t>
+                  </m:r>
+                </m:sup>
+              </m:sSup>
+            </m:den>
+          </m:f>
+        </m:oMath>
+      </m:oMathPara>
+    </w:p>
+    <w:p>
+      <w:pPr>
+        <w:jc w:val="both"/>
+        <w:rPr>
+          <w:rFonts w:ascii="Cambria Math" w:eastAsiaTheme="minorEastAsia" w:hAnsi="Cambria Math"/>
+          <w:lang w:val="sr-Latn-RS"/>
+        </w:rPr>
+      </w:pPr>
+    </w:p>
+    <w:p>
+      <w:pPr>
         <w:pStyle w:val="Heading2"/>
         <w:rPr>
           <w:lang w:val="sr-Latn-RS"/>
@@ -4378,6 +5695,7 @@
         <w:rPr>
           <w:lang w:val="sr-Latn-RS"/>
         </w:rPr>
+        <w:lastRenderedPageBreak/>
         <w:t>Feedback linearizacija</w:t>
       </w:r>
       <w:bookmarkEnd w:id="9"/>

</xml_diff>

<commit_message>
Dodao linearni kontroler i poceo feedback
</commit_message>
<xml_diff>
--- a/Projekat 3/Izvestaj_3.docx
+++ b/Projekat 3/Izvestaj_3.docx
@@ -3381,14 +3381,7 @@
               <w:rFonts w:ascii="Cambria Math" w:eastAsiaTheme="minorEastAsia" w:hAnsi="Cambria Math" w:cs="Times New Roman"/>
               <w:lang w:val="de-DE"/>
             </w:rPr>
-            <m:t>=</m:t>
-          </m:r>
-          <m:r>
-            <w:rPr>
-              <w:rFonts w:ascii="Cambria Math" w:eastAsiaTheme="minorEastAsia" w:hAnsi="Cambria Math" w:cs="Times New Roman"/>
-              <w:lang w:val="de-DE"/>
-            </w:rPr>
-            <m:t>-</m:t>
+            <m:t>=-</m:t>
           </m:r>
           <m:f>
             <m:fPr>
@@ -4057,6 +4050,9 @@
     <w:p>
       <w:pPr>
         <w:jc w:val="both"/>
+        <w:rPr>
+          <w:lang w:val="sr-Latn-RS"/>
+        </w:rPr>
       </w:pPr>
     </w:p>
     <w:p>
@@ -4064,31 +4060,50 @@
         <w:jc w:val="both"/>
         <w:rPr>
           <w:rFonts w:eastAsiaTheme="minorEastAsia"/>
-        </w:rPr>
-      </w:pPr>
-      <w:r>
+          <w:lang w:val="sr-Latn-RS"/>
+        </w:rPr>
+      </w:pPr>
+      <w:r>
+        <w:rPr>
+          <w:lang w:val="sr-Latn-RS"/>
+        </w:rPr>
         <w:tab/>
         <w:t>Na slici</w:t>
       </w:r>
       <w:r>
+        <w:rPr>
+          <w:lang w:val="sr-Latn-RS"/>
+        </w:rPr>
         <w:t xml:space="preserve"> 5. </w:t>
       </w:r>
       <w:r>
+        <w:rPr>
+          <w:lang w:val="sr-Latn-RS"/>
+        </w:rPr>
         <w:t xml:space="preserve">se </w:t>
       </w:r>
       <w:r>
-        <w:t>može</w:t>
-      </w:r>
-      <w:r>
-        <w:t xml:space="preserve"> </w:t>
-      </w:r>
-      <w:r>
+        <w:rPr>
+          <w:lang w:val="sr-Latn-RS"/>
+        </w:rPr>
+        <w:t xml:space="preserve">može </w:t>
+      </w:r>
+      <w:r>
+        <w:rPr>
+          <w:lang w:val="sr-Latn-RS"/>
+        </w:rPr>
         <w:t xml:space="preserve">videti odziv sistema u otvorenoj sprezi na step pobudu </w:t>
       </w:r>
       <w:r>
+        <w:rPr>
+          <w:lang w:val="sr-Latn-RS"/>
+        </w:rPr>
         <w:t xml:space="preserve">jednaku nominalnom upravljanju. </w:t>
       </w:r>
       <w:r>
+        <w:rPr>
+          <w:lang w:val="sr-Latn-RS"/>
+        </w:rPr>
         <w:t xml:space="preserve">Sa odziva se može pročitati vreme uspona </w:t>
       </w:r>
       <m:oMath>
@@ -4121,13 +4136,21 @@
         <m:r>
           <w:rPr>
             <w:rFonts w:ascii="Cambria Math" w:hAnsi="Cambria Math"/>
+            <w:lang w:val="sr-Latn-RS"/>
           </w:rPr>
-          <m:t>=0.0092 s</m:t>
+          <m:t xml:space="preserve">=0.0092 </m:t>
+        </m:r>
+        <m:r>
+          <w:rPr>
+            <w:rFonts w:ascii="Cambria Math" w:hAnsi="Cambria Math"/>
+          </w:rPr>
+          <m:t>s</m:t>
         </m:r>
       </m:oMath>
       <w:r>
         <w:rPr>
           <w:rFonts w:eastAsiaTheme="minorEastAsia"/>
+          <w:lang w:val="sr-Latn-RS"/>
         </w:rPr>
         <w:t xml:space="preserve">, vreme smirenja </w:t>
       </w:r>
@@ -4161,27 +4184,23 @@
         <m:r>
           <w:rPr>
             <w:rFonts w:ascii="Cambria Math" w:eastAsiaTheme="minorEastAsia" w:hAnsi="Cambria Math"/>
+            <w:lang w:val="sr-Latn-RS"/>
           </w:rPr>
-          <m:t>=0.1814 s</m:t>
+          <m:t xml:space="preserve">=0.1814 </m:t>
+        </m:r>
+        <m:r>
+          <w:rPr>
+            <w:rFonts w:ascii="Cambria Math" w:eastAsiaTheme="minorEastAsia" w:hAnsi="Cambria Math"/>
+          </w:rPr>
+          <m:t>s</m:t>
         </m:r>
       </m:oMath>
       <w:r>
         <w:rPr>
           <w:rFonts w:eastAsiaTheme="minorEastAsia"/>
-        </w:rPr>
-        <w:t xml:space="preserve">. </w:t>
-      </w:r>
-      <w:r>
-        <w:rPr>
-          <w:rFonts w:eastAsiaTheme="minorEastAsia"/>
-        </w:rPr>
-        <w:t>Kako u sistemu rukujemo sa električnim veličinama brzi p</w:t>
-      </w:r>
-      <w:r>
-        <w:rPr>
-          <w:rFonts w:eastAsiaTheme="minorEastAsia"/>
-        </w:rPr>
-        <w:t>relazni procesi su očekivani.</w:t>
+          <w:lang w:val="sr-Latn-RS"/>
+        </w:rPr>
+        <w:t>. Kako u sistemu rukujemo sa električnim veličinama brzi prelazni procesi su očekivani.</w:t>
       </w:r>
     </w:p>
     <w:p>
@@ -4386,13 +4405,7 @@
           <w:lang w:val="sr-Latn-RS"/>
         </w:rPr>
         <w:tab/>
-        <w:t xml:space="preserve">Ideja ove metode upravljanja jeste da se sistem aproksimira linearnim sistemom u blizini radne tačke (nominalni režim). Postavljanjem vrednosti izvoda promenljivih stanja iz sistema jednačina </w:t>
-      </w:r>
-      <w:r>
-        <w:rPr>
-          <w:lang w:val="sr-Latn-RS"/>
-        </w:rPr>
-        <w:t>(</w:t>
+        <w:t>Ideja ove metode upravljanja jeste da se sistem aproksimira linearnim sistemom u blizini radne tačke (nominalni režim). Postavljanjem vrednosti izvoda promenljivih stanja iz sistema jednačina (</w:t>
       </w:r>
       <w:r>
         <w:rPr>
@@ -4481,14 +4494,7 @@
                   <w:rFonts w:ascii="Cambria Math" w:hAnsi="Cambria Math"/>
                   <w:lang w:val="sr-Latn-RS"/>
                 </w:rPr>
-                <m:t xml:space="preserve">= </m:t>
-              </m:r>
-              <m:r>
-                <w:rPr>
-                  <w:rFonts w:ascii="Cambria Math" w:hAnsi="Cambria Math"/>
-                  <w:lang w:val="sr-Latn-RS"/>
-                </w:rPr>
-                <m:t>x</m:t>
+                <m:t>= x</m:t>
               </m:r>
             </m:e>
             <m:sub>
@@ -4946,6 +4952,9 @@
             <m:t>=Ax+Bu</m:t>
           </m:r>
           <m:r>
+            <m:rPr>
+              <m:sty m:val="p"/>
+            </m:rPr>
             <w:rPr>
               <w:rFonts w:ascii="Cambria Math" w:hAnsi="Cambria Math"/>
             </w:rPr>
@@ -4981,19 +4990,7 @@
             <w:rPr>
               <w:rFonts w:ascii="Cambria Math" w:eastAsiaTheme="minorEastAsia" w:hAnsi="Cambria Math"/>
             </w:rPr>
-            <m:t>=</m:t>
-          </m:r>
-          <m:r>
-            <w:rPr>
-              <w:rFonts w:ascii="Cambria Math" w:eastAsiaTheme="minorEastAsia" w:hAnsi="Cambria Math"/>
-            </w:rPr>
-            <m:t>H</m:t>
-          </m:r>
-          <m:r>
-            <w:rPr>
-              <w:rFonts w:ascii="Cambria Math" w:eastAsiaTheme="minorEastAsia" w:hAnsi="Cambria Math"/>
-            </w:rPr>
-            <m:t>x+Du</m:t>
+            <m:t>=Hx+Du</m:t>
           </m:r>
         </m:oMath>
       </m:oMathPara>
@@ -5009,6 +5006,9 @@
       <m:oMathPara>
         <m:oMath>
           <m:r>
+            <m:rPr>
+              <m:sty m:val="p"/>
+            </m:rPr>
             <w:rPr>
               <w:rFonts w:ascii="Cambria Math" w:hAnsi="Cambria Math"/>
             </w:rPr>
@@ -5198,13 +5198,7 @@
             <w:rPr>
               <w:rFonts w:ascii="Cambria Math" w:eastAsia="MS Mincho" w:hAnsi="Cambria Math" w:cs="MS Mincho"/>
             </w:rPr>
-            <m:t xml:space="preserve">,  </m:t>
-          </m:r>
-          <m:r>
-            <w:rPr>
-              <w:rFonts w:ascii="Cambria Math" w:eastAsia="MS Mincho" w:hAnsi="Cambria Math" w:cs="MS Mincho"/>
-            </w:rPr>
-            <m:t xml:space="preserve">B= </m:t>
+            <m:t xml:space="preserve">,  B= </m:t>
           </m:r>
           <m:d>
             <m:dPr>
@@ -5355,25 +5349,13 @@
             <w:rPr>
               <w:rFonts w:ascii="Cambria Math" w:eastAsia="MS Mincho" w:hAnsi="Cambria Math" w:cs="MS Mincho"/>
             </w:rPr>
-            <m:t xml:space="preserve">, </m:t>
-          </m:r>
-          <m:r>
-            <w:rPr>
-              <w:rFonts w:ascii="Cambria Math" w:eastAsia="MS Mincho" w:hAnsi="Cambria Math" w:cs="MS Mincho"/>
-            </w:rPr>
-            <m:t xml:space="preserve"> </m:t>
+            <m:t xml:space="preserve">,  </m:t>
           </m:r>
           <m:r>
             <w:rPr>
               <w:rFonts w:ascii="Cambria Math" w:eastAsiaTheme="minorEastAsia" w:hAnsi="Cambria Math"/>
             </w:rPr>
-            <m:t>H</m:t>
-          </m:r>
-          <m:r>
-            <w:rPr>
-              <w:rFonts w:ascii="Cambria Math" w:eastAsiaTheme="minorEastAsia" w:hAnsi="Cambria Math"/>
-            </w:rPr>
-            <m:t xml:space="preserve">= </m:t>
+            <m:t xml:space="preserve">H= </m:t>
           </m:r>
           <m:d>
             <m:dPr>
@@ -5429,19 +5411,7 @@
             <w:rPr>
               <w:rFonts w:ascii="Cambria Math" w:eastAsiaTheme="minorEastAsia" w:hAnsi="Cambria Math"/>
             </w:rPr>
-            <m:t xml:space="preserve">,  </m:t>
-          </m:r>
-          <m:r>
-            <w:rPr>
-              <w:rFonts w:ascii="Cambria Math" w:eastAsiaTheme="minorEastAsia" w:hAnsi="Cambria Math"/>
-            </w:rPr>
-            <m:t>D=</m:t>
-          </m:r>
-          <m:r>
-            <w:rPr>
-              <w:rFonts w:ascii="Cambria Math" w:eastAsiaTheme="minorEastAsia" w:hAnsi="Cambria Math"/>
-            </w:rPr>
-            <m:t>0</m:t>
+            <m:t>,  D=0</m:t>
           </m:r>
         </m:oMath>
       </m:oMathPara>
@@ -5682,6 +5652,462 @@
           <w:lang w:val="sr-Latn-RS"/>
         </w:rPr>
       </w:pPr>
+      <w:r>
+        <w:rPr>
+          <w:rFonts w:ascii="Cambria Math" w:eastAsiaTheme="minorEastAsia" w:hAnsi="Cambria Math"/>
+          <w:lang w:val="sr-Latn-RS"/>
+        </w:rPr>
+        <w:t>Za ovakav linearizovani sistem projektujmo kontroler Ziegler-Nichols-ovom metodom frekvencijskog odziva. Sprovođenjem relejnog eksperimenta dobijeni su koeficijenti kontrolera u PID obliku. Ove koeficijente dalje blago podešavamo i posmatramo odziv sistema dok nismo zadovoljni. Dobijeni kontroler ima funkciju prenosa u sledećem obliku:</w:t>
+      </w:r>
+    </w:p>
+    <w:p>
+      <w:pPr>
+        <w:jc w:val="center"/>
+        <w:rPr>
+          <w:rFonts w:ascii="Cambria Math" w:eastAsiaTheme="minorEastAsia" w:hAnsi="Cambria Math"/>
+          <w:i/>
+          <w:lang w:val="sr-Latn-RS"/>
+        </w:rPr>
+      </w:pPr>
+      <m:oMathPara>
+        <m:oMath>
+          <m:r>
+            <w:rPr>
+              <w:rFonts w:ascii="Cambria Math" w:eastAsiaTheme="minorEastAsia" w:hAnsi="Cambria Math"/>
+              <w:lang w:val="sr-Latn-RS"/>
+            </w:rPr>
+            <w:lastRenderedPageBreak/>
+            <m:t>K</m:t>
+          </m:r>
+          <m:d>
+            <m:dPr>
+              <m:ctrlPr>
+                <w:rPr>
+                  <w:rFonts w:ascii="Cambria Math" w:eastAsiaTheme="minorEastAsia" w:hAnsi="Cambria Math"/>
+                  <w:i/>
+                  <w:lang w:val="sr-Latn-RS"/>
+                </w:rPr>
+              </m:ctrlPr>
+            </m:dPr>
+            <m:e>
+              <m:r>
+                <w:rPr>
+                  <w:rFonts w:ascii="Cambria Math" w:eastAsiaTheme="minorEastAsia" w:hAnsi="Cambria Math"/>
+                  <w:lang w:val="sr-Latn-RS"/>
+                </w:rPr>
+                <m:t>s</m:t>
+              </m:r>
+            </m:e>
+          </m:d>
+          <m:r>
+            <w:rPr>
+              <w:rFonts w:ascii="Cambria Math" w:eastAsiaTheme="minorEastAsia" w:hAnsi="Cambria Math"/>
+              <w:lang w:val="sr-Latn-RS"/>
+            </w:rPr>
+            <m:t>=</m:t>
+          </m:r>
+          <m:r>
+            <w:rPr>
+              <w:rFonts w:ascii="Cambria Math" w:eastAsiaTheme="minorEastAsia" w:hAnsi="Cambria Math"/>
+            </w:rPr>
+            <m:t>Kp</m:t>
+          </m:r>
+          <m:r>
+            <w:rPr>
+              <w:rFonts w:ascii="Cambria Math" w:eastAsiaTheme="minorEastAsia" w:hAnsi="Cambria Math"/>
+              <w:lang w:val="sr-Latn-RS"/>
+            </w:rPr>
+            <m:t xml:space="preserve"> (1+</m:t>
+          </m:r>
+          <m:f>
+            <m:fPr>
+              <m:ctrlPr>
+                <w:rPr>
+                  <w:rFonts w:ascii="Cambria Math" w:eastAsiaTheme="minorEastAsia" w:hAnsi="Cambria Math"/>
+                  <w:i/>
+                </w:rPr>
+              </m:ctrlPr>
+            </m:fPr>
+            <m:num>
+              <m:r>
+                <w:rPr>
+                  <w:rFonts w:ascii="Cambria Math" w:eastAsiaTheme="minorEastAsia" w:hAnsi="Cambria Math"/>
+                  <w:lang w:val="sr-Latn-RS"/>
+                </w:rPr>
+                <m:t>1</m:t>
+              </m:r>
+            </m:num>
+            <m:den>
+              <m:sSub>
+                <m:sSubPr>
+                  <m:ctrlPr>
+                    <w:rPr>
+                      <w:rFonts w:ascii="Cambria Math" w:eastAsiaTheme="minorEastAsia" w:hAnsi="Cambria Math"/>
+                      <w:i/>
+                    </w:rPr>
+                  </m:ctrlPr>
+                </m:sSubPr>
+                <m:e>
+                  <m:r>
+                    <w:rPr>
+                      <w:rFonts w:ascii="Cambria Math" w:eastAsiaTheme="minorEastAsia" w:hAnsi="Cambria Math"/>
+                    </w:rPr>
+                    <m:t>T</m:t>
+                  </m:r>
+                </m:e>
+                <m:sub>
+                  <m:r>
+                    <w:rPr>
+                      <w:rFonts w:ascii="Cambria Math" w:eastAsiaTheme="minorEastAsia" w:hAnsi="Cambria Math"/>
+                    </w:rPr>
+                    <m:t>i</m:t>
+                  </m:r>
+                </m:sub>
+              </m:sSub>
+              <m:r>
+                <w:rPr>
+                  <w:rFonts w:ascii="Cambria Math" w:eastAsiaTheme="minorEastAsia" w:hAnsi="Cambria Math"/>
+                </w:rPr>
+                <m:t>s</m:t>
+              </m:r>
+            </m:den>
+          </m:f>
+          <m:r>
+            <w:rPr>
+              <w:rFonts w:ascii="Cambria Math" w:eastAsiaTheme="minorEastAsia" w:hAnsi="Cambria Math"/>
+              <w:lang w:val="sr-Latn-RS"/>
+            </w:rPr>
+            <m:t>+</m:t>
+          </m:r>
+          <m:f>
+            <m:fPr>
+              <m:ctrlPr>
+                <w:rPr>
+                  <w:rFonts w:ascii="Cambria Math" w:eastAsiaTheme="minorEastAsia" w:hAnsi="Cambria Math"/>
+                  <w:i/>
+                </w:rPr>
+              </m:ctrlPr>
+            </m:fPr>
+            <m:num>
+              <m:sSub>
+                <m:sSubPr>
+                  <m:ctrlPr>
+                    <w:rPr>
+                      <w:rFonts w:ascii="Cambria Math" w:eastAsiaTheme="minorEastAsia" w:hAnsi="Cambria Math"/>
+                      <w:i/>
+                    </w:rPr>
+                  </m:ctrlPr>
+                </m:sSubPr>
+                <m:e>
+                  <m:r>
+                    <w:rPr>
+                      <w:rFonts w:ascii="Cambria Math" w:eastAsiaTheme="minorEastAsia" w:hAnsi="Cambria Math"/>
+                    </w:rPr>
+                    <m:t>T</m:t>
+                  </m:r>
+                </m:e>
+                <m:sub>
+                  <m:r>
+                    <w:rPr>
+                      <w:rFonts w:ascii="Cambria Math" w:eastAsiaTheme="minorEastAsia" w:hAnsi="Cambria Math"/>
+                    </w:rPr>
+                    <m:t>d</m:t>
+                  </m:r>
+                </m:sub>
+              </m:sSub>
+              <m:r>
+                <w:rPr>
+                  <w:rFonts w:ascii="Cambria Math" w:eastAsiaTheme="minorEastAsia" w:hAnsi="Cambria Math"/>
+                </w:rPr>
+                <m:t>s</m:t>
+              </m:r>
+            </m:num>
+            <m:den>
+              <m:sSub>
+                <m:sSubPr>
+                  <m:ctrlPr>
+                    <w:rPr>
+                      <w:rFonts w:ascii="Cambria Math" w:eastAsiaTheme="minorEastAsia" w:hAnsi="Cambria Math"/>
+                      <w:i/>
+                    </w:rPr>
+                  </m:ctrlPr>
+                </m:sSubPr>
+                <m:e>
+                  <m:r>
+                    <w:rPr>
+                      <w:rFonts w:ascii="Cambria Math" w:eastAsiaTheme="minorEastAsia" w:hAnsi="Cambria Math"/>
+                    </w:rPr>
+                    <m:t>T</m:t>
+                  </m:r>
+                </m:e>
+                <m:sub>
+                  <m:r>
+                    <w:rPr>
+                      <w:rFonts w:ascii="Cambria Math" w:eastAsiaTheme="minorEastAsia" w:hAnsi="Cambria Math"/>
+                    </w:rPr>
+                    <m:t>f</m:t>
+                  </m:r>
+                </m:sub>
+              </m:sSub>
+              <m:r>
+                <w:rPr>
+                  <w:rFonts w:ascii="Cambria Math" w:eastAsiaTheme="minorEastAsia" w:hAnsi="Cambria Math"/>
+                </w:rPr>
+                <m:t>s</m:t>
+              </m:r>
+              <m:r>
+                <w:rPr>
+                  <w:rFonts w:ascii="Cambria Math" w:eastAsiaTheme="minorEastAsia" w:hAnsi="Cambria Math"/>
+                  <w:lang w:val="sr-Latn-RS"/>
+                </w:rPr>
+                <m:t>+1</m:t>
+              </m:r>
+            </m:den>
+          </m:f>
+          <m:r>
+            <w:rPr>
+              <w:rFonts w:ascii="Cambria Math" w:eastAsiaTheme="minorEastAsia" w:hAnsi="Cambria Math"/>
+              <w:lang w:val="sr-Latn-RS"/>
+            </w:rPr>
+            <m:t>)</m:t>
+          </m:r>
+        </m:oMath>
+      </m:oMathPara>
+    </w:p>
+    <w:p>
+      <w:pPr>
+        <w:jc w:val="both"/>
+        <w:rPr>
+          <w:rFonts w:ascii="Cambria Math" w:eastAsiaTheme="minorEastAsia" w:hAnsi="Cambria Math"/>
+          <w:iCs/>
+          <w:lang w:val="sr-Latn-RS"/>
+        </w:rPr>
+      </w:pPr>
+      <w:r>
+        <w:rPr>
+          <w:rFonts w:ascii="Cambria Math" w:eastAsiaTheme="minorEastAsia" w:hAnsi="Cambria Math"/>
+          <w:iCs/>
+          <w:lang w:val="sr-Latn-RS"/>
+        </w:rPr>
+        <w:t xml:space="preserve">Gde je </w:t>
+      </w:r>
+      <m:oMath>
+        <m:sSub>
+          <m:sSubPr>
+            <m:ctrlPr>
+              <w:rPr>
+                <w:rFonts w:ascii="Cambria Math" w:eastAsiaTheme="minorEastAsia" w:hAnsi="Cambria Math"/>
+                <w:i/>
+                <w:iCs/>
+                <w:lang w:val="sr-Latn-RS"/>
+              </w:rPr>
+            </m:ctrlPr>
+          </m:sSubPr>
+          <m:e>
+            <m:r>
+              <w:rPr>
+                <w:rFonts w:ascii="Cambria Math" w:eastAsiaTheme="minorEastAsia" w:hAnsi="Cambria Math"/>
+                <w:lang w:val="sr-Latn-RS"/>
+              </w:rPr>
+              <m:t>K</m:t>
+            </m:r>
+          </m:e>
+          <m:sub>
+            <m:r>
+              <w:rPr>
+                <w:rFonts w:ascii="Cambria Math" w:eastAsiaTheme="minorEastAsia" w:hAnsi="Cambria Math"/>
+                <w:lang w:val="sr-Latn-RS"/>
+              </w:rPr>
+              <m:t>p</m:t>
+            </m:r>
+          </m:sub>
+        </m:sSub>
+        <m:r>
+          <w:rPr>
+            <w:rFonts w:ascii="Cambria Math" w:eastAsiaTheme="minorEastAsia" w:hAnsi="Cambria Math"/>
+            <w:lang w:val="sr-Latn-RS"/>
+          </w:rPr>
+          <m:t xml:space="preserve">= </m:t>
+        </m:r>
+        <m:r>
+          <w:rPr>
+            <w:rFonts w:ascii="Cambria Math" w:eastAsiaTheme="minorEastAsia" w:hAnsi="Cambria Math"/>
+            <w:lang w:val="sr-Latn-RS"/>
+          </w:rPr>
+          <m:t>-0.0121</m:t>
+        </m:r>
+      </m:oMath>
+      <w:r>
+        <w:rPr>
+          <w:rFonts w:ascii="Cambria Math" w:eastAsiaTheme="minorEastAsia" w:hAnsi="Cambria Math"/>
+          <w:iCs/>
+          <w:lang w:val="sr-Latn-RS"/>
+        </w:rPr>
+        <w:t xml:space="preserve">, </w:t>
+      </w:r>
+      <m:oMath>
+        <m:sSub>
+          <m:sSubPr>
+            <m:ctrlPr>
+              <w:rPr>
+                <w:rFonts w:ascii="Cambria Math" w:eastAsiaTheme="minorEastAsia" w:hAnsi="Cambria Math"/>
+                <w:i/>
+                <w:iCs/>
+                <w:lang w:val="sr-Latn-RS"/>
+              </w:rPr>
+            </m:ctrlPr>
+          </m:sSubPr>
+          <m:e>
+            <m:r>
+              <w:rPr>
+                <w:rFonts w:ascii="Cambria Math" w:eastAsiaTheme="minorEastAsia" w:hAnsi="Cambria Math"/>
+                <w:lang w:val="sr-Latn-RS"/>
+              </w:rPr>
+              <m:t>T</m:t>
+            </m:r>
+          </m:e>
+          <m:sub>
+            <m:r>
+              <w:rPr>
+                <w:rFonts w:ascii="Cambria Math" w:eastAsiaTheme="minorEastAsia" w:hAnsi="Cambria Math"/>
+                <w:lang w:val="sr-Latn-RS"/>
+              </w:rPr>
+              <m:t>i</m:t>
+            </m:r>
+          </m:sub>
+        </m:sSub>
+        <m:r>
+          <w:rPr>
+            <w:rFonts w:ascii="Cambria Math" w:eastAsiaTheme="minorEastAsia" w:hAnsi="Cambria Math"/>
+            <w:lang w:val="sr-Latn-RS"/>
+          </w:rPr>
+          <m:t>=0.009</m:t>
+        </m:r>
+      </m:oMath>
+      <w:r>
+        <w:rPr>
+          <w:rFonts w:ascii="Cambria Math" w:eastAsiaTheme="minorEastAsia" w:hAnsi="Cambria Math"/>
+          <w:iCs/>
+          <w:lang w:val="sr-Latn-RS"/>
+        </w:rPr>
+        <w:t xml:space="preserve">, </w:t>
+      </w:r>
+      <m:oMath>
+        <m:sSub>
+          <m:sSubPr>
+            <m:ctrlPr>
+              <w:rPr>
+                <w:rFonts w:ascii="Cambria Math" w:eastAsiaTheme="minorEastAsia" w:hAnsi="Cambria Math"/>
+                <w:i/>
+                <w:iCs/>
+                <w:lang w:val="sr-Latn-RS"/>
+              </w:rPr>
+            </m:ctrlPr>
+          </m:sSubPr>
+          <m:e>
+            <m:r>
+              <w:rPr>
+                <w:rFonts w:ascii="Cambria Math" w:eastAsiaTheme="minorEastAsia" w:hAnsi="Cambria Math"/>
+                <w:lang w:val="sr-Latn-RS"/>
+              </w:rPr>
+              <m:t>T</m:t>
+            </m:r>
+          </m:e>
+          <m:sub>
+            <m:r>
+              <w:rPr>
+                <w:rFonts w:ascii="Cambria Math" w:eastAsiaTheme="minorEastAsia" w:hAnsi="Cambria Math"/>
+                <w:lang w:val="sr-Latn-RS"/>
+              </w:rPr>
+              <m:t>d</m:t>
+            </m:r>
+          </m:sub>
+        </m:sSub>
+        <m:r>
+          <w:rPr>
+            <w:rFonts w:ascii="Cambria Math" w:eastAsiaTheme="minorEastAsia" w:hAnsi="Cambria Math"/>
+            <w:lang w:val="sr-Latn-RS"/>
+          </w:rPr>
+          <m:t>=0.009</m:t>
+        </m:r>
+      </m:oMath>
+      <w:r>
+        <w:rPr>
+          <w:rFonts w:ascii="Cambria Math" w:eastAsiaTheme="minorEastAsia" w:hAnsi="Cambria Math"/>
+          <w:iCs/>
+          <w:lang w:val="sr-Latn-RS"/>
+        </w:rPr>
+        <w:t xml:space="preserve">, </w:t>
+      </w:r>
+      <m:oMath>
+        <m:sSub>
+          <m:sSubPr>
+            <m:ctrlPr>
+              <w:rPr>
+                <w:rFonts w:ascii="Cambria Math" w:eastAsiaTheme="minorEastAsia" w:hAnsi="Cambria Math"/>
+                <w:i/>
+                <w:iCs/>
+                <w:lang w:val="sr-Latn-RS"/>
+              </w:rPr>
+            </m:ctrlPr>
+          </m:sSubPr>
+          <m:e>
+            <m:r>
+              <w:rPr>
+                <w:rFonts w:ascii="Cambria Math" w:eastAsiaTheme="minorEastAsia" w:hAnsi="Cambria Math"/>
+                <w:lang w:val="sr-Latn-RS"/>
+              </w:rPr>
+              <m:t>T</m:t>
+            </m:r>
+          </m:e>
+          <m:sub>
+            <m:r>
+              <w:rPr>
+                <w:rFonts w:ascii="Cambria Math" w:eastAsiaTheme="minorEastAsia" w:hAnsi="Cambria Math"/>
+                <w:lang w:val="sr-Latn-RS"/>
+              </w:rPr>
+              <m:t>f</m:t>
+            </m:r>
+          </m:sub>
+        </m:sSub>
+        <m:r>
+          <w:rPr>
+            <w:rFonts w:ascii="Cambria Math" w:eastAsiaTheme="minorEastAsia" w:hAnsi="Cambria Math"/>
+            <w:lang w:val="sr-Latn-RS"/>
+          </w:rPr>
+          <m:t>=4.5∙</m:t>
+        </m:r>
+        <m:sSup>
+          <m:sSupPr>
+            <m:ctrlPr>
+              <w:rPr>
+                <w:rFonts w:ascii="Cambria Math" w:eastAsiaTheme="minorEastAsia" w:hAnsi="Cambria Math"/>
+                <w:i/>
+                <w:iCs/>
+                <w:lang w:val="sr-Latn-RS"/>
+              </w:rPr>
+            </m:ctrlPr>
+          </m:sSupPr>
+          <m:e>
+            <m:r>
+              <w:rPr>
+                <w:rFonts w:ascii="Cambria Math" w:eastAsiaTheme="minorEastAsia" w:hAnsi="Cambria Math"/>
+                <w:lang w:val="sr-Latn-RS"/>
+              </w:rPr>
+              <m:t>10</m:t>
+            </m:r>
+          </m:e>
+          <m:sup>
+            <m:r>
+              <w:rPr>
+                <w:rFonts w:ascii="Cambria Math" w:eastAsiaTheme="minorEastAsia" w:hAnsi="Cambria Math"/>
+                <w:lang w:val="sr-Latn-RS"/>
+              </w:rPr>
+              <m:t>-4</m:t>
+            </m:r>
+          </m:sup>
+        </m:sSup>
+      </m:oMath>
     </w:p>
     <w:p>
       <w:pPr>
@@ -5695,10 +6121,823 @@
         <w:rPr>
           <w:lang w:val="sr-Latn-RS"/>
         </w:rPr>
-        <w:lastRenderedPageBreak/>
         <w:t>Feedback linearizacija</w:t>
       </w:r>
       <w:bookmarkEnd w:id="9"/>
+    </w:p>
+    <w:p>
+      <w:pPr>
+        <w:jc w:val="both"/>
+        <w:rPr>
+          <w:lang w:val="sr-Latn-RS"/>
+        </w:rPr>
+      </w:pPr>
+    </w:p>
+    <w:p>
+      <w:pPr>
+        <w:jc w:val="both"/>
+        <w:rPr>
+          <w:lang w:val="sr-Latn-RS"/>
+        </w:rPr>
+      </w:pPr>
+      <w:r>
+        <w:rPr>
+          <w:lang w:val="sr-Latn-RS"/>
+        </w:rPr>
+        <w:tab/>
+        <w:t>Cilj feedback linearizacije je zatvaranje povratne sprege na način koji će poništiti nelinearnosti i rezultovati linearnim sistemom, a zatim postaviti polove sistema tako da odziv sistema bude zadovoljavajući.</w:t>
+      </w:r>
+    </w:p>
+    <w:p>
+      <w:pPr>
+        <w:ind w:firstLine="720"/>
+        <w:jc w:val="both"/>
+        <w:rPr>
+          <w:rFonts w:eastAsiaTheme="minorEastAsia"/>
+          <w:lang w:val="sr-Latn-RS"/>
+        </w:rPr>
+      </w:pPr>
+      <w:r>
+        <w:rPr>
+          <w:lang w:val="sr-Latn-RS"/>
+        </w:rPr>
+        <w:t xml:space="preserve">Kako sistem dat jednačinama </w:t>
+      </w:r>
+      <w:r>
+        <w:rPr>
+          <w:lang w:val="sr-Latn-RS"/>
+        </w:rPr>
+        <w:t>(</w:t>
+      </w:r>
+      <w:r>
+        <w:rPr>
+          <w:highlight w:val="red"/>
+          <w:lang w:val="sr-Latn-RS"/>
+        </w:rPr>
+        <w:t>OVDE BROJ</w:t>
+      </w:r>
+      <w:r>
+        <w:rPr>
+          <w:lang w:val="sr-Latn-RS"/>
+        </w:rPr>
+        <w:t>)</w:t>
+      </w:r>
+      <w:r>
+        <w:rPr>
+          <w:lang w:val="sr-Latn-RS"/>
+        </w:rPr>
+        <w:t xml:space="preserve"> nije u kanoničkoj formi moramo primeniti transformaciju koja obezbeđuje relativni red sistema </w:t>
+      </w:r>
+      <m:oMath>
+        <m:r>
+          <w:rPr>
+            <w:rFonts w:ascii="Cambria Math" w:hAnsi="Cambria Math"/>
+            <w:lang w:val="sr-Latn-RS"/>
+          </w:rPr>
+          <m:t>r=n=2</m:t>
+        </m:r>
+      </m:oMath>
+      <w:r>
+        <w:rPr>
+          <w:rFonts w:eastAsiaTheme="minorEastAsia"/>
+          <w:lang w:val="sr-Latn-RS"/>
+        </w:rPr>
+        <w:t xml:space="preserve"> i </w:t>
+      </w:r>
+      <w:r>
+        <w:rPr>
+          <w:rFonts w:eastAsiaTheme="minorEastAsia"/>
+          <w:lang w:val="sr-Latn-RS"/>
+        </w:rPr>
+        <w:t>dovodi sistem u kanoničku formu. Takva transformacija za buck-boost DC-DC konvertor data je sledećim jednačinama:</w:t>
+      </w:r>
+    </w:p>
+    <w:p>
+      <w:pPr>
+        <w:jc w:val="center"/>
+        <w:rPr>
+          <w:rFonts w:eastAsiaTheme="minorEastAsia"/>
+          <w:i/>
+          <w:lang w:val="sr-Latn-RS"/>
+        </w:rPr>
+      </w:pPr>
+      <m:oMathPara>
+        <m:oMath>
+          <m:r>
+            <w:rPr>
+              <w:rFonts w:ascii="Cambria Math" w:hAnsi="Cambria Math"/>
+              <w:lang w:val="sr-Latn-RS"/>
+            </w:rPr>
+            <m:t>T</m:t>
+          </m:r>
+          <m:d>
+            <m:dPr>
+              <m:ctrlPr>
+                <w:rPr>
+                  <w:rFonts w:ascii="Cambria Math" w:hAnsi="Cambria Math"/>
+                  <w:i/>
+                  <w:lang w:val="sr-Latn-RS"/>
+                </w:rPr>
+              </m:ctrlPr>
+            </m:dPr>
+            <m:e>
+              <m:r>
+                <w:rPr>
+                  <w:rFonts w:ascii="Cambria Math" w:hAnsi="Cambria Math"/>
+                  <w:lang w:val="sr-Latn-RS"/>
+                </w:rPr>
+                <m:t>x</m:t>
+              </m:r>
+            </m:e>
+          </m:d>
+          <m:r>
+            <w:rPr>
+              <w:rFonts w:ascii="Cambria Math" w:hAnsi="Cambria Math"/>
+              <w:lang w:val="sr-Latn-RS"/>
+            </w:rPr>
+            <m:t xml:space="preserve">= </m:t>
+          </m:r>
+          <m:d>
+            <m:dPr>
+              <m:ctrlPr>
+                <w:rPr>
+                  <w:rFonts w:ascii="Cambria Math" w:hAnsi="Cambria Math"/>
+                  <w:i/>
+                  <w:lang w:val="sr-Latn-RS"/>
+                </w:rPr>
+              </m:ctrlPr>
+            </m:dPr>
+            <m:e>
+              <m:m>
+                <m:mPr>
+                  <m:mcs>
+                    <m:mc>
+                      <m:mcPr>
+                        <m:count m:val="1"/>
+                        <m:mcJc m:val="center"/>
+                      </m:mcPr>
+                    </m:mc>
+                  </m:mcs>
+                  <m:ctrlPr>
+                    <w:rPr>
+                      <w:rFonts w:ascii="Cambria Math" w:hAnsi="Cambria Math"/>
+                      <w:i/>
+                      <w:lang w:val="sr-Latn-RS"/>
+                    </w:rPr>
+                  </m:ctrlPr>
+                </m:mPr>
+                <m:mr>
+                  <m:e>
+                    <m:sSub>
+                      <m:sSubPr>
+                        <m:ctrlPr>
+                          <w:rPr>
+                            <w:rFonts w:ascii="Cambria Math" w:hAnsi="Cambria Math"/>
+                            <w:i/>
+                            <w:lang w:val="sr-Latn-RS"/>
+                          </w:rPr>
+                        </m:ctrlPr>
+                      </m:sSubPr>
+                      <m:e>
+                        <m:r>
+                          <w:rPr>
+                            <w:rFonts w:ascii="Cambria Math" w:hAnsi="Cambria Math"/>
+                            <w:lang w:val="sr-Latn-RS"/>
+                          </w:rPr>
+                          <m:t>z</m:t>
+                        </m:r>
+                      </m:e>
+                      <m:sub>
+                        <m:r>
+                          <w:rPr>
+                            <w:rFonts w:ascii="Cambria Math" w:hAnsi="Cambria Math"/>
+                            <w:lang w:val="sr-Latn-RS"/>
+                          </w:rPr>
+                          <m:t>1</m:t>
+                        </m:r>
+                      </m:sub>
+                    </m:sSub>
+                  </m:e>
+                </m:mr>
+                <m:mr>
+                  <m:e>
+                    <m:sSub>
+                      <m:sSubPr>
+                        <m:ctrlPr>
+                          <w:rPr>
+                            <w:rFonts w:ascii="Cambria Math" w:hAnsi="Cambria Math"/>
+                            <w:i/>
+                            <w:lang w:val="sr-Latn-RS"/>
+                          </w:rPr>
+                        </m:ctrlPr>
+                      </m:sSubPr>
+                      <m:e>
+                        <m:r>
+                          <w:rPr>
+                            <w:rFonts w:ascii="Cambria Math" w:hAnsi="Cambria Math"/>
+                            <w:lang w:val="sr-Latn-RS"/>
+                          </w:rPr>
+                          <m:t>z</m:t>
+                        </m:r>
+                      </m:e>
+                      <m:sub>
+                        <m:r>
+                          <w:rPr>
+                            <w:rFonts w:ascii="Cambria Math" w:hAnsi="Cambria Math"/>
+                            <w:lang w:val="sr-Latn-RS"/>
+                          </w:rPr>
+                          <m:t>2</m:t>
+                        </m:r>
+                      </m:sub>
+                    </m:sSub>
+                  </m:e>
+                </m:mr>
+              </m:m>
+            </m:e>
+          </m:d>
+          <m:r>
+            <w:rPr>
+              <w:rFonts w:ascii="Cambria Math" w:hAnsi="Cambria Math"/>
+              <w:lang w:val="sr-Latn-RS"/>
+            </w:rPr>
+            <m:t xml:space="preserve"> = </m:t>
+          </m:r>
+          <m:d>
+            <m:dPr>
+              <m:ctrlPr>
+                <w:rPr>
+                  <w:rFonts w:ascii="Cambria Math" w:hAnsi="Cambria Math"/>
+                  <w:i/>
+                  <w:lang w:val="sr-Latn-RS"/>
+                </w:rPr>
+              </m:ctrlPr>
+            </m:dPr>
+            <m:e>
+              <m:m>
+                <m:mPr>
+                  <m:mcs>
+                    <m:mc>
+                      <m:mcPr>
+                        <m:count m:val="1"/>
+                        <m:mcJc m:val="center"/>
+                      </m:mcPr>
+                    </m:mc>
+                  </m:mcs>
+                  <m:ctrlPr>
+                    <w:rPr>
+                      <w:rFonts w:ascii="Cambria Math" w:hAnsi="Cambria Math"/>
+                      <w:i/>
+                      <w:lang w:val="sr-Latn-RS"/>
+                    </w:rPr>
+                  </m:ctrlPr>
+                </m:mPr>
+                <m:mr>
+                  <m:e>
+                    <m:r>
+                      <w:rPr>
+                        <w:rFonts w:ascii="Cambria Math" w:hAnsi="Cambria Math"/>
+                        <w:lang w:val="sr-Latn-RS"/>
+                      </w:rPr>
+                      <m:t>h(x)</m:t>
+                    </m:r>
+                  </m:e>
+                </m:mr>
+                <m:mr>
+                  <m:e>
+                    <m:sSub>
+                      <m:sSubPr>
+                        <m:ctrlPr>
+                          <w:rPr>
+                            <w:rFonts w:ascii="Cambria Math" w:hAnsi="Cambria Math"/>
+                            <w:i/>
+                            <w:lang w:val="sr-Latn-RS"/>
+                          </w:rPr>
+                        </m:ctrlPr>
+                      </m:sSubPr>
+                      <m:e>
+                        <m:r>
+                          <w:rPr>
+                            <w:rFonts w:ascii="Cambria Math" w:hAnsi="Cambria Math"/>
+                            <w:lang w:val="sr-Latn-RS"/>
+                          </w:rPr>
+                          <m:t>L</m:t>
+                        </m:r>
+                      </m:e>
+                      <m:sub>
+                        <m:r>
+                          <w:rPr>
+                            <w:rFonts w:ascii="Cambria Math" w:hAnsi="Cambria Math"/>
+                            <w:lang w:val="sr-Latn-RS"/>
+                          </w:rPr>
+                          <m:t>f</m:t>
+                        </m:r>
+                      </m:sub>
+                    </m:sSub>
+                    <m:r>
+                      <w:rPr>
+                        <w:rFonts w:ascii="Cambria Math" w:hAnsi="Cambria Math"/>
+                        <w:lang w:val="sr-Latn-RS"/>
+                      </w:rPr>
+                      <m:t>h(x)</m:t>
+                    </m:r>
+                  </m:e>
+                </m:mr>
+              </m:m>
+            </m:e>
+          </m:d>
+        </m:oMath>
+      </m:oMathPara>
+    </w:p>
+    <w:p>
+      <w:pPr>
+        <w:rPr>
+          <w:rFonts w:ascii="Times New Roman" w:eastAsiaTheme="minorEastAsia" w:hAnsi="Times New Roman" w:cs="Times New Roman"/>
+          <w:lang w:val="sr-Latn-RS"/>
+        </w:rPr>
+      </w:pPr>
+      <m:oMathPara>
+        <m:oMath>
+          <m:r>
+            <w:rPr>
+              <w:rFonts w:ascii="Cambria Math" w:eastAsiaTheme="minorEastAsia" w:hAnsi="Cambria Math" w:cs="Times New Roman"/>
+              <w:lang w:val="sr-Latn-RS"/>
+            </w:rPr>
+            <m:t>h</m:t>
+          </m:r>
+          <m:d>
+            <m:dPr>
+              <m:ctrlPr>
+                <w:rPr>
+                  <w:rFonts w:ascii="Cambria Math" w:eastAsiaTheme="minorEastAsia" w:hAnsi="Cambria Math" w:cs="Times New Roman"/>
+                  <w:i/>
+                  <w:lang w:val="sr-Latn-RS"/>
+                </w:rPr>
+              </m:ctrlPr>
+            </m:dPr>
+            <m:e>
+              <m:r>
+                <w:rPr>
+                  <w:rFonts w:ascii="Cambria Math" w:eastAsiaTheme="minorEastAsia" w:hAnsi="Cambria Math" w:cs="Times New Roman"/>
+                  <w:lang w:val="sr-Latn-RS"/>
+                </w:rPr>
+                <m:t>x</m:t>
+              </m:r>
+            </m:e>
+          </m:d>
+          <m:r>
+            <w:rPr>
+              <w:rFonts w:ascii="Cambria Math" w:eastAsiaTheme="minorEastAsia" w:hAnsi="Cambria Math" w:cs="Times New Roman"/>
+              <w:lang w:val="sr-Latn-RS"/>
+            </w:rPr>
+            <m:t>=L</m:t>
+          </m:r>
+          <m:sSup>
+            <m:sSupPr>
+              <m:ctrlPr>
+                <w:rPr>
+                  <w:rFonts w:ascii="Cambria Math" w:eastAsiaTheme="minorEastAsia" w:hAnsi="Cambria Math" w:cs="Times New Roman"/>
+                  <w:i/>
+                  <w:lang w:val="sr-Latn-RS"/>
+                </w:rPr>
+              </m:ctrlPr>
+            </m:sSupPr>
+            <m:e>
+              <m:sSub>
+                <m:sSubPr>
+                  <m:ctrlPr>
+                    <w:rPr>
+                      <w:rFonts w:ascii="Cambria Math" w:eastAsiaTheme="minorEastAsia" w:hAnsi="Cambria Math" w:cs="Times New Roman"/>
+                      <w:i/>
+                      <w:lang w:val="sr-Latn-RS"/>
+                    </w:rPr>
+                  </m:ctrlPr>
+                </m:sSubPr>
+                <m:e>
+                  <m:r>
+                    <w:rPr>
+                      <w:rFonts w:ascii="Cambria Math" w:eastAsiaTheme="minorEastAsia" w:hAnsi="Cambria Math" w:cs="Times New Roman"/>
+                      <w:lang w:val="sr-Latn-RS"/>
+                    </w:rPr>
+                    <m:t>x</m:t>
+                  </m:r>
+                </m:e>
+                <m:sub>
+                  <m:r>
+                    <w:rPr>
+                      <w:rFonts w:ascii="Cambria Math" w:eastAsiaTheme="minorEastAsia" w:hAnsi="Cambria Math" w:cs="Times New Roman"/>
+                      <w:lang w:val="sr-Latn-RS"/>
+                    </w:rPr>
+                    <m:t>1</m:t>
+                  </m:r>
+                </m:sub>
+              </m:sSub>
+            </m:e>
+            <m:sup>
+              <m:r>
+                <w:rPr>
+                  <w:rFonts w:ascii="Cambria Math" w:eastAsiaTheme="minorEastAsia" w:hAnsi="Cambria Math" w:cs="Times New Roman"/>
+                  <w:lang w:val="sr-Latn-RS"/>
+                </w:rPr>
+                <m:t>2</m:t>
+              </m:r>
+            </m:sup>
+          </m:sSup>
+          <m:r>
+            <w:rPr>
+              <w:rFonts w:ascii="Cambria Math" w:eastAsiaTheme="minorEastAsia" w:hAnsi="Cambria Math" w:cs="Times New Roman"/>
+              <w:lang w:val="sr-Latn-RS"/>
+            </w:rPr>
+            <m:t>+C</m:t>
+          </m:r>
+          <m:sSup>
+            <m:sSupPr>
+              <m:ctrlPr>
+                <w:rPr>
+                  <w:rFonts w:ascii="Cambria Math" w:eastAsiaTheme="minorEastAsia" w:hAnsi="Cambria Math" w:cs="Times New Roman"/>
+                  <w:i/>
+                  <w:lang w:val="sr-Latn-RS"/>
+                </w:rPr>
+              </m:ctrlPr>
+            </m:sSupPr>
+            <m:e>
+              <m:sSub>
+                <m:sSubPr>
+                  <m:ctrlPr>
+                    <w:rPr>
+                      <w:rFonts w:ascii="Cambria Math" w:eastAsiaTheme="minorEastAsia" w:hAnsi="Cambria Math" w:cs="Times New Roman"/>
+                      <w:i/>
+                      <w:lang w:val="sr-Latn-RS"/>
+                    </w:rPr>
+                  </m:ctrlPr>
+                </m:sSubPr>
+                <m:e>
+                  <m:r>
+                    <w:rPr>
+                      <w:rFonts w:ascii="Cambria Math" w:eastAsiaTheme="minorEastAsia" w:hAnsi="Cambria Math" w:cs="Times New Roman"/>
+                      <w:lang w:val="sr-Latn-RS"/>
+                    </w:rPr>
+                    <m:t>x</m:t>
+                  </m:r>
+                </m:e>
+                <m:sub>
+                  <m:r>
+                    <w:rPr>
+                      <w:rFonts w:ascii="Cambria Math" w:eastAsiaTheme="minorEastAsia" w:hAnsi="Cambria Math" w:cs="Times New Roman"/>
+                      <w:lang w:val="sr-Latn-RS"/>
+                    </w:rPr>
+                    <m:t>2</m:t>
+                  </m:r>
+                </m:sub>
+              </m:sSub>
+            </m:e>
+            <m:sup>
+              <m:r>
+                <w:rPr>
+                  <w:rFonts w:ascii="Cambria Math" w:eastAsiaTheme="minorEastAsia" w:hAnsi="Cambria Math" w:cs="Times New Roman"/>
+                  <w:lang w:val="sr-Latn-RS"/>
+                </w:rPr>
+                <m:t>2</m:t>
+              </m:r>
+            </m:sup>
+          </m:sSup>
+          <m:r>
+            <w:rPr>
+              <w:rFonts w:ascii="Cambria Math" w:eastAsiaTheme="minorEastAsia" w:hAnsi="Cambria Math" w:cs="Times New Roman"/>
+              <w:lang w:val="sr-Latn-RS"/>
+            </w:rPr>
+            <m:t>-2CE</m:t>
+          </m:r>
+          <m:sSub>
+            <m:sSubPr>
+              <m:ctrlPr>
+                <w:rPr>
+                  <w:rFonts w:ascii="Cambria Math" w:eastAsiaTheme="minorEastAsia" w:hAnsi="Cambria Math" w:cs="Times New Roman"/>
+                  <w:i/>
+                  <w:lang w:val="sr-Latn-RS"/>
+                </w:rPr>
+              </m:ctrlPr>
+            </m:sSubPr>
+            <m:e>
+              <m:r>
+                <w:rPr>
+                  <w:rFonts w:ascii="Cambria Math" w:eastAsiaTheme="minorEastAsia" w:hAnsi="Cambria Math" w:cs="Times New Roman"/>
+                  <w:lang w:val="sr-Latn-RS"/>
+                </w:rPr>
+                <m:t>x</m:t>
+              </m:r>
+            </m:e>
+            <m:sub>
+              <m:r>
+                <w:rPr>
+                  <w:rFonts w:ascii="Cambria Math" w:eastAsiaTheme="minorEastAsia" w:hAnsi="Cambria Math" w:cs="Times New Roman"/>
+                  <w:lang w:val="sr-Latn-RS"/>
+                </w:rPr>
+                <m:t>2</m:t>
+              </m:r>
+            </m:sub>
+          </m:sSub>
+          <m:r>
+            <w:rPr>
+              <w:rFonts w:ascii="Cambria Math" w:eastAsiaTheme="minorEastAsia" w:hAnsi="Cambria Math" w:cs="Times New Roman"/>
+              <w:lang w:val="sr-Latn-RS"/>
+            </w:rPr>
+            <m:t>-L</m:t>
+          </m:r>
+          <m:sSubSup>
+            <m:sSubSupPr>
+              <m:ctrlPr>
+                <w:rPr>
+                  <w:rFonts w:ascii="Cambria Math" w:eastAsiaTheme="minorEastAsia" w:hAnsi="Cambria Math" w:cs="Times New Roman"/>
+                  <w:i/>
+                  <w:lang w:val="sr-Latn-RS"/>
+                </w:rPr>
+              </m:ctrlPr>
+            </m:sSubSupPr>
+            <m:e>
+              <m:r>
+                <w:rPr>
+                  <w:rFonts w:ascii="Cambria Math" w:eastAsiaTheme="minorEastAsia" w:hAnsi="Cambria Math" w:cs="Times New Roman"/>
+                  <w:lang w:val="sr-Latn-RS"/>
+                </w:rPr>
+                <m:t>x</m:t>
+              </m:r>
+            </m:e>
+            <m:sub>
+              <m:r>
+                <w:rPr>
+                  <w:rFonts w:ascii="Cambria Math" w:eastAsiaTheme="minorEastAsia" w:hAnsi="Cambria Math" w:cs="Times New Roman"/>
+                  <w:lang w:val="sr-Latn-RS"/>
+                </w:rPr>
+                <m:t>1e</m:t>
+              </m:r>
+            </m:sub>
+            <m:sup>
+              <m:r>
+                <w:rPr>
+                  <w:rFonts w:ascii="Cambria Math" w:eastAsiaTheme="minorEastAsia" w:hAnsi="Cambria Math" w:cs="Times New Roman"/>
+                  <w:lang w:val="sr-Latn-RS"/>
+                </w:rPr>
+                <m:t>2</m:t>
+              </m:r>
+            </m:sup>
+          </m:sSubSup>
+          <m:r>
+            <w:rPr>
+              <w:rFonts w:ascii="Cambria Math" w:eastAsiaTheme="minorEastAsia" w:hAnsi="Cambria Math" w:cs="Times New Roman"/>
+              <w:lang w:val="sr-Latn-RS"/>
+            </w:rPr>
+            <m:t>-C</m:t>
+          </m:r>
+          <m:sSubSup>
+            <m:sSubSupPr>
+              <m:ctrlPr>
+                <w:rPr>
+                  <w:rFonts w:ascii="Cambria Math" w:eastAsiaTheme="minorEastAsia" w:hAnsi="Cambria Math" w:cs="Times New Roman"/>
+                  <w:i/>
+                  <w:lang w:val="sr-Latn-RS"/>
+                </w:rPr>
+              </m:ctrlPr>
+            </m:sSubSupPr>
+            <m:e>
+              <m:r>
+                <w:rPr>
+                  <w:rFonts w:ascii="Cambria Math" w:eastAsiaTheme="minorEastAsia" w:hAnsi="Cambria Math" w:cs="Times New Roman"/>
+                  <w:lang w:val="sr-Latn-RS"/>
+                </w:rPr>
+                <m:t>x</m:t>
+              </m:r>
+            </m:e>
+            <m:sub>
+              <m:r>
+                <w:rPr>
+                  <w:rFonts w:ascii="Cambria Math" w:eastAsiaTheme="minorEastAsia" w:hAnsi="Cambria Math" w:cs="Times New Roman"/>
+                  <w:lang w:val="sr-Latn-RS"/>
+                </w:rPr>
+                <m:t>2e</m:t>
+              </m:r>
+            </m:sub>
+            <m:sup>
+              <m:r>
+                <w:rPr>
+                  <w:rFonts w:ascii="Cambria Math" w:eastAsiaTheme="minorEastAsia" w:hAnsi="Cambria Math" w:cs="Times New Roman"/>
+                  <w:lang w:val="sr-Latn-RS"/>
+                </w:rPr>
+                <m:t>2</m:t>
+              </m:r>
+            </m:sup>
+          </m:sSubSup>
+          <m:r>
+            <w:rPr>
+              <w:rFonts w:ascii="Cambria Math" w:eastAsiaTheme="minorEastAsia" w:hAnsi="Cambria Math" w:cs="Times New Roman"/>
+              <w:lang w:val="sr-Latn-RS"/>
+            </w:rPr>
+            <m:t>+2CE</m:t>
+          </m:r>
+          <m:sSub>
+            <m:sSubPr>
+              <m:ctrlPr>
+                <w:rPr>
+                  <w:rFonts w:ascii="Cambria Math" w:eastAsiaTheme="minorEastAsia" w:hAnsi="Cambria Math" w:cs="Times New Roman"/>
+                  <w:i/>
+                  <w:lang w:val="sr-Latn-RS"/>
+                </w:rPr>
+              </m:ctrlPr>
+            </m:sSubPr>
+            <m:e>
+              <m:r>
+                <w:rPr>
+                  <w:rFonts w:ascii="Cambria Math" w:eastAsiaTheme="minorEastAsia" w:hAnsi="Cambria Math" w:cs="Times New Roman"/>
+                  <w:lang w:val="sr-Latn-RS"/>
+                </w:rPr>
+                <m:t>x</m:t>
+              </m:r>
+            </m:e>
+            <m:sub>
+              <m:r>
+                <w:rPr>
+                  <w:rFonts w:ascii="Cambria Math" w:eastAsiaTheme="minorEastAsia" w:hAnsi="Cambria Math" w:cs="Times New Roman"/>
+                  <w:lang w:val="sr-Latn-RS"/>
+                </w:rPr>
+                <m:t>2e</m:t>
+              </m:r>
+            </m:sub>
+          </m:sSub>
+        </m:oMath>
+      </m:oMathPara>
+    </w:p>
+    <w:p>
+      <w:pPr>
+        <w:rPr>
+          <w:rFonts w:ascii="Times New Roman" w:eastAsiaTheme="minorEastAsia" w:hAnsi="Times New Roman" w:cs="Times New Roman"/>
+          <w:lang w:val="sr-Latn-RS"/>
+        </w:rPr>
+      </w:pPr>
+      <w:r>
+        <w:rPr>
+          <w:rFonts w:ascii="Times New Roman" w:eastAsiaTheme="minorEastAsia" w:hAnsi="Times New Roman" w:cs="Times New Roman"/>
+          <w:lang w:val="sr-Latn-RS"/>
+        </w:rPr>
+        <w:t xml:space="preserve">Gde je </w:t>
+      </w:r>
+      <m:oMath>
+        <m:r>
+          <w:rPr>
+            <w:rFonts w:ascii="Cambria Math" w:eastAsiaTheme="minorEastAsia" w:hAnsi="Cambria Math" w:cs="Times New Roman"/>
+            <w:lang w:val="sr-Latn-RS"/>
+          </w:rPr>
+          <m:t>h(x)</m:t>
+        </m:r>
+      </m:oMath>
+      <w:r>
+        <w:rPr>
+          <w:rFonts w:ascii="Times New Roman" w:eastAsiaTheme="minorEastAsia" w:hAnsi="Times New Roman" w:cs="Times New Roman"/>
+          <w:lang w:val="sr-Latn-RS"/>
+        </w:rPr>
+        <w:t xml:space="preserve"> nova funkcija izlaza za koju važi </w:t>
+      </w:r>
+      <m:oMath>
+        <m:sSub>
+          <m:sSubPr>
+            <m:ctrlPr>
+              <w:rPr>
+                <w:rFonts w:ascii="Cambria Math" w:eastAsiaTheme="minorEastAsia" w:hAnsi="Cambria Math" w:cs="Times New Roman"/>
+                <w:i/>
+                <w:lang w:val="sr-Latn-RS"/>
+              </w:rPr>
+            </m:ctrlPr>
+          </m:sSubPr>
+          <m:e>
+            <m:r>
+              <w:rPr>
+                <w:rFonts w:ascii="Cambria Math" w:eastAsiaTheme="minorEastAsia" w:hAnsi="Cambria Math" w:cs="Times New Roman"/>
+                <w:lang w:val="sr-Latn-RS"/>
+              </w:rPr>
+              <m:t>L</m:t>
+            </m:r>
+          </m:e>
+          <m:sub>
+            <m:r>
+              <w:rPr>
+                <w:rFonts w:ascii="Cambria Math" w:eastAsiaTheme="minorEastAsia" w:hAnsi="Cambria Math" w:cs="Times New Roman"/>
+                <w:lang w:val="sr-Latn-RS"/>
+              </w:rPr>
+              <m:t>g</m:t>
+            </m:r>
+          </m:sub>
+        </m:sSub>
+        <m:r>
+          <w:rPr>
+            <w:rFonts w:ascii="Cambria Math" w:eastAsiaTheme="minorEastAsia" w:hAnsi="Cambria Math" w:cs="Times New Roman"/>
+            <w:lang w:val="sr-Latn-RS"/>
+          </w:rPr>
+          <m:t>h</m:t>
+        </m:r>
+        <m:d>
+          <m:dPr>
+            <m:ctrlPr>
+              <w:rPr>
+                <w:rFonts w:ascii="Cambria Math" w:eastAsiaTheme="minorEastAsia" w:hAnsi="Cambria Math" w:cs="Times New Roman"/>
+                <w:i/>
+                <w:lang w:val="sr-Latn-RS"/>
+              </w:rPr>
+            </m:ctrlPr>
+          </m:dPr>
+          <m:e>
+            <m:r>
+              <w:rPr>
+                <w:rFonts w:ascii="Cambria Math" w:eastAsiaTheme="minorEastAsia" w:hAnsi="Cambria Math" w:cs="Times New Roman"/>
+                <w:lang w:val="sr-Latn-RS"/>
+              </w:rPr>
+              <m:t>x</m:t>
+            </m:r>
+          </m:e>
+        </m:d>
+        <m:r>
+          <w:rPr>
+            <w:rFonts w:ascii="Cambria Math" w:eastAsiaTheme="minorEastAsia" w:hAnsi="Cambria Math" w:cs="Times New Roman"/>
+            <w:lang w:val="sr-Latn-RS"/>
+          </w:rPr>
+          <m:t>=0</m:t>
+        </m:r>
+      </m:oMath>
+      <w:r>
+        <w:rPr>
+          <w:rFonts w:ascii="Times New Roman" w:eastAsiaTheme="minorEastAsia" w:hAnsi="Times New Roman" w:cs="Times New Roman"/>
+          <w:lang w:val="sr-Latn-RS"/>
+        </w:rPr>
+        <w:t>.</w:t>
+      </w:r>
+    </w:p>
+    <w:p>
+      <w:pPr>
+        <w:rPr>
+          <w:rFonts w:ascii="Times New Roman" w:eastAsiaTheme="minorEastAsia" w:hAnsi="Times New Roman" w:cs="Times New Roman"/>
+          <w:lang w:val="sr-Latn-RS"/>
+        </w:rPr>
+      </w:pPr>
+      <w:r>
+        <w:rPr>
+          <w:rFonts w:ascii="Times New Roman" w:eastAsiaTheme="minorEastAsia" w:hAnsi="Times New Roman" w:cs="Times New Roman"/>
+          <w:lang w:val="sr-Latn-RS"/>
+        </w:rPr>
+        <w:t xml:space="preserve">Da bi se obezbedilo praćenje reference prelazimo u sisem greške </w:t>
+      </w:r>
+      <m:oMath>
+        <m:r>
+          <w:rPr>
+            <w:rFonts w:ascii="Cambria Math" w:eastAsiaTheme="minorEastAsia" w:hAnsi="Cambria Math" w:cs="Times New Roman"/>
+            <w:lang w:val="sr-Latn-RS"/>
+          </w:rPr>
+          <m:t>e</m:t>
+        </m:r>
+      </m:oMath>
+      <w:r>
+        <w:rPr>
+          <w:rFonts w:ascii="Times New Roman" w:eastAsiaTheme="minorEastAsia" w:hAnsi="Times New Roman" w:cs="Times New Roman"/>
+          <w:lang w:val="sr-Latn-RS"/>
+        </w:rPr>
+        <w:t xml:space="preserve">, a da bi se obezbedilo potiskivanje poremećaja dodaje se novo stanje u sistemu greške </w:t>
+      </w:r>
+      <m:oMath>
+        <m:sSub>
+          <m:sSubPr>
+            <m:ctrlPr>
+              <w:rPr>
+                <w:rFonts w:ascii="Cambria Math" w:eastAsiaTheme="minorEastAsia" w:hAnsi="Cambria Math" w:cs="Times New Roman"/>
+                <w:i/>
+                <w:lang w:val="sr-Latn-RS"/>
+              </w:rPr>
+            </m:ctrlPr>
+          </m:sSubPr>
+          <m:e>
+            <m:r>
+              <w:rPr>
+                <w:rFonts w:ascii="Cambria Math" w:eastAsiaTheme="minorEastAsia" w:hAnsi="Cambria Math" w:cs="Times New Roman"/>
+                <w:lang w:val="sr-Latn-RS"/>
+              </w:rPr>
+              <m:t>e</m:t>
+            </m:r>
+          </m:e>
+          <m:sub>
+            <m:r>
+              <w:rPr>
+                <w:rFonts w:ascii="Cambria Math" w:eastAsiaTheme="minorEastAsia" w:hAnsi="Cambria Math" w:cs="Times New Roman"/>
+                <w:lang w:val="sr-Latn-RS"/>
+              </w:rPr>
+              <m:t>1</m:t>
+            </m:r>
+          </m:sub>
+        </m:sSub>
+      </m:oMath>
+    </w:p>
+    <w:p>
+      <w:pPr>
+        <w:jc w:val="center"/>
+        <w:rPr>
+          <w:iCs/>
+          <w:lang w:val="sr-Latn-RS"/>
+        </w:rPr>
+      </w:pPr>
     </w:p>
     <w:p>
       <w:pPr>
@@ -5865,6 +7104,7 @@
         <w:docPartUnique/>
       </w:docPartObj>
     </w:sdtPr>
+    <w:sdtEndPr/>
     <w:sdtContent>
       <w:p>
         <w:pPr>

</xml_diff>

<commit_message>
Zavrsio tekst o feedback linearzaciji
</commit_message>
<xml_diff>
--- a/Projekat 3/Izvestaj_3.docx
+++ b/Projekat 3/Izvestaj_3.docx
@@ -4360,6 +4360,21 @@
           <w:lang w:val="sr-Latn-RS"/>
         </w:rPr>
         <w:t>razmatraćemo različite metode projektovanja kontrolera za dati objekat upavljanja.</w:t>
+      </w:r>
+    </w:p>
+    <w:p>
+      <w:pPr>
+        <w:jc w:val="both"/>
+        <w:rPr>
+          <w:lang w:val="sr-Latn-RS"/>
+        </w:rPr>
+      </w:pPr>
+      <w:r>
+        <w:rPr>
+          <w:highlight w:val="yellow"/>
+          <w:lang w:val="sr-Latn-RS"/>
+        </w:rPr>
+        <w:t>Prefiltar reference pomenuti.</w:t>
       </w:r>
     </w:p>
     <w:p>
@@ -5657,7 +5672,15 @@
           <w:rFonts w:ascii="Cambria Math" w:eastAsiaTheme="minorEastAsia" w:hAnsi="Cambria Math"/>
           <w:lang w:val="sr-Latn-RS"/>
         </w:rPr>
-        <w:t>Za ovakav linearizovani sistem projektujmo kontroler Ziegler-Nichols-ovom metodom frekvencijskog odziva. Sprovođenjem relejnog eksperimenta dobijeni su koeficijenti kontrolera u PID obliku. Ove koeficijente dalje blago podešavamo i posmatramo odziv sistema dok nismo zadovoljni. Dobijeni kontroler ima funkciju prenosa u sledećem obliku:</w:t>
+        <w:t xml:space="preserve">Za ovakav linearizovani sistem projektujmo kontroler Ziegler-Nichols-ovom metodom frekvencijskog odziva. Sprovođenjem relejnog eksperimenta dobijeni su koeficijenti kontrolera u </w:t>
+      </w:r>
+      <w:r>
+        <w:rPr>
+          <w:rFonts w:ascii="Cambria Math" w:eastAsiaTheme="minorEastAsia" w:hAnsi="Cambria Math"/>
+          <w:lang w:val="sr-Latn-RS"/>
+        </w:rPr>
+        <w:lastRenderedPageBreak/>
+        <w:t>PID obliku. Ove koeficijente dalje blago podešavamo i posmatramo odziv sistema dok nismo zadovoljni. Dobijeni kontroler ima funkciju prenosa u sledećem obliku:</w:t>
       </w:r>
     </w:p>
     <w:p>
@@ -5676,7 +5699,6 @@
               <w:rFonts w:ascii="Cambria Math" w:eastAsiaTheme="minorEastAsia" w:hAnsi="Cambria Math"/>
               <w:lang w:val="sr-Latn-RS"/>
             </w:rPr>
-            <w:lastRenderedPageBreak/>
             <m:t>K</m:t>
           </m:r>
           <m:d>
@@ -6870,6 +6892,7 @@
     </w:p>
     <w:p>
       <w:pPr>
+        <w:jc w:val="both"/>
         <w:rPr>
           <w:rFonts w:ascii="Times New Roman" w:eastAsiaTheme="minorEastAsia" w:hAnsi="Times New Roman" w:cs="Times New Roman"/>
           <w:lang w:val="sr-Latn-RS"/>
@@ -6924,11 +6947,1450 @@
                 <w:rFonts w:ascii="Cambria Math" w:eastAsiaTheme="minorEastAsia" w:hAnsi="Cambria Math" w:cs="Times New Roman"/>
                 <w:lang w:val="sr-Latn-RS"/>
               </w:rPr>
-              <m:t>1</m:t>
+              <m:t>0</m:t>
             </m:r>
           </m:sub>
         </m:sSub>
       </m:oMath>
+      <w:r>
+        <w:rPr>
+          <w:rFonts w:ascii="Times New Roman" w:eastAsiaTheme="minorEastAsia" w:hAnsi="Times New Roman" w:cs="Times New Roman"/>
+          <w:lang w:val="sr-Latn-RS"/>
+        </w:rPr>
+        <w:t>.</w:t>
+      </w:r>
+    </w:p>
+    <w:p>
+      <w:pPr>
+        <w:jc w:val="center"/>
+        <w:rPr>
+          <w:rFonts w:ascii="Times New Roman" w:eastAsiaTheme="minorEastAsia" w:hAnsi="Times New Roman" w:cs="Times New Roman"/>
+          <w:lang w:val="sr-Latn-RS"/>
+        </w:rPr>
+      </w:pPr>
+      <m:oMathPara>
+        <m:oMath>
+          <m:r>
+            <w:rPr>
+              <w:rFonts w:ascii="Cambria Math" w:eastAsiaTheme="minorEastAsia" w:hAnsi="Cambria Math" w:cs="Times New Roman"/>
+              <w:lang w:val="sr-Latn-RS"/>
+            </w:rPr>
+            <m:t xml:space="preserve">e= </m:t>
+          </m:r>
+          <m:d>
+            <m:dPr>
+              <m:ctrlPr>
+                <w:rPr>
+                  <w:rFonts w:ascii="Cambria Math" w:eastAsiaTheme="minorEastAsia" w:hAnsi="Cambria Math" w:cs="Times New Roman"/>
+                  <w:i/>
+                  <w:lang w:val="sr-Latn-RS"/>
+                </w:rPr>
+              </m:ctrlPr>
+            </m:dPr>
+            <m:e>
+              <m:m>
+                <m:mPr>
+                  <m:mcs>
+                    <m:mc>
+                      <m:mcPr>
+                        <m:count m:val="1"/>
+                        <m:mcJc m:val="center"/>
+                      </m:mcPr>
+                    </m:mc>
+                  </m:mcs>
+                  <m:ctrlPr>
+                    <w:rPr>
+                      <w:rFonts w:ascii="Cambria Math" w:eastAsiaTheme="minorEastAsia" w:hAnsi="Cambria Math" w:cs="Times New Roman"/>
+                      <w:i/>
+                      <w:lang w:val="sr-Latn-RS"/>
+                    </w:rPr>
+                  </m:ctrlPr>
+                </m:mPr>
+                <m:mr>
+                  <m:e>
+                    <m:sSub>
+                      <m:sSubPr>
+                        <m:ctrlPr>
+                          <w:rPr>
+                            <w:rFonts w:ascii="Cambria Math" w:eastAsiaTheme="minorEastAsia" w:hAnsi="Cambria Math" w:cs="Times New Roman"/>
+                            <w:i/>
+                            <w:lang w:val="sr-Latn-RS"/>
+                          </w:rPr>
+                        </m:ctrlPr>
+                      </m:sSubPr>
+                      <m:e>
+                        <m:r>
+                          <w:rPr>
+                            <w:rFonts w:ascii="Cambria Math" w:eastAsiaTheme="minorEastAsia" w:hAnsi="Cambria Math" w:cs="Times New Roman"/>
+                            <w:lang w:val="sr-Latn-RS"/>
+                          </w:rPr>
+                          <m:t>e</m:t>
+                        </m:r>
+                      </m:e>
+                      <m:sub>
+                        <m:r>
+                          <w:rPr>
+                            <w:rFonts w:ascii="Cambria Math" w:eastAsiaTheme="minorEastAsia" w:hAnsi="Cambria Math" w:cs="Times New Roman"/>
+                            <w:lang w:val="sr-Latn-RS"/>
+                          </w:rPr>
+                          <m:t>0</m:t>
+                        </m:r>
+                      </m:sub>
+                    </m:sSub>
+                  </m:e>
+                </m:mr>
+                <m:mr>
+                  <m:e>
+                    <m:sSub>
+                      <m:sSubPr>
+                        <m:ctrlPr>
+                          <w:rPr>
+                            <w:rFonts w:ascii="Cambria Math" w:eastAsiaTheme="minorEastAsia" w:hAnsi="Cambria Math" w:cs="Times New Roman"/>
+                            <w:i/>
+                            <w:lang w:val="sr-Latn-RS"/>
+                          </w:rPr>
+                        </m:ctrlPr>
+                      </m:sSubPr>
+                      <m:e>
+                        <m:r>
+                          <w:rPr>
+                            <w:rFonts w:ascii="Cambria Math" w:eastAsiaTheme="minorEastAsia" w:hAnsi="Cambria Math" w:cs="Times New Roman"/>
+                            <w:lang w:val="sr-Latn-RS"/>
+                          </w:rPr>
+                          <m:t>e</m:t>
+                        </m:r>
+                      </m:e>
+                      <m:sub>
+                        <m:r>
+                          <w:rPr>
+                            <w:rFonts w:ascii="Cambria Math" w:eastAsiaTheme="minorEastAsia" w:hAnsi="Cambria Math" w:cs="Times New Roman"/>
+                            <w:lang w:val="sr-Latn-RS"/>
+                          </w:rPr>
+                          <m:t>1</m:t>
+                        </m:r>
+                      </m:sub>
+                    </m:sSub>
+                    <m:ctrlPr>
+                      <w:rPr>
+                        <w:rFonts w:ascii="Cambria Math" w:eastAsia="Cambria Math" w:hAnsi="Cambria Math" w:cs="Cambria Math"/>
+                        <w:i/>
+                      </w:rPr>
+                    </m:ctrlPr>
+                  </m:e>
+                </m:mr>
+                <m:mr>
+                  <m:e>
+                    <m:sSub>
+                      <m:sSubPr>
+                        <m:ctrlPr>
+                          <w:rPr>
+                            <w:rFonts w:ascii="Cambria Math" w:eastAsia="Cambria Math" w:hAnsi="Cambria Math" w:cs="Cambria Math"/>
+                            <w:i/>
+                          </w:rPr>
+                        </m:ctrlPr>
+                      </m:sSubPr>
+                      <m:e>
+                        <m:r>
+                          <w:rPr>
+                            <w:rFonts w:ascii="Cambria Math" w:eastAsia="Cambria Math" w:hAnsi="Cambria Math" w:cs="Cambria Math"/>
+                          </w:rPr>
+                          <m:t>e</m:t>
+                        </m:r>
+                      </m:e>
+                      <m:sub>
+                        <m:r>
+                          <w:rPr>
+                            <w:rFonts w:ascii="Cambria Math" w:eastAsia="Cambria Math" w:hAnsi="Cambria Math" w:cs="Cambria Math"/>
+                          </w:rPr>
+                          <m:t>2</m:t>
+                        </m:r>
+                      </m:sub>
+                    </m:sSub>
+                  </m:e>
+                </m:mr>
+              </m:m>
+            </m:e>
+          </m:d>
+          <m:r>
+            <w:rPr>
+              <w:rFonts w:ascii="Cambria Math" w:eastAsiaTheme="minorEastAsia" w:hAnsi="Cambria Math" w:cs="Times New Roman"/>
+              <w:lang w:val="sr-Latn-RS"/>
+            </w:rPr>
+            <m:t xml:space="preserve">= </m:t>
+          </m:r>
+          <m:d>
+            <m:dPr>
+              <m:ctrlPr>
+                <w:rPr>
+                  <w:rFonts w:ascii="Cambria Math" w:eastAsiaTheme="minorEastAsia" w:hAnsi="Cambria Math" w:cs="Times New Roman"/>
+                  <w:i/>
+                  <w:lang w:val="sr-Latn-RS"/>
+                </w:rPr>
+              </m:ctrlPr>
+            </m:dPr>
+            <m:e>
+              <m:m>
+                <m:mPr>
+                  <m:mcs>
+                    <m:mc>
+                      <m:mcPr>
+                        <m:count m:val="1"/>
+                        <m:mcJc m:val="center"/>
+                      </m:mcPr>
+                    </m:mc>
+                  </m:mcs>
+                  <m:ctrlPr>
+                    <w:rPr>
+                      <w:rFonts w:ascii="Cambria Math" w:eastAsiaTheme="minorEastAsia" w:hAnsi="Cambria Math" w:cs="Times New Roman"/>
+                      <w:i/>
+                      <w:lang w:val="sr-Latn-RS"/>
+                    </w:rPr>
+                  </m:ctrlPr>
+                </m:mPr>
+                <m:mr>
+                  <m:e>
+                    <m:nary>
+                      <m:naryPr>
+                        <m:limLoc m:val="subSup"/>
+                        <m:ctrlPr>
+                          <w:rPr>
+                            <w:rFonts w:ascii="Cambria Math" w:eastAsiaTheme="minorEastAsia" w:hAnsi="Cambria Math" w:cs="Times New Roman"/>
+                            <w:i/>
+                            <w:lang w:val="sr-Latn-RS"/>
+                          </w:rPr>
+                        </m:ctrlPr>
+                      </m:naryPr>
+                      <m:sub>
+                        <m:r>
+                          <w:rPr>
+                            <w:rFonts w:ascii="Cambria Math" w:eastAsiaTheme="minorEastAsia" w:hAnsi="Cambria Math" w:cs="Times New Roman"/>
+                            <w:lang w:val="sr-Latn-RS"/>
+                          </w:rPr>
+                          <m:t>0</m:t>
+                        </m:r>
+                      </m:sub>
+                      <m:sup>
+                        <m:r>
+                          <w:rPr>
+                            <w:rFonts w:ascii="Cambria Math" w:eastAsiaTheme="minorEastAsia" w:hAnsi="Cambria Math" w:cs="Times New Roman"/>
+                            <w:lang w:val="sr-Latn-RS"/>
+                          </w:rPr>
+                          <m:t>t</m:t>
+                        </m:r>
+                      </m:sup>
+                      <m:e>
+                        <m:sSub>
+                          <m:sSubPr>
+                            <m:ctrlPr>
+                              <w:rPr>
+                                <w:rFonts w:ascii="Cambria Math" w:eastAsiaTheme="minorEastAsia" w:hAnsi="Cambria Math" w:cs="Times New Roman"/>
+                                <w:i/>
+                                <w:lang w:val="sr-Latn-RS"/>
+                              </w:rPr>
+                            </m:ctrlPr>
+                          </m:sSubPr>
+                          <m:e>
+                            <m:r>
+                              <w:rPr>
+                                <w:rFonts w:ascii="Cambria Math" w:eastAsiaTheme="minorEastAsia" w:hAnsi="Cambria Math" w:cs="Times New Roman"/>
+                                <w:lang w:val="sr-Latn-RS"/>
+                              </w:rPr>
+                              <m:t>e</m:t>
+                            </m:r>
+                          </m:e>
+                          <m:sub>
+                            <m:r>
+                              <w:rPr>
+                                <w:rFonts w:ascii="Cambria Math" w:eastAsiaTheme="minorEastAsia" w:hAnsi="Cambria Math" w:cs="Times New Roman"/>
+                                <w:lang w:val="sr-Latn-RS"/>
+                              </w:rPr>
+                              <m:t>1</m:t>
+                            </m:r>
+                          </m:sub>
+                        </m:sSub>
+                        <m:d>
+                          <m:dPr>
+                            <m:ctrlPr>
+                              <w:rPr>
+                                <w:rFonts w:ascii="Cambria Math" w:eastAsiaTheme="minorEastAsia" w:hAnsi="Cambria Math" w:cs="Times New Roman"/>
+                                <w:i/>
+                                <w:lang w:val="sr-Latn-RS"/>
+                              </w:rPr>
+                            </m:ctrlPr>
+                          </m:dPr>
+                          <m:e>
+                            <m:r>
+                              <w:rPr>
+                                <w:rFonts w:ascii="Cambria Math" w:eastAsiaTheme="minorEastAsia" w:hAnsi="Cambria Math" w:cs="Times New Roman"/>
+                                <w:lang w:val="sr-Latn-RS"/>
+                              </w:rPr>
+                              <m:t>τ</m:t>
+                            </m:r>
+                          </m:e>
+                        </m:d>
+                        <m:r>
+                          <w:rPr>
+                            <w:rFonts w:ascii="Cambria Math" w:eastAsiaTheme="minorEastAsia" w:hAnsi="Cambria Math" w:cs="Times New Roman"/>
+                            <w:lang w:val="sr-Latn-RS"/>
+                          </w:rPr>
+                          <m:t>dτ</m:t>
+                        </m:r>
+                      </m:e>
+                    </m:nary>
+                  </m:e>
+                </m:mr>
+                <m:mr>
+                  <m:e>
+                    <m:sSub>
+                      <m:sSubPr>
+                        <m:ctrlPr>
+                          <w:rPr>
+                            <w:rFonts w:ascii="Cambria Math" w:eastAsiaTheme="minorEastAsia" w:hAnsi="Cambria Math" w:cs="Times New Roman"/>
+                            <w:i/>
+                            <w:lang w:val="sr-Latn-RS"/>
+                          </w:rPr>
+                        </m:ctrlPr>
+                      </m:sSubPr>
+                      <m:e>
+                        <m:r>
+                          <w:rPr>
+                            <w:rFonts w:ascii="Cambria Math" w:eastAsiaTheme="minorEastAsia" w:hAnsi="Cambria Math" w:cs="Times New Roman"/>
+                            <w:lang w:val="sr-Latn-RS"/>
+                          </w:rPr>
+                          <m:t>z</m:t>
+                        </m:r>
+                      </m:e>
+                      <m:sub>
+                        <m:r>
+                          <w:rPr>
+                            <w:rFonts w:ascii="Cambria Math" w:eastAsiaTheme="minorEastAsia" w:hAnsi="Cambria Math" w:cs="Times New Roman"/>
+                            <w:lang w:val="sr-Latn-RS"/>
+                          </w:rPr>
+                          <m:t>1</m:t>
+                        </m:r>
+                      </m:sub>
+                    </m:sSub>
+                    <m:r>
+                      <w:rPr>
+                        <w:rFonts w:ascii="Cambria Math" w:eastAsiaTheme="minorEastAsia" w:hAnsi="Cambria Math" w:cs="Times New Roman"/>
+                        <w:lang w:val="sr-Latn-RS"/>
+                      </w:rPr>
+                      <m:t>-R</m:t>
+                    </m:r>
+                    <m:ctrlPr>
+                      <w:rPr>
+                        <w:rFonts w:ascii="Cambria Math" w:eastAsia="Cambria Math" w:hAnsi="Cambria Math" w:cs="Cambria Math"/>
+                        <w:i/>
+                      </w:rPr>
+                    </m:ctrlPr>
+                  </m:e>
+                </m:mr>
+                <m:mr>
+                  <m:e>
+                    <m:sSub>
+                      <m:sSubPr>
+                        <m:ctrlPr>
+                          <w:rPr>
+                            <w:rFonts w:ascii="Cambria Math" w:eastAsia="Cambria Math" w:hAnsi="Cambria Math" w:cs="Cambria Math"/>
+                            <w:i/>
+                          </w:rPr>
+                        </m:ctrlPr>
+                      </m:sSubPr>
+                      <m:e>
+                        <m:r>
+                          <w:rPr>
+                            <w:rFonts w:ascii="Cambria Math" w:eastAsia="Cambria Math" w:hAnsi="Cambria Math" w:cs="Cambria Math"/>
+                          </w:rPr>
+                          <m:t>z</m:t>
+                        </m:r>
+                      </m:e>
+                      <m:sub>
+                        <m:r>
+                          <w:rPr>
+                            <w:rFonts w:ascii="Cambria Math" w:eastAsia="Cambria Math" w:hAnsi="Cambria Math" w:cs="Cambria Math"/>
+                          </w:rPr>
+                          <m:t>2</m:t>
+                        </m:r>
+                      </m:sub>
+                    </m:sSub>
+                    <m:r>
+                      <w:rPr>
+                        <w:rFonts w:ascii="Cambria Math" w:eastAsia="Cambria Math" w:hAnsi="Cambria Math" w:cs="Cambria Math"/>
+                      </w:rPr>
+                      <m:t>-</m:t>
+                    </m:r>
+                    <m:acc>
+                      <m:accPr>
+                        <m:chr m:val="̇"/>
+                        <m:ctrlPr>
+                          <w:rPr>
+                            <w:rFonts w:ascii="Cambria Math" w:eastAsia="Cambria Math" w:hAnsi="Cambria Math" w:cs="Cambria Math"/>
+                            <w:i/>
+                          </w:rPr>
+                        </m:ctrlPr>
+                      </m:accPr>
+                      <m:e>
+                        <m:r>
+                          <w:rPr>
+                            <w:rFonts w:ascii="Cambria Math" w:eastAsia="Cambria Math" w:hAnsi="Cambria Math" w:cs="Cambria Math"/>
+                          </w:rPr>
+                          <m:t>R</m:t>
+                        </m:r>
+                      </m:e>
+                    </m:acc>
+                  </m:e>
+                </m:mr>
+              </m:m>
+            </m:e>
+          </m:d>
+        </m:oMath>
+      </m:oMathPara>
+    </w:p>
+    <w:p>
+      <w:pPr>
+        <w:jc w:val="both"/>
+        <w:rPr>
+          <w:rFonts w:ascii="Times New Roman" w:eastAsiaTheme="minorEastAsia" w:hAnsi="Times New Roman" w:cs="Times New Roman"/>
+          <w:lang w:val="sr-Latn-RS"/>
+        </w:rPr>
+      </w:pPr>
+      <w:r>
+        <w:rPr>
+          <w:rFonts w:ascii="Times New Roman" w:eastAsiaTheme="minorEastAsia" w:hAnsi="Times New Roman" w:cs="Times New Roman"/>
+          <w:lang w:val="sr-Latn-RS"/>
+        </w:rPr>
+        <w:t>Upravljanje dato sistemu je:</w:t>
+      </w:r>
+    </w:p>
+    <w:p>
+      <w:pPr>
+        <w:spacing w:before="240"/>
+        <w:rPr>
+          <w:rFonts w:ascii="Times New Roman" w:eastAsiaTheme="minorEastAsia" w:hAnsi="Times New Roman" w:cs="Times New Roman"/>
+        </w:rPr>
+      </w:pPr>
+      <m:oMathPara>
+        <m:oMath>
+          <m:r>
+            <w:rPr>
+              <w:rFonts w:ascii="Cambria Math" w:eastAsiaTheme="minorEastAsia" w:hAnsi="Cambria Math" w:cs="Times New Roman"/>
+            </w:rPr>
+            <m:t>u=u</m:t>
+          </m:r>
+          <m:d>
+            <m:dPr>
+              <m:ctrlPr>
+                <w:rPr>
+                  <w:rFonts w:ascii="Cambria Math" w:eastAsiaTheme="minorEastAsia" w:hAnsi="Cambria Math" w:cs="Times New Roman"/>
+                  <w:i/>
+                </w:rPr>
+              </m:ctrlPr>
+            </m:dPr>
+            <m:e>
+              <m:r>
+                <w:rPr>
+                  <w:rFonts w:ascii="Cambria Math" w:eastAsiaTheme="minorEastAsia" w:hAnsi="Cambria Math" w:cs="Times New Roman"/>
+                </w:rPr>
+                <m:t>x,v</m:t>
+              </m:r>
+            </m:e>
+          </m:d>
+          <m:r>
+            <w:rPr>
+              <w:rFonts w:ascii="Cambria Math" w:eastAsiaTheme="minorEastAsia" w:hAnsi="Cambria Math" w:cs="Times New Roman"/>
+            </w:rPr>
+            <m:t>=</m:t>
+          </m:r>
+          <m:f>
+            <m:fPr>
+              <m:ctrlPr>
+                <w:rPr>
+                  <w:rFonts w:ascii="Cambria Math" w:eastAsiaTheme="minorEastAsia" w:hAnsi="Cambria Math" w:cs="Times New Roman"/>
+                  <w:i/>
+                </w:rPr>
+              </m:ctrlPr>
+            </m:fPr>
+            <m:num>
+              <m:r>
+                <w:rPr>
+                  <w:rFonts w:ascii="Cambria Math" w:eastAsiaTheme="minorEastAsia" w:hAnsi="Cambria Math" w:cs="Times New Roman"/>
+                </w:rPr>
+                <m:t>1</m:t>
+              </m:r>
+            </m:num>
+            <m:den>
+              <m:sSub>
+                <m:sSubPr>
+                  <m:ctrlPr>
+                    <w:rPr>
+                      <w:rFonts w:ascii="Cambria Math" w:eastAsiaTheme="minorEastAsia" w:hAnsi="Cambria Math" w:cs="Times New Roman"/>
+                      <w:i/>
+                    </w:rPr>
+                  </m:ctrlPr>
+                </m:sSubPr>
+                <m:e>
+                  <m:r>
+                    <w:rPr>
+                      <w:rFonts w:ascii="Cambria Math" w:eastAsiaTheme="minorEastAsia" w:hAnsi="Cambria Math" w:cs="Times New Roman"/>
+                    </w:rPr>
+                    <m:t>L</m:t>
+                  </m:r>
+                </m:e>
+                <m:sub>
+                  <m:r>
+                    <w:rPr>
+                      <w:rFonts w:ascii="Cambria Math" w:eastAsiaTheme="minorEastAsia" w:hAnsi="Cambria Math" w:cs="Times New Roman"/>
+                    </w:rPr>
+                    <m:t>g</m:t>
+                  </m:r>
+                </m:sub>
+              </m:sSub>
+              <m:sSub>
+                <m:sSubPr>
+                  <m:ctrlPr>
+                    <w:rPr>
+                      <w:rFonts w:ascii="Cambria Math" w:eastAsiaTheme="minorEastAsia" w:hAnsi="Cambria Math" w:cs="Times New Roman"/>
+                      <w:i/>
+                    </w:rPr>
+                  </m:ctrlPr>
+                </m:sSubPr>
+                <m:e>
+                  <m:r>
+                    <w:rPr>
+                      <w:rFonts w:ascii="Cambria Math" w:eastAsiaTheme="minorEastAsia" w:hAnsi="Cambria Math" w:cs="Times New Roman"/>
+                    </w:rPr>
+                    <m:t>L</m:t>
+                  </m:r>
+                </m:e>
+                <m:sub>
+                  <m:r>
+                    <w:rPr>
+                      <w:rFonts w:ascii="Cambria Math" w:eastAsiaTheme="minorEastAsia" w:hAnsi="Cambria Math" w:cs="Times New Roman"/>
+                    </w:rPr>
+                    <m:t>f</m:t>
+                  </m:r>
+                </m:sub>
+              </m:sSub>
+              <m:r>
+                <w:rPr>
+                  <w:rFonts w:ascii="Cambria Math" w:eastAsiaTheme="minorEastAsia" w:hAnsi="Cambria Math" w:cs="Times New Roman"/>
+                </w:rPr>
+                <m:t>h</m:t>
+              </m:r>
+              <m:d>
+                <m:dPr>
+                  <m:ctrlPr>
+                    <w:rPr>
+                      <w:rFonts w:ascii="Cambria Math" w:eastAsiaTheme="minorEastAsia" w:hAnsi="Cambria Math" w:cs="Times New Roman"/>
+                      <w:i/>
+                    </w:rPr>
+                  </m:ctrlPr>
+                </m:dPr>
+                <m:e>
+                  <m:r>
+                    <w:rPr>
+                      <w:rFonts w:ascii="Cambria Math" w:eastAsiaTheme="minorEastAsia" w:hAnsi="Cambria Math" w:cs="Times New Roman"/>
+                    </w:rPr>
+                    <m:t>x</m:t>
+                  </m:r>
+                </m:e>
+              </m:d>
+            </m:den>
+          </m:f>
+          <m:d>
+            <m:dPr>
+              <m:ctrlPr>
+                <w:rPr>
+                  <w:rFonts w:ascii="Cambria Math" w:eastAsiaTheme="minorEastAsia" w:hAnsi="Cambria Math" w:cs="Times New Roman"/>
+                  <w:i/>
+                </w:rPr>
+              </m:ctrlPr>
+            </m:dPr>
+            <m:e>
+              <m:r>
+                <w:rPr>
+                  <w:rFonts w:ascii="Cambria Math" w:eastAsiaTheme="minorEastAsia" w:hAnsi="Cambria Math" w:cs="Times New Roman"/>
+                </w:rPr>
+                <m:t>-</m:t>
+              </m:r>
+              <m:sSubSup>
+                <m:sSubSupPr>
+                  <m:ctrlPr>
+                    <w:rPr>
+                      <w:rFonts w:ascii="Cambria Math" w:eastAsiaTheme="minorEastAsia" w:hAnsi="Cambria Math" w:cs="Times New Roman"/>
+                      <w:i/>
+                    </w:rPr>
+                  </m:ctrlPr>
+                </m:sSubSupPr>
+                <m:e>
+                  <m:r>
+                    <w:rPr>
+                      <w:rFonts w:ascii="Cambria Math" w:eastAsiaTheme="minorEastAsia" w:hAnsi="Cambria Math" w:cs="Times New Roman"/>
+                    </w:rPr>
+                    <m:t>L</m:t>
+                  </m:r>
+                </m:e>
+                <m:sub>
+                  <m:r>
+                    <w:rPr>
+                      <w:rFonts w:ascii="Cambria Math" w:eastAsiaTheme="minorEastAsia" w:hAnsi="Cambria Math" w:cs="Times New Roman"/>
+                    </w:rPr>
+                    <m:t>f</m:t>
+                  </m:r>
+                </m:sub>
+                <m:sup>
+                  <m:r>
+                    <w:rPr>
+                      <w:rFonts w:ascii="Cambria Math" w:eastAsiaTheme="minorEastAsia" w:hAnsi="Cambria Math" w:cs="Times New Roman"/>
+                    </w:rPr>
+                    <m:t>2</m:t>
+                  </m:r>
+                </m:sup>
+              </m:sSubSup>
+              <m:r>
+                <w:rPr>
+                  <w:rFonts w:ascii="Cambria Math" w:eastAsiaTheme="minorEastAsia" w:hAnsi="Cambria Math" w:cs="Times New Roman"/>
+                </w:rPr>
+                <m:t>h</m:t>
+              </m:r>
+              <m:d>
+                <m:dPr>
+                  <m:ctrlPr>
+                    <w:rPr>
+                      <w:rFonts w:ascii="Cambria Math" w:eastAsiaTheme="minorEastAsia" w:hAnsi="Cambria Math" w:cs="Times New Roman"/>
+                      <w:i/>
+                    </w:rPr>
+                  </m:ctrlPr>
+                </m:dPr>
+                <m:e>
+                  <m:r>
+                    <w:rPr>
+                      <w:rFonts w:ascii="Cambria Math" w:eastAsiaTheme="minorEastAsia" w:hAnsi="Cambria Math" w:cs="Times New Roman"/>
+                    </w:rPr>
+                    <m:t>x</m:t>
+                  </m:r>
+                </m:e>
+              </m:d>
+              <m:r>
+                <w:rPr>
+                  <w:rFonts w:ascii="Cambria Math" w:eastAsiaTheme="minorEastAsia" w:hAnsi="Cambria Math" w:cs="Times New Roman"/>
+                </w:rPr>
+                <m:t>+v</m:t>
+              </m:r>
+            </m:e>
+          </m:d>
+        </m:oMath>
+      </m:oMathPara>
+    </w:p>
+    <w:p>
+      <w:pPr>
+        <w:spacing w:before="240"/>
+        <w:rPr>
+          <w:rFonts w:ascii="Times New Roman" w:eastAsiaTheme="minorEastAsia" w:hAnsi="Times New Roman" w:cs="Times New Roman"/>
+          <w:lang w:val="sr-Latn-RS"/>
+        </w:rPr>
+      </w:pPr>
+      <m:oMathPara>
+        <m:oMath>
+          <m:r>
+            <w:rPr>
+              <w:rFonts w:ascii="Cambria Math" w:hAnsi="Cambria Math" w:cs="Times New Roman"/>
+              <w:lang w:val="sr-Latn-RS"/>
+            </w:rPr>
+            <m:t>v=v</m:t>
+          </m:r>
+          <m:d>
+            <m:dPr>
+              <m:ctrlPr>
+                <w:rPr>
+                  <w:rFonts w:ascii="Cambria Math" w:hAnsi="Cambria Math" w:cs="Times New Roman"/>
+                  <w:i/>
+                  <w:lang w:val="sr-Latn-RS"/>
+                </w:rPr>
+              </m:ctrlPr>
+            </m:dPr>
+            <m:e>
+              <m:r>
+                <w:rPr>
+                  <w:rFonts w:ascii="Cambria Math" w:hAnsi="Cambria Math" w:cs="Times New Roman"/>
+                  <w:lang w:val="sr-Latn-RS"/>
+                </w:rPr>
+                <m:t>e,</m:t>
+              </m:r>
+              <m:acc>
+                <m:accPr>
+                  <m:chr m:val="̈"/>
+                  <m:ctrlPr>
+                    <w:rPr>
+                      <w:rFonts w:ascii="Cambria Math" w:hAnsi="Cambria Math" w:cs="Times New Roman"/>
+                      <w:i/>
+                      <w:lang w:val="sr-Latn-RS"/>
+                    </w:rPr>
+                  </m:ctrlPr>
+                </m:accPr>
+                <m:e>
+                  <m:r>
+                    <w:rPr>
+                      <w:rFonts w:ascii="Cambria Math" w:hAnsi="Cambria Math" w:cs="Times New Roman"/>
+                      <w:lang w:val="sr-Latn-RS"/>
+                    </w:rPr>
+                    <m:t>R</m:t>
+                  </m:r>
+                </m:e>
+              </m:acc>
+            </m:e>
+          </m:d>
+          <m:r>
+            <w:rPr>
+              <w:rFonts w:ascii="Cambria Math" w:hAnsi="Cambria Math" w:cs="Times New Roman"/>
+              <w:lang w:val="sr-Latn-RS"/>
+            </w:rPr>
+            <m:t>= -Ke+</m:t>
+          </m:r>
+          <m:acc>
+            <m:accPr>
+              <m:chr m:val="̈"/>
+              <m:ctrlPr>
+                <w:rPr>
+                  <w:rFonts w:ascii="Cambria Math" w:hAnsi="Cambria Math" w:cs="Times New Roman"/>
+                  <w:i/>
+                  <w:lang w:val="sr-Latn-RS"/>
+                </w:rPr>
+              </m:ctrlPr>
+            </m:accPr>
+            <m:e>
+              <m:r>
+                <w:rPr>
+                  <w:rFonts w:ascii="Cambria Math" w:hAnsi="Cambria Math" w:cs="Times New Roman"/>
+                  <w:lang w:val="sr-Latn-RS"/>
+                </w:rPr>
+                <m:t>R</m:t>
+              </m:r>
+            </m:e>
+          </m:acc>
+          <m:r>
+            <w:rPr>
+              <w:rFonts w:ascii="Cambria Math" w:hAnsi="Cambria Math" w:cs="Times New Roman"/>
+              <w:lang w:val="sr-Latn-RS"/>
+            </w:rPr>
+            <m:t>= -</m:t>
+          </m:r>
+          <m:sSub>
+            <m:sSubPr>
+              <m:ctrlPr>
+                <w:rPr>
+                  <w:rFonts w:ascii="Cambria Math" w:hAnsi="Cambria Math" w:cs="Times New Roman"/>
+                  <w:i/>
+                  <w:lang w:val="sr-Latn-RS"/>
+                </w:rPr>
+              </m:ctrlPr>
+            </m:sSubPr>
+            <m:e>
+              <m:r>
+                <w:rPr>
+                  <w:rFonts w:ascii="Cambria Math" w:hAnsi="Cambria Math" w:cs="Times New Roman"/>
+                  <w:lang w:val="sr-Latn-RS"/>
+                </w:rPr>
+                <m:t>K</m:t>
+              </m:r>
+            </m:e>
+            <m:sub>
+              <m:r>
+                <w:rPr>
+                  <w:rFonts w:ascii="Cambria Math" w:hAnsi="Cambria Math" w:cs="Times New Roman"/>
+                  <w:lang w:val="sr-Latn-RS"/>
+                </w:rPr>
+                <m:t>i</m:t>
+              </m:r>
+            </m:sub>
+          </m:sSub>
+          <m:sSub>
+            <m:sSubPr>
+              <m:ctrlPr>
+                <w:rPr>
+                  <w:rFonts w:ascii="Cambria Math" w:hAnsi="Cambria Math" w:cs="Times New Roman"/>
+                  <w:i/>
+                  <w:lang w:val="sr-Latn-RS"/>
+                </w:rPr>
+              </m:ctrlPr>
+            </m:sSubPr>
+            <m:e>
+              <m:r>
+                <w:rPr>
+                  <w:rFonts w:ascii="Cambria Math" w:hAnsi="Cambria Math" w:cs="Times New Roman"/>
+                  <w:lang w:val="sr-Latn-RS"/>
+                </w:rPr>
+                <m:t>e</m:t>
+              </m:r>
+            </m:e>
+            <m:sub>
+              <m:r>
+                <w:rPr>
+                  <w:rFonts w:ascii="Cambria Math" w:hAnsi="Cambria Math" w:cs="Times New Roman"/>
+                  <w:lang w:val="sr-Latn-RS"/>
+                </w:rPr>
+                <m:t>0</m:t>
+              </m:r>
+            </m:sub>
+          </m:sSub>
+          <m:r>
+            <w:rPr>
+              <w:rFonts w:ascii="Cambria Math" w:hAnsi="Cambria Math" w:cs="Times New Roman"/>
+              <w:lang w:val="sr-Latn-RS"/>
+            </w:rPr>
+            <m:t>-</m:t>
+          </m:r>
+          <m:sSub>
+            <m:sSubPr>
+              <m:ctrlPr>
+                <w:rPr>
+                  <w:rFonts w:ascii="Cambria Math" w:hAnsi="Cambria Math" w:cs="Times New Roman"/>
+                  <w:i/>
+                  <w:lang w:val="sr-Latn-RS"/>
+                </w:rPr>
+              </m:ctrlPr>
+            </m:sSubPr>
+            <m:e>
+              <m:r>
+                <w:rPr>
+                  <w:rFonts w:ascii="Cambria Math" w:hAnsi="Cambria Math" w:cs="Times New Roman"/>
+                  <w:lang w:val="sr-Latn-RS"/>
+                </w:rPr>
+                <m:t>K</m:t>
+              </m:r>
+            </m:e>
+            <m:sub>
+              <m:r>
+                <w:rPr>
+                  <w:rFonts w:ascii="Cambria Math" w:hAnsi="Cambria Math" w:cs="Times New Roman"/>
+                  <w:lang w:val="sr-Latn-RS"/>
+                </w:rPr>
+                <m:t>0</m:t>
+              </m:r>
+            </m:sub>
+          </m:sSub>
+          <m:sSub>
+            <m:sSubPr>
+              <m:ctrlPr>
+                <w:rPr>
+                  <w:rFonts w:ascii="Cambria Math" w:hAnsi="Cambria Math" w:cs="Times New Roman"/>
+                  <w:i/>
+                  <w:lang w:val="sr-Latn-RS"/>
+                </w:rPr>
+              </m:ctrlPr>
+            </m:sSubPr>
+            <m:e>
+              <m:r>
+                <w:rPr>
+                  <w:rFonts w:ascii="Cambria Math" w:hAnsi="Cambria Math" w:cs="Times New Roman"/>
+                  <w:lang w:val="sr-Latn-RS"/>
+                </w:rPr>
+                <m:t>e</m:t>
+              </m:r>
+            </m:e>
+            <m:sub>
+              <m:r>
+                <w:rPr>
+                  <w:rFonts w:ascii="Cambria Math" w:hAnsi="Cambria Math" w:cs="Times New Roman"/>
+                  <w:lang w:val="sr-Latn-RS"/>
+                </w:rPr>
+                <m:t>1</m:t>
+              </m:r>
+            </m:sub>
+          </m:sSub>
+          <m:r>
+            <w:rPr>
+              <w:rFonts w:ascii="Cambria Math" w:hAnsi="Cambria Math" w:cs="Times New Roman"/>
+              <w:lang w:val="sr-Latn-RS"/>
+            </w:rPr>
+            <m:t>-</m:t>
+          </m:r>
+          <m:sSub>
+            <m:sSubPr>
+              <m:ctrlPr>
+                <w:rPr>
+                  <w:rFonts w:ascii="Cambria Math" w:hAnsi="Cambria Math" w:cs="Times New Roman"/>
+                  <w:i/>
+                  <w:lang w:val="sr-Latn-RS"/>
+                </w:rPr>
+              </m:ctrlPr>
+            </m:sSubPr>
+            <m:e>
+              <m:r>
+                <w:rPr>
+                  <w:rFonts w:ascii="Cambria Math" w:hAnsi="Cambria Math" w:cs="Times New Roman"/>
+                  <w:lang w:val="sr-Latn-RS"/>
+                </w:rPr>
+                <m:t>K</m:t>
+              </m:r>
+            </m:e>
+            <m:sub>
+              <m:r>
+                <w:rPr>
+                  <w:rFonts w:ascii="Cambria Math" w:hAnsi="Cambria Math" w:cs="Times New Roman"/>
+                  <w:lang w:val="sr-Latn-RS"/>
+                </w:rPr>
+                <m:t>1</m:t>
+              </m:r>
+            </m:sub>
+          </m:sSub>
+          <m:sSub>
+            <m:sSubPr>
+              <m:ctrlPr>
+                <w:rPr>
+                  <w:rFonts w:ascii="Cambria Math" w:hAnsi="Cambria Math" w:cs="Times New Roman"/>
+                  <w:i/>
+                  <w:lang w:val="sr-Latn-RS"/>
+                </w:rPr>
+              </m:ctrlPr>
+            </m:sSubPr>
+            <m:e>
+              <m:r>
+                <w:rPr>
+                  <w:rFonts w:ascii="Cambria Math" w:hAnsi="Cambria Math" w:cs="Times New Roman"/>
+                  <w:lang w:val="sr-Latn-RS"/>
+                </w:rPr>
+                <m:t>e</m:t>
+              </m:r>
+            </m:e>
+            <m:sub>
+              <m:r>
+                <w:rPr>
+                  <w:rFonts w:ascii="Cambria Math" w:hAnsi="Cambria Math" w:cs="Times New Roman"/>
+                  <w:lang w:val="sr-Latn-RS"/>
+                </w:rPr>
+                <m:t>2</m:t>
+              </m:r>
+            </m:sub>
+          </m:sSub>
+          <m:r>
+            <w:rPr>
+              <w:rFonts w:ascii="Cambria Math" w:hAnsi="Cambria Math" w:cs="Times New Roman"/>
+              <w:lang w:val="sr-Latn-RS"/>
+            </w:rPr>
+            <m:t>+</m:t>
+          </m:r>
+          <m:acc>
+            <m:accPr>
+              <m:chr m:val="̈"/>
+              <m:ctrlPr>
+                <w:rPr>
+                  <w:rFonts w:ascii="Cambria Math" w:hAnsi="Cambria Math" w:cs="Times New Roman"/>
+                  <w:i/>
+                  <w:lang w:val="sr-Latn-RS"/>
+                </w:rPr>
+              </m:ctrlPr>
+            </m:accPr>
+            <m:e>
+              <m:r>
+                <w:rPr>
+                  <w:rFonts w:ascii="Cambria Math" w:hAnsi="Cambria Math" w:cs="Times New Roman"/>
+                  <w:lang w:val="sr-Latn-RS"/>
+                </w:rPr>
+                <m:t>R</m:t>
+              </m:r>
+            </m:e>
+          </m:acc>
+        </m:oMath>
+      </m:oMathPara>
+    </w:p>
+    <w:p>
+      <w:pPr>
+        <w:spacing w:before="240"/>
+        <w:rPr>
+          <w:rFonts w:ascii="Times New Roman" w:eastAsiaTheme="minorEastAsia" w:hAnsi="Times New Roman" w:cs="Times New Roman"/>
+          <w:lang w:val="sr-Latn-RS"/>
+        </w:rPr>
+      </w:pPr>
+      <m:oMathPara>
+        <m:oMath>
+          <m:r>
+            <w:rPr>
+              <w:rFonts w:ascii="Cambria Math" w:eastAsiaTheme="minorEastAsia" w:hAnsi="Cambria Math" w:cs="Times New Roman"/>
+              <w:lang w:val="sr-Latn-RS"/>
+            </w:rPr>
+            <m:t>K=</m:t>
+          </m:r>
+          <m:d>
+            <m:dPr>
+              <m:begChr m:val="["/>
+              <m:endChr m:val="]"/>
+              <m:ctrlPr>
+                <w:rPr>
+                  <w:rFonts w:ascii="Cambria Math" w:eastAsiaTheme="minorEastAsia" w:hAnsi="Cambria Math" w:cs="Times New Roman"/>
+                  <w:i/>
+                  <w:lang w:val="sr-Latn-RS"/>
+                </w:rPr>
+              </m:ctrlPr>
+            </m:dPr>
+            <m:e>
+              <m:m>
+                <m:mPr>
+                  <m:mcs>
+                    <m:mc>
+                      <m:mcPr>
+                        <m:count m:val="3"/>
+                        <m:mcJc m:val="center"/>
+                      </m:mcPr>
+                    </m:mc>
+                  </m:mcs>
+                  <m:ctrlPr>
+                    <w:rPr>
+                      <w:rFonts w:ascii="Cambria Math" w:eastAsiaTheme="minorEastAsia" w:hAnsi="Cambria Math" w:cs="Times New Roman"/>
+                      <w:i/>
+                      <w:lang w:val="sr-Latn-RS"/>
+                    </w:rPr>
+                  </m:ctrlPr>
+                </m:mPr>
+                <m:mr>
+                  <m:e>
+                    <m:sSub>
+                      <m:sSubPr>
+                        <m:ctrlPr>
+                          <w:rPr>
+                            <w:rFonts w:ascii="Cambria Math" w:eastAsiaTheme="minorEastAsia" w:hAnsi="Cambria Math" w:cs="Times New Roman"/>
+                            <w:i/>
+                            <w:lang w:val="sr-Latn-RS"/>
+                          </w:rPr>
+                        </m:ctrlPr>
+                      </m:sSubPr>
+                      <m:e>
+                        <m:r>
+                          <w:rPr>
+                            <w:rFonts w:ascii="Cambria Math" w:eastAsiaTheme="minorEastAsia" w:hAnsi="Cambria Math" w:cs="Times New Roman"/>
+                            <w:lang w:val="sr-Latn-RS"/>
+                          </w:rPr>
+                          <m:t>K</m:t>
+                        </m:r>
+                      </m:e>
+                      <m:sub>
+                        <m:r>
+                          <w:rPr>
+                            <w:rFonts w:ascii="Cambria Math" w:eastAsiaTheme="minorEastAsia" w:hAnsi="Cambria Math" w:cs="Times New Roman"/>
+                            <w:lang w:val="sr-Latn-RS"/>
+                          </w:rPr>
+                          <m:t>i</m:t>
+                        </m:r>
+                      </m:sub>
+                    </m:sSub>
+                  </m:e>
+                  <m:e>
+                    <m:sSub>
+                      <m:sSubPr>
+                        <m:ctrlPr>
+                          <w:rPr>
+                            <w:rFonts w:ascii="Cambria Math" w:eastAsiaTheme="minorEastAsia" w:hAnsi="Cambria Math" w:cs="Times New Roman"/>
+                            <w:i/>
+                            <w:lang w:val="sr-Latn-RS"/>
+                          </w:rPr>
+                        </m:ctrlPr>
+                      </m:sSubPr>
+                      <m:e>
+                        <m:r>
+                          <w:rPr>
+                            <w:rFonts w:ascii="Cambria Math" w:eastAsiaTheme="minorEastAsia" w:hAnsi="Cambria Math" w:cs="Times New Roman"/>
+                            <w:lang w:val="sr-Latn-RS"/>
+                          </w:rPr>
+                          <m:t>K</m:t>
+                        </m:r>
+                      </m:e>
+                      <m:sub>
+                        <m:r>
+                          <w:rPr>
+                            <w:rFonts w:ascii="Cambria Math" w:eastAsiaTheme="minorEastAsia" w:hAnsi="Cambria Math" w:cs="Times New Roman"/>
+                            <w:lang w:val="sr-Latn-RS"/>
+                          </w:rPr>
+                          <m:t>0</m:t>
+                        </m:r>
+                      </m:sub>
+                    </m:sSub>
+                    <m:ctrlPr>
+                      <w:rPr>
+                        <w:rFonts w:ascii="Cambria Math" w:eastAsia="Cambria Math" w:hAnsi="Cambria Math" w:cs="Times New Roman"/>
+                        <w:i/>
+                        <w:lang w:val="sr-Latn-RS"/>
+                      </w:rPr>
+                    </m:ctrlPr>
+                  </m:e>
+                  <m:e>
+                    <m:sSub>
+                      <m:sSubPr>
+                        <m:ctrlPr>
+                          <w:rPr>
+                            <w:rFonts w:ascii="Cambria Math" w:eastAsia="Cambria Math" w:hAnsi="Cambria Math" w:cs="Times New Roman"/>
+                            <w:i/>
+                            <w:lang w:val="sr-Latn-RS"/>
+                          </w:rPr>
+                        </m:ctrlPr>
+                      </m:sSubPr>
+                      <m:e>
+                        <m:r>
+                          <w:rPr>
+                            <w:rFonts w:ascii="Cambria Math" w:eastAsia="Cambria Math" w:hAnsi="Cambria Math" w:cs="Times New Roman"/>
+                            <w:lang w:val="sr-Latn-RS"/>
+                          </w:rPr>
+                          <m:t>K</m:t>
+                        </m:r>
+                      </m:e>
+                      <m:sub>
+                        <m:r>
+                          <w:rPr>
+                            <w:rFonts w:ascii="Cambria Math" w:eastAsia="Cambria Math" w:hAnsi="Cambria Math" w:cs="Times New Roman"/>
+                            <w:lang w:val="sr-Latn-RS"/>
+                          </w:rPr>
+                          <m:t>1</m:t>
+                        </m:r>
+                      </m:sub>
+                    </m:sSub>
+                  </m:e>
+                </m:mr>
+              </m:m>
+            </m:e>
+          </m:d>
+          <m:r>
+            <w:rPr>
+              <w:rFonts w:ascii="Cambria Math" w:eastAsiaTheme="minorEastAsia" w:hAnsi="Cambria Math" w:cs="Times New Roman"/>
+              <w:lang w:val="sr-Latn-RS"/>
+            </w:rPr>
+            <m:t xml:space="preserve"> </m:t>
+          </m:r>
+          <m:r>
+            <w:rPr>
+              <w:rFonts w:ascii="Cambria Math" w:eastAsiaTheme="minorEastAsia" w:hAnsi="Cambria Math" w:cs="Times New Roman"/>
+              <w:lang w:val="sr-Latn-RS"/>
+            </w:rPr>
+            <m:t xml:space="preserve">= </m:t>
+          </m:r>
+          <m:d>
+            <m:dPr>
+              <m:begChr m:val="["/>
+              <m:endChr m:val="]"/>
+              <m:ctrlPr>
+                <w:rPr>
+                  <w:rFonts w:ascii="Cambria Math" w:eastAsiaTheme="minorEastAsia" w:hAnsi="Cambria Math" w:cs="Times New Roman"/>
+                  <w:i/>
+                  <w:lang w:val="sr-Latn-RS"/>
+                </w:rPr>
+              </m:ctrlPr>
+            </m:dPr>
+            <m:e>
+              <m:m>
+                <m:mPr>
+                  <m:mcs>
+                    <m:mc>
+                      <m:mcPr>
+                        <m:count m:val="3"/>
+                        <m:mcJc m:val="center"/>
+                      </m:mcPr>
+                    </m:mc>
+                  </m:mcs>
+                  <m:ctrlPr>
+                    <w:rPr>
+                      <w:rFonts w:ascii="Cambria Math" w:eastAsiaTheme="minorEastAsia" w:hAnsi="Cambria Math" w:cs="Times New Roman"/>
+                      <w:i/>
+                      <w:lang w:val="sr-Latn-RS"/>
+                    </w:rPr>
+                  </m:ctrlPr>
+                </m:mPr>
+                <m:mr>
+                  <m:e>
+                    <m:r>
+                      <w:rPr>
+                        <w:rFonts w:ascii="Cambria Math" w:eastAsiaTheme="minorEastAsia" w:hAnsi="Cambria Math" w:cs="Times New Roman"/>
+                        <w:lang w:val="sr-Latn-RS"/>
+                      </w:rPr>
+                      <m:t>27</m:t>
+                    </m:r>
+                    <m:sSubSup>
+                      <m:sSubSupPr>
+                        <m:ctrlPr>
+                          <w:rPr>
+                            <w:rFonts w:ascii="Cambria Math" w:eastAsiaTheme="minorEastAsia" w:hAnsi="Cambria Math" w:cs="Times New Roman"/>
+                            <w:i/>
+                            <w:lang w:val="sr-Latn-RS"/>
+                          </w:rPr>
+                        </m:ctrlPr>
+                      </m:sSubSupPr>
+                      <m:e>
+                        <m:r>
+                          <w:rPr>
+                            <w:rFonts w:ascii="Cambria Math" w:eastAsiaTheme="minorEastAsia" w:hAnsi="Cambria Math" w:cs="Times New Roman"/>
+                            <w:lang w:val="sr-Latn-RS"/>
+                          </w:rPr>
+                          <m:t>ω</m:t>
+                        </m:r>
+                      </m:e>
+                      <m:sub>
+                        <m:r>
+                          <w:rPr>
+                            <w:rFonts w:ascii="Cambria Math" w:eastAsiaTheme="minorEastAsia" w:hAnsi="Cambria Math" w:cs="Times New Roman"/>
+                            <w:lang w:val="sr-Latn-RS"/>
+                          </w:rPr>
+                          <m:t>0</m:t>
+                        </m:r>
+                      </m:sub>
+                      <m:sup>
+                        <m:r>
+                          <w:rPr>
+                            <w:rFonts w:ascii="Cambria Math" w:eastAsiaTheme="minorEastAsia" w:hAnsi="Cambria Math" w:cs="Times New Roman"/>
+                            <w:lang w:val="sr-Latn-RS"/>
+                          </w:rPr>
+                          <m:t>3</m:t>
+                        </m:r>
+                      </m:sup>
+                    </m:sSubSup>
+                  </m:e>
+                  <m:e>
+                    <m:r>
+                      <w:rPr>
+                        <w:rFonts w:ascii="Cambria Math" w:eastAsiaTheme="minorEastAsia" w:hAnsi="Cambria Math" w:cs="Times New Roman"/>
+                        <w:lang w:val="sr-Latn-RS"/>
+                      </w:rPr>
+                      <m:t>27</m:t>
+                    </m:r>
+                    <m:sSubSup>
+                      <m:sSubSupPr>
+                        <m:ctrlPr>
+                          <w:rPr>
+                            <w:rFonts w:ascii="Cambria Math" w:eastAsiaTheme="minorEastAsia" w:hAnsi="Cambria Math" w:cs="Times New Roman"/>
+                            <w:i/>
+                            <w:lang w:val="sr-Latn-RS"/>
+                          </w:rPr>
+                        </m:ctrlPr>
+                      </m:sSubSupPr>
+                      <m:e>
+                        <m:r>
+                          <w:rPr>
+                            <w:rFonts w:ascii="Cambria Math" w:eastAsiaTheme="minorEastAsia" w:hAnsi="Cambria Math" w:cs="Times New Roman"/>
+                            <w:lang w:val="sr-Latn-RS"/>
+                          </w:rPr>
+                          <m:t>ω</m:t>
+                        </m:r>
+                      </m:e>
+                      <m:sub>
+                        <m:r>
+                          <w:rPr>
+                            <w:rFonts w:ascii="Cambria Math" w:eastAsiaTheme="minorEastAsia" w:hAnsi="Cambria Math" w:cs="Times New Roman"/>
+                            <w:lang w:val="sr-Latn-RS"/>
+                          </w:rPr>
+                          <m:t>0</m:t>
+                        </m:r>
+                      </m:sub>
+                      <m:sup>
+                        <m:r>
+                          <w:rPr>
+                            <w:rFonts w:ascii="Cambria Math" w:eastAsiaTheme="minorEastAsia" w:hAnsi="Cambria Math" w:cs="Times New Roman"/>
+                            <w:lang w:val="sr-Latn-RS"/>
+                          </w:rPr>
+                          <m:t>2</m:t>
+                        </m:r>
+                      </m:sup>
+                    </m:sSubSup>
+                    <m:ctrlPr>
+                      <w:rPr>
+                        <w:rFonts w:ascii="Cambria Math" w:eastAsia="Cambria Math" w:hAnsi="Cambria Math" w:cs="Cambria Math"/>
+                        <w:i/>
+                      </w:rPr>
+                    </m:ctrlPr>
+                  </m:e>
+                  <m:e>
+                    <m:r>
+                      <w:rPr>
+                        <w:rFonts w:ascii="Cambria Math" w:eastAsia="Cambria Math" w:hAnsi="Cambria Math" w:cs="Cambria Math"/>
+                      </w:rPr>
+                      <m:t>9</m:t>
+                    </m:r>
+                    <m:sSub>
+                      <m:sSubPr>
+                        <m:ctrlPr>
+                          <w:rPr>
+                            <w:rFonts w:ascii="Cambria Math" w:eastAsia="Cambria Math" w:hAnsi="Cambria Math" w:cs="Cambria Math"/>
+                            <w:i/>
+                          </w:rPr>
+                        </m:ctrlPr>
+                      </m:sSubPr>
+                      <m:e>
+                        <m:r>
+                          <w:rPr>
+                            <w:rFonts w:ascii="Cambria Math" w:eastAsia="Cambria Math" w:hAnsi="Cambria Math" w:cs="Cambria Math"/>
+                          </w:rPr>
+                          <m:t>ω</m:t>
+                        </m:r>
+                      </m:e>
+                      <m:sub>
+                        <m:r>
+                          <w:rPr>
+                            <w:rFonts w:ascii="Cambria Math" w:eastAsia="Cambria Math" w:hAnsi="Cambria Math" w:cs="Cambria Math"/>
+                          </w:rPr>
+                          <m:t>0</m:t>
+                        </m:r>
+                      </m:sub>
+                    </m:sSub>
+                  </m:e>
+                </m:mr>
+              </m:m>
+            </m:e>
+          </m:d>
+        </m:oMath>
+      </m:oMathPara>
+    </w:p>
+    <w:p>
+      <w:pPr>
+        <w:spacing w:before="240"/>
+        <w:rPr>
+          <w:rFonts w:ascii="Times New Roman" w:eastAsiaTheme="minorEastAsia" w:hAnsi="Times New Roman" w:cs="Times New Roman"/>
+          <w:lang w:val="sr-Latn-RS"/>
+        </w:rPr>
+      </w:pPr>
+      <w:r>
+        <w:rPr>
+          <w:rFonts w:ascii="Times New Roman" w:eastAsiaTheme="minorEastAsia" w:hAnsi="Times New Roman" w:cs="Times New Roman"/>
+          <w:lang w:val="sr-Latn-RS"/>
+        </w:rPr>
+        <w:t>Gde je</w:t>
+      </w:r>
+      <m:oMath>
+        <m:r>
+          <w:rPr>
+            <w:rFonts w:ascii="Cambria Math" w:eastAsiaTheme="minorEastAsia" w:hAnsi="Cambria Math" w:cs="Times New Roman"/>
+            <w:lang w:val="sr-Latn-RS"/>
+          </w:rPr>
+          <m:t xml:space="preserve"> </m:t>
+        </m:r>
+        <m:sSub>
+          <m:sSubPr>
+            <m:ctrlPr>
+              <w:rPr>
+                <w:rFonts w:ascii="Cambria Math" w:eastAsiaTheme="minorEastAsia" w:hAnsi="Cambria Math" w:cs="Times New Roman"/>
+                <w:i/>
+                <w:lang w:val="sr-Latn-RS"/>
+              </w:rPr>
+            </m:ctrlPr>
+          </m:sSubPr>
+          <m:e>
+            <m:r>
+              <w:rPr>
+                <w:rFonts w:ascii="Cambria Math" w:eastAsiaTheme="minorEastAsia" w:hAnsi="Cambria Math" w:cs="Times New Roman"/>
+                <w:lang w:val="sr-Latn-RS"/>
+              </w:rPr>
+              <m:t>ω</m:t>
+            </m:r>
+          </m:e>
+          <m:sub>
+            <m:r>
+              <w:rPr>
+                <w:rFonts w:ascii="Cambria Math" w:eastAsiaTheme="minorEastAsia" w:hAnsi="Cambria Math" w:cs="Times New Roman"/>
+                <w:lang w:val="sr-Latn-RS"/>
+              </w:rPr>
+              <m:t>0</m:t>
+            </m:r>
+          </m:sub>
+        </m:sSub>
+        <m:r>
+          <w:rPr>
+            <w:rFonts w:ascii="Cambria Math" w:eastAsiaTheme="minorEastAsia" w:hAnsi="Cambria Math" w:cs="Times New Roman"/>
+            <w:lang w:val="sr-Latn-RS"/>
+          </w:rPr>
+          <m:t>=125</m:t>
+        </m:r>
+        <m:f>
+          <m:fPr>
+            <m:ctrlPr>
+              <w:rPr>
+                <w:rFonts w:ascii="Cambria Math" w:eastAsiaTheme="minorEastAsia" w:hAnsi="Cambria Math" w:cs="Times New Roman"/>
+                <w:i/>
+                <w:lang w:val="sr-Latn-RS"/>
+              </w:rPr>
+            </m:ctrlPr>
+          </m:fPr>
+          <m:num>
+            <m:r>
+              <w:rPr>
+                <w:rFonts w:ascii="Cambria Math" w:eastAsiaTheme="minorEastAsia" w:hAnsi="Cambria Math" w:cs="Times New Roman"/>
+                <w:lang w:val="sr-Latn-RS"/>
+              </w:rPr>
+              <m:t>rad</m:t>
+            </m:r>
+          </m:num>
+          <m:den>
+            <m:r>
+              <w:rPr>
+                <w:rFonts w:ascii="Cambria Math" w:eastAsiaTheme="minorEastAsia" w:hAnsi="Cambria Math" w:cs="Times New Roman"/>
+                <w:lang w:val="sr-Latn-RS"/>
+              </w:rPr>
+              <m:t>s</m:t>
+            </m:r>
+          </m:den>
+        </m:f>
+      </m:oMath>
+      <w:r>
+        <w:rPr>
+          <w:rFonts w:ascii="Times New Roman" w:eastAsiaTheme="minorEastAsia" w:hAnsi="Times New Roman" w:cs="Times New Roman"/>
+          <w:lang w:val="sr-Latn-RS"/>
+        </w:rPr>
+        <w:t xml:space="preserve">  željeni propusni opseg sistema.</w:t>
+      </w:r>
+      <w:r>
+        <w:rPr>
+          <w:rFonts w:ascii="Times New Roman" w:eastAsiaTheme="minorEastAsia" w:hAnsi="Times New Roman" w:cs="Times New Roman"/>
+          <w:lang w:val="sr-Latn-RS"/>
+        </w:rPr>
+        <w:t xml:space="preserve"> Važno je napomenuti da iako formule diktiraju upotrebu izvoda reference </w:t>
+      </w:r>
+      <m:oMath>
+        <m:r>
+          <w:rPr>
+            <w:rFonts w:ascii="Cambria Math" w:eastAsiaTheme="minorEastAsia" w:hAnsi="Cambria Math" w:cs="Times New Roman"/>
+            <w:lang w:val="sr-Latn-RS"/>
+          </w:rPr>
+          <m:t>R</m:t>
+        </m:r>
+      </m:oMath>
+      <w:r>
+        <w:rPr>
+          <w:rFonts w:ascii="Times New Roman" w:eastAsiaTheme="minorEastAsia" w:hAnsi="Times New Roman" w:cs="Times New Roman"/>
+          <w:lang w:val="sr-Latn-RS"/>
+        </w:rPr>
+        <w:t xml:space="preserve"> radi poboljšanja ponašanja sistema u tranzijentima, ovi članovi su iz </w:t>
+      </w:r>
+      <w:r>
+        <w:rPr>
+          <w:rFonts w:ascii="Times New Roman" w:eastAsiaTheme="minorEastAsia" w:hAnsi="Times New Roman" w:cs="Times New Roman"/>
+          <w:lang w:val="sr-Latn-RS"/>
+        </w:rPr>
+        <w:lastRenderedPageBreak/>
+        <w:t>imp</w:t>
+      </w:r>
+      <w:r>
+        <w:rPr>
+          <w:rFonts w:ascii="Times New Roman" w:eastAsiaTheme="minorEastAsia" w:hAnsi="Times New Roman" w:cs="Times New Roman"/>
+          <w:lang w:val="sr-Latn-RS"/>
+        </w:rPr>
+        <w:t>l</w:t>
+      </w:r>
+      <w:r>
+        <w:rPr>
+          <w:rFonts w:ascii="Times New Roman" w:eastAsiaTheme="minorEastAsia" w:hAnsi="Times New Roman" w:cs="Times New Roman"/>
+          <w:lang w:val="sr-Latn-RS"/>
+        </w:rPr>
+        <w:t>ementacije izostavljeni odnosno postavljeni su na nulu</w:t>
+      </w:r>
+      <w:r>
+        <w:rPr>
+          <w:rFonts w:ascii="Times New Roman" w:eastAsiaTheme="minorEastAsia" w:hAnsi="Times New Roman" w:cs="Times New Roman"/>
+          <w:lang w:val="sr-Latn-RS"/>
+        </w:rPr>
+        <w:t xml:space="preserve"> kako udari upravljanja ne bi bili previše agresivni i tako štetili aktuatoru.</w:t>
+      </w:r>
+    </w:p>
+    <w:p>
+      <w:pPr>
+        <w:jc w:val="both"/>
+        <w:rPr>
+          <w:rFonts w:ascii="Times New Roman" w:eastAsiaTheme="minorEastAsia" w:hAnsi="Times New Roman" w:cs="Times New Roman"/>
+          <w:lang w:val="sr-Latn-RS"/>
+        </w:rPr>
+      </w:pPr>
     </w:p>
     <w:p>
       <w:pPr>

</xml_diff>

<commit_message>
Mislim da sam iskucao sve za komparativnu analizu
</commit_message>
<xml_diff>
--- a/Projekat 3/Izvestaj_3.docx
+++ b/Projekat 3/Izvestaj_3.docx
@@ -4308,6 +4308,7 @@
       <w:bookmarkStart w:id="7" w:name="_Toc62392106"/>
       <w:r>
         <w:rPr>
+          <w:highlight w:val="green"/>
           <w:lang w:val="sr-Latn-RS"/>
         </w:rPr>
         <w:t>Pregled dostupne literature</w:t>
@@ -8310,35 +8311,7 @@
                         <w:rFonts w:ascii="Cambria Math" w:eastAsiaTheme="minorEastAsia" w:hAnsi="Cambria Math" w:cs="Times New Roman"/>
                         <w:lang w:val="sr-Latn-RS"/>
                       </w:rPr>
-                      <m:t>52</m:t>
-                    </m:r>
-                    <m:r>
-                      <w:rPr>
-                        <w:rFonts w:ascii="Cambria Math" w:eastAsiaTheme="minorEastAsia" w:hAnsi="Cambria Math" w:cs="Times New Roman"/>
-                        <w:lang w:val="sr-Latn-RS"/>
-                      </w:rPr>
-                      <m:t xml:space="preserve"> </m:t>
-                    </m:r>
-                    <m:r>
-                      <w:rPr>
-                        <w:rFonts w:ascii="Cambria Math" w:eastAsiaTheme="minorEastAsia" w:hAnsi="Cambria Math" w:cs="Times New Roman"/>
-                        <w:lang w:val="sr-Latn-RS"/>
-                      </w:rPr>
-                      <m:t>734</m:t>
-                    </m:r>
-                    <m:r>
-                      <w:rPr>
-                        <w:rFonts w:ascii="Cambria Math" w:eastAsiaTheme="minorEastAsia" w:hAnsi="Cambria Math" w:cs="Times New Roman"/>
-                        <w:lang w:val="sr-Latn-RS"/>
-                      </w:rPr>
-                      <m:t xml:space="preserve"> </m:t>
-                    </m:r>
-                    <m:r>
-                      <w:rPr>
-                        <w:rFonts w:ascii="Cambria Math" w:eastAsiaTheme="minorEastAsia" w:hAnsi="Cambria Math" w:cs="Times New Roman"/>
-                        <w:lang w:val="sr-Latn-RS"/>
-                      </w:rPr>
-                      <m:t>375</m:t>
+                      <m:t>52 734 375</m:t>
                     </m:r>
                   </m:e>
                   <m:e>
@@ -8347,21 +8320,7 @@
                         <w:rFonts w:ascii="Cambria Math" w:eastAsiaTheme="minorEastAsia" w:hAnsi="Cambria Math" w:cs="Times New Roman"/>
                         <w:lang w:val="sr-Latn-RS"/>
                       </w:rPr>
-                      <m:t>421</m:t>
-                    </m:r>
-                    <m:r>
-                      <w:rPr>
-                        <w:rFonts w:ascii="Cambria Math" w:eastAsiaTheme="minorEastAsia" w:hAnsi="Cambria Math" w:cs="Times New Roman"/>
-                        <w:lang w:val="sr-Latn-RS"/>
-                      </w:rPr>
-                      <m:t xml:space="preserve"> </m:t>
-                    </m:r>
-                    <m:r>
-                      <w:rPr>
-                        <w:rFonts w:ascii="Cambria Math" w:eastAsiaTheme="minorEastAsia" w:hAnsi="Cambria Math" w:cs="Times New Roman"/>
-                        <w:lang w:val="sr-Latn-RS"/>
-                      </w:rPr>
-                      <m:t>875</m:t>
+                      <m:t>421 875</m:t>
                     </m:r>
                     <m:ctrlPr>
                       <w:rPr>
@@ -8375,19 +8334,7 @@
                       <w:rPr>
                         <w:rFonts w:ascii="Cambria Math" w:eastAsia="Cambria Math" w:hAnsi="Cambria Math" w:cs="Cambria Math"/>
                       </w:rPr>
-                      <m:t>1</m:t>
-                    </m:r>
-                    <m:r>
-                      <w:rPr>
-                        <w:rFonts w:ascii="Cambria Math" w:eastAsia="Cambria Math" w:hAnsi="Cambria Math" w:cs="Cambria Math"/>
-                      </w:rPr>
-                      <m:t xml:space="preserve"> </m:t>
-                    </m:r>
-                    <m:r>
-                      <w:rPr>
-                        <w:rFonts w:ascii="Cambria Math" w:eastAsia="Cambria Math" w:hAnsi="Cambria Math" w:cs="Cambria Math"/>
-                      </w:rPr>
-                      <m:t>125</m:t>
+                      <m:t>1 125</m:t>
                     </m:r>
                   </m:e>
                 </m:mr>
@@ -8653,13 +8600,7 @@
         <w:rPr>
           <w:lang w:val="sr-Latn-RS"/>
         </w:rPr>
-        <w:t xml:space="preserve">) i sistem greške </w:t>
-      </w:r>
-      <w:r>
-        <w:rPr>
-          <w:lang w:val="sr-Latn-RS"/>
-        </w:rPr>
-        <w:t>(</w:t>
+        <w:t>) i sistem greške (</w:t>
       </w:r>
       <w:r>
         <w:rPr>
@@ -8672,13 +8613,7 @@
         <w:rPr>
           <w:lang w:val="sr-Latn-RS"/>
         </w:rPr>
-        <w:t>)</w:t>
-      </w:r>
-      <w:r>
-        <w:rPr>
-          <w:lang w:val="sr-Latn-RS"/>
-        </w:rPr>
-        <w:t xml:space="preserve"> sa integracijom zarad praćenja reference i potiskivanja poremećaja. Upravljanje je dato u sledećem obliku:</w:t>
+        <w:t>) sa integracijom zarad praćenja reference i potiskivanja poremećaja. Upravljanje je dato u sledećem obliku:</w:t>
       </w:r>
     </w:p>
     <w:p>
@@ -8897,13 +8832,7 @@
                 <w:rPr>
                   <w:rFonts w:ascii="Cambria Math" w:eastAsiaTheme="minorEastAsia" w:hAnsi="Cambria Math" w:cs="Times New Roman"/>
                 </w:rPr>
-                <m:t>e-β</m:t>
-              </m:r>
-              <m:r>
-                <w:rPr>
-                  <w:rFonts w:ascii="Cambria Math" w:eastAsiaTheme="minorEastAsia" w:hAnsi="Cambria Math" w:cs="Times New Roman"/>
-                </w:rPr>
-                <m:t>sat</m:t>
+                <m:t>e-βsat</m:t>
               </m:r>
               <m:d>
                 <m:dPr>
@@ -9295,19 +9224,7 @@
                       <w:rPr>
                         <w:rFonts w:ascii="Cambria Math" w:eastAsiaTheme="minorEastAsia" w:hAnsi="Cambria Math"/>
                       </w:rPr>
-                      <m:t>62</m:t>
-                    </m:r>
-                    <m:r>
-                      <w:rPr>
-                        <w:rFonts w:ascii="Cambria Math" w:eastAsiaTheme="minorEastAsia" w:hAnsi="Cambria Math"/>
-                      </w:rPr>
-                      <m:t xml:space="preserve"> </m:t>
-                    </m:r>
-                    <m:r>
-                      <w:rPr>
-                        <w:rFonts w:ascii="Cambria Math" w:eastAsiaTheme="minorEastAsia" w:hAnsi="Cambria Math"/>
-                      </w:rPr>
-                      <m:t>500</m:t>
+                      <m:t>62 500</m:t>
                     </m:r>
                   </m:e>
                   <m:e>
@@ -9606,6 +9523,2589 @@
     </w:p>
     <w:p>
       <w:pPr>
+        <w:rPr>
+          <w:lang w:val="sr-Latn-RS"/>
+        </w:rPr>
+      </w:pPr>
+    </w:p>
+    <w:p>
+      <w:pPr>
+        <w:jc w:val="both"/>
+        <w:rPr>
+          <w:rFonts w:eastAsiaTheme="minorEastAsia"/>
+        </w:rPr>
+      </w:pPr>
+      <w:r>
+        <w:rPr>
+          <w:lang w:val="sr-Latn-RS"/>
+        </w:rPr>
+        <w:tab/>
+        <w:t>U sledećem odeljku ćemo izvršiti poređenje navedenih metoda projektovanja nelinearnih sistema upravljanja. Na slici 6. prikazan je signal reference dovedene na izlaz sistema. Amplitude promena reference jednake su 5 % nominalne vrednosti izlaza sistema jer je to opseg za koji je projektovan linearni kontroler pa će i drugi kontroleri biti ocenjivani n</w:t>
+      </w:r>
+      <w:r>
+        <w:rPr>
+          <w:lang w:val="sr-Latn-RS"/>
+        </w:rPr>
+        <w:t>a osnovu odziva na isti signal.</w:t>
+      </w:r>
+      <w:r>
+        <w:rPr>
+          <w:lang w:val="sr-Latn-RS"/>
+        </w:rPr>
+        <w:t xml:space="preserve"> Na slici 7. dat je signal step poremećaja čija je amplituda jednaka </w:t>
+      </w:r>
+      <m:oMath>
+        <m:f>
+          <m:fPr>
+            <m:ctrlPr>
+              <w:rPr>
+                <w:rFonts w:ascii="Cambria Math" w:hAnsi="Cambria Math"/>
+                <w:i/>
+                <w:lang w:val="sr-Latn-RS"/>
+              </w:rPr>
+            </m:ctrlPr>
+          </m:fPr>
+          <m:num>
+            <m:r>
+              <w:rPr>
+                <w:rFonts w:ascii="Cambria Math" w:hAnsi="Cambria Math"/>
+                <w:lang w:val="sr-Latn-RS"/>
+              </w:rPr>
+              <m:t>1</m:t>
+            </m:r>
+          </m:num>
+          <m:den>
+            <m:r>
+              <w:rPr>
+                <w:rFonts w:ascii="Cambria Math" w:hAnsi="Cambria Math"/>
+                <w:lang w:val="sr-Latn-RS"/>
+              </w:rPr>
+              <m:t>3</m:t>
+            </m:r>
+          </m:den>
+        </m:f>
+        <m:r>
+          <w:rPr>
+            <w:rFonts w:ascii="Cambria Math" w:hAnsi="Cambria Math"/>
+            <w:lang w:val="sr-Latn-RS"/>
+          </w:rPr>
+          <m:t xml:space="preserve"> E</m:t>
+        </m:r>
+      </m:oMath>
+      <w:r>
+        <w:rPr>
+          <w:rFonts w:eastAsiaTheme="minorEastAsia"/>
+          <w:lang w:val="sr-Latn-RS"/>
+        </w:rPr>
+        <w:t>, kako je ranije i napomenuto.</w:t>
+      </w:r>
+    </w:p>
+    <w:p>
+      <w:pPr>
+        <w:jc w:val="center"/>
+      </w:pPr>
+      <w:r>
+        <w:rPr>
+          <w:noProof/>
+        </w:rPr>
+        <w:lastRenderedPageBreak/>
+        <w:drawing>
+          <wp:inline distT="0" distB="0" distL="0" distR="0" wp14:anchorId="123B4F87" wp14:editId="75B5794E">
+            <wp:extent cx="5943600" cy="2964815"/>
+            <wp:effectExtent l="0" t="0" r="0" b="6985"/>
+            <wp:docPr id="2" name="Picture 2"/>
+            <wp:cNvGraphicFramePr>
+              <a:graphicFrameLocks xmlns:a="http://schemas.openxmlformats.org/drawingml/2006/main" noChangeAspect="1"/>
+            </wp:cNvGraphicFramePr>
+            <a:graphic xmlns:a="http://schemas.openxmlformats.org/drawingml/2006/main">
+              <a:graphicData uri="http://schemas.openxmlformats.org/drawingml/2006/picture">
+                <pic:pic xmlns:pic="http://schemas.openxmlformats.org/drawingml/2006/picture">
+                  <pic:nvPicPr>
+                    <pic:cNvPr id="0" name="Picture 1"/>
+                    <pic:cNvPicPr>
+                      <a:picLocks noChangeAspect="1" noChangeArrowheads="1"/>
+                    </pic:cNvPicPr>
+                  </pic:nvPicPr>
+                  <pic:blipFill>
+                    <a:blip r:embed="rId16">
+                      <a:extLst>
+                        <a:ext uri="{28A0092B-C50C-407E-A947-70E740481C1C}">
+                          <a14:useLocalDpi xmlns:a14="http://schemas.microsoft.com/office/drawing/2010/main" val="0"/>
+                        </a:ext>
+                      </a:extLst>
+                    </a:blip>
+                    <a:srcRect/>
+                    <a:stretch>
+                      <a:fillRect/>
+                    </a:stretch>
+                  </pic:blipFill>
+                  <pic:spPr bwMode="auto">
+                    <a:xfrm>
+                      <a:off x="0" y="0"/>
+                      <a:ext cx="5943600" cy="2964815"/>
+                    </a:xfrm>
+                    <a:prstGeom prst="rect">
+                      <a:avLst/>
+                    </a:prstGeom>
+                    <a:noFill/>
+                    <a:ln>
+                      <a:noFill/>
+                    </a:ln>
+                  </pic:spPr>
+                </pic:pic>
+              </a:graphicData>
+            </a:graphic>
+          </wp:inline>
+        </w:drawing>
+      </w:r>
+    </w:p>
+    <w:p>
+      <w:pPr>
+        <w:jc w:val="center"/>
+        <w:rPr>
+          <w:lang w:val="sr-Latn-RS"/>
+        </w:rPr>
+      </w:pPr>
+      <w:r>
+        <w:t xml:space="preserve">Slika 6. </w:t>
+      </w:r>
+      <w:r>
+        <w:rPr>
+          <w:lang w:val="sr-Latn-RS"/>
+        </w:rPr>
+        <w:t>Signal reference</w:t>
+      </w:r>
+    </w:p>
+    <w:p>
+      <w:pPr>
+        <w:jc w:val="center"/>
+        <w:rPr>
+          <w:lang w:val="sr-Latn-RS"/>
+        </w:rPr>
+      </w:pPr>
+      <w:r>
+        <w:rPr>
+          <w:noProof/>
+          <w:lang w:val="sr-Latn-RS"/>
+        </w:rPr>
+        <w:drawing>
+          <wp:inline distT="0" distB="0" distL="0" distR="0" wp14:anchorId="341BEDF7" wp14:editId="07CA3375">
+            <wp:extent cx="5943600" cy="2964815"/>
+            <wp:effectExtent l="0" t="0" r="0" b="6985"/>
+            <wp:docPr id="3" name="Picture 3"/>
+            <wp:cNvGraphicFramePr>
+              <a:graphicFrameLocks xmlns:a="http://schemas.openxmlformats.org/drawingml/2006/main" noChangeAspect="1"/>
+            </wp:cNvGraphicFramePr>
+            <a:graphic xmlns:a="http://schemas.openxmlformats.org/drawingml/2006/main">
+              <a:graphicData uri="http://schemas.openxmlformats.org/drawingml/2006/picture">
+                <pic:pic xmlns:pic="http://schemas.openxmlformats.org/drawingml/2006/picture">
+                  <pic:nvPicPr>
+                    <pic:cNvPr id="0" name="Picture 2"/>
+                    <pic:cNvPicPr>
+                      <a:picLocks noChangeAspect="1" noChangeArrowheads="1"/>
+                    </pic:cNvPicPr>
+                  </pic:nvPicPr>
+                  <pic:blipFill>
+                    <a:blip r:embed="rId17">
+                      <a:extLst>
+                        <a:ext uri="{28A0092B-C50C-407E-A947-70E740481C1C}">
+                          <a14:useLocalDpi xmlns:a14="http://schemas.microsoft.com/office/drawing/2010/main" val="0"/>
+                        </a:ext>
+                      </a:extLst>
+                    </a:blip>
+                    <a:srcRect/>
+                    <a:stretch>
+                      <a:fillRect/>
+                    </a:stretch>
+                  </pic:blipFill>
+                  <pic:spPr bwMode="auto">
+                    <a:xfrm>
+                      <a:off x="0" y="0"/>
+                      <a:ext cx="5943600" cy="2964815"/>
+                    </a:xfrm>
+                    <a:prstGeom prst="rect">
+                      <a:avLst/>
+                    </a:prstGeom>
+                    <a:noFill/>
+                    <a:ln>
+                      <a:noFill/>
+                    </a:ln>
+                  </pic:spPr>
+                </pic:pic>
+              </a:graphicData>
+            </a:graphic>
+          </wp:inline>
+        </w:drawing>
+      </w:r>
+    </w:p>
+    <w:p>
+      <w:pPr>
+        <w:jc w:val="center"/>
+        <w:rPr>
+          <w:lang w:val="sr-Latn-RS"/>
+        </w:rPr>
+      </w:pPr>
+      <w:r>
+        <w:rPr>
+          <w:lang w:val="sr-Latn-RS"/>
+        </w:rPr>
+        <w:t>Slika 7. Poremećaj</w:t>
+      </w:r>
+    </w:p>
+    <w:p>
+      <w:pPr>
+        <w:pStyle w:val="Heading2"/>
+        <w:rPr>
+          <w:lang w:val="sr-Latn-RS"/>
+        </w:rPr>
+      </w:pPr>
+      <w:r>
+        <w:rPr>
+          <w:lang w:val="sr-Latn-RS"/>
+        </w:rPr>
+        <w:t>Izlaz sistema</w:t>
+      </w:r>
+      <w:r>
+        <w:rPr>
+          <w:lang w:val="sr-Latn-RS"/>
+        </w:rPr>
+        <w:t xml:space="preserve"> i upravljanje</w:t>
+      </w:r>
+    </w:p>
+    <w:p>
+      <w:pPr>
+        <w:rPr>
+          <w:lang w:val="sr-Latn-RS"/>
+        </w:rPr>
+      </w:pPr>
+    </w:p>
+    <w:p>
+      <w:pPr>
+        <w:jc w:val="both"/>
+        <w:rPr>
+          <w:lang w:val="sr-Latn-RS"/>
+        </w:rPr>
+      </w:pPr>
+      <w:r>
+        <w:rPr>
+          <w:lang w:val="sr-Latn-RS"/>
+        </w:rPr>
+        <w:tab/>
+        <w:t>Na slici 8. vidimo da svaki od projektovanih kontrolera uspešno prati referencu i potiskuje poremećaj, ali postoje izvesne razlike među tranzijentima.</w:t>
+      </w:r>
+      <w:r>
+        <w:rPr>
+          <w:lang w:val="sr-Latn-RS"/>
+        </w:rPr>
+        <w:t xml:space="preserve"> Na slici 9. se vidi da kontroleri projektovani metodama feedback linearizacije („fbl“) i kliznog upravljanja sa graničnim slojem („bl smc“) brže i mirnije stižu u stacionarno stanje od linearnog kontrolera(„lin“) i fazi kontrolera („fuzzy“).</w:t>
+      </w:r>
+      <w:r>
+        <w:rPr>
+          <w:lang w:val="sr-Latn-RS"/>
+        </w:rPr>
+        <w:t xml:space="preserve"> Sa slika 10. i </w:t>
+      </w:r>
+      <w:r>
+        <w:rPr>
+          <w:lang w:val="sr-Latn-RS"/>
+        </w:rPr>
+        <w:lastRenderedPageBreak/>
+        <w:t>11. vidimo da svi kontroleri prate referencu bez preskoka, ali i da su feedback linearizacioni i klizni vidno brži od druga dva.</w:t>
+      </w:r>
+      <w:r>
+        <w:rPr>
+          <w:lang w:val="sr-Latn-RS"/>
+        </w:rPr>
+        <w:t xml:space="preserve"> </w:t>
+      </w:r>
+    </w:p>
+    <w:p>
+      <w:pPr>
+        <w:ind w:firstLine="720"/>
+        <w:jc w:val="both"/>
+        <w:rPr>
+          <w:lang w:val="sr-Latn-RS"/>
+        </w:rPr>
+      </w:pPr>
+      <w:r>
+        <w:rPr>
+          <w:lang w:val="sr-Latn-RS"/>
+        </w:rPr>
+        <w:t xml:space="preserve">Na slici 12. prikazano je ponašanje kontrolera pri udaru step poremećaja. Metoda koja najbolje potiskuje poremećaj je feedback linearizacija, nešto lošije je klizno upravljanje sa graničnim slojem, a značajno lošije poremećaj potiskuju linearna regulacija i fazi upravljanje, odnosno karakteriše ih veće odstupanje od reference pri oporavku od udara poremećaja. </w:t>
+      </w:r>
+    </w:p>
+    <w:p>
+      <w:pPr>
+        <w:ind w:firstLine="720"/>
+        <w:jc w:val="both"/>
+        <w:rPr>
+          <w:lang w:val="sr-Latn-RS"/>
+        </w:rPr>
+      </w:pPr>
+      <w:r>
+        <w:rPr>
+          <w:lang w:val="sr-Latn-RS"/>
+        </w:rPr>
+        <w:t>Sa slika 13. - 17. vidimo da osim u prelasku u nominalno stanje udara upravljanja nema, a oni kojih ima u pomenutom prelasku pripisuju se linearnom i fazi regulatoru, dakle iako im je upravljanje agresivnije, performanse su im gore od performansi druga dva regulatora.</w:t>
+      </w:r>
+    </w:p>
+    <w:p>
+      <w:pPr>
+        <w:jc w:val="center"/>
+        <w:rPr>
+          <w:lang w:val="sr-Latn-RS"/>
+        </w:rPr>
+      </w:pPr>
+      <w:r>
+        <w:rPr>
+          <w:noProof/>
+          <w:lang w:val="sr-Latn-RS"/>
+        </w:rPr>
+        <w:drawing>
+          <wp:inline distT="0" distB="0" distL="0" distR="0" wp14:anchorId="047AF5A8" wp14:editId="0132EAB3">
+            <wp:extent cx="5943600" cy="2964815"/>
+            <wp:effectExtent l="0" t="0" r="0" b="6985"/>
+            <wp:docPr id="4" name="Picture 4"/>
+            <wp:cNvGraphicFramePr>
+              <a:graphicFrameLocks xmlns:a="http://schemas.openxmlformats.org/drawingml/2006/main" noChangeAspect="1"/>
+            </wp:cNvGraphicFramePr>
+            <a:graphic xmlns:a="http://schemas.openxmlformats.org/drawingml/2006/main">
+              <a:graphicData uri="http://schemas.openxmlformats.org/drawingml/2006/picture">
+                <pic:pic xmlns:pic="http://schemas.openxmlformats.org/drawingml/2006/picture">
+                  <pic:nvPicPr>
+                    <pic:cNvPr id="0" name="Picture 3"/>
+                    <pic:cNvPicPr>
+                      <a:picLocks noChangeAspect="1" noChangeArrowheads="1"/>
+                    </pic:cNvPicPr>
+                  </pic:nvPicPr>
+                  <pic:blipFill>
+                    <a:blip r:embed="rId18">
+                      <a:extLst>
+                        <a:ext uri="{28A0092B-C50C-407E-A947-70E740481C1C}">
+                          <a14:useLocalDpi xmlns:a14="http://schemas.microsoft.com/office/drawing/2010/main" val="0"/>
+                        </a:ext>
+                      </a:extLst>
+                    </a:blip>
+                    <a:srcRect/>
+                    <a:stretch>
+                      <a:fillRect/>
+                    </a:stretch>
+                  </pic:blipFill>
+                  <pic:spPr bwMode="auto">
+                    <a:xfrm>
+                      <a:off x="0" y="0"/>
+                      <a:ext cx="5943600" cy="2964815"/>
+                    </a:xfrm>
+                    <a:prstGeom prst="rect">
+                      <a:avLst/>
+                    </a:prstGeom>
+                    <a:noFill/>
+                    <a:ln>
+                      <a:noFill/>
+                    </a:ln>
+                  </pic:spPr>
+                </pic:pic>
+              </a:graphicData>
+            </a:graphic>
+          </wp:inline>
+        </w:drawing>
+      </w:r>
+    </w:p>
+    <w:p>
+      <w:pPr>
+        <w:jc w:val="center"/>
+        <w:rPr>
+          <w:lang w:val="sr-Latn-RS"/>
+        </w:rPr>
+      </w:pPr>
+      <w:r>
+        <w:rPr>
+          <w:lang w:val="sr-Latn-RS"/>
+        </w:rPr>
+        <w:t xml:space="preserve">Slika 8. Izlaz sistema za različite </w:t>
+      </w:r>
+      <w:r>
+        <w:rPr>
+          <w:lang w:val="sr-Latn-RS"/>
+        </w:rPr>
+        <w:t>kontrolere</w:t>
+      </w:r>
+      <w:r>
+        <w:rPr>
+          <w:lang w:val="sr-Latn-RS"/>
+        </w:rPr>
+        <w:t>.</w:t>
+      </w:r>
+    </w:p>
+    <w:p>
+      <w:pPr>
+        <w:jc w:val="center"/>
+        <w:rPr>
+          <w:lang w:val="sr-Latn-RS"/>
+        </w:rPr>
+      </w:pPr>
+      <w:r>
+        <w:rPr>
+          <w:noProof/>
+          <w:lang w:val="sr-Latn-RS"/>
+        </w:rPr>
+        <w:lastRenderedPageBreak/>
+        <w:drawing>
+          <wp:inline distT="0" distB="0" distL="0" distR="0" wp14:anchorId="001EEB19" wp14:editId="52A601DA">
+            <wp:extent cx="5943600" cy="2964815"/>
+            <wp:effectExtent l="0" t="0" r="0" b="6985"/>
+            <wp:docPr id="5" name="Picture 5"/>
+            <wp:cNvGraphicFramePr>
+              <a:graphicFrameLocks xmlns:a="http://schemas.openxmlformats.org/drawingml/2006/main" noChangeAspect="1"/>
+            </wp:cNvGraphicFramePr>
+            <a:graphic xmlns:a="http://schemas.openxmlformats.org/drawingml/2006/main">
+              <a:graphicData uri="http://schemas.openxmlformats.org/drawingml/2006/picture">
+                <pic:pic xmlns:pic="http://schemas.openxmlformats.org/drawingml/2006/picture">
+                  <pic:nvPicPr>
+                    <pic:cNvPr id="0" name="Picture 4"/>
+                    <pic:cNvPicPr>
+                      <a:picLocks noChangeAspect="1" noChangeArrowheads="1"/>
+                    </pic:cNvPicPr>
+                  </pic:nvPicPr>
+                  <pic:blipFill>
+                    <a:blip r:embed="rId19">
+                      <a:extLst>
+                        <a:ext uri="{28A0092B-C50C-407E-A947-70E740481C1C}">
+                          <a14:useLocalDpi xmlns:a14="http://schemas.microsoft.com/office/drawing/2010/main" val="0"/>
+                        </a:ext>
+                      </a:extLst>
+                    </a:blip>
+                    <a:srcRect/>
+                    <a:stretch>
+                      <a:fillRect/>
+                    </a:stretch>
+                  </pic:blipFill>
+                  <pic:spPr bwMode="auto">
+                    <a:xfrm>
+                      <a:off x="0" y="0"/>
+                      <a:ext cx="5943600" cy="2964815"/>
+                    </a:xfrm>
+                    <a:prstGeom prst="rect">
+                      <a:avLst/>
+                    </a:prstGeom>
+                    <a:noFill/>
+                    <a:ln>
+                      <a:noFill/>
+                    </a:ln>
+                  </pic:spPr>
+                </pic:pic>
+              </a:graphicData>
+            </a:graphic>
+          </wp:inline>
+        </w:drawing>
+      </w:r>
+    </w:p>
+    <w:p>
+      <w:pPr>
+        <w:jc w:val="center"/>
+        <w:rPr>
+          <w:lang w:val="sr-Latn-RS"/>
+        </w:rPr>
+      </w:pPr>
+      <w:r>
+        <w:rPr>
+          <w:lang w:val="sr-Latn-RS"/>
+        </w:rPr>
+        <w:t xml:space="preserve">Slika </w:t>
+      </w:r>
+      <w:r>
+        <w:rPr>
+          <w:lang w:val="sr-Latn-RS"/>
+        </w:rPr>
+        <w:t>9</w:t>
+      </w:r>
+      <w:r>
+        <w:rPr>
+          <w:lang w:val="sr-Latn-RS"/>
+        </w:rPr>
+        <w:t>. Prelazak u nominalno stanje</w:t>
+      </w:r>
+      <w:r>
+        <w:rPr>
+          <w:lang w:val="sr-Latn-RS"/>
+        </w:rPr>
+        <w:t>.</w:t>
+      </w:r>
+    </w:p>
+    <w:p>
+      <w:pPr>
+        <w:jc w:val="center"/>
+        <w:rPr>
+          <w:lang w:val="sr-Latn-RS"/>
+        </w:rPr>
+      </w:pPr>
+      <w:r>
+        <w:rPr>
+          <w:noProof/>
+          <w:lang w:val="sr-Latn-RS"/>
+        </w:rPr>
+        <w:drawing>
+          <wp:inline distT="0" distB="0" distL="0" distR="0" wp14:anchorId="383BEC81" wp14:editId="73454D5D">
+            <wp:extent cx="5943600" cy="2964815"/>
+            <wp:effectExtent l="0" t="0" r="0" b="6985"/>
+            <wp:docPr id="6" name="Picture 6"/>
+            <wp:cNvGraphicFramePr>
+              <a:graphicFrameLocks xmlns:a="http://schemas.openxmlformats.org/drawingml/2006/main" noChangeAspect="1"/>
+            </wp:cNvGraphicFramePr>
+            <a:graphic xmlns:a="http://schemas.openxmlformats.org/drawingml/2006/main">
+              <a:graphicData uri="http://schemas.openxmlformats.org/drawingml/2006/picture">
+                <pic:pic xmlns:pic="http://schemas.openxmlformats.org/drawingml/2006/picture">
+                  <pic:nvPicPr>
+                    <pic:cNvPr id="0" name="Picture 5"/>
+                    <pic:cNvPicPr>
+                      <a:picLocks noChangeAspect="1" noChangeArrowheads="1"/>
+                    </pic:cNvPicPr>
+                  </pic:nvPicPr>
+                  <pic:blipFill>
+                    <a:blip r:embed="rId20">
+                      <a:extLst>
+                        <a:ext uri="{28A0092B-C50C-407E-A947-70E740481C1C}">
+                          <a14:useLocalDpi xmlns:a14="http://schemas.microsoft.com/office/drawing/2010/main" val="0"/>
+                        </a:ext>
+                      </a:extLst>
+                    </a:blip>
+                    <a:srcRect/>
+                    <a:stretch>
+                      <a:fillRect/>
+                    </a:stretch>
+                  </pic:blipFill>
+                  <pic:spPr bwMode="auto">
+                    <a:xfrm>
+                      <a:off x="0" y="0"/>
+                      <a:ext cx="5943600" cy="2964815"/>
+                    </a:xfrm>
+                    <a:prstGeom prst="rect">
+                      <a:avLst/>
+                    </a:prstGeom>
+                    <a:noFill/>
+                    <a:ln>
+                      <a:noFill/>
+                    </a:ln>
+                  </pic:spPr>
+                </pic:pic>
+              </a:graphicData>
+            </a:graphic>
+          </wp:inline>
+        </w:drawing>
+      </w:r>
+    </w:p>
+    <w:p>
+      <w:pPr>
+        <w:jc w:val="center"/>
+        <w:rPr>
+          <w:rFonts w:ascii="Times New Roman" w:hAnsi="Times New Roman" w:cs="Times New Roman"/>
+          <w:lang w:val="sr-Latn-RS"/>
+        </w:rPr>
+      </w:pPr>
+      <w:r>
+        <w:rPr>
+          <w:lang w:val="sr-Latn-RS"/>
+        </w:rPr>
+        <w:t xml:space="preserve">Slika 10. </w:t>
+      </w:r>
+      <w:r>
+        <w:rPr>
+          <w:rFonts w:ascii="Times New Roman" w:hAnsi="Times New Roman" w:cs="Times New Roman"/>
+          <w:lang w:val="sr-Latn-RS"/>
+        </w:rPr>
+        <w:t>Odziv pri negativnoj promeni reference.</w:t>
+      </w:r>
+    </w:p>
+    <w:p>
+      <w:pPr>
+        <w:jc w:val="center"/>
+        <w:rPr>
+          <w:rFonts w:ascii="Times New Roman" w:hAnsi="Times New Roman" w:cs="Times New Roman"/>
+          <w:lang w:val="sr-Latn-RS"/>
+        </w:rPr>
+      </w:pPr>
+      <w:r>
+        <w:rPr>
+          <w:rFonts w:ascii="Times New Roman" w:hAnsi="Times New Roman" w:cs="Times New Roman"/>
+          <w:noProof/>
+          <w:lang w:val="sr-Latn-RS"/>
+        </w:rPr>
+        <w:lastRenderedPageBreak/>
+        <w:drawing>
+          <wp:inline distT="0" distB="0" distL="0" distR="0" wp14:anchorId="11D68C87" wp14:editId="55CD7D12">
+            <wp:extent cx="5943600" cy="2964815"/>
+            <wp:effectExtent l="0" t="0" r="0" b="6985"/>
+            <wp:docPr id="7" name="Picture 7"/>
+            <wp:cNvGraphicFramePr>
+              <a:graphicFrameLocks xmlns:a="http://schemas.openxmlformats.org/drawingml/2006/main" noChangeAspect="1"/>
+            </wp:cNvGraphicFramePr>
+            <a:graphic xmlns:a="http://schemas.openxmlformats.org/drawingml/2006/main">
+              <a:graphicData uri="http://schemas.openxmlformats.org/drawingml/2006/picture">
+                <pic:pic xmlns:pic="http://schemas.openxmlformats.org/drawingml/2006/picture">
+                  <pic:nvPicPr>
+                    <pic:cNvPr id="0" name="Picture 6"/>
+                    <pic:cNvPicPr>
+                      <a:picLocks noChangeAspect="1" noChangeArrowheads="1"/>
+                    </pic:cNvPicPr>
+                  </pic:nvPicPr>
+                  <pic:blipFill>
+                    <a:blip r:embed="rId21">
+                      <a:extLst>
+                        <a:ext uri="{28A0092B-C50C-407E-A947-70E740481C1C}">
+                          <a14:useLocalDpi xmlns:a14="http://schemas.microsoft.com/office/drawing/2010/main" val="0"/>
+                        </a:ext>
+                      </a:extLst>
+                    </a:blip>
+                    <a:srcRect/>
+                    <a:stretch>
+                      <a:fillRect/>
+                    </a:stretch>
+                  </pic:blipFill>
+                  <pic:spPr bwMode="auto">
+                    <a:xfrm>
+                      <a:off x="0" y="0"/>
+                      <a:ext cx="5943600" cy="2964815"/>
+                    </a:xfrm>
+                    <a:prstGeom prst="rect">
+                      <a:avLst/>
+                    </a:prstGeom>
+                    <a:noFill/>
+                    <a:ln>
+                      <a:noFill/>
+                    </a:ln>
+                  </pic:spPr>
+                </pic:pic>
+              </a:graphicData>
+            </a:graphic>
+          </wp:inline>
+        </w:drawing>
+      </w:r>
+    </w:p>
+    <w:p>
+      <w:pPr>
+        <w:jc w:val="center"/>
+        <w:rPr>
+          <w:rFonts w:ascii="Times New Roman" w:hAnsi="Times New Roman" w:cs="Times New Roman"/>
+          <w:lang w:val="sr-Latn-RS"/>
+        </w:rPr>
+      </w:pPr>
+      <w:r>
+        <w:rPr>
+          <w:rFonts w:ascii="Times New Roman" w:hAnsi="Times New Roman" w:cs="Times New Roman"/>
+          <w:lang w:val="sr-Latn-RS"/>
+        </w:rPr>
+        <w:t xml:space="preserve">Slika 11. </w:t>
+      </w:r>
+      <w:r>
+        <w:rPr>
+          <w:rFonts w:ascii="Times New Roman" w:hAnsi="Times New Roman" w:cs="Times New Roman"/>
+          <w:lang w:val="sr-Latn-RS"/>
+        </w:rPr>
+        <w:t>Odziv pri pozitivnoj  promeni reference.</w:t>
+      </w:r>
+    </w:p>
+    <w:p>
+      <w:pPr>
+        <w:jc w:val="center"/>
+        <w:rPr>
+          <w:rFonts w:ascii="Times New Roman" w:hAnsi="Times New Roman" w:cs="Times New Roman"/>
+          <w:lang w:val="sr-Latn-RS"/>
+        </w:rPr>
+      </w:pPr>
+      <w:r>
+        <w:rPr>
+          <w:rFonts w:ascii="Times New Roman" w:hAnsi="Times New Roman" w:cs="Times New Roman"/>
+          <w:noProof/>
+          <w:lang w:val="sr-Latn-RS"/>
+        </w:rPr>
+        <w:drawing>
+          <wp:inline distT="0" distB="0" distL="0" distR="0" wp14:anchorId="766551C5" wp14:editId="7B34B598">
+            <wp:extent cx="5943600" cy="2964815"/>
+            <wp:effectExtent l="0" t="0" r="0" b="6985"/>
+            <wp:docPr id="8" name="Picture 8"/>
+            <wp:cNvGraphicFramePr>
+              <a:graphicFrameLocks xmlns:a="http://schemas.openxmlformats.org/drawingml/2006/main" noChangeAspect="1"/>
+            </wp:cNvGraphicFramePr>
+            <a:graphic xmlns:a="http://schemas.openxmlformats.org/drawingml/2006/main">
+              <a:graphicData uri="http://schemas.openxmlformats.org/drawingml/2006/picture">
+                <pic:pic xmlns:pic="http://schemas.openxmlformats.org/drawingml/2006/picture">
+                  <pic:nvPicPr>
+                    <pic:cNvPr id="0" name="Picture 7"/>
+                    <pic:cNvPicPr>
+                      <a:picLocks noChangeAspect="1" noChangeArrowheads="1"/>
+                    </pic:cNvPicPr>
+                  </pic:nvPicPr>
+                  <pic:blipFill>
+                    <a:blip r:embed="rId22">
+                      <a:extLst>
+                        <a:ext uri="{28A0092B-C50C-407E-A947-70E740481C1C}">
+                          <a14:useLocalDpi xmlns:a14="http://schemas.microsoft.com/office/drawing/2010/main" val="0"/>
+                        </a:ext>
+                      </a:extLst>
+                    </a:blip>
+                    <a:srcRect/>
+                    <a:stretch>
+                      <a:fillRect/>
+                    </a:stretch>
+                  </pic:blipFill>
+                  <pic:spPr bwMode="auto">
+                    <a:xfrm>
+                      <a:off x="0" y="0"/>
+                      <a:ext cx="5943600" cy="2964815"/>
+                    </a:xfrm>
+                    <a:prstGeom prst="rect">
+                      <a:avLst/>
+                    </a:prstGeom>
+                    <a:noFill/>
+                    <a:ln>
+                      <a:noFill/>
+                    </a:ln>
+                  </pic:spPr>
+                </pic:pic>
+              </a:graphicData>
+            </a:graphic>
+          </wp:inline>
+        </w:drawing>
+      </w:r>
+    </w:p>
+    <w:p>
+      <w:pPr>
+        <w:jc w:val="center"/>
+        <w:rPr>
+          <w:rFonts w:ascii="Times New Roman" w:hAnsi="Times New Roman" w:cs="Times New Roman"/>
+          <w:lang w:val="sr-Latn-RS"/>
+        </w:rPr>
+      </w:pPr>
+      <w:r>
+        <w:rPr>
+          <w:rFonts w:ascii="Times New Roman" w:hAnsi="Times New Roman" w:cs="Times New Roman"/>
+          <w:lang w:val="sr-Latn-RS"/>
+        </w:rPr>
+        <w:t xml:space="preserve">Slika 12. </w:t>
+      </w:r>
+      <w:r>
+        <w:rPr>
+          <w:rFonts w:ascii="Times New Roman" w:hAnsi="Times New Roman" w:cs="Times New Roman"/>
+          <w:lang w:val="sr-Latn-RS"/>
+        </w:rPr>
+        <w:t>Odziv pri poremećaju ulaznog napona.</w:t>
+      </w:r>
+    </w:p>
+    <w:p>
+      <w:pPr>
+        <w:jc w:val="center"/>
+        <w:rPr>
+          <w:lang w:val="sr-Latn-RS"/>
+        </w:rPr>
+      </w:pPr>
+      <w:r>
+        <w:rPr>
+          <w:noProof/>
+          <w:lang w:val="sr-Latn-RS"/>
+        </w:rPr>
+        <w:lastRenderedPageBreak/>
+        <w:drawing>
+          <wp:inline distT="0" distB="0" distL="0" distR="0" wp14:anchorId="257185C6" wp14:editId="45D75477">
+            <wp:extent cx="5943600" cy="2964815"/>
+            <wp:effectExtent l="0" t="0" r="0" b="6985"/>
+            <wp:docPr id="9" name="Picture 9"/>
+            <wp:cNvGraphicFramePr>
+              <a:graphicFrameLocks xmlns:a="http://schemas.openxmlformats.org/drawingml/2006/main" noChangeAspect="1"/>
+            </wp:cNvGraphicFramePr>
+            <a:graphic xmlns:a="http://schemas.openxmlformats.org/drawingml/2006/main">
+              <a:graphicData uri="http://schemas.openxmlformats.org/drawingml/2006/picture">
+                <pic:pic xmlns:pic="http://schemas.openxmlformats.org/drawingml/2006/picture">
+                  <pic:nvPicPr>
+                    <pic:cNvPr id="0" name="Picture 8"/>
+                    <pic:cNvPicPr>
+                      <a:picLocks noChangeAspect="1" noChangeArrowheads="1"/>
+                    </pic:cNvPicPr>
+                  </pic:nvPicPr>
+                  <pic:blipFill>
+                    <a:blip r:embed="rId23">
+                      <a:extLst>
+                        <a:ext uri="{28A0092B-C50C-407E-A947-70E740481C1C}">
+                          <a14:useLocalDpi xmlns:a14="http://schemas.microsoft.com/office/drawing/2010/main" val="0"/>
+                        </a:ext>
+                      </a:extLst>
+                    </a:blip>
+                    <a:srcRect/>
+                    <a:stretch>
+                      <a:fillRect/>
+                    </a:stretch>
+                  </pic:blipFill>
+                  <pic:spPr bwMode="auto">
+                    <a:xfrm>
+                      <a:off x="0" y="0"/>
+                      <a:ext cx="5943600" cy="2964815"/>
+                    </a:xfrm>
+                    <a:prstGeom prst="rect">
+                      <a:avLst/>
+                    </a:prstGeom>
+                    <a:noFill/>
+                    <a:ln>
+                      <a:noFill/>
+                    </a:ln>
+                  </pic:spPr>
+                </pic:pic>
+              </a:graphicData>
+            </a:graphic>
+          </wp:inline>
+        </w:drawing>
+      </w:r>
+    </w:p>
+    <w:p>
+      <w:pPr>
+        <w:jc w:val="center"/>
+        <w:rPr>
+          <w:rFonts w:ascii="Times New Roman" w:hAnsi="Times New Roman" w:cs="Times New Roman"/>
+          <w:lang w:val="sr-Latn-RS"/>
+        </w:rPr>
+      </w:pPr>
+      <w:r>
+        <w:rPr>
+          <w:lang w:val="sr-Latn-RS"/>
+        </w:rPr>
+        <w:t xml:space="preserve">Slika 13. </w:t>
+      </w:r>
+      <w:r>
+        <w:rPr>
+          <w:rFonts w:ascii="Times New Roman" w:hAnsi="Times New Roman" w:cs="Times New Roman"/>
+          <w:lang w:val="sr-Latn-RS"/>
+        </w:rPr>
+        <w:t>Upravljanje.</w:t>
+      </w:r>
+    </w:p>
+    <w:p>
+      <w:pPr>
+        <w:jc w:val="center"/>
+        <w:rPr>
+          <w:lang w:val="sr-Latn-RS"/>
+        </w:rPr>
+      </w:pPr>
+      <w:r>
+        <w:rPr>
+          <w:noProof/>
+          <w:lang w:val="sr-Latn-RS"/>
+        </w:rPr>
+        <w:drawing>
+          <wp:inline distT="0" distB="0" distL="0" distR="0" wp14:anchorId="51B90227" wp14:editId="79A82EEF">
+            <wp:extent cx="5943600" cy="2964815"/>
+            <wp:effectExtent l="0" t="0" r="0" b="6985"/>
+            <wp:docPr id="13" name="Picture 13"/>
+            <wp:cNvGraphicFramePr>
+              <a:graphicFrameLocks xmlns:a="http://schemas.openxmlformats.org/drawingml/2006/main" noChangeAspect="1"/>
+            </wp:cNvGraphicFramePr>
+            <a:graphic xmlns:a="http://schemas.openxmlformats.org/drawingml/2006/main">
+              <a:graphicData uri="http://schemas.openxmlformats.org/drawingml/2006/picture">
+                <pic:pic xmlns:pic="http://schemas.openxmlformats.org/drawingml/2006/picture">
+                  <pic:nvPicPr>
+                    <pic:cNvPr id="0" name="Picture 12"/>
+                    <pic:cNvPicPr>
+                      <a:picLocks noChangeAspect="1" noChangeArrowheads="1"/>
+                    </pic:cNvPicPr>
+                  </pic:nvPicPr>
+                  <pic:blipFill>
+                    <a:blip r:embed="rId24">
+                      <a:extLst>
+                        <a:ext uri="{28A0092B-C50C-407E-A947-70E740481C1C}">
+                          <a14:useLocalDpi xmlns:a14="http://schemas.microsoft.com/office/drawing/2010/main" val="0"/>
+                        </a:ext>
+                      </a:extLst>
+                    </a:blip>
+                    <a:srcRect/>
+                    <a:stretch>
+                      <a:fillRect/>
+                    </a:stretch>
+                  </pic:blipFill>
+                  <pic:spPr bwMode="auto">
+                    <a:xfrm>
+                      <a:off x="0" y="0"/>
+                      <a:ext cx="5943600" cy="2964815"/>
+                    </a:xfrm>
+                    <a:prstGeom prst="rect">
+                      <a:avLst/>
+                    </a:prstGeom>
+                    <a:noFill/>
+                    <a:ln>
+                      <a:noFill/>
+                    </a:ln>
+                  </pic:spPr>
+                </pic:pic>
+              </a:graphicData>
+            </a:graphic>
+          </wp:inline>
+        </w:drawing>
+      </w:r>
+    </w:p>
+    <w:p>
+      <w:pPr>
+        <w:jc w:val="center"/>
+        <w:rPr>
+          <w:rFonts w:ascii="Times New Roman" w:hAnsi="Times New Roman" w:cs="Times New Roman"/>
+          <w:lang w:val="sr-Latn-RS"/>
+        </w:rPr>
+      </w:pPr>
+      <w:r>
+        <w:rPr>
+          <w:lang w:val="sr-Latn-RS"/>
+        </w:rPr>
+        <w:t xml:space="preserve">Slika 14. </w:t>
+      </w:r>
+      <w:r>
+        <w:rPr>
+          <w:rFonts w:ascii="Times New Roman" w:hAnsi="Times New Roman" w:cs="Times New Roman"/>
+          <w:lang w:val="sr-Latn-RS"/>
+        </w:rPr>
+        <w:t>Upravljanje pri dovođenju sistema iz početnog u nominalno stanje.</w:t>
+      </w:r>
+    </w:p>
+    <w:p>
+      <w:pPr>
+        <w:jc w:val="center"/>
+        <w:rPr>
+          <w:rFonts w:ascii="Times New Roman" w:hAnsi="Times New Roman" w:cs="Times New Roman"/>
+          <w:lang w:val="sr-Latn-RS"/>
+        </w:rPr>
+      </w:pPr>
+      <w:r>
+        <w:rPr>
+          <w:rFonts w:ascii="Times New Roman" w:hAnsi="Times New Roman" w:cs="Times New Roman"/>
+          <w:noProof/>
+          <w:lang w:val="sr-Latn-RS"/>
+        </w:rPr>
+        <w:lastRenderedPageBreak/>
+        <w:drawing>
+          <wp:inline distT="0" distB="0" distL="0" distR="0" wp14:anchorId="5A09CB5D" wp14:editId="3EADEBCD">
+            <wp:extent cx="5943600" cy="2964815"/>
+            <wp:effectExtent l="0" t="0" r="0" b="6985"/>
+            <wp:docPr id="14" name="Picture 14"/>
+            <wp:cNvGraphicFramePr>
+              <a:graphicFrameLocks xmlns:a="http://schemas.openxmlformats.org/drawingml/2006/main" noChangeAspect="1"/>
+            </wp:cNvGraphicFramePr>
+            <a:graphic xmlns:a="http://schemas.openxmlformats.org/drawingml/2006/main">
+              <a:graphicData uri="http://schemas.openxmlformats.org/drawingml/2006/picture">
+                <pic:pic xmlns:pic="http://schemas.openxmlformats.org/drawingml/2006/picture">
+                  <pic:nvPicPr>
+                    <pic:cNvPr id="0" name="Picture 13"/>
+                    <pic:cNvPicPr>
+                      <a:picLocks noChangeAspect="1" noChangeArrowheads="1"/>
+                    </pic:cNvPicPr>
+                  </pic:nvPicPr>
+                  <pic:blipFill>
+                    <a:blip r:embed="rId25">
+                      <a:extLst>
+                        <a:ext uri="{28A0092B-C50C-407E-A947-70E740481C1C}">
+                          <a14:useLocalDpi xmlns:a14="http://schemas.microsoft.com/office/drawing/2010/main" val="0"/>
+                        </a:ext>
+                      </a:extLst>
+                    </a:blip>
+                    <a:srcRect/>
+                    <a:stretch>
+                      <a:fillRect/>
+                    </a:stretch>
+                  </pic:blipFill>
+                  <pic:spPr bwMode="auto">
+                    <a:xfrm>
+                      <a:off x="0" y="0"/>
+                      <a:ext cx="5943600" cy="2964815"/>
+                    </a:xfrm>
+                    <a:prstGeom prst="rect">
+                      <a:avLst/>
+                    </a:prstGeom>
+                    <a:noFill/>
+                    <a:ln>
+                      <a:noFill/>
+                    </a:ln>
+                  </pic:spPr>
+                </pic:pic>
+              </a:graphicData>
+            </a:graphic>
+          </wp:inline>
+        </w:drawing>
+      </w:r>
+    </w:p>
+    <w:p>
+      <w:pPr>
+        <w:jc w:val="center"/>
+        <w:rPr>
+          <w:rFonts w:ascii="Times New Roman" w:hAnsi="Times New Roman" w:cs="Times New Roman"/>
+          <w:lang w:val="sr-Latn-RS"/>
+        </w:rPr>
+      </w:pPr>
+      <w:r>
+        <w:rPr>
+          <w:rFonts w:ascii="Times New Roman" w:hAnsi="Times New Roman" w:cs="Times New Roman"/>
+          <w:lang w:val="sr-Latn-RS"/>
+        </w:rPr>
+        <w:t xml:space="preserve">Slika </w:t>
+      </w:r>
+      <w:r>
+        <w:rPr>
+          <w:rFonts w:ascii="Times New Roman" w:hAnsi="Times New Roman" w:cs="Times New Roman"/>
+          <w:lang w:val="sr-Latn-RS"/>
+        </w:rPr>
+        <w:t>15</w:t>
+      </w:r>
+      <w:r>
+        <w:rPr>
+          <w:rFonts w:ascii="Times New Roman" w:hAnsi="Times New Roman" w:cs="Times New Roman"/>
+          <w:lang w:val="sr-Latn-RS"/>
+        </w:rPr>
+        <w:t>. Upravljanje pri negativnoj promeni reference.</w:t>
+      </w:r>
+    </w:p>
+    <w:p>
+      <w:pPr>
+        <w:jc w:val="center"/>
+        <w:rPr>
+          <w:rFonts w:ascii="Times New Roman" w:hAnsi="Times New Roman" w:cs="Times New Roman"/>
+          <w:lang w:val="sr-Latn-RS"/>
+        </w:rPr>
+      </w:pPr>
+      <w:r>
+        <w:rPr>
+          <w:rFonts w:ascii="Times New Roman" w:hAnsi="Times New Roman" w:cs="Times New Roman"/>
+          <w:noProof/>
+          <w:lang w:val="sr-Latn-RS"/>
+        </w:rPr>
+        <w:drawing>
+          <wp:inline distT="0" distB="0" distL="0" distR="0" wp14:anchorId="2D2056AA" wp14:editId="3C2A2688">
+            <wp:extent cx="5943600" cy="2964815"/>
+            <wp:effectExtent l="0" t="0" r="0" b="6985"/>
+            <wp:docPr id="15" name="Picture 15"/>
+            <wp:cNvGraphicFramePr>
+              <a:graphicFrameLocks xmlns:a="http://schemas.openxmlformats.org/drawingml/2006/main" noChangeAspect="1"/>
+            </wp:cNvGraphicFramePr>
+            <a:graphic xmlns:a="http://schemas.openxmlformats.org/drawingml/2006/main">
+              <a:graphicData uri="http://schemas.openxmlformats.org/drawingml/2006/picture">
+                <pic:pic xmlns:pic="http://schemas.openxmlformats.org/drawingml/2006/picture">
+                  <pic:nvPicPr>
+                    <pic:cNvPr id="0" name="Picture 14"/>
+                    <pic:cNvPicPr>
+                      <a:picLocks noChangeAspect="1" noChangeArrowheads="1"/>
+                    </pic:cNvPicPr>
+                  </pic:nvPicPr>
+                  <pic:blipFill>
+                    <a:blip r:embed="rId26">
+                      <a:extLst>
+                        <a:ext uri="{28A0092B-C50C-407E-A947-70E740481C1C}">
+                          <a14:useLocalDpi xmlns:a14="http://schemas.microsoft.com/office/drawing/2010/main" val="0"/>
+                        </a:ext>
+                      </a:extLst>
+                    </a:blip>
+                    <a:srcRect/>
+                    <a:stretch>
+                      <a:fillRect/>
+                    </a:stretch>
+                  </pic:blipFill>
+                  <pic:spPr bwMode="auto">
+                    <a:xfrm>
+                      <a:off x="0" y="0"/>
+                      <a:ext cx="5943600" cy="2964815"/>
+                    </a:xfrm>
+                    <a:prstGeom prst="rect">
+                      <a:avLst/>
+                    </a:prstGeom>
+                    <a:noFill/>
+                    <a:ln>
+                      <a:noFill/>
+                    </a:ln>
+                  </pic:spPr>
+                </pic:pic>
+              </a:graphicData>
+            </a:graphic>
+          </wp:inline>
+        </w:drawing>
+      </w:r>
+    </w:p>
+    <w:p>
+      <w:pPr>
+        <w:jc w:val="center"/>
+        <w:rPr>
+          <w:rFonts w:ascii="Times New Roman" w:hAnsi="Times New Roman" w:cs="Times New Roman"/>
+        </w:rPr>
+      </w:pPr>
+      <w:r>
+        <w:rPr>
+          <w:rFonts w:ascii="Times New Roman" w:hAnsi="Times New Roman" w:cs="Times New Roman"/>
+        </w:rPr>
+        <w:t>Slika 1</w:t>
+      </w:r>
+      <w:r>
+        <w:rPr>
+          <w:rFonts w:ascii="Times New Roman" w:hAnsi="Times New Roman" w:cs="Times New Roman"/>
+        </w:rPr>
+        <w:t>6</w:t>
+      </w:r>
+      <w:r>
+        <w:rPr>
+          <w:rFonts w:ascii="Times New Roman" w:hAnsi="Times New Roman" w:cs="Times New Roman"/>
+        </w:rPr>
+        <w:t>. Upravljanje pri pozitivnoj promeni reference.</w:t>
+      </w:r>
+    </w:p>
+    <w:p>
+      <w:pPr>
+        <w:jc w:val="center"/>
+        <w:rPr>
+          <w:rFonts w:ascii="Times New Roman" w:hAnsi="Times New Roman" w:cs="Times New Roman"/>
+        </w:rPr>
+      </w:pPr>
+      <w:r>
+        <w:rPr>
+          <w:rFonts w:ascii="Times New Roman" w:hAnsi="Times New Roman" w:cs="Times New Roman"/>
+          <w:noProof/>
+        </w:rPr>
+        <w:lastRenderedPageBreak/>
+        <w:drawing>
+          <wp:inline distT="0" distB="0" distL="0" distR="0" wp14:anchorId="547BEDD2" wp14:editId="5E684A4D">
+            <wp:extent cx="5943600" cy="2964815"/>
+            <wp:effectExtent l="0" t="0" r="0" b="6985"/>
+            <wp:docPr id="16" name="Picture 16"/>
+            <wp:cNvGraphicFramePr>
+              <a:graphicFrameLocks xmlns:a="http://schemas.openxmlformats.org/drawingml/2006/main" noChangeAspect="1"/>
+            </wp:cNvGraphicFramePr>
+            <a:graphic xmlns:a="http://schemas.openxmlformats.org/drawingml/2006/main">
+              <a:graphicData uri="http://schemas.openxmlformats.org/drawingml/2006/picture">
+                <pic:pic xmlns:pic="http://schemas.openxmlformats.org/drawingml/2006/picture">
+                  <pic:nvPicPr>
+                    <pic:cNvPr id="0" name="Picture 15"/>
+                    <pic:cNvPicPr>
+                      <a:picLocks noChangeAspect="1" noChangeArrowheads="1"/>
+                    </pic:cNvPicPr>
+                  </pic:nvPicPr>
+                  <pic:blipFill>
+                    <a:blip r:embed="rId27">
+                      <a:extLst>
+                        <a:ext uri="{28A0092B-C50C-407E-A947-70E740481C1C}">
+                          <a14:useLocalDpi xmlns:a14="http://schemas.microsoft.com/office/drawing/2010/main" val="0"/>
+                        </a:ext>
+                      </a:extLst>
+                    </a:blip>
+                    <a:srcRect/>
+                    <a:stretch>
+                      <a:fillRect/>
+                    </a:stretch>
+                  </pic:blipFill>
+                  <pic:spPr bwMode="auto">
+                    <a:xfrm>
+                      <a:off x="0" y="0"/>
+                      <a:ext cx="5943600" cy="2964815"/>
+                    </a:xfrm>
+                    <a:prstGeom prst="rect">
+                      <a:avLst/>
+                    </a:prstGeom>
+                    <a:noFill/>
+                    <a:ln>
+                      <a:noFill/>
+                    </a:ln>
+                  </pic:spPr>
+                </pic:pic>
+              </a:graphicData>
+            </a:graphic>
+          </wp:inline>
+        </w:drawing>
+      </w:r>
+    </w:p>
+    <w:p>
+      <w:pPr>
+        <w:jc w:val="center"/>
+        <w:rPr>
+          <w:rFonts w:ascii="Times New Roman" w:hAnsi="Times New Roman" w:cs="Times New Roman"/>
+          <w:lang w:val="sr-Latn-RS"/>
+        </w:rPr>
+      </w:pPr>
+      <w:r>
+        <w:rPr>
+          <w:rFonts w:ascii="Times New Roman" w:hAnsi="Times New Roman" w:cs="Times New Roman"/>
+          <w:lang w:val="sr-Latn-RS"/>
+        </w:rPr>
+        <w:t>Slika 1</w:t>
+      </w:r>
+      <w:r>
+        <w:rPr>
+          <w:rFonts w:ascii="Times New Roman" w:hAnsi="Times New Roman" w:cs="Times New Roman"/>
+          <w:lang w:val="sr-Latn-RS"/>
+        </w:rPr>
+        <w:t>7</w:t>
+      </w:r>
+      <w:r>
+        <w:rPr>
+          <w:rFonts w:ascii="Times New Roman" w:hAnsi="Times New Roman" w:cs="Times New Roman"/>
+          <w:lang w:val="sr-Latn-RS"/>
+        </w:rPr>
+        <w:t>. Upravljanje pri poremećaju ulaznog napona.</w:t>
+      </w:r>
+    </w:p>
+    <w:p>
+      <w:pPr>
+        <w:pStyle w:val="Heading2"/>
+        <w:rPr>
+          <w:lang w:val="sr-Latn-RS"/>
+        </w:rPr>
+      </w:pPr>
+    </w:p>
+    <w:p>
+      <w:pPr>
+        <w:pStyle w:val="Heading2"/>
+        <w:rPr>
+          <w:lang w:val="sr-Latn-RS"/>
+        </w:rPr>
+      </w:pPr>
+      <w:r>
+        <w:rPr>
+          <w:lang w:val="sr-Latn-RS"/>
+        </w:rPr>
+        <w:t>Fazni portret i struja kalema</w:t>
+      </w:r>
+    </w:p>
+    <w:p>
+      <w:pPr>
+        <w:rPr>
+          <w:lang w:val="sr-Latn-RS"/>
+        </w:rPr>
+      </w:pPr>
+    </w:p>
+    <w:p>
+      <w:pPr>
+        <w:jc w:val="both"/>
+        <w:rPr>
+          <w:lang w:val="sr-Latn-RS"/>
+        </w:rPr>
+      </w:pPr>
+      <w:r>
+        <w:rPr>
+          <w:lang w:val="sr-Latn-RS"/>
+        </w:rPr>
+        <w:tab/>
+        <w:t>Sa faznog portreta sistema (Slika 18.) vidimo koliko direktnij</w:t>
+      </w:r>
+      <w:r>
+        <w:rPr>
+          <w:lang w:val="sr-Latn-RS"/>
+        </w:rPr>
+        <w:t>om</w:t>
+      </w:r>
+      <w:r>
+        <w:rPr>
+          <w:lang w:val="sr-Latn-RS"/>
+        </w:rPr>
+        <w:t xml:space="preserve"> putanj</w:t>
+      </w:r>
+      <w:r>
+        <w:rPr>
+          <w:lang w:val="sr-Latn-RS"/>
+        </w:rPr>
+        <w:t>om</w:t>
+      </w:r>
+      <w:r>
+        <w:rPr>
+          <w:lang w:val="sr-Latn-RS"/>
+        </w:rPr>
+        <w:t xml:space="preserve"> do reference</w:t>
+      </w:r>
+      <w:r>
+        <w:rPr>
+          <w:lang w:val="sr-Latn-RS"/>
+        </w:rPr>
+        <w:t xml:space="preserve"> stižu </w:t>
+      </w:r>
+      <w:r>
+        <w:rPr>
+          <w:lang w:val="sr-Latn-RS"/>
+        </w:rPr>
+        <w:t>u nominalni režim. Još je važnije primetiti da struja kalema u tom prelazu</w:t>
+      </w:r>
+      <w:r>
+        <w:rPr>
+          <w:lang w:val="sr-Latn-RS"/>
+        </w:rPr>
+        <w:t xml:space="preserve"> (Slika 19. i Slika 20.)</w:t>
+      </w:r>
+      <w:r>
+        <w:rPr>
+          <w:lang w:val="sr-Latn-RS"/>
+        </w:rPr>
+        <w:t xml:space="preserve"> za linearni i fazi kontroler uzima vrednosti koje su više od dva puta veće od struje nominalne. Za pretvarače kao što je buck-boost DC-DC konvertor ovakav skok struje je izuzetno nepoželjan i može biti poguban za aktuator.</w:t>
+      </w:r>
+    </w:p>
+    <w:p>
+      <w:pPr>
+        <w:jc w:val="both"/>
+        <w:rPr>
+          <w:lang w:val="sr-Latn-RS"/>
+        </w:rPr>
+      </w:pPr>
+    </w:p>
+    <w:p>
+      <w:pPr>
+        <w:jc w:val="center"/>
+        <w:rPr>
+          <w:lang w:val="sr-Latn-RS"/>
+        </w:rPr>
+      </w:pPr>
+      <w:r>
+        <w:rPr>
+          <w:noProof/>
+          <w:lang w:val="sr-Latn-RS"/>
+        </w:rPr>
+        <w:lastRenderedPageBreak/>
+        <w:drawing>
+          <wp:inline distT="0" distB="0" distL="0" distR="0" wp14:anchorId="3C4678DD" wp14:editId="598A70A4">
+            <wp:extent cx="5943600" cy="2964815"/>
+            <wp:effectExtent l="0" t="0" r="0" b="6985"/>
+            <wp:docPr id="17" name="Picture 17"/>
+            <wp:cNvGraphicFramePr>
+              <a:graphicFrameLocks xmlns:a="http://schemas.openxmlformats.org/drawingml/2006/main" noChangeAspect="1"/>
+            </wp:cNvGraphicFramePr>
+            <a:graphic xmlns:a="http://schemas.openxmlformats.org/drawingml/2006/main">
+              <a:graphicData uri="http://schemas.openxmlformats.org/drawingml/2006/picture">
+                <pic:pic xmlns:pic="http://schemas.openxmlformats.org/drawingml/2006/picture">
+                  <pic:nvPicPr>
+                    <pic:cNvPr id="0" name="Picture 16"/>
+                    <pic:cNvPicPr>
+                      <a:picLocks noChangeAspect="1" noChangeArrowheads="1"/>
+                    </pic:cNvPicPr>
+                  </pic:nvPicPr>
+                  <pic:blipFill>
+                    <a:blip r:embed="rId28">
+                      <a:extLst>
+                        <a:ext uri="{28A0092B-C50C-407E-A947-70E740481C1C}">
+                          <a14:useLocalDpi xmlns:a14="http://schemas.microsoft.com/office/drawing/2010/main" val="0"/>
+                        </a:ext>
+                      </a:extLst>
+                    </a:blip>
+                    <a:srcRect/>
+                    <a:stretch>
+                      <a:fillRect/>
+                    </a:stretch>
+                  </pic:blipFill>
+                  <pic:spPr bwMode="auto">
+                    <a:xfrm>
+                      <a:off x="0" y="0"/>
+                      <a:ext cx="5943600" cy="2964815"/>
+                    </a:xfrm>
+                    <a:prstGeom prst="rect">
+                      <a:avLst/>
+                    </a:prstGeom>
+                    <a:noFill/>
+                    <a:ln>
+                      <a:noFill/>
+                    </a:ln>
+                  </pic:spPr>
+                </pic:pic>
+              </a:graphicData>
+            </a:graphic>
+          </wp:inline>
+        </w:drawing>
+      </w:r>
+    </w:p>
+    <w:p>
+      <w:pPr>
+        <w:jc w:val="center"/>
+        <w:rPr>
+          <w:lang w:val="sr-Latn-RS"/>
+        </w:rPr>
+      </w:pPr>
+      <w:r>
+        <w:rPr>
+          <w:lang w:val="sr-Latn-RS"/>
+        </w:rPr>
+        <w:t>Slika 18. Fazni portret sistema.</w:t>
+      </w:r>
+    </w:p>
+    <w:p>
+      <w:pPr>
+        <w:jc w:val="center"/>
+        <w:rPr>
+          <w:lang w:val="sr-Latn-RS"/>
+        </w:rPr>
+      </w:pPr>
+      <w:r>
+        <w:rPr>
+          <w:noProof/>
+          <w:lang w:val="sr-Latn-RS"/>
+        </w:rPr>
+        <w:drawing>
+          <wp:inline distT="0" distB="0" distL="0" distR="0" wp14:anchorId="38A62B15" wp14:editId="69EF20D1">
+            <wp:extent cx="5943600" cy="2964815"/>
+            <wp:effectExtent l="0" t="0" r="0" b="6985"/>
+            <wp:docPr id="21" name="Picture 21"/>
+            <wp:cNvGraphicFramePr>
+              <a:graphicFrameLocks xmlns:a="http://schemas.openxmlformats.org/drawingml/2006/main" noChangeAspect="1"/>
+            </wp:cNvGraphicFramePr>
+            <a:graphic xmlns:a="http://schemas.openxmlformats.org/drawingml/2006/main">
+              <a:graphicData uri="http://schemas.openxmlformats.org/drawingml/2006/picture">
+                <pic:pic xmlns:pic="http://schemas.openxmlformats.org/drawingml/2006/picture">
+                  <pic:nvPicPr>
+                    <pic:cNvPr id="0" name="Picture 17"/>
+                    <pic:cNvPicPr>
+                      <a:picLocks noChangeAspect="1" noChangeArrowheads="1"/>
+                    </pic:cNvPicPr>
+                  </pic:nvPicPr>
+                  <pic:blipFill>
+                    <a:blip r:embed="rId29">
+                      <a:extLst>
+                        <a:ext uri="{28A0092B-C50C-407E-A947-70E740481C1C}">
+                          <a14:useLocalDpi xmlns:a14="http://schemas.microsoft.com/office/drawing/2010/main" val="0"/>
+                        </a:ext>
+                      </a:extLst>
+                    </a:blip>
+                    <a:srcRect/>
+                    <a:stretch>
+                      <a:fillRect/>
+                    </a:stretch>
+                  </pic:blipFill>
+                  <pic:spPr bwMode="auto">
+                    <a:xfrm>
+                      <a:off x="0" y="0"/>
+                      <a:ext cx="5943600" cy="2964815"/>
+                    </a:xfrm>
+                    <a:prstGeom prst="rect">
+                      <a:avLst/>
+                    </a:prstGeom>
+                    <a:noFill/>
+                    <a:ln>
+                      <a:noFill/>
+                    </a:ln>
+                  </pic:spPr>
+                </pic:pic>
+              </a:graphicData>
+            </a:graphic>
+          </wp:inline>
+        </w:drawing>
+      </w:r>
+    </w:p>
+    <w:p>
+      <w:pPr>
+        <w:jc w:val="center"/>
+        <w:rPr>
+          <w:lang w:val="sr-Latn-RS"/>
+        </w:rPr>
+      </w:pPr>
+      <w:r>
+        <w:rPr>
+          <w:lang w:val="sr-Latn-RS"/>
+        </w:rPr>
+        <w:t>Slika 19. Struja kalema</w:t>
+      </w:r>
+      <w:r>
+        <w:rPr>
+          <w:lang w:val="sr-Latn-RS"/>
+        </w:rPr>
+        <w:t>.</w:t>
+      </w:r>
+    </w:p>
+    <w:p>
+      <w:pPr>
+        <w:jc w:val="center"/>
+        <w:rPr>
+          <w:lang w:val="sr-Latn-RS"/>
+        </w:rPr>
+      </w:pPr>
+      <w:r>
+        <w:rPr>
+          <w:noProof/>
+          <w:lang w:val="sr-Latn-RS"/>
+        </w:rPr>
+        <w:lastRenderedPageBreak/>
+        <w:drawing>
+          <wp:inline distT="0" distB="0" distL="0" distR="0" wp14:anchorId="7EED5258" wp14:editId="0EFB9352">
+            <wp:extent cx="5943600" cy="2964815"/>
+            <wp:effectExtent l="0" t="0" r="0" b="6985"/>
+            <wp:docPr id="22" name="Picture 22"/>
+            <wp:cNvGraphicFramePr>
+              <a:graphicFrameLocks xmlns:a="http://schemas.openxmlformats.org/drawingml/2006/main" noChangeAspect="1"/>
+            </wp:cNvGraphicFramePr>
+            <a:graphic xmlns:a="http://schemas.openxmlformats.org/drawingml/2006/main">
+              <a:graphicData uri="http://schemas.openxmlformats.org/drawingml/2006/picture">
+                <pic:pic xmlns:pic="http://schemas.openxmlformats.org/drawingml/2006/picture">
+                  <pic:nvPicPr>
+                    <pic:cNvPr id="0" name="Picture 18"/>
+                    <pic:cNvPicPr>
+                      <a:picLocks noChangeAspect="1" noChangeArrowheads="1"/>
+                    </pic:cNvPicPr>
+                  </pic:nvPicPr>
+                  <pic:blipFill>
+                    <a:blip r:embed="rId30">
+                      <a:extLst>
+                        <a:ext uri="{28A0092B-C50C-407E-A947-70E740481C1C}">
+                          <a14:useLocalDpi xmlns:a14="http://schemas.microsoft.com/office/drawing/2010/main" val="0"/>
+                        </a:ext>
+                      </a:extLst>
+                    </a:blip>
+                    <a:srcRect/>
+                    <a:stretch>
+                      <a:fillRect/>
+                    </a:stretch>
+                  </pic:blipFill>
+                  <pic:spPr bwMode="auto">
+                    <a:xfrm>
+                      <a:off x="0" y="0"/>
+                      <a:ext cx="5943600" cy="2964815"/>
+                    </a:xfrm>
+                    <a:prstGeom prst="rect">
+                      <a:avLst/>
+                    </a:prstGeom>
+                    <a:noFill/>
+                    <a:ln>
+                      <a:noFill/>
+                    </a:ln>
+                  </pic:spPr>
+                </pic:pic>
+              </a:graphicData>
+            </a:graphic>
+          </wp:inline>
+        </w:drawing>
+      </w:r>
+    </w:p>
+    <w:p>
+      <w:pPr>
+        <w:jc w:val="center"/>
+        <w:rPr>
+          <w:lang w:val="sr-Latn-RS"/>
+        </w:rPr>
+      </w:pPr>
+      <w:r>
+        <w:rPr>
+          <w:lang w:val="sr-Latn-RS"/>
+        </w:rPr>
+        <w:t xml:space="preserve">Slika 20. Struja kalema pri </w:t>
+      </w:r>
+      <w:r>
+        <w:rPr>
+          <w:lang w:val="sr-Latn-RS"/>
+        </w:rPr>
+        <w:t>prelasku u nominalni režim.</w:t>
+      </w:r>
+    </w:p>
+    <w:p>
+      <w:pPr>
+        <w:jc w:val="both"/>
+        <w:rPr>
+          <w:lang w:val="sr-Latn-RS"/>
+        </w:rPr>
+      </w:pPr>
+    </w:p>
+    <w:p>
+      <w:pPr>
+        <w:jc w:val="both"/>
+        <w:rPr>
+          <w:rFonts w:ascii="Times New Roman" w:hAnsi="Times New Roman" w:cs="Times New Roman"/>
+          <w:lang w:val="sr-Latn-RS"/>
+        </w:rPr>
+      </w:pPr>
+    </w:p>
+    <w:p>
+      <w:pPr>
+        <w:pStyle w:val="Heading2"/>
+        <w:rPr>
+          <w:lang w:val="sr-Latn-RS"/>
+        </w:rPr>
+      </w:pPr>
+      <w:r>
+        <w:rPr>
+          <w:lang w:val="sr-Latn-RS"/>
+        </w:rPr>
+        <w:t>Osetljivost sistema na šum</w:t>
+      </w:r>
+    </w:p>
+    <w:p>
+      <w:pPr>
+        <w:rPr>
+          <w:lang w:val="sr-Latn-RS"/>
+        </w:rPr>
+      </w:pPr>
+    </w:p>
+    <w:p>
+      <w:pPr>
+        <w:jc w:val="both"/>
+        <w:rPr>
+          <w:rFonts w:eastAsiaTheme="minorEastAsia"/>
+          <w:lang w:val="sr-Latn-RS"/>
+        </w:rPr>
+      </w:pPr>
+      <w:r>
+        <w:rPr>
+          <w:lang w:val="sr-Latn-RS"/>
+        </w:rPr>
+        <w:tab/>
+        <w:t>Sva četiri kontrolera od interesa</w:t>
+      </w:r>
+      <w:r>
+        <w:rPr>
+          <w:lang w:val="sr-Latn-RS"/>
+        </w:rPr>
+        <w:t xml:space="preserve"> (Slika 21.)</w:t>
+      </w:r>
+      <w:r>
+        <w:rPr>
+          <w:lang w:val="sr-Latn-RS"/>
+        </w:rPr>
+        <w:t xml:space="preserve"> su otporna na</w:t>
+      </w:r>
+      <w:r>
+        <w:rPr>
+          <w:lang w:val="sr-Latn-RS"/>
+        </w:rPr>
+        <w:t xml:space="preserve"> aditivni</w:t>
+      </w:r>
+      <w:r>
+        <w:rPr>
+          <w:lang w:val="sr-Latn-RS"/>
+        </w:rPr>
+        <w:t xml:space="preserve"> </w:t>
+      </w:r>
+      <w:r>
+        <w:rPr>
+          <w:lang w:val="sr-Latn-RS"/>
+        </w:rPr>
+        <w:t>šum merenja sandardne devijacije</w:t>
+      </w:r>
+      <w:r>
+        <w:rPr>
+          <w:rFonts w:eastAsiaTheme="minorEastAsia"/>
+          <w:lang w:val="sr-Latn-RS"/>
+        </w:rPr>
+        <w:t xml:space="preserve"> </w:t>
+      </w:r>
+      <m:oMath>
+        <m:sSub>
+          <m:sSubPr>
+            <m:ctrlPr>
+              <w:rPr>
+                <w:rFonts w:ascii="Cambria Math" w:hAnsi="Cambria Math"/>
+                <w:i/>
+                <w:lang w:val="sr-Latn-RS"/>
+              </w:rPr>
+            </m:ctrlPr>
+          </m:sSubPr>
+          <m:e>
+            <m:r>
+              <w:rPr>
+                <w:rFonts w:ascii="Cambria Math" w:hAnsi="Cambria Math"/>
+                <w:lang w:val="sr-Latn-RS"/>
+              </w:rPr>
+              <m:t>σ</m:t>
+            </m:r>
+          </m:e>
+          <m:sub>
+            <m:r>
+              <w:rPr>
+                <w:rFonts w:ascii="Cambria Math" w:hAnsi="Cambria Math"/>
+                <w:lang w:val="sr-Latn-RS"/>
+              </w:rPr>
+              <m:t>n</m:t>
+            </m:r>
+          </m:sub>
+        </m:sSub>
+        <m:r>
+          <w:rPr>
+            <w:rFonts w:ascii="Cambria Math" w:hAnsi="Cambria Math"/>
+            <w:lang w:val="sr-Latn-RS"/>
+          </w:rPr>
+          <m:t xml:space="preserve">=0.02 </m:t>
+        </m:r>
+        <m:r>
+          <w:rPr>
+            <w:rFonts w:ascii="Cambria Math" w:hAnsi="Cambria Math"/>
+            <w:lang w:val="sr-Latn-RS"/>
+          </w:rPr>
+          <m:t>∙</m:t>
+        </m:r>
+        <m:sSub>
+          <m:sSubPr>
+            <m:ctrlPr>
+              <w:rPr>
+                <w:rFonts w:ascii="Cambria Math" w:hAnsi="Cambria Math"/>
+                <w:i/>
+                <w:lang w:val="sr-Latn-RS"/>
+              </w:rPr>
+            </m:ctrlPr>
+          </m:sSubPr>
+          <m:e>
+            <m:r>
+              <w:rPr>
+                <w:rFonts w:ascii="Cambria Math" w:hAnsi="Cambria Math"/>
+                <w:lang w:val="sr-Latn-RS"/>
+              </w:rPr>
+              <m:t>x</m:t>
+            </m:r>
+          </m:e>
+          <m:sub>
+            <m:r>
+              <w:rPr>
+                <w:rFonts w:ascii="Cambria Math" w:hAnsi="Cambria Math"/>
+                <w:lang w:val="sr-Latn-RS"/>
+              </w:rPr>
+              <m:t>2nom</m:t>
+            </m:r>
+          </m:sub>
+        </m:sSub>
+        <m:r>
+          <w:rPr>
+            <w:rFonts w:ascii="Cambria Math" w:hAnsi="Cambria Math"/>
+            <w:lang w:val="sr-Latn-RS"/>
+          </w:rPr>
+          <m:t>=0.45 V</m:t>
+        </m:r>
+      </m:oMath>
+      <w:r>
+        <w:rPr>
+          <w:rFonts w:eastAsiaTheme="minorEastAsia"/>
+          <w:lang w:val="sr-Latn-RS"/>
+        </w:rPr>
+        <w:t xml:space="preserve"> </w:t>
+      </w:r>
+      <w:r>
+        <w:rPr>
+          <w:rFonts w:ascii="Times New Roman" w:eastAsiaTheme="minorEastAsia" w:hAnsi="Times New Roman" w:cs="Times New Roman"/>
+          <w:lang w:val="sr-Latn-RS"/>
+        </w:rPr>
+        <w:t xml:space="preserve">dakle </w:t>
+      </w:r>
+      <m:oMath>
+        <m:r>
+          <w:rPr>
+            <w:rFonts w:ascii="Cambria Math" w:eastAsiaTheme="minorEastAsia" w:hAnsi="Cambria Math" w:cs="Times New Roman"/>
+            <w:lang w:val="sr-Latn-RS"/>
+          </w:rPr>
+          <m:t>3</m:t>
+        </m:r>
+        <m:sSub>
+          <m:sSubPr>
+            <m:ctrlPr>
+              <w:rPr>
+                <w:rFonts w:ascii="Cambria Math" w:eastAsiaTheme="minorEastAsia" w:hAnsi="Cambria Math" w:cs="Times New Roman"/>
+                <w:i/>
+                <w:lang w:val="sr-Latn-RS"/>
+              </w:rPr>
+            </m:ctrlPr>
+          </m:sSubPr>
+          <m:e>
+            <m:r>
+              <w:rPr>
+                <w:rFonts w:ascii="Cambria Math" w:eastAsiaTheme="minorEastAsia" w:hAnsi="Cambria Math" w:cs="Times New Roman"/>
+                <w:lang w:val="sr-Latn-RS"/>
+              </w:rPr>
+              <m:t>σ</m:t>
+            </m:r>
+          </m:e>
+          <m:sub>
+            <m:r>
+              <w:rPr>
+                <w:rFonts w:ascii="Cambria Math" w:eastAsiaTheme="minorEastAsia" w:hAnsi="Cambria Math" w:cs="Times New Roman"/>
+                <w:lang w:val="sr-Latn-RS"/>
+              </w:rPr>
+              <m:t>n</m:t>
+            </m:r>
+          </m:sub>
+        </m:sSub>
+        <m:r>
+          <w:rPr>
+            <w:rFonts w:ascii="Cambria Math" w:eastAsiaTheme="minorEastAsia" w:hAnsi="Cambria Math" w:cs="Times New Roman"/>
+            <w:lang w:val="sr-Latn-RS"/>
+          </w:rPr>
+          <m:t>= 1.35 V</m:t>
+        </m:r>
+      </m:oMath>
+      <w:r>
+        <w:rPr>
+          <w:rFonts w:ascii="Times New Roman" w:eastAsiaTheme="minorEastAsia" w:hAnsi="Times New Roman" w:cs="Times New Roman"/>
+          <w:lang w:val="sr-Latn-RS"/>
+        </w:rPr>
+        <w:t xml:space="preserve"> što smatramo realnim za ove vrednosti napona</w:t>
+      </w:r>
+      <w:r>
+        <w:rPr>
+          <w:rFonts w:ascii="Times New Roman" w:eastAsiaTheme="minorEastAsia" w:hAnsi="Times New Roman" w:cs="Times New Roman"/>
+          <w:lang w:val="sr-Latn-RS"/>
+        </w:rPr>
+        <w:t>. Vidimo da su performanse sistema ostale iste</w:t>
+      </w:r>
+      <w:r>
+        <w:rPr>
+          <w:rFonts w:ascii="Times New Roman" w:eastAsiaTheme="minorEastAsia" w:hAnsi="Times New Roman" w:cs="Times New Roman"/>
+          <w:lang w:val="sr-Latn-RS"/>
+        </w:rPr>
+        <w:t xml:space="preserve"> za svaki kontroler</w:t>
+      </w:r>
+      <w:r>
+        <w:rPr>
+          <w:rFonts w:ascii="Times New Roman" w:eastAsiaTheme="minorEastAsia" w:hAnsi="Times New Roman" w:cs="Times New Roman"/>
+          <w:lang w:val="sr-Latn-RS"/>
+        </w:rPr>
+        <w:t>.</w:t>
+      </w:r>
+    </w:p>
+    <w:p>
+      <w:pPr>
+        <w:jc w:val="center"/>
+        <w:rPr>
+          <w:rFonts w:eastAsiaTheme="minorEastAsia"/>
+          <w:lang w:val="sr-Latn-RS"/>
+        </w:rPr>
+      </w:pPr>
+      <w:r>
+        <w:rPr>
+          <w:rFonts w:eastAsiaTheme="minorEastAsia"/>
+          <w:noProof/>
+          <w:lang w:val="sr-Latn-RS"/>
+        </w:rPr>
+        <w:lastRenderedPageBreak/>
+        <w:drawing>
+          <wp:inline distT="0" distB="0" distL="0" distR="0" wp14:anchorId="2E521870" wp14:editId="054EBF76">
+            <wp:extent cx="5943600" cy="2964815"/>
+            <wp:effectExtent l="0" t="0" r="0" b="6985"/>
+            <wp:docPr id="23" name="Picture 23"/>
+            <wp:cNvGraphicFramePr>
+              <a:graphicFrameLocks xmlns:a="http://schemas.openxmlformats.org/drawingml/2006/main" noChangeAspect="1"/>
+            </wp:cNvGraphicFramePr>
+            <a:graphic xmlns:a="http://schemas.openxmlformats.org/drawingml/2006/main">
+              <a:graphicData uri="http://schemas.openxmlformats.org/drawingml/2006/picture">
+                <pic:pic xmlns:pic="http://schemas.openxmlformats.org/drawingml/2006/picture">
+                  <pic:nvPicPr>
+                    <pic:cNvPr id="0" name="Picture 19"/>
+                    <pic:cNvPicPr>
+                      <a:picLocks noChangeAspect="1" noChangeArrowheads="1"/>
+                    </pic:cNvPicPr>
+                  </pic:nvPicPr>
+                  <pic:blipFill>
+                    <a:blip r:embed="rId31">
+                      <a:extLst>
+                        <a:ext uri="{28A0092B-C50C-407E-A947-70E740481C1C}">
+                          <a14:useLocalDpi xmlns:a14="http://schemas.microsoft.com/office/drawing/2010/main" val="0"/>
+                        </a:ext>
+                      </a:extLst>
+                    </a:blip>
+                    <a:srcRect/>
+                    <a:stretch>
+                      <a:fillRect/>
+                    </a:stretch>
+                  </pic:blipFill>
+                  <pic:spPr bwMode="auto">
+                    <a:xfrm>
+                      <a:off x="0" y="0"/>
+                      <a:ext cx="5943600" cy="2964815"/>
+                    </a:xfrm>
+                    <a:prstGeom prst="rect">
+                      <a:avLst/>
+                    </a:prstGeom>
+                    <a:noFill/>
+                    <a:ln>
+                      <a:noFill/>
+                    </a:ln>
+                  </pic:spPr>
+                </pic:pic>
+              </a:graphicData>
+            </a:graphic>
+          </wp:inline>
+        </w:drawing>
+      </w:r>
+    </w:p>
+    <w:p>
+      <w:pPr>
+        <w:jc w:val="center"/>
+        <w:rPr>
+          <w:rFonts w:eastAsiaTheme="minorEastAsia"/>
+          <w:lang w:val="sr-Latn-RS"/>
+        </w:rPr>
+      </w:pPr>
+      <w:r>
+        <w:rPr>
+          <w:rFonts w:eastAsiaTheme="minorEastAsia"/>
+          <w:lang w:val="sr-Latn-RS"/>
+        </w:rPr>
+        <w:t>Slika 21. Izlaz sistema za različite kontrolere u prisustvu šuma</w:t>
+      </w:r>
+    </w:p>
+    <w:p>
+      <w:pPr>
+        <w:pStyle w:val="Heading2"/>
+        <w:rPr>
+          <w:rFonts w:eastAsiaTheme="minorEastAsia"/>
+          <w:lang w:val="sr-Latn-RS"/>
+        </w:rPr>
+      </w:pPr>
+    </w:p>
+    <w:p>
+      <w:pPr>
+        <w:pStyle w:val="Heading2"/>
+        <w:rPr>
+          <w:lang w:val="sr-Latn-RS"/>
+        </w:rPr>
+      </w:pPr>
+      <w:r>
+        <w:rPr>
+          <w:lang w:val="sr-Latn-RS"/>
+        </w:rPr>
+        <w:t>Robusnost</w:t>
+      </w:r>
+    </w:p>
+    <w:p>
+      <w:pPr>
+        <w:jc w:val="both"/>
+        <w:rPr>
+          <w:lang w:val="sr-Latn-RS"/>
+        </w:rPr>
+      </w:pPr>
+    </w:p>
+    <w:p>
+      <w:pPr>
+        <w:jc w:val="both"/>
+        <w:rPr>
+          <w:rFonts w:ascii="Times New Roman" w:eastAsiaTheme="minorEastAsia" w:hAnsi="Times New Roman" w:cs="Times New Roman"/>
+          <w:lang w:val="sr-Latn-RS"/>
+        </w:rPr>
+      </w:pPr>
+      <w:r>
+        <w:rPr>
+          <w:lang w:val="sr-Latn-RS"/>
+        </w:rPr>
+        <w:tab/>
+      </w:r>
+      <w:r>
+        <w:rPr>
+          <w:rFonts w:ascii="Times New Roman" w:hAnsi="Times New Roman" w:cs="Times New Roman"/>
+          <w:lang w:val="sr-Latn-RS"/>
+        </w:rPr>
+        <w:t xml:space="preserve">Paramater za koji testiramo robusnost kontrolera je kapacitivnost kondenzatora buck-boost DC-DC konvertora, a čija je nominalna vrednost </w:t>
+      </w:r>
+      <m:oMath>
+        <m:sSub>
+          <m:sSubPr>
+            <m:ctrlPr>
+              <w:rPr>
+                <w:rFonts w:ascii="Cambria Math" w:hAnsi="Cambria Math" w:cs="Times New Roman"/>
+                <w:i/>
+                <w:lang w:val="sr-Latn-RS"/>
+              </w:rPr>
+            </m:ctrlPr>
+          </m:sSubPr>
+          <m:e>
+            <m:r>
+              <w:rPr>
+                <w:rFonts w:ascii="Cambria Math" w:hAnsi="Cambria Math" w:cs="Times New Roman"/>
+                <w:lang w:val="sr-Latn-RS"/>
+              </w:rPr>
+              <m:t>C</m:t>
+            </m:r>
+          </m:e>
+          <m:sub>
+            <m:r>
+              <w:rPr>
+                <w:rFonts w:ascii="Cambria Math" w:hAnsi="Cambria Math" w:cs="Times New Roman"/>
+                <w:lang w:val="sr-Latn-RS"/>
+              </w:rPr>
+              <m:t>nom</m:t>
+            </m:r>
+          </m:sub>
+        </m:sSub>
+        <m:r>
+          <w:rPr>
+            <w:rFonts w:ascii="Cambria Math" w:hAnsi="Cambria Math" w:cs="Times New Roman"/>
+            <w:lang w:val="sr-Latn-RS"/>
+          </w:rPr>
+          <m:t xml:space="preserve">=470 </m:t>
+        </m:r>
+        <m:r>
+          <m:rPr>
+            <m:sty m:val="p"/>
+          </m:rPr>
+          <w:rPr>
+            <w:rFonts w:ascii="Cambria Math" w:hAnsi="Cambria Math" w:cs="Times New Roman"/>
+            <w:lang w:val="sr-Latn-RS"/>
+          </w:rPr>
+          <m:t>μ</m:t>
+        </m:r>
+        <m:r>
+          <w:rPr>
+            <w:rFonts w:ascii="Cambria Math" w:hAnsi="Cambria Math" w:cs="Times New Roman"/>
+            <w:lang w:val="sr-Latn-RS"/>
+          </w:rPr>
+          <m:t>F</m:t>
+        </m:r>
+      </m:oMath>
+      <w:r>
+        <w:rPr>
+          <w:rFonts w:ascii="Times New Roman" w:eastAsiaTheme="minorEastAsia" w:hAnsi="Times New Roman" w:cs="Times New Roman"/>
+          <w:lang w:val="sr-Latn-RS"/>
+        </w:rPr>
+        <w:t xml:space="preserve">. Simulacija se sprovodi za pet vrednosti kondenzatora </w:t>
+      </w:r>
+      <m:oMath>
+        <m:r>
+          <w:rPr>
+            <w:rFonts w:ascii="Cambria Math" w:eastAsiaTheme="minorEastAsia" w:hAnsi="Cambria Math" w:cs="Times New Roman"/>
+            <w:lang w:val="sr-Latn-RS"/>
+          </w:rPr>
+          <m:t xml:space="preserve">C = </m:t>
+        </m:r>
+      </m:oMath>
+      <w:r>
+        <w:rPr>
+          <w:rFonts w:ascii="Times New Roman" w:eastAsiaTheme="minorEastAsia" w:hAnsi="Times New Roman" w:cs="Times New Roman"/>
+          <w:lang w:val="sr-Latn-RS"/>
+        </w:rPr>
+        <w:t>{</w:t>
+      </w:r>
+      <m:oMath>
+        <m:r>
+          <w:rPr>
+            <w:rFonts w:ascii="Cambria Math" w:eastAsiaTheme="minorEastAsia" w:hAnsi="Cambria Math" w:cs="Times New Roman"/>
+            <w:lang w:val="sr-Latn-RS"/>
+          </w:rPr>
+          <m:t>0.8, 0.9, 1.0, 1.1, 1.2</m:t>
+        </m:r>
+      </m:oMath>
+      <w:r>
+        <w:rPr>
+          <w:rFonts w:ascii="Times New Roman" w:eastAsiaTheme="minorEastAsia" w:hAnsi="Times New Roman" w:cs="Times New Roman"/>
+          <w:lang w:val="sr-Latn-RS"/>
+        </w:rPr>
+        <w:t>}</w:t>
+      </w:r>
+      <m:oMath>
+        <m:sSub>
+          <m:sSubPr>
+            <m:ctrlPr>
+              <w:rPr>
+                <w:rFonts w:ascii="Cambria Math" w:eastAsiaTheme="minorEastAsia" w:hAnsi="Cambria Math" w:cs="Times New Roman"/>
+                <w:i/>
+                <w:lang w:val="sr-Latn-RS"/>
+              </w:rPr>
+            </m:ctrlPr>
+          </m:sSubPr>
+          <m:e>
+            <m:r>
+              <w:rPr>
+                <w:rFonts w:ascii="Cambria Math" w:eastAsiaTheme="minorEastAsia" w:hAnsi="Cambria Math" w:cs="Times New Roman"/>
+                <w:lang w:val="sr-Latn-RS"/>
+              </w:rPr>
+              <m:t xml:space="preserve"> C</m:t>
+            </m:r>
+          </m:e>
+          <m:sub>
+            <m:r>
+              <w:rPr>
+                <w:rFonts w:ascii="Cambria Math" w:eastAsiaTheme="minorEastAsia" w:hAnsi="Cambria Math" w:cs="Times New Roman"/>
+                <w:lang w:val="sr-Latn-RS"/>
+              </w:rPr>
+              <m:t>nom</m:t>
+            </m:r>
+          </m:sub>
+        </m:sSub>
+      </m:oMath>
+      <w:r>
+        <w:rPr>
+          <w:rFonts w:ascii="Times New Roman" w:eastAsiaTheme="minorEastAsia" w:hAnsi="Times New Roman" w:cs="Times New Roman"/>
+          <w:lang w:val="sr-Latn-RS"/>
+        </w:rPr>
+        <w:t>.  Rezultati simulacije pokazuju da je kontroler robustan na promenu vrednosti ove veličine.</w:t>
+      </w:r>
+    </w:p>
+    <w:p>
+      <w:pPr>
+        <w:jc w:val="both"/>
+        <w:rPr>
+          <w:rFonts w:ascii="Times New Roman" w:eastAsiaTheme="minorEastAsia" w:hAnsi="Times New Roman" w:cs="Times New Roman"/>
+          <w:lang w:val="sr-Latn-RS"/>
+        </w:rPr>
+      </w:pPr>
+      <w:r>
+        <w:rPr>
+          <w:rFonts w:ascii="Times New Roman" w:eastAsiaTheme="minorEastAsia" w:hAnsi="Times New Roman" w:cs="Times New Roman"/>
+          <w:lang w:val="sr-Latn-RS"/>
+        </w:rPr>
+        <w:tab/>
+        <w:t xml:space="preserve">Na slikama 22. – 25. možemo videti odzive razmatranih sistema upravljanja za navedenih pet vrednosti kapacitivnosti kondenzatora C i zaključujemo da su svi projektovani kontroleri robusni na promenu ovog parametra. </w:t>
+      </w:r>
+    </w:p>
+    <w:p>
+      <w:pPr>
+        <w:jc w:val="center"/>
+        <w:rPr>
+          <w:lang w:val="sr-Latn-RS"/>
+        </w:rPr>
+      </w:pPr>
+      <w:r>
+        <w:rPr>
+          <w:noProof/>
+          <w:lang w:val="sr-Latn-RS"/>
+        </w:rPr>
+        <w:lastRenderedPageBreak/>
+        <w:drawing>
+          <wp:inline distT="0" distB="0" distL="0" distR="0" wp14:anchorId="4EDEF352" wp14:editId="62639B88">
+            <wp:extent cx="5943600" cy="2964815"/>
+            <wp:effectExtent l="0" t="0" r="0" b="6985"/>
+            <wp:docPr id="24" name="Picture 24"/>
+            <wp:cNvGraphicFramePr>
+              <a:graphicFrameLocks xmlns:a="http://schemas.openxmlformats.org/drawingml/2006/main" noChangeAspect="1"/>
+            </wp:cNvGraphicFramePr>
+            <a:graphic xmlns:a="http://schemas.openxmlformats.org/drawingml/2006/main">
+              <a:graphicData uri="http://schemas.openxmlformats.org/drawingml/2006/picture">
+                <pic:pic xmlns:pic="http://schemas.openxmlformats.org/drawingml/2006/picture">
+                  <pic:nvPicPr>
+                    <pic:cNvPr id="0" name="Picture 20"/>
+                    <pic:cNvPicPr>
+                      <a:picLocks noChangeAspect="1" noChangeArrowheads="1"/>
+                    </pic:cNvPicPr>
+                  </pic:nvPicPr>
+                  <pic:blipFill>
+                    <a:blip r:embed="rId32">
+                      <a:extLst>
+                        <a:ext uri="{28A0092B-C50C-407E-A947-70E740481C1C}">
+                          <a14:useLocalDpi xmlns:a14="http://schemas.microsoft.com/office/drawing/2010/main" val="0"/>
+                        </a:ext>
+                      </a:extLst>
+                    </a:blip>
+                    <a:srcRect/>
+                    <a:stretch>
+                      <a:fillRect/>
+                    </a:stretch>
+                  </pic:blipFill>
+                  <pic:spPr bwMode="auto">
+                    <a:xfrm>
+                      <a:off x="0" y="0"/>
+                      <a:ext cx="5943600" cy="2964815"/>
+                    </a:xfrm>
+                    <a:prstGeom prst="rect">
+                      <a:avLst/>
+                    </a:prstGeom>
+                    <a:noFill/>
+                    <a:ln>
+                      <a:noFill/>
+                    </a:ln>
+                  </pic:spPr>
+                </pic:pic>
+              </a:graphicData>
+            </a:graphic>
+          </wp:inline>
+        </w:drawing>
+      </w:r>
+    </w:p>
+    <w:p>
+      <w:pPr>
+        <w:jc w:val="center"/>
+        <w:rPr>
+          <w:rFonts w:ascii="Times New Roman" w:eastAsiaTheme="minorEastAsia" w:hAnsi="Times New Roman" w:cs="Times New Roman"/>
+          <w:lang w:val="sr-Latn-RS"/>
+        </w:rPr>
+      </w:pPr>
+      <w:r>
+        <w:rPr>
+          <w:lang w:val="sr-Latn-RS"/>
+        </w:rPr>
+        <w:t xml:space="preserve">Slika 22. </w:t>
+      </w:r>
+      <w:r>
+        <w:rPr>
+          <w:rFonts w:ascii="Times New Roman" w:eastAsiaTheme="minorEastAsia" w:hAnsi="Times New Roman" w:cs="Times New Roman"/>
+          <w:lang w:val="sr-Latn-RS"/>
+        </w:rPr>
+        <w:t>Napon kondenzatora za različite vrednosti C</w:t>
+      </w:r>
+      <w:r>
+        <w:rPr>
+          <w:rFonts w:ascii="Times New Roman" w:eastAsiaTheme="minorEastAsia" w:hAnsi="Times New Roman" w:cs="Times New Roman"/>
+          <w:lang w:val="sr-Latn-RS"/>
+        </w:rPr>
+        <w:t xml:space="preserve"> za linearni kontroler.</w:t>
+      </w:r>
+    </w:p>
+    <w:p>
+      <w:pPr>
+        <w:jc w:val="center"/>
+        <w:rPr>
+          <w:rFonts w:ascii="Times New Roman" w:eastAsiaTheme="minorEastAsia" w:hAnsi="Times New Roman" w:cs="Times New Roman"/>
+          <w:lang w:val="sr-Latn-RS"/>
+        </w:rPr>
+      </w:pPr>
+      <w:r>
+        <w:rPr>
+          <w:rFonts w:ascii="Times New Roman" w:eastAsiaTheme="minorEastAsia" w:hAnsi="Times New Roman" w:cs="Times New Roman"/>
+          <w:noProof/>
+          <w:lang w:val="sr-Latn-RS"/>
+        </w:rPr>
+        <w:drawing>
+          <wp:inline distT="0" distB="0" distL="0" distR="0" wp14:anchorId="51C2F2C7" wp14:editId="52EF3D50">
+            <wp:extent cx="5943600" cy="2964815"/>
+            <wp:effectExtent l="0" t="0" r="0" b="6985"/>
+            <wp:docPr id="25" name="Picture 25"/>
+            <wp:cNvGraphicFramePr>
+              <a:graphicFrameLocks xmlns:a="http://schemas.openxmlformats.org/drawingml/2006/main" noChangeAspect="1"/>
+            </wp:cNvGraphicFramePr>
+            <a:graphic xmlns:a="http://schemas.openxmlformats.org/drawingml/2006/main">
+              <a:graphicData uri="http://schemas.openxmlformats.org/drawingml/2006/picture">
+                <pic:pic xmlns:pic="http://schemas.openxmlformats.org/drawingml/2006/picture">
+                  <pic:nvPicPr>
+                    <pic:cNvPr id="0" name="Picture 21"/>
+                    <pic:cNvPicPr>
+                      <a:picLocks noChangeAspect="1" noChangeArrowheads="1"/>
+                    </pic:cNvPicPr>
+                  </pic:nvPicPr>
+                  <pic:blipFill>
+                    <a:blip r:embed="rId33">
+                      <a:extLst>
+                        <a:ext uri="{28A0092B-C50C-407E-A947-70E740481C1C}">
+                          <a14:useLocalDpi xmlns:a14="http://schemas.microsoft.com/office/drawing/2010/main" val="0"/>
+                        </a:ext>
+                      </a:extLst>
+                    </a:blip>
+                    <a:srcRect/>
+                    <a:stretch>
+                      <a:fillRect/>
+                    </a:stretch>
+                  </pic:blipFill>
+                  <pic:spPr bwMode="auto">
+                    <a:xfrm>
+                      <a:off x="0" y="0"/>
+                      <a:ext cx="5943600" cy="2964815"/>
+                    </a:xfrm>
+                    <a:prstGeom prst="rect">
+                      <a:avLst/>
+                    </a:prstGeom>
+                    <a:noFill/>
+                    <a:ln>
+                      <a:noFill/>
+                    </a:ln>
+                  </pic:spPr>
+                </pic:pic>
+              </a:graphicData>
+            </a:graphic>
+          </wp:inline>
+        </w:drawing>
+      </w:r>
+    </w:p>
+    <w:p>
+      <w:pPr>
+        <w:jc w:val="center"/>
+        <w:rPr>
+          <w:rFonts w:ascii="Times New Roman" w:eastAsiaTheme="minorEastAsia" w:hAnsi="Times New Roman" w:cs="Times New Roman"/>
+          <w:lang w:val="sr-Latn-RS"/>
+        </w:rPr>
+      </w:pPr>
+      <w:r>
+        <w:rPr>
+          <w:lang w:val="sr-Latn-RS"/>
+        </w:rPr>
+        <w:t>Slika 2</w:t>
+      </w:r>
+      <w:r>
+        <w:rPr>
+          <w:lang w:val="sr-Latn-RS"/>
+        </w:rPr>
+        <w:t>3</w:t>
+      </w:r>
+      <w:r>
+        <w:rPr>
+          <w:lang w:val="sr-Latn-RS"/>
+        </w:rPr>
+        <w:t xml:space="preserve">. </w:t>
+      </w:r>
+      <w:r>
+        <w:rPr>
+          <w:rFonts w:ascii="Times New Roman" w:eastAsiaTheme="minorEastAsia" w:hAnsi="Times New Roman" w:cs="Times New Roman"/>
+          <w:lang w:val="sr-Latn-RS"/>
+        </w:rPr>
+        <w:t>Napon kondenzatora za različite vrednosti C</w:t>
+      </w:r>
+      <w:r>
+        <w:rPr>
+          <w:rFonts w:ascii="Times New Roman" w:eastAsiaTheme="minorEastAsia" w:hAnsi="Times New Roman" w:cs="Times New Roman"/>
+          <w:lang w:val="sr-Latn-RS"/>
+        </w:rPr>
+        <w:t xml:space="preserve"> za </w:t>
+      </w:r>
+      <w:r>
+        <w:rPr>
+          <w:rFonts w:ascii="Times New Roman" w:eastAsiaTheme="minorEastAsia" w:hAnsi="Times New Roman" w:cs="Times New Roman"/>
+          <w:lang w:val="sr-Latn-RS"/>
+        </w:rPr>
+        <w:t>fazi</w:t>
+      </w:r>
+      <w:r>
+        <w:rPr>
+          <w:rFonts w:ascii="Times New Roman" w:eastAsiaTheme="minorEastAsia" w:hAnsi="Times New Roman" w:cs="Times New Roman"/>
+          <w:lang w:val="sr-Latn-RS"/>
+        </w:rPr>
+        <w:t xml:space="preserve"> kontroler.</w:t>
+      </w:r>
+    </w:p>
+    <w:p>
+      <w:pPr>
+        <w:jc w:val="center"/>
+        <w:rPr>
+          <w:rFonts w:ascii="Times New Roman" w:eastAsiaTheme="minorEastAsia" w:hAnsi="Times New Roman" w:cs="Times New Roman"/>
+          <w:lang w:val="sr-Latn-RS"/>
+        </w:rPr>
+      </w:pPr>
+      <w:r>
+        <w:rPr>
+          <w:rFonts w:ascii="Times New Roman" w:eastAsiaTheme="minorEastAsia" w:hAnsi="Times New Roman" w:cs="Times New Roman"/>
+          <w:noProof/>
+          <w:lang w:val="sr-Latn-RS"/>
+        </w:rPr>
+        <w:lastRenderedPageBreak/>
+        <w:drawing>
+          <wp:inline distT="0" distB="0" distL="0" distR="0" wp14:anchorId="0956C9C4" wp14:editId="0A0F20A6">
+            <wp:extent cx="5943600" cy="2964815"/>
+            <wp:effectExtent l="0" t="0" r="0" b="6985"/>
+            <wp:docPr id="26" name="Picture 26"/>
+            <wp:cNvGraphicFramePr>
+              <a:graphicFrameLocks xmlns:a="http://schemas.openxmlformats.org/drawingml/2006/main" noChangeAspect="1"/>
+            </wp:cNvGraphicFramePr>
+            <a:graphic xmlns:a="http://schemas.openxmlformats.org/drawingml/2006/main">
+              <a:graphicData uri="http://schemas.openxmlformats.org/drawingml/2006/picture">
+                <pic:pic xmlns:pic="http://schemas.openxmlformats.org/drawingml/2006/picture">
+                  <pic:nvPicPr>
+                    <pic:cNvPr id="0" name="Picture 22"/>
+                    <pic:cNvPicPr>
+                      <a:picLocks noChangeAspect="1" noChangeArrowheads="1"/>
+                    </pic:cNvPicPr>
+                  </pic:nvPicPr>
+                  <pic:blipFill>
+                    <a:blip r:embed="rId34">
+                      <a:extLst>
+                        <a:ext uri="{28A0092B-C50C-407E-A947-70E740481C1C}">
+                          <a14:useLocalDpi xmlns:a14="http://schemas.microsoft.com/office/drawing/2010/main" val="0"/>
+                        </a:ext>
+                      </a:extLst>
+                    </a:blip>
+                    <a:srcRect/>
+                    <a:stretch>
+                      <a:fillRect/>
+                    </a:stretch>
+                  </pic:blipFill>
+                  <pic:spPr bwMode="auto">
+                    <a:xfrm>
+                      <a:off x="0" y="0"/>
+                      <a:ext cx="5943600" cy="2964815"/>
+                    </a:xfrm>
+                    <a:prstGeom prst="rect">
+                      <a:avLst/>
+                    </a:prstGeom>
+                    <a:noFill/>
+                    <a:ln>
+                      <a:noFill/>
+                    </a:ln>
+                  </pic:spPr>
+                </pic:pic>
+              </a:graphicData>
+            </a:graphic>
+          </wp:inline>
+        </w:drawing>
+      </w:r>
+    </w:p>
+    <w:p>
+      <w:pPr>
+        <w:jc w:val="center"/>
+        <w:rPr>
+          <w:rFonts w:ascii="Times New Roman" w:eastAsiaTheme="minorEastAsia" w:hAnsi="Times New Roman" w:cs="Times New Roman"/>
+          <w:lang w:val="sr-Latn-RS"/>
+        </w:rPr>
+      </w:pPr>
+      <w:r>
+        <w:rPr>
+          <w:lang w:val="sr-Latn-RS"/>
+        </w:rPr>
+        <w:t>Slika 2</w:t>
+      </w:r>
+      <w:r>
+        <w:rPr>
+          <w:lang w:val="sr-Latn-RS"/>
+        </w:rPr>
+        <w:t>4</w:t>
+      </w:r>
+      <w:r>
+        <w:rPr>
+          <w:lang w:val="sr-Latn-RS"/>
+        </w:rPr>
+        <w:t xml:space="preserve">. </w:t>
+      </w:r>
+      <w:r>
+        <w:rPr>
+          <w:rFonts w:ascii="Times New Roman" w:eastAsiaTheme="minorEastAsia" w:hAnsi="Times New Roman" w:cs="Times New Roman"/>
+          <w:lang w:val="sr-Latn-RS"/>
+        </w:rPr>
+        <w:t>Napon kondenzatora za različite vrednosti C</w:t>
+      </w:r>
+      <w:r>
+        <w:rPr>
+          <w:rFonts w:ascii="Times New Roman" w:eastAsiaTheme="minorEastAsia" w:hAnsi="Times New Roman" w:cs="Times New Roman"/>
+          <w:lang w:val="sr-Latn-RS"/>
+        </w:rPr>
+        <w:t xml:space="preserve"> za </w:t>
+      </w:r>
+      <w:r>
+        <w:rPr>
+          <w:rFonts w:ascii="Times New Roman" w:eastAsiaTheme="minorEastAsia" w:hAnsi="Times New Roman" w:cs="Times New Roman"/>
+          <w:lang w:val="sr-Latn-RS"/>
+        </w:rPr>
+        <w:t>feedback linearizacioni</w:t>
+      </w:r>
+      <w:r>
+        <w:rPr>
+          <w:rFonts w:ascii="Times New Roman" w:eastAsiaTheme="minorEastAsia" w:hAnsi="Times New Roman" w:cs="Times New Roman"/>
+          <w:lang w:val="sr-Latn-RS"/>
+        </w:rPr>
+        <w:t xml:space="preserve"> kontroler.</w:t>
+      </w:r>
+    </w:p>
+    <w:p>
+      <w:pPr>
+        <w:jc w:val="center"/>
+        <w:rPr>
+          <w:rFonts w:ascii="Times New Roman" w:eastAsiaTheme="minorEastAsia" w:hAnsi="Times New Roman" w:cs="Times New Roman"/>
+          <w:lang w:val="sr-Latn-RS"/>
+        </w:rPr>
+      </w:pPr>
+      <w:r>
+        <w:rPr>
+          <w:rFonts w:ascii="Times New Roman" w:eastAsiaTheme="minorEastAsia" w:hAnsi="Times New Roman" w:cs="Times New Roman"/>
+          <w:noProof/>
+          <w:lang w:val="sr-Latn-RS"/>
+        </w:rPr>
+        <w:drawing>
+          <wp:inline distT="0" distB="0" distL="0" distR="0" wp14:anchorId="6A3079D0" wp14:editId="47C1A364">
+            <wp:extent cx="5943600" cy="2964815"/>
+            <wp:effectExtent l="0" t="0" r="0" b="6985"/>
+            <wp:docPr id="27" name="Picture 27"/>
+            <wp:cNvGraphicFramePr>
+              <a:graphicFrameLocks xmlns:a="http://schemas.openxmlformats.org/drawingml/2006/main" noChangeAspect="1"/>
+            </wp:cNvGraphicFramePr>
+            <a:graphic xmlns:a="http://schemas.openxmlformats.org/drawingml/2006/main">
+              <a:graphicData uri="http://schemas.openxmlformats.org/drawingml/2006/picture">
+                <pic:pic xmlns:pic="http://schemas.openxmlformats.org/drawingml/2006/picture">
+                  <pic:nvPicPr>
+                    <pic:cNvPr id="0" name="Picture 23"/>
+                    <pic:cNvPicPr>
+                      <a:picLocks noChangeAspect="1" noChangeArrowheads="1"/>
+                    </pic:cNvPicPr>
+                  </pic:nvPicPr>
+                  <pic:blipFill>
+                    <a:blip r:embed="rId35">
+                      <a:extLst>
+                        <a:ext uri="{28A0092B-C50C-407E-A947-70E740481C1C}">
+                          <a14:useLocalDpi xmlns:a14="http://schemas.microsoft.com/office/drawing/2010/main" val="0"/>
+                        </a:ext>
+                      </a:extLst>
+                    </a:blip>
+                    <a:srcRect/>
+                    <a:stretch>
+                      <a:fillRect/>
+                    </a:stretch>
+                  </pic:blipFill>
+                  <pic:spPr bwMode="auto">
+                    <a:xfrm>
+                      <a:off x="0" y="0"/>
+                      <a:ext cx="5943600" cy="2964815"/>
+                    </a:xfrm>
+                    <a:prstGeom prst="rect">
+                      <a:avLst/>
+                    </a:prstGeom>
+                    <a:noFill/>
+                    <a:ln>
+                      <a:noFill/>
+                    </a:ln>
+                  </pic:spPr>
+                </pic:pic>
+              </a:graphicData>
+            </a:graphic>
+          </wp:inline>
+        </w:drawing>
+      </w:r>
+    </w:p>
+    <w:p>
+      <w:pPr>
+        <w:jc w:val="center"/>
+        <w:rPr>
+          <w:lang w:val="sr-Latn-RS"/>
+        </w:rPr>
+      </w:pPr>
+      <w:r>
+        <w:rPr>
+          <w:lang w:val="sr-Latn-RS"/>
+        </w:rPr>
+        <w:t>Slika 2</w:t>
+      </w:r>
+      <w:r>
+        <w:rPr>
+          <w:lang w:val="sr-Latn-RS"/>
+        </w:rPr>
+        <w:t>5</w:t>
+      </w:r>
+      <w:r>
+        <w:rPr>
+          <w:lang w:val="sr-Latn-RS"/>
+        </w:rPr>
+        <w:t xml:space="preserve">. </w:t>
+      </w:r>
+      <w:r>
+        <w:rPr>
+          <w:rFonts w:ascii="Times New Roman" w:eastAsiaTheme="minorEastAsia" w:hAnsi="Times New Roman" w:cs="Times New Roman"/>
+          <w:lang w:val="sr-Latn-RS"/>
+        </w:rPr>
+        <w:t>Napon kondenzatora za različite vrednosti C</w:t>
+      </w:r>
+      <w:r>
+        <w:rPr>
+          <w:rFonts w:ascii="Times New Roman" w:eastAsiaTheme="minorEastAsia" w:hAnsi="Times New Roman" w:cs="Times New Roman"/>
+          <w:lang w:val="sr-Latn-RS"/>
+        </w:rPr>
+        <w:t xml:space="preserve"> za kontroler</w:t>
+      </w:r>
+      <w:r>
+        <w:rPr>
+          <w:rFonts w:ascii="Times New Roman" w:eastAsiaTheme="minorEastAsia" w:hAnsi="Times New Roman" w:cs="Times New Roman"/>
+          <w:lang w:val="sr-Latn-RS"/>
+        </w:rPr>
+        <w:t xml:space="preserve"> kliznog upravljanja sa graničnim slojem</w:t>
+      </w:r>
+      <w:r>
+        <w:rPr>
+          <w:rFonts w:ascii="Times New Roman" w:eastAsiaTheme="minorEastAsia" w:hAnsi="Times New Roman" w:cs="Times New Roman"/>
+          <w:lang w:val="sr-Latn-RS"/>
+        </w:rPr>
+        <w:t>.</w:t>
+      </w:r>
+    </w:p>
+    <w:p>
+      <w:pPr>
+        <w:jc w:val="center"/>
+        <w:rPr>
+          <w:lang w:val="sr-Latn-RS"/>
+        </w:rPr>
+      </w:pPr>
+    </w:p>
+    <w:p>
+      <w:pPr>
+        <w:jc w:val="center"/>
+        <w:rPr>
+          <w:lang w:val="sr-Latn-RS"/>
+        </w:rPr>
+      </w:pPr>
+    </w:p>
+    <w:p>
+      <w:pPr>
+        <w:jc w:val="center"/>
+        <w:rPr>
+          <w:lang w:val="sr-Latn-RS"/>
+        </w:rPr>
+      </w:pPr>
+    </w:p>
+    <w:p>
+      <w:pPr>
+        <w:jc w:val="center"/>
+        <w:rPr>
+          <w:rFonts w:eastAsiaTheme="minorEastAsia"/>
+          <w:lang w:val="sr-Latn-RS"/>
+        </w:rPr>
+      </w:pPr>
+    </w:p>
+    <w:p>
+      <w:pPr>
         <w:pStyle w:val="Heading1"/>
         <w:rPr>
           <w:lang w:val="sr-Latn-RS"/>
@@ -9616,6 +12116,7 @@
         <w:rPr>
           <w:lang w:val="sr-Latn-RS"/>
         </w:rPr>
+        <w:lastRenderedPageBreak/>
         <w:t>Zaključak</w:t>
       </w:r>
       <w:bookmarkEnd w:id="14"/>
@@ -9651,7 +12152,7 @@
       </w:pPr>
     </w:p>
     <w:sectPr>
-      <w:footerReference w:type="default" r:id="rId16"/>
+      <w:footerReference w:type="default" r:id="rId36"/>
       <w:pgSz w:w="12240" w:h="15840"/>
       <w:pgMar w:top="1440" w:right="1440" w:bottom="1440" w:left="1440" w:header="708" w:footer="708" w:gutter="0"/>
       <w:pgNumType w:start="1"/>

</xml_diff>

<commit_message>
Zamenio slike, proemnio tekst, iskucao zakljucak, dodao prefiltar formulu.
</commit_message>
<xml_diff>
--- a/Projekat 3/Izvestaj_3.docx
+++ b/Projekat 3/Izvestaj_3.docx
@@ -4382,10 +4382,240 @@
       </w:pPr>
       <w:r>
         <w:rPr>
-          <w:highlight w:val="yellow"/>
-          <w:lang w:val="sr-Latn-RS"/>
-        </w:rPr>
-        <w:t>Prefiltar reference pomenuti.</w:t>
+          <w:lang w:val="sr-Latn-RS"/>
+        </w:rPr>
+        <w:t xml:space="preserve">Treba napomenuti da je pre svakog kontrolera, radi smanjenja udara upravljanja, postavljen prefiltar reference sa funkcijom prenosa </w:t>
+      </w:r>
+    </w:p>
+    <w:p>
+      <w:pPr>
+        <w:jc w:val="center"/>
+        <w:rPr>
+          <w:rFonts w:eastAsiaTheme="minorEastAsia"/>
+          <w:i/>
+        </w:rPr>
+      </w:pPr>
+      <m:oMathPara>
+        <m:oMath>
+          <m:sSub>
+            <m:sSubPr>
+              <m:ctrlPr>
+                <w:rPr>
+                  <w:rFonts w:ascii="Cambria Math" w:hAnsi="Cambria Math"/>
+                  <w:i/>
+                  <w:lang w:val="sr-Latn-RS"/>
+                </w:rPr>
+              </m:ctrlPr>
+            </m:sSubPr>
+            <m:e>
+              <m:r>
+                <w:rPr>
+                  <w:rFonts w:ascii="Cambria Math" w:hAnsi="Cambria Math"/>
+                  <w:lang w:val="sr-Latn-RS"/>
+                </w:rPr>
+                <m:t>H</m:t>
+              </m:r>
+            </m:e>
+            <m:sub>
+              <m:r>
+                <w:rPr>
+                  <w:rFonts w:ascii="Cambria Math" w:hAnsi="Cambria Math"/>
+                  <w:lang w:val="sr-Latn-RS"/>
+                </w:rPr>
+                <m:t>prefiltar</m:t>
+              </m:r>
+            </m:sub>
+          </m:sSub>
+          <m:d>
+            <m:dPr>
+              <m:ctrlPr>
+                <w:rPr>
+                  <w:rFonts w:ascii="Cambria Math" w:hAnsi="Cambria Math"/>
+                  <w:i/>
+                  <w:lang w:val="sr-Latn-RS"/>
+                </w:rPr>
+              </m:ctrlPr>
+            </m:dPr>
+            <m:e>
+              <m:r>
+                <w:rPr>
+                  <w:rFonts w:ascii="Cambria Math" w:hAnsi="Cambria Math"/>
+                  <w:lang w:val="sr-Latn-RS"/>
+                </w:rPr>
+                <m:t>s</m:t>
+              </m:r>
+            </m:e>
+          </m:d>
+          <m:r>
+            <w:rPr>
+              <w:rFonts w:ascii="Cambria Math" w:hAnsi="Cambria Math"/>
+              <w:lang w:val="sr-Latn-RS"/>
+            </w:rPr>
+            <m:t>=</m:t>
+          </m:r>
+          <m:f>
+            <m:fPr>
+              <m:ctrlPr>
+                <w:rPr>
+                  <w:rFonts w:ascii="Cambria Math" w:hAnsi="Cambria Math"/>
+                  <w:i/>
+                </w:rPr>
+              </m:ctrlPr>
+            </m:fPr>
+            <m:num>
+              <m:r>
+                <w:rPr>
+                  <w:rFonts w:ascii="Cambria Math" w:hAnsi="Cambria Math"/>
+                </w:rPr>
+                <m:t>1</m:t>
+              </m:r>
+            </m:num>
+            <m:den>
+              <m:f>
+                <m:fPr>
+                  <m:ctrlPr>
+                    <w:rPr>
+                      <w:rFonts w:ascii="Cambria Math" w:hAnsi="Cambria Math"/>
+                      <w:i/>
+                    </w:rPr>
+                  </m:ctrlPr>
+                </m:fPr>
+                <m:num>
+                  <m:r>
+                    <w:rPr>
+                      <w:rFonts w:ascii="Cambria Math" w:hAnsi="Cambria Math"/>
+                    </w:rPr>
+                    <m:t>s</m:t>
+                  </m:r>
+                </m:num>
+                <m:den>
+                  <m:sSub>
+                    <m:sSubPr>
+                      <m:ctrlPr>
+                        <w:rPr>
+                          <w:rFonts w:ascii="Cambria Math" w:hAnsi="Cambria Math"/>
+                          <w:i/>
+                        </w:rPr>
+                      </m:ctrlPr>
+                    </m:sSubPr>
+                    <m:e>
+                      <m:r>
+                        <w:rPr>
+                          <w:rFonts w:ascii="Cambria Math" w:hAnsi="Cambria Math"/>
+                        </w:rPr>
+                        <m:t>ω</m:t>
+                      </m:r>
+                    </m:e>
+                    <m:sub>
+                      <m:r>
+                        <w:rPr>
+                          <w:rFonts w:ascii="Cambria Math" w:hAnsi="Cambria Math"/>
+                        </w:rPr>
+                        <m:t>prefiltar</m:t>
+                      </m:r>
+                    </m:sub>
+                  </m:sSub>
+                </m:den>
+              </m:f>
+              <m:r>
+                <w:rPr>
+                  <w:rFonts w:ascii="Cambria Math" w:hAnsi="Cambria Math"/>
+                </w:rPr>
+                <m:t>+1</m:t>
+              </m:r>
+            </m:den>
+          </m:f>
+        </m:oMath>
+      </m:oMathPara>
+    </w:p>
+    <w:p>
+      <w:pPr>
+        <w:jc w:val="both"/>
+        <w:rPr>
+          <w:iCs/>
+        </w:rPr>
+      </w:pPr>
+      <w:r>
+        <w:rPr>
+          <w:rFonts w:eastAsiaTheme="minorEastAsia"/>
+          <w:iCs/>
+        </w:rPr>
+        <w:t xml:space="preserve">Gde je </w:t>
+      </w:r>
+      <m:oMath>
+        <m:sSub>
+          <m:sSubPr>
+            <m:ctrlPr>
+              <w:rPr>
+                <w:rFonts w:ascii="Cambria Math" w:eastAsiaTheme="minorEastAsia" w:hAnsi="Cambria Math"/>
+                <w:i/>
+                <w:iCs/>
+              </w:rPr>
+            </m:ctrlPr>
+          </m:sSubPr>
+          <m:e>
+            <m:r>
+              <w:rPr>
+                <w:rFonts w:ascii="Cambria Math" w:eastAsiaTheme="minorEastAsia" w:hAnsi="Cambria Math"/>
+              </w:rPr>
+              <m:t>ω</m:t>
+            </m:r>
+          </m:e>
+          <m:sub>
+            <m:r>
+              <w:rPr>
+                <w:rFonts w:ascii="Cambria Math" w:eastAsiaTheme="minorEastAsia" w:hAnsi="Cambria Math"/>
+              </w:rPr>
+              <m:t>prefiltar</m:t>
+            </m:r>
+          </m:sub>
+        </m:sSub>
+        <m:r>
+          <w:rPr>
+            <w:rFonts w:ascii="Cambria Math" w:eastAsiaTheme="minorEastAsia" w:hAnsi="Cambria Math"/>
+          </w:rPr>
+          <m:t xml:space="preserve">=62.5 </m:t>
+        </m:r>
+        <m:f>
+          <m:fPr>
+            <m:ctrlPr>
+              <w:rPr>
+                <w:rFonts w:ascii="Cambria Math" w:eastAsiaTheme="minorEastAsia" w:hAnsi="Cambria Math"/>
+                <w:i/>
+                <w:iCs/>
+              </w:rPr>
+            </m:ctrlPr>
+          </m:fPr>
+          <m:num>
+            <m:r>
+              <w:rPr>
+                <w:rFonts w:ascii="Cambria Math" w:eastAsiaTheme="minorEastAsia" w:hAnsi="Cambria Math"/>
+              </w:rPr>
+              <m:t>rad</m:t>
+            </m:r>
+          </m:num>
+          <m:den>
+            <m:r>
+              <w:rPr>
+                <w:rFonts w:ascii="Cambria Math" w:eastAsiaTheme="minorEastAsia" w:hAnsi="Cambria Math"/>
+              </w:rPr>
+              <m:t>sec</m:t>
+            </m:r>
+          </m:den>
+        </m:f>
+        <m:r>
+          <w:rPr>
+            <w:rFonts w:ascii="Cambria Math" w:eastAsiaTheme="minorEastAsia" w:hAnsi="Cambria Math"/>
+          </w:rPr>
+          <m:t xml:space="preserve"> </m:t>
+        </m:r>
+      </m:oMath>
+      <w:r>
+        <w:rPr>
+          <w:rFonts w:eastAsiaTheme="minorEastAsia"/>
+          <w:iCs/>
+        </w:rPr>
+        <w:t>.</w:t>
       </w:r>
     </w:p>
     <w:p>
@@ -5561,6 +5791,7 @@
               <w:rFonts w:ascii="Cambria Math" w:eastAsiaTheme="minorEastAsia" w:hAnsi="Cambria Math"/>
               <w:lang w:val="sr-Latn-RS"/>
             </w:rPr>
+            <w:lastRenderedPageBreak/>
             <m:t>G</m:t>
           </m:r>
           <m:d>
@@ -5683,15 +5914,7 @@
           <w:rFonts w:ascii="Cambria Math" w:eastAsiaTheme="minorEastAsia" w:hAnsi="Cambria Math"/>
           <w:lang w:val="sr-Latn-RS"/>
         </w:rPr>
-        <w:t xml:space="preserve">Za ovakav linearizovani sistem projektujmo kontroler Ziegler-Nichols-ovom metodom frekvencijskog odziva. Sprovođenjem relejnog eksperimenta dobijeni su koeficijenti kontrolera u </w:t>
-      </w:r>
-      <w:r>
-        <w:rPr>
-          <w:rFonts w:ascii="Cambria Math" w:eastAsiaTheme="minorEastAsia" w:hAnsi="Cambria Math"/>
-          <w:lang w:val="sr-Latn-RS"/>
-        </w:rPr>
-        <w:lastRenderedPageBreak/>
-        <w:t>PID obliku. Ove koeficijente dalje blago podešavamo i posmatramo odziv sistema dok nismo zadovoljni. Dobijeni kontroler ima funkciju prenosa u sledećem obliku:</w:t>
+        <w:t>Za ovakav linearizovani sistem projektujmo kontroler Ziegler-Nichols-ovom metodom frekvencijskog odziva. Sprovođenjem relejnog eksperimenta dobijeni su koeficijenti kontrolera u PID obliku. Ove koeficijente dalje blago podešavamo i posmatramo odziv sistema dok nismo zadovoljni. Dobijeni kontroler ima funkciju prenosa u sledećem obliku:</w:t>
       </w:r>
     </w:p>
     <w:p>
@@ -7951,6 +8174,7 @@
               <w:rFonts w:ascii="Cambria Math" w:eastAsiaTheme="minorEastAsia" w:hAnsi="Cambria Math" w:cs="Times New Roman"/>
               <w:lang w:val="sr-Latn-RS"/>
             </w:rPr>
+            <w:lastRenderedPageBreak/>
             <m:t>K=</m:t>
           </m:r>
           <m:d>
@@ -8461,15 +8685,7 @@
           <w:rFonts w:ascii="Times New Roman" w:eastAsiaTheme="minorEastAsia" w:hAnsi="Times New Roman" w:cs="Times New Roman"/>
           <w:lang w:val="sr-Latn-RS"/>
         </w:rPr>
-        <w:t xml:space="preserve"> radi poboljšanja ponašanja sistema u tranzijentima, ovi članovi su iz </w:t>
-      </w:r>
-      <w:r>
-        <w:rPr>
-          <w:rFonts w:ascii="Times New Roman" w:eastAsiaTheme="minorEastAsia" w:hAnsi="Times New Roman" w:cs="Times New Roman"/>
-          <w:lang w:val="sr-Latn-RS"/>
-        </w:rPr>
-        <w:lastRenderedPageBreak/>
-        <w:t>imp</w:t>
+        <w:t xml:space="preserve"> radi poboljšanja ponašanja sistema u tranzijentima, ovi članovi su iz imp</w:t>
       </w:r>
       <w:r>
         <w:rPr>
@@ -9533,12 +9749,14 @@
         <w:jc w:val="both"/>
         <w:rPr>
           <w:rFonts w:eastAsiaTheme="minorEastAsia"/>
-        </w:rPr>
-      </w:pPr>
-      <w:r>
-        <w:rPr>
-          <w:lang w:val="sr-Latn-RS"/>
-        </w:rPr>
+          <w:lang w:val="sr-Latn-RS"/>
+        </w:rPr>
+      </w:pPr>
+      <w:r>
+        <w:rPr>
+          <w:lang w:val="sr-Latn-RS"/>
+        </w:rPr>
+        <w:lastRenderedPageBreak/>
         <w:tab/>
         <w:t>U sledećem odeljku ćemo izvršiti poređenje navedenih metoda projektovanja nelinearnih sistema upravljanja. Na slici 6. prikazan je signal reference dovedene na izlaz sistema. Amplitude promena reference jednake su 5 % nominalne vrednosti izlaza sistema jer je to opseg za koji je projektovan linearni kontroler pa će i drugi kontroleri biti ocenjivani n</w:t>
       </w:r>
@@ -9608,7 +9826,6 @@
         <w:rPr>
           <w:noProof/>
         </w:rPr>
-        <w:lastRenderedPageBreak/>
         <w:drawing>
           <wp:inline distT="0" distB="0" distL="0" distR="0" wp14:anchorId="123B4F87" wp14:editId="75B5794E">
             <wp:extent cx="5943600" cy="2964815"/>
@@ -9763,6 +9980,7 @@
         <w:rPr>
           <w:lang w:val="sr-Latn-RS"/>
         </w:rPr>
+        <w:lastRenderedPageBreak/>
         <w:t>Izlaz sistema</w:t>
       </w:r>
       <w:r>
@@ -9797,20 +10015,37 @@
         <w:rPr>
           <w:lang w:val="sr-Latn-RS"/>
         </w:rPr>
-        <w:t xml:space="preserve"> Na slici 9. se vidi da kontroleri projektovani metodama feedback linearizacije („fbl“) i kliznog upravljanja sa graničnim slojem („bl smc“) brže i mirnije stižu u stacionarno stanje od linearnog kontrolera(„lin“) i fazi kontrolera („fuzzy“).</w:t>
-      </w:r>
-      <w:r>
-        <w:rPr>
-          <w:lang w:val="sr-Latn-RS"/>
-        </w:rPr>
-        <w:t xml:space="preserve"> Sa slika 10. i </w:t>
-      </w:r>
-      <w:r>
-        <w:rPr>
-          <w:lang w:val="sr-Latn-RS"/>
-        </w:rPr>
-        <w:lastRenderedPageBreak/>
-        <w:t>11. vidimo da svi kontroleri prate referencu bez preskoka, ali i da su feedback linearizacioni i klizni vidno brži od druga dva.</w:t>
+        <w:t xml:space="preserve"> Na slici 9. se vidi da kontroleri projektovani metodama feedback linearizacije („fbl“) i kliznog upravljanja sa graničnim slojem („bl smc“) brže i mirnije stižu u stacionarno stanje od linearnog kontrolera(„lin“) i fazi kontrolera („fuzzy“)</w:t>
+      </w:r>
+      <w:r>
+        <w:rPr>
+          <w:lang w:val="sr-Latn-RS"/>
+        </w:rPr>
+        <w:t>, mada fazi kontroler pokazuje vidno poboljšanje u odnosu na linearni</w:t>
+      </w:r>
+      <w:r>
+        <w:rPr>
+          <w:lang w:val="sr-Latn-RS"/>
+        </w:rPr>
+        <w:t>.</w:t>
+      </w:r>
+      <w:r>
+        <w:rPr>
+          <w:lang w:val="sr-Latn-RS"/>
+        </w:rPr>
+        <w:t xml:space="preserve"> Sa slika 10. i 11. vidimo da svi kontroleri prate referencu bez preskoka, ali i da su feedback linearizacioni i klizni vidno brži </w:t>
+      </w:r>
+      <w:r>
+        <w:rPr>
+          <w:lang w:val="sr-Latn-RS"/>
+        </w:rPr>
+        <w:t>nešto brži od fazi, a mnogo znatno brži od linearnog</w:t>
+      </w:r>
+      <w:r>
+        <w:rPr>
+          <w:lang w:val="sr-Latn-RS"/>
+        </w:rPr>
+        <w:t>.</w:t>
       </w:r>
       <w:r>
         <w:rPr>
@@ -9862,10 +10097,10 @@
           <w:lang w:val="sr-Latn-RS"/>
         </w:rPr>
         <w:drawing>
-          <wp:inline distT="0" distB="0" distL="0" distR="0" wp14:anchorId="047AF5A8" wp14:editId="0132EAB3">
+          <wp:inline distT="0" distB="0" distL="0" distR="0" wp14:anchorId="345DA883" wp14:editId="410B09AB">
             <wp:extent cx="5943600" cy="2964815"/>
             <wp:effectExtent l="0" t="0" r="0" b="6985"/>
-            <wp:docPr id="4" name="Picture 4"/>
+            <wp:docPr id="10" name="Picture 10"/>
             <wp:cNvGraphicFramePr>
               <a:graphicFrameLocks xmlns:a="http://schemas.openxmlformats.org/drawingml/2006/main" noChangeAspect="1"/>
             </wp:cNvGraphicFramePr>
@@ -9873,7 +10108,7 @@
               <a:graphicData uri="http://schemas.openxmlformats.org/drawingml/2006/picture">
                 <pic:pic xmlns:pic="http://schemas.openxmlformats.org/drawingml/2006/picture">
                   <pic:nvPicPr>
-                    <pic:cNvPr id="0" name="Picture 3"/>
+                    <pic:cNvPr id="0" name="Picture 1"/>
                     <pic:cNvPicPr>
                       <a:picLocks noChangeAspect="1" noChangeArrowheads="1"/>
                     </pic:cNvPicPr>
@@ -9951,10 +10186,10 @@
         </w:rPr>
         <w:lastRenderedPageBreak/>
         <w:drawing>
-          <wp:inline distT="0" distB="0" distL="0" distR="0" wp14:anchorId="001EEB19" wp14:editId="52A601DA">
+          <wp:inline distT="0" distB="0" distL="0" distR="0" wp14:anchorId="18931E43" wp14:editId="443F2AAE">
             <wp:extent cx="5943600" cy="2964815"/>
             <wp:effectExtent l="0" t="0" r="0" b="6985"/>
-            <wp:docPr id="5" name="Picture 5"/>
+            <wp:docPr id="11" name="Picture 11"/>
             <wp:cNvGraphicFramePr>
               <a:graphicFrameLocks xmlns:a="http://schemas.openxmlformats.org/drawingml/2006/main" noChangeAspect="1"/>
             </wp:cNvGraphicFramePr>
@@ -9962,7 +10197,7 @@
               <a:graphicData uri="http://schemas.openxmlformats.org/drawingml/2006/picture">
                 <pic:pic xmlns:pic="http://schemas.openxmlformats.org/drawingml/2006/picture">
                   <pic:nvPicPr>
-                    <pic:cNvPr id="0" name="Picture 4"/>
+                    <pic:cNvPr id="0" name="Picture 2"/>
                     <pic:cNvPicPr>
                       <a:picLocks noChangeAspect="1" noChangeArrowheads="1"/>
                     </pic:cNvPicPr>
@@ -10045,10 +10280,10 @@
           <w:lang w:val="sr-Latn-RS"/>
         </w:rPr>
         <w:drawing>
-          <wp:inline distT="0" distB="0" distL="0" distR="0" wp14:anchorId="383BEC81" wp14:editId="73454D5D">
+          <wp:inline distT="0" distB="0" distL="0" distR="0" wp14:anchorId="19EA7E9E" wp14:editId="6E4D3DB8">
             <wp:extent cx="5943600" cy="2964815"/>
             <wp:effectExtent l="0" t="0" r="0" b="6985"/>
-            <wp:docPr id="6" name="Picture 6"/>
+            <wp:docPr id="12" name="Picture 12"/>
             <wp:cNvGraphicFramePr>
               <a:graphicFrameLocks xmlns:a="http://schemas.openxmlformats.org/drawingml/2006/main" noChangeAspect="1"/>
             </wp:cNvGraphicFramePr>
@@ -10056,7 +10291,7 @@
               <a:graphicData uri="http://schemas.openxmlformats.org/drawingml/2006/picture">
                 <pic:pic xmlns:pic="http://schemas.openxmlformats.org/drawingml/2006/picture">
                   <pic:nvPicPr>
-                    <pic:cNvPr id="0" name="Picture 5"/>
+                    <pic:cNvPr id="0" name="Picture 3"/>
                     <pic:cNvPicPr>
                       <a:picLocks noChangeAspect="1" noChangeArrowheads="1"/>
                     </pic:cNvPicPr>
@@ -10132,10 +10367,10 @@
         </w:rPr>
         <w:lastRenderedPageBreak/>
         <w:drawing>
-          <wp:inline distT="0" distB="0" distL="0" distR="0" wp14:anchorId="11D68C87" wp14:editId="55CD7D12">
+          <wp:inline distT="0" distB="0" distL="0" distR="0" wp14:anchorId="5DDCD587" wp14:editId="2ED5B83C">
             <wp:extent cx="5943600" cy="2964815"/>
             <wp:effectExtent l="0" t="0" r="0" b="6985"/>
-            <wp:docPr id="7" name="Picture 7"/>
+            <wp:docPr id="28" name="Picture 28"/>
             <wp:cNvGraphicFramePr>
               <a:graphicFrameLocks xmlns:a="http://schemas.openxmlformats.org/drawingml/2006/main" noChangeAspect="1"/>
             </wp:cNvGraphicFramePr>
@@ -10143,7 +10378,7 @@
               <a:graphicData uri="http://schemas.openxmlformats.org/drawingml/2006/picture">
                 <pic:pic xmlns:pic="http://schemas.openxmlformats.org/drawingml/2006/picture">
                   <pic:nvPicPr>
-                    <pic:cNvPr id="0" name="Picture 6"/>
+                    <pic:cNvPr id="0" name="Picture 4"/>
                     <pic:cNvPicPr>
                       <a:picLocks noChangeAspect="1" noChangeArrowheads="1"/>
                     </pic:cNvPicPr>
@@ -10219,10 +10454,10 @@
           <w:lang w:val="sr-Latn-RS"/>
         </w:rPr>
         <w:drawing>
-          <wp:inline distT="0" distB="0" distL="0" distR="0" wp14:anchorId="766551C5" wp14:editId="7B34B598">
+          <wp:inline distT="0" distB="0" distL="0" distR="0" wp14:anchorId="7710A8AD" wp14:editId="4CA1C008">
             <wp:extent cx="5943600" cy="2964815"/>
             <wp:effectExtent l="0" t="0" r="0" b="6985"/>
-            <wp:docPr id="8" name="Picture 8"/>
+            <wp:docPr id="29" name="Picture 29"/>
             <wp:cNvGraphicFramePr>
               <a:graphicFrameLocks xmlns:a="http://schemas.openxmlformats.org/drawingml/2006/main" noChangeAspect="1"/>
             </wp:cNvGraphicFramePr>
@@ -10230,7 +10465,7 @@
               <a:graphicData uri="http://schemas.openxmlformats.org/drawingml/2006/picture">
                 <pic:pic xmlns:pic="http://schemas.openxmlformats.org/drawingml/2006/picture">
                   <pic:nvPicPr>
-                    <pic:cNvPr id="0" name="Picture 7"/>
+                    <pic:cNvPr id="0" name="Picture 5"/>
                     <pic:cNvPicPr>
                       <a:picLocks noChangeAspect="1" noChangeArrowheads="1"/>
                     </pic:cNvPicPr>
@@ -10305,10 +10540,10 @@
         </w:rPr>
         <w:lastRenderedPageBreak/>
         <w:drawing>
-          <wp:inline distT="0" distB="0" distL="0" distR="0" wp14:anchorId="257185C6" wp14:editId="45D75477">
+          <wp:inline distT="0" distB="0" distL="0" distR="0" wp14:anchorId="6C99932E" wp14:editId="63034A8F">
             <wp:extent cx="5943600" cy="2964815"/>
             <wp:effectExtent l="0" t="0" r="0" b="6985"/>
-            <wp:docPr id="9" name="Picture 9"/>
+            <wp:docPr id="30" name="Picture 30"/>
             <wp:cNvGraphicFramePr>
               <a:graphicFrameLocks xmlns:a="http://schemas.openxmlformats.org/drawingml/2006/main" noChangeAspect="1"/>
             </wp:cNvGraphicFramePr>
@@ -10316,7 +10551,7 @@
               <a:graphicData uri="http://schemas.openxmlformats.org/drawingml/2006/picture">
                 <pic:pic xmlns:pic="http://schemas.openxmlformats.org/drawingml/2006/picture">
                   <pic:nvPicPr>
-                    <pic:cNvPr id="0" name="Picture 8"/>
+                    <pic:cNvPr id="0" name="Picture 6"/>
                     <pic:cNvPicPr>
                       <a:picLocks noChangeAspect="1" noChangeArrowheads="1"/>
                     </pic:cNvPicPr>
@@ -10389,10 +10624,10 @@
           <w:lang w:val="sr-Latn-RS"/>
         </w:rPr>
         <w:drawing>
-          <wp:inline distT="0" distB="0" distL="0" distR="0" wp14:anchorId="51B90227" wp14:editId="79A82EEF">
+          <wp:inline distT="0" distB="0" distL="0" distR="0" wp14:anchorId="56C986C2" wp14:editId="2E0449EA">
             <wp:extent cx="5943600" cy="2964815"/>
             <wp:effectExtent l="0" t="0" r="0" b="6985"/>
-            <wp:docPr id="13" name="Picture 13"/>
+            <wp:docPr id="31" name="Picture 31"/>
             <wp:cNvGraphicFramePr>
               <a:graphicFrameLocks xmlns:a="http://schemas.openxmlformats.org/drawingml/2006/main" noChangeAspect="1"/>
             </wp:cNvGraphicFramePr>
@@ -10400,7 +10635,7 @@
               <a:graphicData uri="http://schemas.openxmlformats.org/drawingml/2006/picture">
                 <pic:pic xmlns:pic="http://schemas.openxmlformats.org/drawingml/2006/picture">
                   <pic:nvPicPr>
-                    <pic:cNvPr id="0" name="Picture 12"/>
+                    <pic:cNvPr id="0" name="Picture 7"/>
                     <pic:cNvPicPr>
                       <a:picLocks noChangeAspect="1" noChangeArrowheads="1"/>
                     </pic:cNvPicPr>
@@ -10476,10 +10711,10 @@
         </w:rPr>
         <w:lastRenderedPageBreak/>
         <w:drawing>
-          <wp:inline distT="0" distB="0" distL="0" distR="0" wp14:anchorId="5A09CB5D" wp14:editId="3EADEBCD">
+          <wp:inline distT="0" distB="0" distL="0" distR="0" wp14:anchorId="087C7C06" wp14:editId="5E52092D">
             <wp:extent cx="5943600" cy="2964815"/>
             <wp:effectExtent l="0" t="0" r="0" b="6985"/>
-            <wp:docPr id="14" name="Picture 14"/>
+            <wp:docPr id="32" name="Picture 32"/>
             <wp:cNvGraphicFramePr>
               <a:graphicFrameLocks xmlns:a="http://schemas.openxmlformats.org/drawingml/2006/main" noChangeAspect="1"/>
             </wp:cNvGraphicFramePr>
@@ -10487,7 +10722,7 @@
               <a:graphicData uri="http://schemas.openxmlformats.org/drawingml/2006/picture">
                 <pic:pic xmlns:pic="http://schemas.openxmlformats.org/drawingml/2006/picture">
                   <pic:nvPicPr>
-                    <pic:cNvPr id="0" name="Picture 13"/>
+                    <pic:cNvPr id="0" name="Picture 8"/>
                     <pic:cNvPicPr>
                       <a:picLocks noChangeAspect="1" noChangeArrowheads="1"/>
                     </pic:cNvPicPr>
@@ -10570,10 +10805,10 @@
           <w:lang w:val="sr-Latn-RS"/>
         </w:rPr>
         <w:drawing>
-          <wp:inline distT="0" distB="0" distL="0" distR="0" wp14:anchorId="2D2056AA" wp14:editId="3C2A2688">
+          <wp:inline distT="0" distB="0" distL="0" distR="0" wp14:anchorId="2C293878" wp14:editId="110EC8B7">
             <wp:extent cx="5943600" cy="2964815"/>
             <wp:effectExtent l="0" t="0" r="0" b="6985"/>
-            <wp:docPr id="15" name="Picture 15"/>
+            <wp:docPr id="33" name="Picture 33"/>
             <wp:cNvGraphicFramePr>
               <a:graphicFrameLocks xmlns:a="http://schemas.openxmlformats.org/drawingml/2006/main" noChangeAspect="1"/>
             </wp:cNvGraphicFramePr>
@@ -10581,7 +10816,7 @@
               <a:graphicData uri="http://schemas.openxmlformats.org/drawingml/2006/picture">
                 <pic:pic xmlns:pic="http://schemas.openxmlformats.org/drawingml/2006/picture">
                   <pic:nvPicPr>
-                    <pic:cNvPr id="0" name="Picture 14"/>
+                    <pic:cNvPr id="0" name="Picture 9"/>
                     <pic:cNvPicPr>
                       <a:picLocks noChangeAspect="1" noChangeArrowheads="1"/>
                     </pic:cNvPicPr>
@@ -10659,10 +10894,10 @@
         </w:rPr>
         <w:lastRenderedPageBreak/>
         <w:drawing>
-          <wp:inline distT="0" distB="0" distL="0" distR="0" wp14:anchorId="547BEDD2" wp14:editId="5E684A4D">
+          <wp:inline distT="0" distB="0" distL="0" distR="0" wp14:anchorId="403AE7E3" wp14:editId="2DA2A39C">
             <wp:extent cx="5943600" cy="2964815"/>
             <wp:effectExtent l="0" t="0" r="0" b="6985"/>
-            <wp:docPr id="16" name="Picture 16"/>
+            <wp:docPr id="34" name="Picture 34"/>
             <wp:cNvGraphicFramePr>
               <a:graphicFrameLocks xmlns:a="http://schemas.openxmlformats.org/drawingml/2006/main" noChangeAspect="1"/>
             </wp:cNvGraphicFramePr>
@@ -10670,7 +10905,7 @@
               <a:graphicData uri="http://schemas.openxmlformats.org/drawingml/2006/picture">
                 <pic:pic xmlns:pic="http://schemas.openxmlformats.org/drawingml/2006/picture">
                   <pic:nvPicPr>
-                    <pic:cNvPr id="0" name="Picture 15"/>
+                    <pic:cNvPr id="0" name="Picture 10"/>
                     <pic:cNvPicPr>
                       <a:picLocks noChangeAspect="1" noChangeArrowheads="1"/>
                     </pic:cNvPicPr>
@@ -10815,7 +11050,19 @@
         <w:rPr>
           <w:lang w:val="sr-Latn-RS"/>
         </w:rPr>
-        <w:t>u nominalni režim. Još je važnije primetiti da struja kalema u tom prelazu</w:t>
+        <w:t>u nominalni režim</w:t>
+      </w:r>
+      <w:r>
+        <w:rPr>
+          <w:lang w:val="sr-Latn-RS"/>
+        </w:rPr>
+        <w:t xml:space="preserve"> feedback linearizacioni i klizni kontroler</w:t>
+      </w:r>
+      <w:r>
+        <w:rPr>
+          <w:lang w:val="sr-Latn-RS"/>
+        </w:rPr>
+        <w:t>. Još je važnije primetiti da struja kalema u tom prelazu</w:t>
       </w:r>
       <w:r>
         <w:rPr>
@@ -10827,7 +11074,19 @@
         <w:rPr>
           <w:lang w:val="sr-Latn-RS"/>
         </w:rPr>
-        <w:t xml:space="preserve"> za linearni i fazi kontroler uzima vrednosti koje su više od dva puta veće od struje nominalne. Za pretvarače kao što je buck-boost DC-DC konvertor ovakav skok struje je izuzetno nepoželjan i može biti poguban za aktuator.</w:t>
+        <w:t xml:space="preserve"> za linearni i fazi kontroler uzima vrednos</w:t>
+      </w:r>
+      <w:r>
+        <w:rPr>
+          <w:lang w:val="sr-Latn-RS"/>
+        </w:rPr>
+        <w:t>ti koje su znatno veće od nominalne. Za linearni je ta vrednosti više od dva puta veća, dok fazi uspeva da to ponašanje ublaži</w:t>
+      </w:r>
+      <w:r>
+        <w:rPr>
+          <w:lang w:val="sr-Latn-RS"/>
+        </w:rPr>
+        <w:t>. Za pretvarače kao što je buck-boost DC-DC konvertor ovakav skok struje je izuzetno nepoželjan i može biti poguban za aktuator.</w:t>
       </w:r>
     </w:p>
     <w:p>
@@ -10852,10 +11111,10 @@
         </w:rPr>
         <w:lastRenderedPageBreak/>
         <w:drawing>
-          <wp:inline distT="0" distB="0" distL="0" distR="0" wp14:anchorId="3C4678DD" wp14:editId="598A70A4">
+          <wp:inline distT="0" distB="0" distL="0" distR="0" wp14:anchorId="699C2A8B" wp14:editId="19D8FB8A">
             <wp:extent cx="5943600" cy="2964815"/>
             <wp:effectExtent l="0" t="0" r="0" b="6985"/>
-            <wp:docPr id="17" name="Picture 17"/>
+            <wp:docPr id="35" name="Picture 35"/>
             <wp:cNvGraphicFramePr>
               <a:graphicFrameLocks xmlns:a="http://schemas.openxmlformats.org/drawingml/2006/main" noChangeAspect="1"/>
             </wp:cNvGraphicFramePr>
@@ -10863,7 +11122,7 @@
               <a:graphicData uri="http://schemas.openxmlformats.org/drawingml/2006/picture">
                 <pic:pic xmlns:pic="http://schemas.openxmlformats.org/drawingml/2006/picture">
                   <pic:nvPicPr>
-                    <pic:cNvPr id="0" name="Picture 16"/>
+                    <pic:cNvPr id="0" name="Picture 11"/>
                     <pic:cNvPicPr>
                       <a:picLocks noChangeAspect="1" noChangeArrowheads="1"/>
                     </pic:cNvPicPr>
@@ -10928,10 +11187,10 @@
           <w:lang w:val="sr-Latn-RS"/>
         </w:rPr>
         <w:drawing>
-          <wp:inline distT="0" distB="0" distL="0" distR="0" wp14:anchorId="38A62B15" wp14:editId="69EF20D1">
+          <wp:inline distT="0" distB="0" distL="0" distR="0" wp14:anchorId="03648F0E" wp14:editId="16FF61BD">
             <wp:extent cx="5943600" cy="2964815"/>
             <wp:effectExtent l="0" t="0" r="0" b="6985"/>
-            <wp:docPr id="21" name="Picture 21"/>
+            <wp:docPr id="36" name="Picture 36"/>
             <wp:cNvGraphicFramePr>
               <a:graphicFrameLocks xmlns:a="http://schemas.openxmlformats.org/drawingml/2006/main" noChangeAspect="1"/>
             </wp:cNvGraphicFramePr>
@@ -10939,7 +11198,7 @@
               <a:graphicData uri="http://schemas.openxmlformats.org/drawingml/2006/picture">
                 <pic:pic xmlns:pic="http://schemas.openxmlformats.org/drawingml/2006/picture">
                   <pic:nvPicPr>
-                    <pic:cNvPr id="0" name="Picture 17"/>
+                    <pic:cNvPr id="0" name="Picture 12"/>
                     <pic:cNvPicPr>
                       <a:picLocks noChangeAspect="1" noChangeArrowheads="1"/>
                     </pic:cNvPicPr>
@@ -11011,10 +11270,10 @@
         </w:rPr>
         <w:lastRenderedPageBreak/>
         <w:drawing>
-          <wp:inline distT="0" distB="0" distL="0" distR="0" wp14:anchorId="7EED5258" wp14:editId="0EFB9352">
+          <wp:inline distT="0" distB="0" distL="0" distR="0" wp14:anchorId="2191E01E" wp14:editId="428E4946">
             <wp:extent cx="5943600" cy="2964815"/>
             <wp:effectExtent l="0" t="0" r="0" b="6985"/>
-            <wp:docPr id="22" name="Picture 22"/>
+            <wp:docPr id="37" name="Picture 37"/>
             <wp:cNvGraphicFramePr>
               <a:graphicFrameLocks xmlns:a="http://schemas.openxmlformats.org/drawingml/2006/main" noChangeAspect="1"/>
             </wp:cNvGraphicFramePr>
@@ -11022,7 +11281,7 @@
               <a:graphicData uri="http://schemas.openxmlformats.org/drawingml/2006/picture">
                 <pic:pic xmlns:pic="http://schemas.openxmlformats.org/drawingml/2006/picture">
                   <pic:nvPicPr>
-                    <pic:cNvPr id="0" name="Picture 18"/>
+                    <pic:cNvPr id="0" name="Picture 13"/>
                     <pic:cNvPicPr>
                       <a:picLocks noChangeAspect="1" noChangeArrowheads="1"/>
                     </pic:cNvPicPr>
@@ -11205,14 +11464,7 @@
             <w:rFonts w:ascii="Cambria Math" w:hAnsi="Cambria Math"/>
             <w:lang w:val="sr-Latn-RS"/>
           </w:rPr>
-          <m:t xml:space="preserve">=0.02 </m:t>
-        </m:r>
-        <m:r>
-          <w:rPr>
-            <w:rFonts w:ascii="Cambria Math" w:hAnsi="Cambria Math"/>
-            <w:lang w:val="sr-Latn-RS"/>
-          </w:rPr>
-          <m:t>∙</m:t>
+          <m:t>=0.02 ∙</m:t>
         </m:r>
         <m:sSub>
           <m:sSubPr>
@@ -11355,10 +11607,10 @@
         </w:rPr>
         <w:lastRenderedPageBreak/>
         <w:drawing>
-          <wp:inline distT="0" distB="0" distL="0" distR="0" wp14:anchorId="2E521870" wp14:editId="054EBF76">
+          <wp:inline distT="0" distB="0" distL="0" distR="0" wp14:anchorId="56C2F29B" wp14:editId="063AF6B0">
             <wp:extent cx="5943600" cy="2964815"/>
             <wp:effectExtent l="0" t="0" r="0" b="6985"/>
-            <wp:docPr id="23" name="Picture 23"/>
+            <wp:docPr id="38" name="Picture 38"/>
             <wp:cNvGraphicFramePr>
               <a:graphicFrameLocks xmlns:a="http://schemas.openxmlformats.org/drawingml/2006/main" noChangeAspect="1"/>
             </wp:cNvGraphicFramePr>
@@ -11366,7 +11618,7 @@
               <a:graphicData uri="http://schemas.openxmlformats.org/drawingml/2006/picture">
                 <pic:pic xmlns:pic="http://schemas.openxmlformats.org/drawingml/2006/picture">
                   <pic:nvPicPr>
-                    <pic:cNvPr id="0" name="Picture 19"/>
+                    <pic:cNvPr id="0" name="Picture 14"/>
                     <pic:cNvPicPr>
                       <a:picLocks noChangeAspect="1" noChangeArrowheads="1"/>
                     </pic:cNvPicPr>
@@ -11636,10 +11888,10 @@
         </w:rPr>
         <w:lastRenderedPageBreak/>
         <w:drawing>
-          <wp:inline distT="0" distB="0" distL="0" distR="0" wp14:anchorId="4EDEF352" wp14:editId="62639B88">
+          <wp:inline distT="0" distB="0" distL="0" distR="0" wp14:anchorId="2D673A9E" wp14:editId="1E0B03C3">
             <wp:extent cx="5943600" cy="2964815"/>
             <wp:effectExtent l="0" t="0" r="0" b="6985"/>
-            <wp:docPr id="24" name="Picture 24"/>
+            <wp:docPr id="39" name="Picture 39"/>
             <wp:cNvGraphicFramePr>
               <a:graphicFrameLocks xmlns:a="http://schemas.openxmlformats.org/drawingml/2006/main" noChangeAspect="1"/>
             </wp:cNvGraphicFramePr>
@@ -11647,7 +11899,7 @@
               <a:graphicData uri="http://schemas.openxmlformats.org/drawingml/2006/picture">
                 <pic:pic xmlns:pic="http://schemas.openxmlformats.org/drawingml/2006/picture">
                   <pic:nvPicPr>
-                    <pic:cNvPr id="0" name="Picture 20"/>
+                    <pic:cNvPr id="0" name="Picture 15"/>
                     <pic:cNvPicPr>
                       <a:picLocks noChangeAspect="1" noChangeArrowheads="1"/>
                     </pic:cNvPicPr>
@@ -11729,10 +11981,10 @@
           <w:lang w:val="sr-Latn-RS"/>
         </w:rPr>
         <w:drawing>
-          <wp:inline distT="0" distB="0" distL="0" distR="0" wp14:anchorId="51C2F2C7" wp14:editId="52EF3D50">
+          <wp:inline distT="0" distB="0" distL="0" distR="0" wp14:anchorId="220B4CF5" wp14:editId="0C6537D4">
             <wp:extent cx="5943600" cy="2964815"/>
             <wp:effectExtent l="0" t="0" r="0" b="6985"/>
-            <wp:docPr id="25" name="Picture 25"/>
+            <wp:docPr id="40" name="Picture 40"/>
             <wp:cNvGraphicFramePr>
               <a:graphicFrameLocks xmlns:a="http://schemas.openxmlformats.org/drawingml/2006/main" noChangeAspect="1"/>
             </wp:cNvGraphicFramePr>
@@ -11740,7 +11992,7 @@
               <a:graphicData uri="http://schemas.openxmlformats.org/drawingml/2006/picture">
                 <pic:pic xmlns:pic="http://schemas.openxmlformats.org/drawingml/2006/picture">
                   <pic:nvPicPr>
-                    <pic:cNvPr id="0" name="Picture 21"/>
+                    <pic:cNvPr id="0" name="Picture 16"/>
                     <pic:cNvPicPr>
                       <a:picLocks noChangeAspect="1" noChangeArrowheads="1"/>
                     </pic:cNvPicPr>
@@ -11790,19 +12042,7 @@
         <w:rPr>
           <w:lang w:val="sr-Latn-RS"/>
         </w:rPr>
-        <w:t>Slika 2</w:t>
-      </w:r>
-      <w:r>
-        <w:rPr>
-          <w:lang w:val="sr-Latn-RS"/>
-        </w:rPr>
-        <w:t>3</w:t>
-      </w:r>
-      <w:r>
-        <w:rPr>
-          <w:lang w:val="sr-Latn-RS"/>
-        </w:rPr>
-        <w:t xml:space="preserve">. </w:t>
+        <w:t xml:space="preserve">Slika 23. </w:t>
       </w:r>
       <w:r>
         <w:rPr>
@@ -11816,21 +12056,7 @@
           <w:rFonts w:ascii="Times New Roman" w:eastAsiaTheme="minorEastAsia" w:hAnsi="Times New Roman" w:cs="Times New Roman"/>
           <w:lang w:val="sr-Latn-RS"/>
         </w:rPr>
-        <w:t xml:space="preserve"> za </w:t>
-      </w:r>
-      <w:r>
-        <w:rPr>
-          <w:rFonts w:ascii="Times New Roman" w:eastAsiaTheme="minorEastAsia" w:hAnsi="Times New Roman" w:cs="Times New Roman"/>
-          <w:lang w:val="sr-Latn-RS"/>
-        </w:rPr>
-        <w:t>fazi</w:t>
-      </w:r>
-      <w:r>
-        <w:rPr>
-          <w:rFonts w:ascii="Times New Roman" w:eastAsiaTheme="minorEastAsia" w:hAnsi="Times New Roman" w:cs="Times New Roman"/>
-          <w:lang w:val="sr-Latn-RS"/>
-        </w:rPr>
-        <w:t xml:space="preserve"> kontroler.</w:t>
+        <w:t xml:space="preserve"> za fazi kontroler.</w:t>
       </w:r>
     </w:p>
     <w:p>
@@ -11849,10 +12075,10 @@
         </w:rPr>
         <w:lastRenderedPageBreak/>
         <w:drawing>
-          <wp:inline distT="0" distB="0" distL="0" distR="0" wp14:anchorId="0956C9C4" wp14:editId="0A0F20A6">
+          <wp:inline distT="0" distB="0" distL="0" distR="0" wp14:anchorId="7DF97457" wp14:editId="7B5EA729">
             <wp:extent cx="5943600" cy="2964815"/>
             <wp:effectExtent l="0" t="0" r="0" b="6985"/>
-            <wp:docPr id="26" name="Picture 26"/>
+            <wp:docPr id="41" name="Picture 41"/>
             <wp:cNvGraphicFramePr>
               <a:graphicFrameLocks xmlns:a="http://schemas.openxmlformats.org/drawingml/2006/main" noChangeAspect="1"/>
             </wp:cNvGraphicFramePr>
@@ -11860,7 +12086,7 @@
               <a:graphicData uri="http://schemas.openxmlformats.org/drawingml/2006/picture">
                 <pic:pic xmlns:pic="http://schemas.openxmlformats.org/drawingml/2006/picture">
                   <pic:nvPicPr>
-                    <pic:cNvPr id="0" name="Picture 22"/>
+                    <pic:cNvPr id="0" name="Picture 17"/>
                     <pic:cNvPicPr>
                       <a:picLocks noChangeAspect="1" noChangeArrowheads="1"/>
                     </pic:cNvPicPr>
@@ -11910,19 +12136,7 @@
         <w:rPr>
           <w:lang w:val="sr-Latn-RS"/>
         </w:rPr>
-        <w:t>Slika 2</w:t>
-      </w:r>
-      <w:r>
-        <w:rPr>
-          <w:lang w:val="sr-Latn-RS"/>
-        </w:rPr>
-        <w:t>4</w:t>
-      </w:r>
-      <w:r>
-        <w:rPr>
-          <w:lang w:val="sr-Latn-RS"/>
-        </w:rPr>
-        <w:t xml:space="preserve">. </w:t>
+        <w:t xml:space="preserve">Slika 24. </w:t>
       </w:r>
       <w:r>
         <w:rPr>
@@ -11936,21 +12150,7 @@
           <w:rFonts w:ascii="Times New Roman" w:eastAsiaTheme="minorEastAsia" w:hAnsi="Times New Roman" w:cs="Times New Roman"/>
           <w:lang w:val="sr-Latn-RS"/>
         </w:rPr>
-        <w:t xml:space="preserve"> za </w:t>
-      </w:r>
-      <w:r>
-        <w:rPr>
-          <w:rFonts w:ascii="Times New Roman" w:eastAsiaTheme="minorEastAsia" w:hAnsi="Times New Roman" w:cs="Times New Roman"/>
-          <w:lang w:val="sr-Latn-RS"/>
-        </w:rPr>
-        <w:t>feedback linearizacioni</w:t>
-      </w:r>
-      <w:r>
-        <w:rPr>
-          <w:rFonts w:ascii="Times New Roman" w:eastAsiaTheme="minorEastAsia" w:hAnsi="Times New Roman" w:cs="Times New Roman"/>
-          <w:lang w:val="sr-Latn-RS"/>
-        </w:rPr>
-        <w:t xml:space="preserve"> kontroler.</w:t>
+        <w:t xml:space="preserve"> za feedback linearizacioni kontroler.</w:t>
       </w:r>
     </w:p>
     <w:p>
@@ -11968,10 +12168,10 @@
           <w:lang w:val="sr-Latn-RS"/>
         </w:rPr>
         <w:drawing>
-          <wp:inline distT="0" distB="0" distL="0" distR="0" wp14:anchorId="6A3079D0" wp14:editId="47C1A364">
+          <wp:inline distT="0" distB="0" distL="0" distR="0" wp14:anchorId="30D0EB91" wp14:editId="3B170FBB">
             <wp:extent cx="5943600" cy="2964815"/>
             <wp:effectExtent l="0" t="0" r="0" b="6985"/>
-            <wp:docPr id="27" name="Picture 27"/>
+            <wp:docPr id="42" name="Picture 42"/>
             <wp:cNvGraphicFramePr>
               <a:graphicFrameLocks xmlns:a="http://schemas.openxmlformats.org/drawingml/2006/main" noChangeAspect="1"/>
             </wp:cNvGraphicFramePr>
@@ -11979,7 +12179,7 @@
               <a:graphicData uri="http://schemas.openxmlformats.org/drawingml/2006/picture">
                 <pic:pic xmlns:pic="http://schemas.openxmlformats.org/drawingml/2006/picture">
                   <pic:nvPicPr>
-                    <pic:cNvPr id="0" name="Picture 23"/>
+                    <pic:cNvPr id="0" name="Picture 18"/>
                     <pic:cNvPicPr>
                       <a:picLocks noChangeAspect="1" noChangeArrowheads="1"/>
                     </pic:cNvPicPr>
@@ -12028,19 +12228,7 @@
         <w:rPr>
           <w:lang w:val="sr-Latn-RS"/>
         </w:rPr>
-        <w:t>Slika 2</w:t>
-      </w:r>
-      <w:r>
-        <w:rPr>
-          <w:lang w:val="sr-Latn-RS"/>
-        </w:rPr>
-        <w:t>5</w:t>
-      </w:r>
-      <w:r>
-        <w:rPr>
-          <w:lang w:val="sr-Latn-RS"/>
-        </w:rPr>
-        <w:t xml:space="preserve">. </w:t>
+        <w:t xml:space="preserve">Slika 25. </w:t>
       </w:r>
       <w:r>
         <w:rPr>
@@ -12054,21 +12242,7 @@
           <w:rFonts w:ascii="Times New Roman" w:eastAsiaTheme="minorEastAsia" w:hAnsi="Times New Roman" w:cs="Times New Roman"/>
           <w:lang w:val="sr-Latn-RS"/>
         </w:rPr>
-        <w:t xml:space="preserve"> za kontroler</w:t>
-      </w:r>
-      <w:r>
-        <w:rPr>
-          <w:rFonts w:ascii="Times New Roman" w:eastAsiaTheme="minorEastAsia" w:hAnsi="Times New Roman" w:cs="Times New Roman"/>
-          <w:lang w:val="sr-Latn-RS"/>
-        </w:rPr>
-        <w:t xml:space="preserve"> kliznog upravljanja sa graničnim slojem</w:t>
-      </w:r>
-      <w:r>
-        <w:rPr>
-          <w:rFonts w:ascii="Times New Roman" w:eastAsiaTheme="minorEastAsia" w:hAnsi="Times New Roman" w:cs="Times New Roman"/>
-          <w:lang w:val="sr-Latn-RS"/>
-        </w:rPr>
-        <w:t>.</w:t>
+        <w:t xml:space="preserve"> za kontroler kliznog upravljanja sa graničnim slojem.</w:t>
       </w:r>
     </w:p>
     <w:p>
@@ -12120,6 +12294,61 @@
         <w:t>Zaključak</w:t>
       </w:r>
       <w:bookmarkEnd w:id="14"/>
+    </w:p>
+    <w:p>
+      <w:pPr>
+        <w:rPr>
+          <w:lang w:val="sr-Latn-RS"/>
+        </w:rPr>
+      </w:pPr>
+    </w:p>
+    <w:p>
+      <w:pPr>
+        <w:jc w:val="both"/>
+        <w:rPr>
+          <w:lang w:val="sr-Latn-RS"/>
+        </w:rPr>
+      </w:pPr>
+      <w:r>
+        <w:rPr>
+          <w:lang w:val="sr-Latn-RS"/>
+        </w:rPr>
+        <w:tab/>
+        <w:t>Na osnovu komparativne analize nelinearnih sistema upravljanja izvršene u prethodnom poglavlju zaključujemo da sva četiri projektovana kontrolera</w:t>
+      </w:r>
+      <w:r>
+        <w:rPr>
+          <w:lang w:val="sr-Latn-RS"/>
+        </w:rPr>
+        <w:t xml:space="preserve"> primenjena na buck-boost DC-DC konvertoru</w:t>
+      </w:r>
+      <w:r>
+        <w:rPr>
+          <w:lang w:val="sr-Latn-RS"/>
+        </w:rPr>
+        <w:t xml:space="preserve"> ispunjavaju osnovne zahteve sistema upravljanja – sistemi su stabilni, prate referencu bez greške u stacionarnom stanju i potiskuju poremećaj tipa step pobude. Takođe, svi kontroleri su otporni na šum merenja razumne vrednosti varijanse i robusni na promenu vrednosti kapacitivnosti kondenzatora C. Imajući to u vidu, performanse ovih kontrolera nisu jednake. Jasno je da su i u pogledu kvaliteta praćenja reference i u pogledu kvaliteta potiskivanja poremećaja kontroleri projektovani metodama feedback linearizacije i kliznog upravljanja sa graničnim slojem iznad linearnog i fazi kontrolera. Pored toga, linearan i fazi kontroler </w:t>
+      </w:r>
+      <w:r>
+        <w:rPr>
+          <w:lang w:val="sr-Latn-RS"/>
+        </w:rPr>
+        <w:t xml:space="preserve">pri prelasku u nominalni režim rezultuju velikim skokom struje kalema konvertora što može biti pogubno za aktuator. </w:t>
+      </w:r>
+    </w:p>
+    <w:p>
+      <w:pPr>
+        <w:jc w:val="both"/>
+        <w:rPr>
+          <w:lang w:val="sr-Latn-RS"/>
+        </w:rPr>
+      </w:pPr>
+      <w:r>
+        <w:rPr>
+          <w:lang w:val="sr-Latn-RS"/>
+        </w:rPr>
+        <w:tab/>
+        <w:t>Iz pomenutih razloga bismo za regulaciju buck-boost DC-DC konvertora izabrali za kontroler projektovani metodom feedback linearizacije ili metodom kliznog upravljanja sa graničnim slojem. Performanse ova dva kontrolera su veoma bliske – feedback linearizacioni potiskuje poremećaj nešto bolje od kliznog dok je klizni neznatno brži. Odluka o izboru između ova dva kontrolera bila bi doneta na osnovu toga koja je blaga prednost poželjnija za datu svrhu korišćenja sistema upravljanja.</w:t>
+      </w:r>
     </w:p>
     <w:p>
       <w:pPr>
@@ -12222,6 +12451,7 @@
         <w:docPartUnique/>
       </w:docPartObj>
     </w:sdtPr>
+    <w:sdtEndPr/>
     <w:sdtContent>
       <w:p>
         <w:pPr>

</xml_diff>